<commit_message>
updated user manual for settings instruction
</commit_message>
<xml_diff>
--- a/User Manual v2.docx
+++ b/User Manual v2.docx
@@ -1,6 +1,6 @@
 
 <file path=word/document.xml><?xml version="1.0" encoding="utf-8"?>
-<w:document xmlns:wpc="http://schemas.microsoft.com/office/word/2010/wordprocessingCanvas" xmlns:cx="http://schemas.microsoft.com/office/drawing/2014/chartex" xmlns:cx1="http://schemas.microsoft.com/office/drawing/2015/9/8/chartex" xmlns:cx2="http://schemas.microsoft.com/office/drawing/2015/10/21/chartex" xmlns:cx3="http://schemas.microsoft.com/office/drawing/2016/5/9/chartex" xmlns:cx4="http://schemas.microsoft.com/office/drawing/2016/5/10/chartex" xmlns:cx5="http://schemas.microsoft.com/office/drawing/2016/5/11/chartex" xmlns:cx6="http://schemas.microsoft.com/office/drawing/2016/5/12/chartex" xmlns:cx7="http://schemas.microsoft.com/office/drawing/2016/5/13/chartex" xmlns:cx8="http://schemas.microsoft.com/office/drawing/2016/5/14/chartex" xmlns:mc="http://schemas.openxmlformats.org/markup-compatibility/2006" xmlns:aink="http://schemas.microsoft.com/office/drawing/2016/ink" xmlns:am3d="http://schemas.microsoft.com/office/drawing/2017/model3d" xmlns:o="urn:schemas-microsoft-com:office:office" xmlns:r="http://schemas.openxmlformats.org/officeDocument/2006/relationships" xmlns:m="http://schemas.openxmlformats.org/officeDocument/2006/math" xmlns:v="urn:schemas-microsoft-com:vml" xmlns:wp14="http://schemas.microsoft.com/office/word/2010/wordprocessingDrawing" xmlns:wp="http://schemas.openxmlformats.org/drawingml/2006/wordprocessingDrawing" xmlns:w10="urn:schemas-microsoft-com:office:word" xmlns:w="http://schemas.openxmlformats.org/wordprocessingml/2006/main" xmlns:w14="http://schemas.microsoft.com/office/word/2010/wordml" xmlns:w15="http://schemas.microsoft.com/office/word/2012/wordml" xmlns:w16cid="http://schemas.microsoft.com/office/word/2016/wordml/cid" xmlns:w16se="http://schemas.microsoft.com/office/word/2015/wordml/symex" xmlns:wpg="http://schemas.microsoft.com/office/word/2010/wordprocessingGroup" xmlns:wpi="http://schemas.microsoft.com/office/word/2010/wordprocessingInk" xmlns:wne="http://schemas.microsoft.com/office/word/2006/wordml" xmlns:wps="http://schemas.microsoft.com/office/word/2010/wordprocessingShape" mc:Ignorable="w14 w15 w16se w16cid wp14">
+<w:document xmlns:wpc="http://schemas.microsoft.com/office/word/2010/wordprocessingCanvas" xmlns:cx="http://schemas.microsoft.com/office/drawing/2014/chartex" xmlns:cx1="http://schemas.microsoft.com/office/drawing/2015/9/8/chartex" xmlns:mc="http://schemas.openxmlformats.org/markup-compatibility/2006" xmlns:o="urn:schemas-microsoft-com:office:office" xmlns:r="http://schemas.openxmlformats.org/officeDocument/2006/relationships" xmlns:m="http://schemas.openxmlformats.org/officeDocument/2006/math" xmlns:v="urn:schemas-microsoft-com:vml" xmlns:wp14="http://schemas.microsoft.com/office/word/2010/wordprocessingDrawing" xmlns:wp="http://schemas.openxmlformats.org/drawingml/2006/wordprocessingDrawing" xmlns:w10="urn:schemas-microsoft-com:office:word" xmlns:w="http://schemas.openxmlformats.org/wordprocessingml/2006/main" xmlns:w14="http://schemas.microsoft.com/office/word/2010/wordml" xmlns:w15="http://schemas.microsoft.com/office/word/2012/wordml" xmlns:w16se="http://schemas.microsoft.com/office/word/2015/wordml/symex" xmlns:wpg="http://schemas.microsoft.com/office/word/2010/wordprocessingGroup" xmlns:wpi="http://schemas.microsoft.com/office/word/2010/wordprocessingInk" xmlns:wne="http://schemas.microsoft.com/office/word/2006/wordml" xmlns:wps="http://schemas.microsoft.com/office/word/2010/wordprocessingShape" mc:Ignorable="w14 w15 w16se wp14">
   <w:body>
     <w:p>
       <w:pPr>
@@ -10,8 +10,6 @@
           <w:szCs w:val="96"/>
         </w:rPr>
       </w:pPr>
-      <w:bookmarkStart w:id="0" w:name="_GoBack"/>
-      <w:bookmarkEnd w:id="0"/>
       <w:r>
         <w:rPr>
           <w:b/>
@@ -101,7 +99,7 @@
               </wp:anchor>
             </w:drawing>
           </mc:Choice>
-          <mc:Fallback>
+          <mc:Fallback xmlns:w16cid="http://schemas.microsoft.com/office/word/2016/wordml/cid" xmlns:am3d="http://schemas.microsoft.com/office/drawing/2017/model3d" xmlns:aink="http://schemas.microsoft.com/office/drawing/2016/ink" xmlns:cx8="http://schemas.microsoft.com/office/drawing/2016/5/14/chartex" xmlns:cx7="http://schemas.microsoft.com/office/drawing/2016/5/13/chartex" xmlns:cx6="http://schemas.microsoft.com/office/drawing/2016/5/12/chartex" xmlns:cx5="http://schemas.microsoft.com/office/drawing/2016/5/11/chartex" xmlns:cx4="http://schemas.microsoft.com/office/drawing/2016/5/10/chartex" xmlns:cx3="http://schemas.microsoft.com/office/drawing/2016/5/9/chartex" xmlns:cx2="http://schemas.microsoft.com/office/drawing/2015/10/21/chartex">
             <w:pict>
               <v:rect w14:anchorId="330DEE5E" id="Rectangle 301" o:spid="_x0000_s1026" style="position:absolute;margin-left:558.55pt;margin-top:175.5pt;width:609.75pt;height:75pt;z-index:251877376;visibility:visible;mso-wrap-style:square;mso-height-percent:0;mso-wrap-distance-left:9pt;mso-wrap-distance-top:0;mso-wrap-distance-right:9pt;mso-wrap-distance-bottom:0;mso-position-horizontal:right;mso-position-horizontal-relative:page;mso-position-vertical:absolute;mso-position-vertical-relative:text;mso-height-percent:0;mso-height-relative:margin;v-text-anchor:middle" o:gfxdata="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" fillcolor="#91bce3 [2168]" strokecolor="#5b9bd5 [3208]" strokeweight=".5pt">
                 <v:fill color2="#7aaddd [2616]" rotate="t" colors="0 #b1cbe9;.5 #a3c1e5;1 #92b9e4" focus="100%" type="gradient">
@@ -239,7 +237,7 @@
               </wp:anchor>
             </w:drawing>
           </mc:Choice>
-          <mc:Fallback>
+          <mc:Fallback xmlns:w16cid="http://schemas.microsoft.com/office/word/2016/wordml/cid" xmlns:am3d="http://schemas.microsoft.com/office/drawing/2017/model3d" xmlns:aink="http://schemas.microsoft.com/office/drawing/2016/ink" xmlns:cx8="http://schemas.microsoft.com/office/drawing/2016/5/14/chartex" xmlns:cx7="http://schemas.microsoft.com/office/drawing/2016/5/13/chartex" xmlns:cx6="http://schemas.microsoft.com/office/drawing/2016/5/12/chartex" xmlns:cx5="http://schemas.microsoft.com/office/drawing/2016/5/11/chartex" xmlns:cx4="http://schemas.microsoft.com/office/drawing/2016/5/10/chartex" xmlns:cx3="http://schemas.microsoft.com/office/drawing/2016/5/9/chartex" xmlns:cx2="http://schemas.microsoft.com/office/drawing/2015/10/21/chartex">
             <w:pict>
               <v:rect w14:anchorId="641B036A" id="Rectangle 300" o:spid="_x0000_s1027" style="position:absolute;margin-left:0;margin-top:-35.25pt;width:612pt;height:285pt;z-index:251876352;visibility:visible;mso-wrap-style:square;mso-height-percent:0;mso-wrap-distance-left:9pt;mso-wrap-distance-top:0;mso-wrap-distance-right:9pt;mso-wrap-distance-bottom:0;mso-position-horizontal:left;mso-position-horizontal-relative:page;mso-position-vertical:absolute;mso-position-vertical-relative:text;mso-height-percent:0;mso-height-relative:margin;v-text-anchor:middle" o:gfxdata="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" fillcolor="#4472c4 [3204]" strokecolor="#1f3763 [1604]" strokeweight="1pt">
                 <v:textbox>
@@ -400,7 +398,7 @@
               </wp:anchor>
             </w:drawing>
           </mc:Choice>
-          <mc:Fallback>
+          <mc:Fallback xmlns:w16cid="http://schemas.microsoft.com/office/word/2016/wordml/cid" xmlns:am3d="http://schemas.microsoft.com/office/drawing/2017/model3d" xmlns:aink="http://schemas.microsoft.com/office/drawing/2016/ink" xmlns:cx8="http://schemas.microsoft.com/office/drawing/2016/5/14/chartex" xmlns:cx7="http://schemas.microsoft.com/office/drawing/2016/5/13/chartex" xmlns:cx6="http://schemas.microsoft.com/office/drawing/2016/5/12/chartex" xmlns:cx5="http://schemas.microsoft.com/office/drawing/2016/5/11/chartex" xmlns:cx4="http://schemas.microsoft.com/office/drawing/2016/5/10/chartex" xmlns:cx3="http://schemas.microsoft.com/office/drawing/2016/5/9/chartex" xmlns:cx2="http://schemas.microsoft.com/office/drawing/2015/10/21/chartex">
             <w:pict>
               <v:shape w14:anchorId="1002E6FF" id="Rectangle: Single Corner Snipped 234" o:spid="_x0000_s1028" style="position:absolute;margin-left:0;margin-top:-43.5pt;width:525.75pt;height:53.25pt;z-index:251764736;visibility:visible;mso-wrap-style:square;mso-width-percent:0;mso-height-percent:0;mso-wrap-distance-left:9pt;mso-wrap-distance-top:0;mso-wrap-distance-right:9pt;mso-wrap-distance-bottom:0;mso-position-horizontal:left;mso-position-horizontal-relative:page;mso-position-vertical:absolute;mso-position-vertical-relative:text;mso-width-percent:0;mso-height-percent:0;mso-width-relative:margin;mso-height-relative:margin;v-text-anchor:middle" coordsize="6677025,676275" o:spt="100" o:gfxdata="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" adj="-11796480,,5400" path="m,l6338888,r338137,338138l6677025,676275,,676275,,xe" fillcolor="#4472c4 [3204]" strokecolor="#1f3763 [1604]" strokeweight="1pt">
                 <v:stroke joinstyle="miter"/>
@@ -1117,7 +1115,7 @@
               </wp:anchor>
             </w:drawing>
           </mc:Choice>
-          <mc:Fallback>
+          <mc:Fallback xmlns:w16cid="http://schemas.microsoft.com/office/word/2016/wordml/cid" xmlns:am3d="http://schemas.microsoft.com/office/drawing/2017/model3d" xmlns:aink="http://schemas.microsoft.com/office/drawing/2016/ink" xmlns:cx8="http://schemas.microsoft.com/office/drawing/2016/5/14/chartex" xmlns:cx7="http://schemas.microsoft.com/office/drawing/2016/5/13/chartex" xmlns:cx6="http://schemas.microsoft.com/office/drawing/2016/5/12/chartex" xmlns:cx5="http://schemas.microsoft.com/office/drawing/2016/5/11/chartex" xmlns:cx4="http://schemas.microsoft.com/office/drawing/2016/5/10/chartex" xmlns:cx3="http://schemas.microsoft.com/office/drawing/2016/5/9/chartex" xmlns:cx2="http://schemas.microsoft.com/office/drawing/2015/10/21/chartex">
             <w:pict>
               <v:shape w14:anchorId="1B69CEF6" id="Rectangle: Single Corner Snipped 233" o:spid="_x0000_s1029" style="position:absolute;left:0;text-align:left;margin-left:0;margin-top:-42.75pt;width:525.75pt;height:53.25pt;z-index:251762688;visibility:visible;mso-wrap-style:square;mso-width-percent:0;mso-height-percent:0;mso-wrap-distance-left:9pt;mso-wrap-distance-top:0;mso-wrap-distance-right:9pt;mso-wrap-distance-bottom:0;mso-position-horizontal:left;mso-position-horizontal-relative:page;mso-position-vertical:absolute;mso-position-vertical-relative:text;mso-width-percent:0;mso-height-percent:0;mso-width-relative:margin;mso-height-relative:margin;v-text-anchor:middle" coordsize="6677025,676275" o:spt="100" o:gfxdata="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" adj="-11796480,,5400" path="m,l6338888,r338137,338138l6677025,676275,,676275,,xe" fillcolor="#4472c4 [3204]" strokecolor="#1f3763 [1604]" strokeweight="1pt">
                 <v:stroke joinstyle="miter"/>
@@ -1474,7 +1472,7 @@
               </wp:anchor>
             </w:drawing>
           </mc:Choice>
-          <mc:Fallback>
+          <mc:Fallback xmlns:w16cid="http://schemas.microsoft.com/office/word/2016/wordml/cid" xmlns:am3d="http://schemas.microsoft.com/office/drawing/2017/model3d" xmlns:aink="http://schemas.microsoft.com/office/drawing/2016/ink" xmlns:cx8="http://schemas.microsoft.com/office/drawing/2016/5/14/chartex" xmlns:cx7="http://schemas.microsoft.com/office/drawing/2016/5/13/chartex" xmlns:cx6="http://schemas.microsoft.com/office/drawing/2016/5/12/chartex" xmlns:cx5="http://schemas.microsoft.com/office/drawing/2016/5/11/chartex" xmlns:cx4="http://schemas.microsoft.com/office/drawing/2016/5/10/chartex" xmlns:cx3="http://schemas.microsoft.com/office/drawing/2016/5/9/chartex" xmlns:cx2="http://schemas.microsoft.com/office/drawing/2015/10/21/chartex">
             <w:pict>
               <v:shape w14:anchorId="7E80D8A7" id="Rectangle: Single Corner Snipped 235" o:spid="_x0000_s1030" style="position:absolute;margin-left:0;margin-top:-42pt;width:525.75pt;height:53.25pt;z-index:251766784;visibility:visible;mso-wrap-style:square;mso-width-percent:0;mso-height-percent:0;mso-wrap-distance-left:9pt;mso-wrap-distance-top:0;mso-wrap-distance-right:9pt;mso-wrap-distance-bottom:0;mso-position-horizontal:left;mso-position-horizontal-relative:page;mso-position-vertical:absolute;mso-position-vertical-relative:text;mso-width-percent:0;mso-height-percent:0;mso-width-relative:margin;mso-height-relative:margin;v-text-anchor:middle" coordsize="6677025,676275" o:spt="100" o:gfxdata="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" adj="-11796480,,5400" path="m,l6338888,r338137,338138l6677025,676275,,676275,,xe" fillcolor="#4472c4 [3204]" strokecolor="#1f3763 [1604]" strokeweight="1pt">
                 <v:stroke joinstyle="miter"/>
@@ -1713,7 +1711,7 @@
               </wp:anchor>
             </w:drawing>
           </mc:Choice>
-          <mc:Fallback>
+          <mc:Fallback xmlns:w16cid="http://schemas.microsoft.com/office/word/2016/wordml/cid" xmlns:am3d="http://schemas.microsoft.com/office/drawing/2017/model3d" xmlns:aink="http://schemas.microsoft.com/office/drawing/2016/ink" xmlns:cx8="http://schemas.microsoft.com/office/drawing/2016/5/14/chartex" xmlns:cx7="http://schemas.microsoft.com/office/drawing/2016/5/13/chartex" xmlns:cx6="http://schemas.microsoft.com/office/drawing/2016/5/12/chartex" xmlns:cx5="http://schemas.microsoft.com/office/drawing/2016/5/11/chartex" xmlns:cx4="http://schemas.microsoft.com/office/drawing/2016/5/10/chartex" xmlns:cx3="http://schemas.microsoft.com/office/drawing/2016/5/9/chartex" xmlns:cx2="http://schemas.microsoft.com/office/drawing/2015/10/21/chartex">
             <w:pict>
               <v:shapetype w14:anchorId="29BB1452" id="_x0000_t202" coordsize="21600,21600" o:spt="202" path="m,l,21600r21600,l21600,xe">
                 <v:stroke joinstyle="miter"/>
@@ -2125,7 +2123,7 @@
               </wp:anchor>
             </w:drawing>
           </mc:Choice>
-          <mc:Fallback>
+          <mc:Fallback xmlns:w16cid="http://schemas.microsoft.com/office/word/2016/wordml/cid" xmlns:am3d="http://schemas.microsoft.com/office/drawing/2017/model3d" xmlns:aink="http://schemas.microsoft.com/office/drawing/2016/ink" xmlns:cx8="http://schemas.microsoft.com/office/drawing/2016/5/14/chartex" xmlns:cx7="http://schemas.microsoft.com/office/drawing/2016/5/13/chartex" xmlns:cx6="http://schemas.microsoft.com/office/drawing/2016/5/12/chartex" xmlns:cx5="http://schemas.microsoft.com/office/drawing/2016/5/11/chartex" xmlns:cx4="http://schemas.microsoft.com/office/drawing/2016/5/10/chartex" xmlns:cx3="http://schemas.microsoft.com/office/drawing/2016/5/9/chartex" xmlns:cx2="http://schemas.microsoft.com/office/drawing/2015/10/21/chartex">
             <w:pict>
               <v:shapetype w14:anchorId="68E6EBB0" id="_x0000_t32" coordsize="21600,21600" o:spt="32" o:oned="t" path="m,l21600,21600e" filled="f">
                 <v:path arrowok="t" fillok="f" o:connecttype="none"/>
@@ -2206,7 +2204,7 @@
               </wp:anchor>
             </w:drawing>
           </mc:Choice>
-          <mc:Fallback>
+          <mc:Fallback xmlns:w16cid="http://schemas.microsoft.com/office/word/2016/wordml/cid" xmlns:am3d="http://schemas.microsoft.com/office/drawing/2017/model3d" xmlns:aink="http://schemas.microsoft.com/office/drawing/2016/ink" xmlns:cx8="http://schemas.microsoft.com/office/drawing/2016/5/14/chartex" xmlns:cx7="http://schemas.microsoft.com/office/drawing/2016/5/13/chartex" xmlns:cx6="http://schemas.microsoft.com/office/drawing/2016/5/12/chartex" xmlns:cx5="http://schemas.microsoft.com/office/drawing/2016/5/11/chartex" xmlns:cx4="http://schemas.microsoft.com/office/drawing/2016/5/10/chartex" xmlns:cx3="http://schemas.microsoft.com/office/drawing/2016/5/9/chartex" xmlns:cx2="http://schemas.microsoft.com/office/drawing/2015/10/21/chartex">
             <w:pict>
               <v:shape w14:anchorId="7C5143F6" id="Rectangle: Diagonal Corners Rounded 238" o:spid="_x0000_s1032" style="position:absolute;left:0;text-align:left;margin-left:0;margin-top:78.75pt;width:71.25pt;height:48pt;z-index:251772928;visibility:visible;mso-wrap-style:square;mso-wrap-distance-left:9pt;mso-wrap-distance-top:0;mso-wrap-distance-right:9pt;mso-wrap-distance-bottom:0;mso-position-horizontal:left;mso-position-horizontal-relative:margin;mso-position-vertical:absolute;mso-position-vertical-relative:text;v-text-anchor:middle" coordsize="904875,609600" o:spt="100" o:gfxdata="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" adj="-11796480,,5400" path="m101602,l904875,r,l904875,507998v,56113,-45489,101602,-101602,101602l,609600r,l,101602c,45489,45489,,101602,xe" fillcolor="window" strokecolor="#4472c4" strokeweight="1pt">
                 <v:stroke joinstyle="miter"/>
@@ -2293,7 +2291,7 @@
               </wp:anchor>
             </w:drawing>
           </mc:Choice>
-          <mc:Fallback>
+          <mc:Fallback xmlns:w16cid="http://schemas.microsoft.com/office/word/2016/wordml/cid" xmlns:am3d="http://schemas.microsoft.com/office/drawing/2017/model3d" xmlns:aink="http://schemas.microsoft.com/office/drawing/2016/ink" xmlns:cx8="http://schemas.microsoft.com/office/drawing/2016/5/14/chartex" xmlns:cx7="http://schemas.microsoft.com/office/drawing/2016/5/13/chartex" xmlns:cx6="http://schemas.microsoft.com/office/drawing/2016/5/12/chartex" xmlns:cx5="http://schemas.microsoft.com/office/drawing/2016/5/11/chartex" xmlns:cx4="http://schemas.microsoft.com/office/drawing/2016/5/10/chartex" xmlns:cx3="http://schemas.microsoft.com/office/drawing/2016/5/9/chartex" xmlns:cx2="http://schemas.microsoft.com/office/drawing/2015/10/21/chartex">
             <w:pict>
               <v:shape w14:anchorId="1AD53C1B" id="Straight Arrow Connector 12" o:spid="_x0000_s1026" type="#_x0000_t32" style="position:absolute;margin-left:399.75pt;margin-top:182.4pt;width:66.75pt;height:3.6pt;flip:x;z-index:251674624;visibility:visible;mso-wrap-style:square;mso-width-percent:0;mso-height-percent:0;mso-wrap-distance-left:9pt;mso-wrap-distance-top:0;mso-wrap-distance-right:9pt;mso-wrap-distance-bottom:0;mso-position-horizontal:absolute;mso-position-horizontal-relative:text;mso-position-vertical:absolute;mso-position-vertical-relative:text;mso-width-percent:0;mso-height-percent:0;mso-width-relative:margin;mso-height-relative:margin" o:gfxdata="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" strokecolor="#4472c4 [3204]" strokeweight=".5pt">
                 <v:stroke endarrow="block" joinstyle="miter"/>
@@ -2365,7 +2363,7 @@
               </wp:anchor>
             </w:drawing>
           </mc:Choice>
-          <mc:Fallback>
+          <mc:Fallback xmlns:w16cid="http://schemas.microsoft.com/office/word/2016/wordml/cid" xmlns:am3d="http://schemas.microsoft.com/office/drawing/2017/model3d" xmlns:aink="http://schemas.microsoft.com/office/drawing/2016/ink" xmlns:cx8="http://schemas.microsoft.com/office/drawing/2016/5/14/chartex" xmlns:cx7="http://schemas.microsoft.com/office/drawing/2016/5/13/chartex" xmlns:cx6="http://schemas.microsoft.com/office/drawing/2016/5/12/chartex" xmlns:cx5="http://schemas.microsoft.com/office/drawing/2016/5/11/chartex" xmlns:cx4="http://schemas.microsoft.com/office/drawing/2016/5/10/chartex" xmlns:cx3="http://schemas.microsoft.com/office/drawing/2016/5/9/chartex" xmlns:cx2="http://schemas.microsoft.com/office/drawing/2015/10/21/chartex">
             <w:pict>
               <v:shape w14:anchorId="23EAD0B3" id="Straight Arrow Connector 13" o:spid="_x0000_s1026" type="#_x0000_t32" style="position:absolute;margin-left:1in;margin-top:187.5pt;width:69.75pt;height:3.6pt;flip:y;z-index:251675648;visibility:visible;mso-wrap-style:square;mso-width-percent:0;mso-height-percent:0;mso-wrap-distance-left:9pt;mso-wrap-distance-top:0;mso-wrap-distance-right:9pt;mso-wrap-distance-bottom:0;mso-position-horizontal:absolute;mso-position-horizontal-relative:text;mso-position-vertical:absolute;mso-position-vertical-relative:text;mso-width-percent:0;mso-height-percent:0;mso-width-relative:margin;mso-height-relative:margin" o:gfxdata="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" strokecolor="#4472c4 [3204]" strokeweight=".5pt">
                 <v:stroke endarrow="block" joinstyle="miter"/>
@@ -2446,7 +2444,7 @@
               </wp:anchor>
             </w:drawing>
           </mc:Choice>
-          <mc:Fallback>
+          <mc:Fallback xmlns:w16cid="http://schemas.microsoft.com/office/word/2016/wordml/cid" xmlns:am3d="http://schemas.microsoft.com/office/drawing/2017/model3d" xmlns:aink="http://schemas.microsoft.com/office/drawing/2016/ink" xmlns:cx8="http://schemas.microsoft.com/office/drawing/2016/5/14/chartex" xmlns:cx7="http://schemas.microsoft.com/office/drawing/2016/5/13/chartex" xmlns:cx6="http://schemas.microsoft.com/office/drawing/2016/5/12/chartex" xmlns:cx5="http://schemas.microsoft.com/office/drawing/2016/5/11/chartex" xmlns:cx4="http://schemas.microsoft.com/office/drawing/2016/5/10/chartex" xmlns:cx3="http://schemas.microsoft.com/office/drawing/2016/5/9/chartex" xmlns:cx2="http://schemas.microsoft.com/office/drawing/2015/10/21/chartex">
             <w:pict>
               <v:shape w14:anchorId="4B3344F5" id="Rectangle: Diagonal Corners Rounded 11" o:spid="_x0000_s1033" style="position:absolute;left:0;text-align:left;margin-left:0;margin-top:166.45pt;width:71.25pt;height:48pt;z-index:251673600;visibility:visible;mso-wrap-style:square;mso-wrap-distance-left:9pt;mso-wrap-distance-top:0;mso-wrap-distance-right:9pt;mso-wrap-distance-bottom:0;mso-position-horizontal:left;mso-position-horizontal-relative:margin;mso-position-vertical:absolute;mso-position-vertical-relative:text;v-text-anchor:middle" coordsize="904875,609600" o:spt="100" o:gfxdata="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" adj="-11796480,,5400" path="m101602,l904875,r,l904875,507998v,56113,-45489,101602,-101602,101602l,609600r,l,101602c,45489,45489,,101602,xe" fillcolor="white [3201]" strokecolor="#4472c4 [3204]" strokeweight="1pt">
                 <v:stroke joinstyle="miter"/>
@@ -2541,7 +2539,7 @@
               </wp:anchor>
             </w:drawing>
           </mc:Choice>
-          <mc:Fallback>
+          <mc:Fallback xmlns:w16cid="http://schemas.microsoft.com/office/word/2016/wordml/cid" xmlns:am3d="http://schemas.microsoft.com/office/drawing/2017/model3d" xmlns:aink="http://schemas.microsoft.com/office/drawing/2016/ink" xmlns:cx8="http://schemas.microsoft.com/office/drawing/2016/5/14/chartex" xmlns:cx7="http://schemas.microsoft.com/office/drawing/2016/5/13/chartex" xmlns:cx6="http://schemas.microsoft.com/office/drawing/2016/5/12/chartex" xmlns:cx5="http://schemas.microsoft.com/office/drawing/2016/5/11/chartex" xmlns:cx4="http://schemas.microsoft.com/office/drawing/2016/5/10/chartex" xmlns:cx3="http://schemas.microsoft.com/office/drawing/2016/5/9/chartex" xmlns:cx2="http://schemas.microsoft.com/office/drawing/2015/10/21/chartex">
             <w:pict>
               <v:shape w14:anchorId="79C233BF" id="Rectangle: Diagonal Corners Rounded 10" o:spid="_x0000_s1034" style="position:absolute;left:0;text-align:left;margin-left:20.05pt;margin-top:167.5pt;width:71.25pt;height:48pt;z-index:251671552;visibility:visible;mso-wrap-style:square;mso-wrap-distance-left:9pt;mso-wrap-distance-top:0;mso-wrap-distance-right:9pt;mso-wrap-distance-bottom:0;mso-position-horizontal:right;mso-position-horizontal-relative:margin;mso-position-vertical:absolute;mso-position-vertical-relative:text;v-text-anchor:middle" coordsize="904875,609600" o:spt="100" o:gfxdata="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" adj="-11796480,,5400" path="m101602,l904875,r,l904875,507998v,56113,-45489,101602,-101602,101602l,609600r,l,101602c,45489,45489,,101602,xe" fillcolor="white [3201]" strokecolor="#4472c4 [3204]" strokeweight="1pt">
                 <v:stroke joinstyle="miter"/>
@@ -2639,7 +2637,7 @@
               </wp:anchor>
             </w:drawing>
           </mc:Choice>
-          <mc:Fallback>
+          <mc:Fallback xmlns:w16cid="http://schemas.microsoft.com/office/word/2016/wordml/cid" xmlns:am3d="http://schemas.microsoft.com/office/drawing/2017/model3d" xmlns:aink="http://schemas.microsoft.com/office/drawing/2016/ink" xmlns:cx8="http://schemas.microsoft.com/office/drawing/2016/5/14/chartex" xmlns:cx7="http://schemas.microsoft.com/office/drawing/2016/5/13/chartex" xmlns:cx6="http://schemas.microsoft.com/office/drawing/2016/5/12/chartex" xmlns:cx5="http://schemas.microsoft.com/office/drawing/2016/5/11/chartex" xmlns:cx4="http://schemas.microsoft.com/office/drawing/2016/5/10/chartex" xmlns:cx3="http://schemas.microsoft.com/office/drawing/2016/5/9/chartex" xmlns:cx2="http://schemas.microsoft.com/office/drawing/2015/10/21/chartex">
             <w:pict>
               <v:shape w14:anchorId="60261780" id="_x0000_s1035" type="#_x0000_t202" style="position:absolute;left:0;text-align:left;margin-left:2.8pt;margin-top:28.3pt;width:54pt;height:24.75pt;z-index:251697152;visibility:visible;mso-wrap-style:square;mso-width-percent:0;mso-height-percent:0;mso-wrap-distance-left:9pt;mso-wrap-distance-top:3.6pt;mso-wrap-distance-right:9pt;mso-wrap-distance-bottom:3.6pt;mso-position-horizontal:right;mso-position-horizontal-relative:left-margin-area;mso-position-vertical:absolute;mso-position-vertical-relative:text;mso-width-percent:0;mso-height-percent:0;mso-width-relative:margin;mso-height-relative:margin;v-text-anchor:top" o:gfxdata="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">
                 <v:textbox>
@@ -2965,7 +2963,7 @@
               </wp:anchor>
             </w:drawing>
           </mc:Choice>
-          <mc:Fallback>
+          <mc:Fallback xmlns:w16cid="http://schemas.microsoft.com/office/word/2016/wordml/cid" xmlns:am3d="http://schemas.microsoft.com/office/drawing/2017/model3d" xmlns:aink="http://schemas.microsoft.com/office/drawing/2016/ink" xmlns:cx8="http://schemas.microsoft.com/office/drawing/2016/5/14/chartex" xmlns:cx7="http://schemas.microsoft.com/office/drawing/2016/5/13/chartex" xmlns:cx6="http://schemas.microsoft.com/office/drawing/2016/5/12/chartex" xmlns:cx5="http://schemas.microsoft.com/office/drawing/2016/5/11/chartex" xmlns:cx4="http://schemas.microsoft.com/office/drawing/2016/5/10/chartex" xmlns:cx3="http://schemas.microsoft.com/office/drawing/2016/5/9/chartex" xmlns:cx2="http://schemas.microsoft.com/office/drawing/2015/10/21/chartex">
             <w:pict>
               <v:shape w14:anchorId="31D85CB3" id="Straight Arrow Connector 237" o:spid="_x0000_s1026" type="#_x0000_t32" style="position:absolute;margin-left:71.25pt;margin-top:298.5pt;width:123pt;height:15pt;z-index:251770880;visibility:visible;mso-wrap-style:square;mso-width-percent:0;mso-height-percent:0;mso-wrap-distance-left:9pt;mso-wrap-distance-top:0;mso-wrap-distance-right:9pt;mso-wrap-distance-bottom:0;mso-position-horizontal:absolute;mso-position-horizontal-relative:text;mso-position-vertical:absolute;mso-position-vertical-relative:text;mso-width-percent:0;mso-height-percent:0;mso-width-relative:margin;mso-height-relative:margin" o:gfxdata="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" strokecolor="#4472c4" strokeweight=".5pt">
                 <v:stroke endarrow="block" joinstyle="miter"/>
@@ -3042,7 +3040,7 @@
               </wp:anchor>
             </w:drawing>
           </mc:Choice>
-          <mc:Fallback>
+          <mc:Fallback xmlns:w16cid="http://schemas.microsoft.com/office/word/2016/wordml/cid" xmlns:am3d="http://schemas.microsoft.com/office/drawing/2017/model3d" xmlns:aink="http://schemas.microsoft.com/office/drawing/2016/ink" xmlns:cx8="http://schemas.microsoft.com/office/drawing/2016/5/14/chartex" xmlns:cx7="http://schemas.microsoft.com/office/drawing/2016/5/13/chartex" xmlns:cx6="http://schemas.microsoft.com/office/drawing/2016/5/12/chartex" xmlns:cx5="http://schemas.microsoft.com/office/drawing/2016/5/11/chartex" xmlns:cx4="http://schemas.microsoft.com/office/drawing/2016/5/10/chartex" xmlns:cx3="http://schemas.microsoft.com/office/drawing/2016/5/9/chartex" xmlns:cx2="http://schemas.microsoft.com/office/drawing/2015/10/21/chartex">
             <w:pict>
               <v:shape w14:anchorId="2998863E" id="Rectangle: Diagonal Corners Rounded 236" o:spid="_x0000_s1036" style="position:absolute;left:0;text-align:left;margin-left:0;margin-top:278.2pt;width:71.25pt;height:48pt;z-index:251768832;visibility:visible;mso-wrap-style:square;mso-wrap-distance-left:9pt;mso-wrap-distance-top:0;mso-wrap-distance-right:9pt;mso-wrap-distance-bottom:0;mso-position-horizontal:left;mso-position-horizontal-relative:margin;mso-position-vertical:absolute;mso-position-vertical-relative:text;v-text-anchor:middle" coordsize="904875,609600" o:spt="100" o:gfxdata="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" adj="-11796480,,5400" path="m101602,l904875,r,l904875,507998v,56113,-45489,101602,-101602,101602l,609600r,l,101602c,45489,45489,,101602,xe" fillcolor="window" strokecolor="#4472c4" strokeweight="1pt">
                 <v:stroke joinstyle="miter"/>
@@ -3129,7 +3127,7 @@
               </wp:anchor>
             </w:drawing>
           </mc:Choice>
-          <mc:Fallback>
+          <mc:Fallback xmlns:w16cid="http://schemas.microsoft.com/office/word/2016/wordml/cid" xmlns:am3d="http://schemas.microsoft.com/office/drawing/2017/model3d" xmlns:aink="http://schemas.microsoft.com/office/drawing/2016/ink" xmlns:cx8="http://schemas.microsoft.com/office/drawing/2016/5/14/chartex" xmlns:cx7="http://schemas.microsoft.com/office/drawing/2016/5/13/chartex" xmlns:cx6="http://schemas.microsoft.com/office/drawing/2016/5/12/chartex" xmlns:cx5="http://schemas.microsoft.com/office/drawing/2016/5/11/chartex" xmlns:cx4="http://schemas.microsoft.com/office/drawing/2016/5/10/chartex" xmlns:cx3="http://schemas.microsoft.com/office/drawing/2016/5/9/chartex" xmlns:cx2="http://schemas.microsoft.com/office/drawing/2015/10/21/chartex">
             <w:pict>
               <v:shape w14:anchorId="0A89FFF9" id="Straight Arrow Connector 15" o:spid="_x0000_s1026" type="#_x0000_t32" style="position:absolute;margin-left:344.25pt;margin-top:295.5pt;width:122.25pt;height:18pt;flip:x;z-index:251761664;visibility:visible;mso-wrap-style:square;mso-width-percent:0;mso-height-percent:0;mso-wrap-distance-left:9pt;mso-wrap-distance-top:0;mso-wrap-distance-right:9pt;mso-wrap-distance-bottom:0;mso-position-horizontal:absolute;mso-position-horizontal-relative:text;mso-position-vertical:absolute;mso-position-vertical-relative:text;mso-width-percent:0;mso-height-percent:0;mso-width-relative:margin;mso-height-relative:margin" o:gfxdata="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" strokecolor="#4472c4 [3204]" strokeweight=".5pt">
                 <v:stroke endarrow="block" joinstyle="miter"/>
@@ -3206,7 +3204,7 @@
               </wp:anchor>
             </w:drawing>
           </mc:Choice>
-          <mc:Fallback>
+          <mc:Fallback xmlns:w16cid="http://schemas.microsoft.com/office/word/2016/wordml/cid" xmlns:am3d="http://schemas.microsoft.com/office/drawing/2017/model3d" xmlns:aink="http://schemas.microsoft.com/office/drawing/2016/ink" xmlns:cx8="http://schemas.microsoft.com/office/drawing/2016/5/14/chartex" xmlns:cx7="http://schemas.microsoft.com/office/drawing/2016/5/13/chartex" xmlns:cx6="http://schemas.microsoft.com/office/drawing/2016/5/12/chartex" xmlns:cx5="http://schemas.microsoft.com/office/drawing/2016/5/11/chartex" xmlns:cx4="http://schemas.microsoft.com/office/drawing/2016/5/10/chartex" xmlns:cx3="http://schemas.microsoft.com/office/drawing/2016/5/9/chartex" xmlns:cx2="http://schemas.microsoft.com/office/drawing/2015/10/21/chartex">
             <w:pict>
               <v:shape w14:anchorId="2F4CFC9A" id="Rectangle: Diagonal Corners Rounded 14" o:spid="_x0000_s1037" style="position:absolute;left:0;text-align:left;margin-left:20.05pt;margin-top:273.75pt;width:71.25pt;height:48pt;z-index:251677696;visibility:visible;mso-wrap-style:square;mso-wrap-distance-left:9pt;mso-wrap-distance-top:0;mso-wrap-distance-right:9pt;mso-wrap-distance-bottom:0;mso-position-horizontal:right;mso-position-horizontal-relative:margin;mso-position-vertical:absolute;mso-position-vertical-relative:text;v-text-anchor:middle" coordsize="904875,609600" o:spt="100" o:gfxdata="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" adj="-11796480,,5400" path="m101602,l904875,r,l904875,507998v,56113,-45489,101602,-101602,101602l,609600r,l,101602c,45489,45489,,101602,xe" fillcolor="window" strokecolor="#4472c4" strokeweight="1pt">
                 <v:stroke joinstyle="miter"/>
@@ -3304,7 +3302,7 @@
               </wp:anchor>
             </w:drawing>
           </mc:Choice>
-          <mc:Fallback>
+          <mc:Fallback xmlns:w16cid="http://schemas.microsoft.com/office/word/2016/wordml/cid" xmlns:am3d="http://schemas.microsoft.com/office/drawing/2017/model3d" xmlns:aink="http://schemas.microsoft.com/office/drawing/2016/ink" xmlns:cx8="http://schemas.microsoft.com/office/drawing/2016/5/14/chartex" xmlns:cx7="http://schemas.microsoft.com/office/drawing/2016/5/13/chartex" xmlns:cx6="http://schemas.microsoft.com/office/drawing/2016/5/12/chartex" xmlns:cx5="http://schemas.microsoft.com/office/drawing/2016/5/11/chartex" xmlns:cx4="http://schemas.microsoft.com/office/drawing/2016/5/10/chartex" xmlns:cx3="http://schemas.microsoft.com/office/drawing/2016/5/9/chartex" xmlns:cx2="http://schemas.microsoft.com/office/drawing/2015/10/21/chartex">
             <w:pict>
               <v:shape w14:anchorId="51EF3EA8" id="_x0000_s1038" type="#_x0000_t202" style="position:absolute;left:0;text-align:left;margin-left:0;margin-top:29.25pt;width:54pt;height:21.75pt;z-index:251699200;visibility:visible;mso-wrap-style:square;mso-width-percent:0;mso-height-percent:0;mso-wrap-distance-left:9pt;mso-wrap-distance-top:3.6pt;mso-wrap-distance-right:9pt;mso-wrap-distance-bottom:3.6pt;mso-position-horizontal:left;mso-position-horizontal-relative:margin;mso-position-vertical:absolute;mso-position-vertical-relative:text;mso-width-percent:0;mso-height-percent:0;mso-width-relative:margin;mso-height-relative:margin;v-text-anchor:top" o:gfxdata="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">
                 <v:textbox>
@@ -3782,7 +3780,7 @@
               </wp:anchor>
             </w:drawing>
           </mc:Choice>
-          <mc:Fallback>
+          <mc:Fallback xmlns:w16cid="http://schemas.microsoft.com/office/word/2016/wordml/cid" xmlns:am3d="http://schemas.microsoft.com/office/drawing/2017/model3d" xmlns:aink="http://schemas.microsoft.com/office/drawing/2016/ink" xmlns:cx8="http://schemas.microsoft.com/office/drawing/2016/5/14/chartex" xmlns:cx7="http://schemas.microsoft.com/office/drawing/2016/5/13/chartex" xmlns:cx6="http://schemas.microsoft.com/office/drawing/2016/5/12/chartex" xmlns:cx5="http://schemas.microsoft.com/office/drawing/2016/5/11/chartex" xmlns:cx4="http://schemas.microsoft.com/office/drawing/2016/5/10/chartex" xmlns:cx3="http://schemas.microsoft.com/office/drawing/2016/5/9/chartex" xmlns:cx2="http://schemas.microsoft.com/office/drawing/2015/10/21/chartex">
             <w:pict>
               <v:shape w14:anchorId="384052CE" id="Straight Arrow Connector 18" o:spid="_x0000_s1026" type="#_x0000_t32" style="position:absolute;margin-left:60.75pt;margin-top:29.25pt;width:27.75pt;height:33pt;flip:y;z-index:251681792;visibility:visible;mso-wrap-style:square;mso-width-percent:0;mso-height-percent:0;mso-wrap-distance-left:9pt;mso-wrap-distance-top:0;mso-wrap-distance-right:9pt;mso-wrap-distance-bottom:0;mso-position-horizontal:absolute;mso-position-horizontal-relative:text;mso-position-vertical:absolute;mso-position-vertical-relative:text;mso-width-percent:0;mso-height-percent:0;mso-width-relative:margin;mso-height-relative:margin" o:gfxdata="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" strokecolor="#4472c4 [3204]" strokeweight=".5pt">
                 <v:stroke endarrow="block" joinstyle="miter"/>
@@ -3862,7 +3860,7 @@
               </wp:anchor>
             </w:drawing>
           </mc:Choice>
-          <mc:Fallback>
+          <mc:Fallback xmlns:w16cid="http://schemas.microsoft.com/office/word/2016/wordml/cid" xmlns:am3d="http://schemas.microsoft.com/office/drawing/2017/model3d" xmlns:aink="http://schemas.microsoft.com/office/drawing/2016/ink" xmlns:cx8="http://schemas.microsoft.com/office/drawing/2016/5/14/chartex" xmlns:cx7="http://schemas.microsoft.com/office/drawing/2016/5/13/chartex" xmlns:cx6="http://schemas.microsoft.com/office/drawing/2016/5/12/chartex" xmlns:cx5="http://schemas.microsoft.com/office/drawing/2016/5/11/chartex" xmlns:cx4="http://schemas.microsoft.com/office/drawing/2016/5/10/chartex" xmlns:cx3="http://schemas.microsoft.com/office/drawing/2016/5/9/chartex" xmlns:cx2="http://schemas.microsoft.com/office/drawing/2015/10/21/chartex">
             <w:pict>
               <v:shape w14:anchorId="7472BBB6" id="Rectangle: Single Corner Snipped 16" o:spid="_x0000_s1039" style="position:absolute;left:0;text-align:left;margin-left:0;margin-top:63pt;width:80.25pt;height:53.25pt;z-index:251680768;visibility:visible;mso-wrap-style:square;mso-wrap-distance-left:9pt;mso-wrap-distance-top:0;mso-wrap-distance-right:9pt;mso-wrap-distance-bottom:0;mso-position-horizontal:left;mso-position-horizontal-relative:margin;mso-position-vertical:absolute;mso-position-vertical-relative:text;v-text-anchor:middle" coordsize="1019175,676275" o:spt="100" o:gfxdata="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" adj="-11796480,,5400" path="m,l906460,r112715,112715l1019175,676275,,676275,,xe" fillcolor="white [3201]" strokecolor="black [3200]" strokeweight="1pt">
                 <v:stroke joinstyle="miter"/>
@@ -3960,7 +3958,7 @@
               </wp:anchor>
             </w:drawing>
           </mc:Choice>
-          <mc:Fallback>
+          <mc:Fallback xmlns:w16cid="http://schemas.microsoft.com/office/word/2016/wordml/cid" xmlns:am3d="http://schemas.microsoft.com/office/drawing/2017/model3d" xmlns:aink="http://schemas.microsoft.com/office/drawing/2016/ink" xmlns:cx8="http://schemas.microsoft.com/office/drawing/2016/5/14/chartex" xmlns:cx7="http://schemas.microsoft.com/office/drawing/2016/5/13/chartex" xmlns:cx6="http://schemas.microsoft.com/office/drawing/2016/5/12/chartex" xmlns:cx5="http://schemas.microsoft.com/office/drawing/2016/5/11/chartex" xmlns:cx4="http://schemas.microsoft.com/office/drawing/2016/5/10/chartex" xmlns:cx3="http://schemas.microsoft.com/office/drawing/2016/5/9/chartex" xmlns:cx2="http://schemas.microsoft.com/office/drawing/2015/10/21/chartex">
             <w:pict>
               <v:shape w14:anchorId="2E5A7868" id="_x0000_s1040" type="#_x0000_t202" style="position:absolute;left:0;text-align:left;margin-left:0;margin-top:1.3pt;width:54pt;height:24.75pt;z-index:251701248;visibility:visible;mso-wrap-style:square;mso-width-percent:0;mso-height-percent:0;mso-wrap-distance-left:9pt;mso-wrap-distance-top:3.6pt;mso-wrap-distance-right:9pt;mso-wrap-distance-bottom:3.6pt;mso-position-horizontal:left;mso-position-horizontal-relative:margin;mso-position-vertical:absolute;mso-position-vertical-relative:text;mso-width-percent:0;mso-height-percent:0;mso-width-relative:margin;mso-height-relative:margin;v-text-anchor:top" o:gfxdata="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">
                 <v:textbox>
@@ -4061,7 +4059,7 @@
               </wp:anchor>
             </w:drawing>
           </mc:Choice>
-          <mc:Fallback>
+          <mc:Fallback xmlns:w16cid="http://schemas.microsoft.com/office/word/2016/wordml/cid" xmlns:am3d="http://schemas.microsoft.com/office/drawing/2017/model3d" xmlns:aink="http://schemas.microsoft.com/office/drawing/2016/ink" xmlns:cx8="http://schemas.microsoft.com/office/drawing/2016/5/14/chartex" xmlns:cx7="http://schemas.microsoft.com/office/drawing/2016/5/13/chartex" xmlns:cx6="http://schemas.microsoft.com/office/drawing/2016/5/12/chartex" xmlns:cx5="http://schemas.microsoft.com/office/drawing/2016/5/11/chartex" xmlns:cx4="http://schemas.microsoft.com/office/drawing/2016/5/10/chartex" xmlns:cx3="http://schemas.microsoft.com/office/drawing/2016/5/9/chartex" xmlns:cx2="http://schemas.microsoft.com/office/drawing/2015/10/21/chartex">
             <w:pict>
               <v:shape w14:anchorId="4943AD1C" id="_x0000_s1041" type="#_x0000_t202" style="position:absolute;left:0;text-align:left;margin-left:0;margin-top:13.85pt;width:54pt;height:24.75pt;z-index:251703296;visibility:visible;mso-wrap-style:square;mso-width-percent:0;mso-height-percent:0;mso-wrap-distance-left:9pt;mso-wrap-distance-top:3.6pt;mso-wrap-distance-right:9pt;mso-wrap-distance-bottom:3.6pt;mso-position-horizontal:left;mso-position-horizontal-relative:margin;mso-position-vertical:absolute;mso-position-vertical-relative:text;mso-width-percent:0;mso-height-percent:0;mso-width-relative:margin;mso-height-relative:margin;v-text-anchor:top" o:gfxdata="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">
                 <v:textbox>
@@ -4142,7 +4140,7 @@
               </wp:anchor>
             </w:drawing>
           </mc:Choice>
-          <mc:Fallback>
+          <mc:Fallback xmlns:w16cid="http://schemas.microsoft.com/office/word/2016/wordml/cid" xmlns:am3d="http://schemas.microsoft.com/office/drawing/2017/model3d" xmlns:aink="http://schemas.microsoft.com/office/drawing/2016/ink" xmlns:cx8="http://schemas.microsoft.com/office/drawing/2016/5/14/chartex" xmlns:cx7="http://schemas.microsoft.com/office/drawing/2016/5/13/chartex" xmlns:cx6="http://schemas.microsoft.com/office/drawing/2016/5/12/chartex" xmlns:cx5="http://schemas.microsoft.com/office/drawing/2016/5/11/chartex" xmlns:cx4="http://schemas.microsoft.com/office/drawing/2016/5/10/chartex" xmlns:cx3="http://schemas.microsoft.com/office/drawing/2016/5/9/chartex" xmlns:cx2="http://schemas.microsoft.com/office/drawing/2015/10/21/chartex">
             <w:pict>
               <v:shape w14:anchorId="4B210056" id="Straight Arrow Connector 24" o:spid="_x0000_s1026" type="#_x0000_t32" style="position:absolute;margin-left:51.9pt;margin-top:115.3pt;width:3.6pt;height:58.5pt;flip:x;z-index:251687936;visibility:visible;mso-wrap-style:square;mso-width-percent:0;mso-height-percent:0;mso-wrap-distance-left:9pt;mso-wrap-distance-top:0;mso-wrap-distance-right:9pt;mso-wrap-distance-bottom:0;mso-position-horizontal:absolute;mso-position-horizontal-relative:text;mso-position-vertical:absolute;mso-position-vertical-relative:text;mso-width-percent:0;mso-height-percent:0;mso-width-relative:margin;mso-height-relative:margin" o:gfxdata="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" strokecolor="#4472c4 [3204]" strokeweight=".5pt">
                 <v:stroke endarrow="block" joinstyle="miter"/>
@@ -4288,7 +4286,7 @@
               </wp:anchor>
             </w:drawing>
           </mc:Choice>
-          <mc:Fallback>
+          <mc:Fallback xmlns:w16cid="http://schemas.microsoft.com/office/word/2016/wordml/cid" xmlns:am3d="http://schemas.microsoft.com/office/drawing/2017/model3d" xmlns:aink="http://schemas.microsoft.com/office/drawing/2016/ink" xmlns:cx8="http://schemas.microsoft.com/office/drawing/2016/5/14/chartex" xmlns:cx7="http://schemas.microsoft.com/office/drawing/2016/5/13/chartex" xmlns:cx6="http://schemas.microsoft.com/office/drawing/2016/5/12/chartex" xmlns:cx5="http://schemas.microsoft.com/office/drawing/2016/5/11/chartex" xmlns:cx4="http://schemas.microsoft.com/office/drawing/2016/5/10/chartex" xmlns:cx3="http://schemas.microsoft.com/office/drawing/2016/5/9/chartex" xmlns:cx2="http://schemas.microsoft.com/office/drawing/2015/10/21/chartex">
             <w:pict>
               <v:shape w14:anchorId="065C48DD" id="Rectangle: Single Corner Snipped 20" o:spid="_x0000_s1042" style="position:absolute;left:0;text-align:left;margin-left:0;margin-top:34.85pt;width:80.25pt;height:53.25pt;z-index:251684864;visibility:visible;mso-wrap-style:square;mso-wrap-distance-left:9pt;mso-wrap-distance-top:0;mso-wrap-distance-right:9pt;mso-wrap-distance-bottom:0;mso-position-horizontal:left;mso-position-horizontal-relative:margin;mso-position-vertical:absolute;mso-position-vertical-relative:text;v-text-anchor:middle" coordsize="1019175,676275" o:spt="100" o:gfxdata="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" adj="-11796480,,5400" path="m,l906460,r112715,112715l1019175,676275,,676275,,xe" fillcolor="window" strokecolor="windowText" strokeweight="1pt">
                 <v:stroke joinstyle="miter"/>
@@ -4380,7 +4378,7 @@
               </wp:anchor>
             </w:drawing>
           </mc:Choice>
-          <mc:Fallback>
+          <mc:Fallback xmlns:w16cid="http://schemas.microsoft.com/office/word/2016/wordml/cid" xmlns:am3d="http://schemas.microsoft.com/office/drawing/2017/model3d" xmlns:aink="http://schemas.microsoft.com/office/drawing/2016/ink" xmlns:cx8="http://schemas.microsoft.com/office/drawing/2016/5/14/chartex" xmlns:cx7="http://schemas.microsoft.com/office/drawing/2016/5/13/chartex" xmlns:cx6="http://schemas.microsoft.com/office/drawing/2016/5/12/chartex" xmlns:cx5="http://schemas.microsoft.com/office/drawing/2016/5/11/chartex" xmlns:cx4="http://schemas.microsoft.com/office/drawing/2016/5/10/chartex" xmlns:cx3="http://schemas.microsoft.com/office/drawing/2016/5/9/chartex" xmlns:cx2="http://schemas.microsoft.com/office/drawing/2015/10/21/chartex">
             <w:pict>
               <v:shape w14:anchorId="20F848FA" id="Rectangle: Single Corner Snipped 21" o:spid="_x0000_s1043" style="position:absolute;left:0;text-align:left;margin-left:150.75pt;margin-top:35.6pt;width:80.25pt;height:53.25pt;z-index:251686912;visibility:visible;mso-wrap-style:square;mso-wrap-distance-left:9pt;mso-wrap-distance-top:0;mso-wrap-distance-right:9pt;mso-wrap-distance-bottom:0;mso-position-horizontal:absolute;mso-position-horizontal-relative:margin;mso-position-vertical:absolute;mso-position-vertical-relative:text;v-text-anchor:middle" coordsize="1019175,676275" o:spt="100" o:gfxdata="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" adj="-11796480,,5400" path="m,l906460,r112715,112715l1019175,676275,,676275,,xe" fillcolor="window" strokecolor="windowText" strokeweight="1pt">
                 <v:stroke joinstyle="miter"/>
@@ -4476,7 +4474,7 @@
               </wp:anchor>
             </w:drawing>
           </mc:Choice>
-          <mc:Fallback>
+          <mc:Fallback xmlns:w16cid="http://schemas.microsoft.com/office/word/2016/wordml/cid" xmlns:am3d="http://schemas.microsoft.com/office/drawing/2017/model3d" xmlns:aink="http://schemas.microsoft.com/office/drawing/2016/ink" xmlns:cx8="http://schemas.microsoft.com/office/drawing/2016/5/14/chartex" xmlns:cx7="http://schemas.microsoft.com/office/drawing/2016/5/13/chartex" xmlns:cx6="http://schemas.microsoft.com/office/drawing/2016/5/12/chartex" xmlns:cx5="http://schemas.microsoft.com/office/drawing/2016/5/11/chartex" xmlns:cx4="http://schemas.microsoft.com/office/drawing/2016/5/10/chartex" xmlns:cx3="http://schemas.microsoft.com/office/drawing/2016/5/9/chartex" xmlns:cx2="http://schemas.microsoft.com/office/drawing/2015/10/21/chartex">
             <w:pict>
               <v:shape w14:anchorId="3B491B5E" id="Straight Arrow Connector 25" o:spid="_x0000_s1026" type="#_x0000_t32" style="position:absolute;margin-left:194.25pt;margin-top:63.15pt;width:42.75pt;height:49.5pt;z-index:251688960;visibility:visible;mso-wrap-style:square;mso-width-percent:0;mso-height-percent:0;mso-wrap-distance-left:9pt;mso-wrap-distance-top:0;mso-wrap-distance-right:9pt;mso-wrap-distance-bottom:0;mso-position-horizontal:absolute;mso-position-horizontal-relative:text;mso-position-vertical:absolute;mso-position-vertical-relative:text;mso-width-percent:0;mso-height-percent:0;mso-width-relative:margin;mso-height-relative:margin" o:gfxdata="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" strokecolor="#4472c4 [3204]" strokeweight=".5pt">
                 <v:stroke endarrow="block" joinstyle="miter"/>
@@ -4548,7 +4546,7 @@
               </wp:anchor>
             </w:drawing>
           </mc:Choice>
-          <mc:Fallback>
+          <mc:Fallback xmlns:w16cid="http://schemas.microsoft.com/office/word/2016/wordml/cid" xmlns:am3d="http://schemas.microsoft.com/office/drawing/2017/model3d" xmlns:aink="http://schemas.microsoft.com/office/drawing/2016/ink" xmlns:cx8="http://schemas.microsoft.com/office/drawing/2016/5/14/chartex" xmlns:cx7="http://schemas.microsoft.com/office/drawing/2016/5/13/chartex" xmlns:cx6="http://schemas.microsoft.com/office/drawing/2016/5/12/chartex" xmlns:cx5="http://schemas.microsoft.com/office/drawing/2016/5/11/chartex" xmlns:cx4="http://schemas.microsoft.com/office/drawing/2016/5/10/chartex" xmlns:cx3="http://schemas.microsoft.com/office/drawing/2016/5/9/chartex" xmlns:cx2="http://schemas.microsoft.com/office/drawing/2015/10/21/chartex">
             <w:pict>
               <v:shape w14:anchorId="0263D328" id="Straight Arrow Connector 26" o:spid="_x0000_s1026" type="#_x0000_t32" style="position:absolute;margin-left:174pt;margin-top:162.15pt;width:60pt;height:58.5pt;flip:y;z-index:251692032;visibility:visible;mso-wrap-style:square;mso-width-percent:0;mso-height-percent:0;mso-wrap-distance-left:9pt;mso-wrap-distance-top:0;mso-wrap-distance-right:9pt;mso-wrap-distance-bottom:0;mso-position-horizontal:absolute;mso-position-horizontal-relative:text;mso-position-vertical:absolute;mso-position-vertical-relative:text;mso-width-percent:0;mso-height-percent:0;mso-width-relative:margin;mso-height-relative:margin" o:gfxdata="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" strokecolor="#4472c4 [3204]" strokeweight=".5pt">
                 <v:stroke endarrow="block" joinstyle="miter"/>
@@ -4625,7 +4623,7 @@
               </wp:anchor>
             </w:drawing>
           </mc:Choice>
-          <mc:Fallback>
+          <mc:Fallback xmlns:w16cid="http://schemas.microsoft.com/office/word/2016/wordml/cid" xmlns:am3d="http://schemas.microsoft.com/office/drawing/2017/model3d" xmlns:aink="http://schemas.microsoft.com/office/drawing/2016/ink" xmlns:cx8="http://schemas.microsoft.com/office/drawing/2016/5/14/chartex" xmlns:cx7="http://schemas.microsoft.com/office/drawing/2016/5/13/chartex" xmlns:cx6="http://schemas.microsoft.com/office/drawing/2016/5/12/chartex" xmlns:cx5="http://schemas.microsoft.com/office/drawing/2016/5/11/chartex" xmlns:cx4="http://schemas.microsoft.com/office/drawing/2016/5/10/chartex" xmlns:cx3="http://schemas.microsoft.com/office/drawing/2016/5/9/chartex" xmlns:cx2="http://schemas.microsoft.com/office/drawing/2015/10/21/chartex">
             <w:pict>
               <v:shape w14:anchorId="09E4EF1A" id="Rectangle: Single Corner Snipped 22" o:spid="_x0000_s1044" style="position:absolute;left:0;text-align:left;margin-left:93.75pt;margin-top:190.1pt;width:80.25pt;height:53.25pt;z-index:251691008;visibility:visible;mso-wrap-style:square;mso-wrap-distance-left:9pt;mso-wrap-distance-top:0;mso-wrap-distance-right:9pt;mso-wrap-distance-bottom:0;mso-position-horizontal:absolute;mso-position-horizontal-relative:text;mso-position-vertical:absolute;mso-position-vertical-relative:text;v-text-anchor:middle" coordsize="1019175,676275" o:spt="100" o:gfxdata="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" adj="-11796480,,5400" path="m,l906460,r112715,112715l1019175,676275,,676275,,xe" fillcolor="window" strokecolor="windowText" strokeweight="1pt">
                 <v:stroke joinstyle="miter"/>
@@ -4876,7 +4874,7 @@
               </wp:anchor>
             </w:drawing>
           </mc:Choice>
-          <mc:Fallback>
+          <mc:Fallback xmlns:w16cid="http://schemas.microsoft.com/office/word/2016/wordml/cid" xmlns:am3d="http://schemas.microsoft.com/office/drawing/2017/model3d" xmlns:aink="http://schemas.microsoft.com/office/drawing/2016/ink" xmlns:cx8="http://schemas.microsoft.com/office/drawing/2016/5/14/chartex" xmlns:cx7="http://schemas.microsoft.com/office/drawing/2016/5/13/chartex" xmlns:cx6="http://schemas.microsoft.com/office/drawing/2016/5/12/chartex" xmlns:cx5="http://schemas.microsoft.com/office/drawing/2016/5/11/chartex" xmlns:cx4="http://schemas.microsoft.com/office/drawing/2016/5/10/chartex" xmlns:cx3="http://schemas.microsoft.com/office/drawing/2016/5/9/chartex" xmlns:cx2="http://schemas.microsoft.com/office/drawing/2015/10/21/chartex">
             <w:pict>
               <v:shape w14:anchorId="2E9A42FE" id="_x0000_s1045" type="#_x0000_t202" style="position:absolute;left:0;text-align:left;margin-left:36.75pt;margin-top:17.8pt;width:54pt;height:24.75pt;z-index:251705344;visibility:visible;mso-wrap-style:square;mso-width-percent:0;mso-height-percent:0;mso-wrap-distance-left:9pt;mso-wrap-distance-top:3.6pt;mso-wrap-distance-right:9pt;mso-wrap-distance-bottom:3.6pt;mso-position-horizontal:absolute;mso-position-horizontal-relative:left-margin-area;mso-position-vertical:absolute;mso-position-vertical-relative:text;mso-width-percent:0;mso-height-percent:0;mso-width-relative:margin;mso-height-relative:margin;v-text-anchor:top" o:gfxdata="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">
                 <v:textbox>
@@ -5190,7 +5188,7 @@
               </wp:anchor>
             </w:drawing>
           </mc:Choice>
-          <mc:Fallback>
+          <mc:Fallback xmlns:w16cid="http://schemas.microsoft.com/office/word/2016/wordml/cid" xmlns:am3d="http://schemas.microsoft.com/office/drawing/2017/model3d" xmlns:aink="http://schemas.microsoft.com/office/drawing/2016/ink" xmlns:cx8="http://schemas.microsoft.com/office/drawing/2016/5/14/chartex" xmlns:cx7="http://schemas.microsoft.com/office/drawing/2016/5/13/chartex" xmlns:cx6="http://schemas.microsoft.com/office/drawing/2016/5/12/chartex" xmlns:cx5="http://schemas.microsoft.com/office/drawing/2016/5/11/chartex" xmlns:cx4="http://schemas.microsoft.com/office/drawing/2016/5/10/chartex" xmlns:cx3="http://schemas.microsoft.com/office/drawing/2016/5/9/chartex" xmlns:cx2="http://schemas.microsoft.com/office/drawing/2015/10/21/chartex">
             <w:pict>
               <v:shape w14:anchorId="3366C2F2" id="Rectangle: Single Corner Snipped 240" o:spid="_x0000_s1046" style="position:absolute;left:0;text-align:left;margin-left:0;margin-top:-36pt;width:525.75pt;height:53.25pt;z-index:251777024;visibility:visible;mso-wrap-style:square;mso-width-percent:0;mso-height-percent:0;mso-wrap-distance-left:9pt;mso-wrap-distance-top:0;mso-wrap-distance-right:9pt;mso-wrap-distance-bottom:0;mso-position-horizontal:left;mso-position-horizontal-relative:page;mso-position-vertical:absolute;mso-position-vertical-relative:text;mso-width-percent:0;mso-height-percent:0;mso-width-relative:margin;mso-height-relative:margin;v-text-anchor:middle" coordsize="6677025,676275" o:spt="100" o:gfxdata="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" adj="-11796480,,5400" path="m,l6338888,r338137,338138l6677025,676275,,676275,,xe" fillcolor="#4472c4 [3204]" strokecolor="#1f3763 [1604]" strokeweight="1pt">
                 <v:stroke joinstyle="miter"/>
@@ -5380,7 +5378,7 @@
               </wp:anchor>
             </w:drawing>
           </mc:Choice>
-          <mc:Fallback>
+          <mc:Fallback xmlns:w16cid="http://schemas.microsoft.com/office/word/2016/wordml/cid" xmlns:am3d="http://schemas.microsoft.com/office/drawing/2017/model3d" xmlns:aink="http://schemas.microsoft.com/office/drawing/2016/ink" xmlns:cx8="http://schemas.microsoft.com/office/drawing/2016/5/14/chartex" xmlns:cx7="http://schemas.microsoft.com/office/drawing/2016/5/13/chartex" xmlns:cx6="http://schemas.microsoft.com/office/drawing/2016/5/12/chartex" xmlns:cx5="http://schemas.microsoft.com/office/drawing/2016/5/11/chartex" xmlns:cx4="http://schemas.microsoft.com/office/drawing/2016/5/10/chartex" xmlns:cx3="http://schemas.microsoft.com/office/drawing/2016/5/9/chartex" xmlns:cx2="http://schemas.microsoft.com/office/drawing/2015/10/21/chartex">
             <w:pict>
               <v:shape w14:anchorId="12BFAA83" id="_x0000_s1047" type="#_x0000_t202" style="position:absolute;left:0;text-align:left;margin-left:0;margin-top:29.7pt;width:54pt;height:24pt;z-index:251779072;visibility:visible;mso-wrap-style:square;mso-width-percent:0;mso-height-percent:0;mso-wrap-distance-left:9pt;mso-wrap-distance-top:3.6pt;mso-wrap-distance-right:9pt;mso-wrap-distance-bottom:3.6pt;mso-position-horizontal:left;mso-position-horizontal-relative:margin;mso-position-vertical:absolute;mso-position-vertical-relative:text;mso-width-percent:0;mso-height-percent:0;mso-width-relative:margin;mso-height-relative:margin;v-text-anchor:top" o:gfxdata="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">
                 <v:textbox>
@@ -5547,7 +5545,7 @@
               </wp:anchor>
             </w:drawing>
           </mc:Choice>
-          <mc:Fallback>
+          <mc:Fallback xmlns:w16cid="http://schemas.microsoft.com/office/word/2016/wordml/cid" xmlns:am3d="http://schemas.microsoft.com/office/drawing/2017/model3d" xmlns:aink="http://schemas.microsoft.com/office/drawing/2016/ink" xmlns:cx8="http://schemas.microsoft.com/office/drawing/2016/5/14/chartex" xmlns:cx7="http://schemas.microsoft.com/office/drawing/2016/5/13/chartex" xmlns:cx6="http://schemas.microsoft.com/office/drawing/2016/5/12/chartex" xmlns:cx5="http://schemas.microsoft.com/office/drawing/2016/5/11/chartex" xmlns:cx4="http://schemas.microsoft.com/office/drawing/2016/5/10/chartex" xmlns:cx3="http://schemas.microsoft.com/office/drawing/2016/5/9/chartex" xmlns:cx2="http://schemas.microsoft.com/office/drawing/2015/10/21/chartex">
             <w:pict>
               <v:shape w14:anchorId="54B0B0E4" id="_x0000_s1048" type="#_x0000_t202" style="position:absolute;margin-left:0;margin-top:248.6pt;width:54pt;height:24pt;z-index:251781120;visibility:visible;mso-wrap-style:square;mso-width-percent:0;mso-height-percent:0;mso-wrap-distance-left:9pt;mso-wrap-distance-top:3.6pt;mso-wrap-distance-right:9pt;mso-wrap-distance-bottom:3.6pt;mso-position-horizontal:left;mso-position-horizontal-relative:margin;mso-position-vertical:absolute;mso-position-vertical-relative:text;mso-width-percent:0;mso-height-percent:0;mso-width-relative:margin;mso-height-relative:margin;v-text-anchor:top" o:gfxdata="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">
                 <v:textbox>
@@ -5625,7 +5623,7 @@
               </wp:anchor>
             </w:drawing>
           </mc:Choice>
-          <mc:Fallback>
+          <mc:Fallback xmlns:w16cid="http://schemas.microsoft.com/office/word/2016/wordml/cid" xmlns:am3d="http://schemas.microsoft.com/office/drawing/2017/model3d" xmlns:aink="http://schemas.microsoft.com/office/drawing/2016/ink" xmlns:cx8="http://schemas.microsoft.com/office/drawing/2016/5/14/chartex" xmlns:cx7="http://schemas.microsoft.com/office/drawing/2016/5/13/chartex" xmlns:cx6="http://schemas.microsoft.com/office/drawing/2016/5/12/chartex" xmlns:cx5="http://schemas.microsoft.com/office/drawing/2016/5/11/chartex" xmlns:cx4="http://schemas.microsoft.com/office/drawing/2016/5/10/chartex" xmlns:cx3="http://schemas.microsoft.com/office/drawing/2016/5/9/chartex" xmlns:cx2="http://schemas.microsoft.com/office/drawing/2015/10/21/chartex">
             <w:pict>
               <v:shape w14:anchorId="7F96E148" id="Straight Arrow Connector 211" o:spid="_x0000_s1026" type="#_x0000_t32" style="position:absolute;margin-left:367.5pt;margin-top:309.45pt;width:90pt;height:94.5pt;flip:x;z-index:251730944;visibility:visible;mso-wrap-style:square;mso-wrap-distance-left:9pt;mso-wrap-distance-top:0;mso-wrap-distance-right:9pt;mso-wrap-distance-bottom:0;mso-position-horizontal:absolute;mso-position-horizontal-relative:text;mso-position-vertical:absolute;mso-position-vertical-relative:text" o:gfxdata="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" strokecolor="#4472c4 [3204]" strokeweight=".5pt">
                 <v:stroke endarrow="block" joinstyle="miter"/>
@@ -5697,7 +5695,7 @@
               </wp:anchor>
             </w:drawing>
           </mc:Choice>
-          <mc:Fallback>
+          <mc:Fallback xmlns:w16cid="http://schemas.microsoft.com/office/word/2016/wordml/cid" xmlns:am3d="http://schemas.microsoft.com/office/drawing/2017/model3d" xmlns:aink="http://schemas.microsoft.com/office/drawing/2016/ink" xmlns:cx8="http://schemas.microsoft.com/office/drawing/2016/5/14/chartex" xmlns:cx7="http://schemas.microsoft.com/office/drawing/2016/5/13/chartex" xmlns:cx6="http://schemas.microsoft.com/office/drawing/2016/5/12/chartex" xmlns:cx5="http://schemas.microsoft.com/office/drawing/2016/5/11/chartex" xmlns:cx4="http://schemas.microsoft.com/office/drawing/2016/5/10/chartex" xmlns:cx3="http://schemas.microsoft.com/office/drawing/2016/5/9/chartex" xmlns:cx2="http://schemas.microsoft.com/office/drawing/2015/10/21/chartex">
             <w:pict>
               <v:shape w14:anchorId="6738C237" id="Straight Arrow Connector 210" o:spid="_x0000_s1026" type="#_x0000_t32" style="position:absolute;margin-left:150.75pt;margin-top:309.25pt;width:42pt;height:85.5pt;flip:x;z-index:251729920;visibility:visible;mso-wrap-style:square;mso-width-percent:0;mso-height-percent:0;mso-wrap-distance-left:9pt;mso-wrap-distance-top:0;mso-wrap-distance-right:9pt;mso-wrap-distance-bottom:0;mso-position-horizontal:absolute;mso-position-horizontal-relative:text;mso-position-vertical:absolute;mso-position-vertical-relative:text;mso-width-percent:0;mso-height-percent:0;mso-width-relative:margin;mso-height-relative:margin" o:gfxdata="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" strokecolor="#4472c4 [3204]" strokeweight=".5pt">
                 <v:stroke endarrow="block" joinstyle="miter"/>
@@ -5769,7 +5767,7 @@
               </wp:anchor>
             </w:drawing>
           </mc:Choice>
-          <mc:Fallback>
+          <mc:Fallback xmlns:w16cid="http://schemas.microsoft.com/office/word/2016/wordml/cid" xmlns:am3d="http://schemas.microsoft.com/office/drawing/2017/model3d" xmlns:aink="http://schemas.microsoft.com/office/drawing/2016/ink" xmlns:cx8="http://schemas.microsoft.com/office/drawing/2016/5/14/chartex" xmlns:cx7="http://schemas.microsoft.com/office/drawing/2016/5/13/chartex" xmlns:cx6="http://schemas.microsoft.com/office/drawing/2016/5/12/chartex" xmlns:cx5="http://schemas.microsoft.com/office/drawing/2016/5/11/chartex" xmlns:cx4="http://schemas.microsoft.com/office/drawing/2016/5/10/chartex" xmlns:cx3="http://schemas.microsoft.com/office/drawing/2016/5/9/chartex" xmlns:cx2="http://schemas.microsoft.com/office/drawing/2015/10/21/chartex">
             <w:pict>
               <v:shape w14:anchorId="172B718C" id="Straight Arrow Connector 208" o:spid="_x0000_s1026" type="#_x0000_t32" style="position:absolute;margin-left:84pt;margin-top:429.25pt;width:10.5pt;height:39pt;flip:x y;z-index:251727872;visibility:visible;mso-wrap-style:square;mso-width-percent:0;mso-height-percent:0;mso-wrap-distance-left:9pt;mso-wrap-distance-top:0;mso-wrap-distance-right:9pt;mso-wrap-distance-bottom:0;mso-position-horizontal:absolute;mso-position-horizontal-relative:text;mso-position-vertical:absolute;mso-position-vertical-relative:text;mso-width-percent:0;mso-height-percent:0;mso-width-relative:margin;mso-height-relative:margin" o:gfxdata="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" strokecolor="#4472c4 [3204]" strokeweight=".5pt">
                 <v:stroke endarrow="block" joinstyle="miter"/>
@@ -5906,7 +5904,7 @@
               </wp:anchor>
             </w:drawing>
           </mc:Choice>
-          <mc:Fallback>
+          <mc:Fallback xmlns:w16cid="http://schemas.microsoft.com/office/word/2016/wordml/cid" xmlns:am3d="http://schemas.microsoft.com/office/drawing/2017/model3d" xmlns:aink="http://schemas.microsoft.com/office/drawing/2016/ink" xmlns:cx8="http://schemas.microsoft.com/office/drawing/2016/5/14/chartex" xmlns:cx7="http://schemas.microsoft.com/office/drawing/2016/5/13/chartex" xmlns:cx6="http://schemas.microsoft.com/office/drawing/2016/5/12/chartex" xmlns:cx5="http://schemas.microsoft.com/office/drawing/2016/5/11/chartex" xmlns:cx4="http://schemas.microsoft.com/office/drawing/2016/5/10/chartex" xmlns:cx3="http://schemas.microsoft.com/office/drawing/2016/5/9/chartex" xmlns:cx2="http://schemas.microsoft.com/office/drawing/2015/10/21/chartex">
             <w:pict>
               <v:shape w14:anchorId="5AB53E99" id="Straight Arrow Connector 209" o:spid="_x0000_s1026" type="#_x0000_t32" style="position:absolute;margin-left:108.75pt;margin-top:428.05pt;width:60.75pt;height:42pt;flip:x y;z-index:251728896;visibility:visible;mso-wrap-style:square;mso-width-percent:0;mso-height-percent:0;mso-wrap-distance-left:9pt;mso-wrap-distance-top:0;mso-wrap-distance-right:9pt;mso-wrap-distance-bottom:0;mso-position-horizontal:absolute;mso-position-horizontal-relative:text;mso-position-vertical:absolute;mso-position-vertical-relative:text;mso-width-percent:0;mso-height-percent:0;mso-width-relative:margin;mso-height-relative:margin" o:gfxdata="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" strokecolor="#4472c4 [3204]" strokeweight=".5pt">
                 <v:stroke endarrow="block" joinstyle="miter"/>
@@ -5986,7 +5984,7 @@
               </wp:anchor>
             </w:drawing>
           </mc:Choice>
-          <mc:Fallback>
+          <mc:Fallback xmlns:w16cid="http://schemas.microsoft.com/office/word/2016/wordml/cid" xmlns:am3d="http://schemas.microsoft.com/office/drawing/2017/model3d" xmlns:aink="http://schemas.microsoft.com/office/drawing/2016/ink" xmlns:cx8="http://schemas.microsoft.com/office/drawing/2016/5/14/chartex" xmlns:cx7="http://schemas.microsoft.com/office/drawing/2016/5/13/chartex" xmlns:cx6="http://schemas.microsoft.com/office/drawing/2016/5/12/chartex" xmlns:cx5="http://schemas.microsoft.com/office/drawing/2016/5/11/chartex" xmlns:cx4="http://schemas.microsoft.com/office/drawing/2016/5/10/chartex" xmlns:cx3="http://schemas.microsoft.com/office/drawing/2016/5/9/chartex" xmlns:cx2="http://schemas.microsoft.com/office/drawing/2015/10/21/chartex">
             <w:pict>
               <v:shape w14:anchorId="5896F5A4" id="Rectangle: Single Corner Snipped 202" o:spid="_x0000_s1049" style="position:absolute;margin-left:168.75pt;margin-top:468pt;width:80.25pt;height:29.25pt;z-index:251719680;visibility:visible;mso-wrap-style:square;mso-height-percent:0;mso-wrap-distance-left:9pt;mso-wrap-distance-top:0;mso-wrap-distance-right:9pt;mso-wrap-distance-bottom:0;mso-position-horizontal:absolute;mso-position-horizontal-relative:margin;mso-position-vertical:absolute;mso-position-vertical-relative:text;mso-height-percent:0;mso-height-relative:margin;v-text-anchor:middle" coordsize="1019175,371475" o:spt="100" o:gfxdata="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" adj="-11796480,,5400" path="m,l957261,r61914,61914l1019175,371475,,371475,,xe" fillcolor="window" strokecolor="windowText" strokeweight="1pt">
                 <v:stroke joinstyle="miter"/>
@@ -6073,7 +6071,7 @@
               </wp:anchor>
             </w:drawing>
           </mc:Choice>
-          <mc:Fallback>
+          <mc:Fallback xmlns:w16cid="http://schemas.microsoft.com/office/word/2016/wordml/cid" xmlns:am3d="http://schemas.microsoft.com/office/drawing/2017/model3d" xmlns:aink="http://schemas.microsoft.com/office/drawing/2016/ink" xmlns:cx8="http://schemas.microsoft.com/office/drawing/2016/5/14/chartex" xmlns:cx7="http://schemas.microsoft.com/office/drawing/2016/5/13/chartex" xmlns:cx6="http://schemas.microsoft.com/office/drawing/2016/5/12/chartex" xmlns:cx5="http://schemas.microsoft.com/office/drawing/2016/5/11/chartex" xmlns:cx4="http://schemas.microsoft.com/office/drawing/2016/5/10/chartex" xmlns:cx3="http://schemas.microsoft.com/office/drawing/2016/5/9/chartex" xmlns:cx2="http://schemas.microsoft.com/office/drawing/2015/10/21/chartex">
             <w:pict>
               <v:shape w14:anchorId="1BCC5CE1" id="Straight Arrow Connector 206" o:spid="_x0000_s1026" type="#_x0000_t32" style="position:absolute;margin-left:21pt;margin-top:426.55pt;width:3.6pt;height:42.75pt;flip:x y;z-index:251725824;visibility:visible;mso-wrap-style:square;mso-width-percent:0;mso-height-percent:0;mso-wrap-distance-left:9pt;mso-wrap-distance-top:0;mso-wrap-distance-right:9pt;mso-wrap-distance-bottom:0;mso-position-horizontal:absolute;mso-position-horizontal-relative:text;mso-position-vertical:absolute;mso-position-vertical-relative:text;mso-width-percent:0;mso-height-percent:0;mso-width-relative:margin;mso-height-relative:margin" o:gfxdata="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" strokecolor="#4472c4 [3204]" strokeweight=".5pt">
                 <v:stroke endarrow="block" joinstyle="miter"/>
@@ -6153,7 +6151,7 @@
               </wp:anchor>
             </w:drawing>
           </mc:Choice>
-          <mc:Fallback>
+          <mc:Fallback xmlns:w16cid="http://schemas.microsoft.com/office/word/2016/wordml/cid" xmlns:am3d="http://schemas.microsoft.com/office/drawing/2017/model3d" xmlns:aink="http://schemas.microsoft.com/office/drawing/2016/ink" xmlns:cx8="http://schemas.microsoft.com/office/drawing/2016/5/14/chartex" xmlns:cx7="http://schemas.microsoft.com/office/drawing/2016/5/13/chartex" xmlns:cx6="http://schemas.microsoft.com/office/drawing/2016/5/12/chartex" xmlns:cx5="http://schemas.microsoft.com/office/drawing/2016/5/11/chartex" xmlns:cx4="http://schemas.microsoft.com/office/drawing/2016/5/10/chartex" xmlns:cx3="http://schemas.microsoft.com/office/drawing/2016/5/9/chartex" xmlns:cx2="http://schemas.microsoft.com/office/drawing/2015/10/21/chartex">
             <w:pict>
               <v:shape w14:anchorId="5518C441" id="Rectangle: Single Corner Snipped 201" o:spid="_x0000_s1050" style="position:absolute;margin-left:81pt;margin-top:468.3pt;width:80.25pt;height:29.25pt;z-index:251717632;visibility:visible;mso-wrap-style:square;mso-height-percent:0;mso-wrap-distance-left:9pt;mso-wrap-distance-top:0;mso-wrap-distance-right:9pt;mso-wrap-distance-bottom:0;mso-position-horizontal:absolute;mso-position-horizontal-relative:margin;mso-position-vertical:absolute;mso-position-vertical-relative:text;mso-height-percent:0;mso-height-relative:margin;v-text-anchor:middle" coordsize="1019175,371475" o:spt="100" o:gfxdata="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" adj="-11796480,,5400" path="m,l957261,r61914,61914l1019175,371475,,371475,,xe" fillcolor="window" strokecolor="windowText" strokeweight="1pt">
                 <v:stroke joinstyle="miter"/>
@@ -6248,7 +6246,7 @@
               </wp:anchor>
             </w:drawing>
           </mc:Choice>
-          <mc:Fallback>
+          <mc:Fallback xmlns:w16cid="http://schemas.microsoft.com/office/word/2016/wordml/cid" xmlns:am3d="http://schemas.microsoft.com/office/drawing/2017/model3d" xmlns:aink="http://schemas.microsoft.com/office/drawing/2016/ink" xmlns:cx8="http://schemas.microsoft.com/office/drawing/2016/5/14/chartex" xmlns:cx7="http://schemas.microsoft.com/office/drawing/2016/5/13/chartex" xmlns:cx6="http://schemas.microsoft.com/office/drawing/2016/5/12/chartex" xmlns:cx5="http://schemas.microsoft.com/office/drawing/2016/5/11/chartex" xmlns:cx4="http://schemas.microsoft.com/office/drawing/2016/5/10/chartex" xmlns:cx3="http://schemas.microsoft.com/office/drawing/2016/5/9/chartex" xmlns:cx2="http://schemas.microsoft.com/office/drawing/2015/10/21/chartex">
             <w:pict>
               <v:shape w14:anchorId="080C8A06" id="Rectangle: Single Corner Snipped 199" o:spid="_x0000_s1051" style="position:absolute;margin-left:-4.5pt;margin-top:468.3pt;width:80.25pt;height:29.25pt;z-index:251712512;visibility:visible;mso-wrap-style:square;mso-height-percent:0;mso-wrap-distance-left:9pt;mso-wrap-distance-top:0;mso-wrap-distance-right:9pt;mso-wrap-distance-bottom:0;mso-position-horizontal:absolute;mso-position-horizontal-relative:margin;mso-position-vertical:absolute;mso-position-vertical-relative:text;mso-height-percent:0;mso-height-relative:margin;v-text-anchor:middle" coordsize="1019175,371475" o:spt="100" o:gfxdata="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" adj="-11796480,,5400" path="m,l957261,r61914,61914l1019175,371475,,371475,,xe" fillcolor="window" strokecolor="windowText" strokeweight="1pt">
                 <v:stroke joinstyle="miter"/>
@@ -6329,7 +6327,7 @@
               </wp:anchor>
             </w:drawing>
           </mc:Choice>
-          <mc:Fallback>
+          <mc:Fallback xmlns:w16cid="http://schemas.microsoft.com/office/word/2016/wordml/cid" xmlns:am3d="http://schemas.microsoft.com/office/drawing/2017/model3d" xmlns:aink="http://schemas.microsoft.com/office/drawing/2016/ink" xmlns:cx8="http://schemas.microsoft.com/office/drawing/2016/5/14/chartex" xmlns:cx7="http://schemas.microsoft.com/office/drawing/2016/5/13/chartex" xmlns:cx6="http://schemas.microsoft.com/office/drawing/2016/5/12/chartex" xmlns:cx5="http://schemas.microsoft.com/office/drawing/2016/5/11/chartex" xmlns:cx4="http://schemas.microsoft.com/office/drawing/2016/5/10/chartex" xmlns:cx3="http://schemas.microsoft.com/office/drawing/2016/5/9/chartex" xmlns:cx2="http://schemas.microsoft.com/office/drawing/2015/10/21/chartex">
             <w:pict>
               <v:shape w14:anchorId="7F6D5B60" id="Straight Arrow Connector 207" o:spid="_x0000_s1026" type="#_x0000_t32" style="position:absolute;margin-left:54pt;margin-top:308.7pt;width:45.75pt;height:92.25pt;flip:x;z-index:251726848;visibility:visible;mso-wrap-style:square;mso-wrap-distance-left:9pt;mso-wrap-distance-top:0;mso-wrap-distance-right:9pt;mso-wrap-distance-bottom:0;mso-position-horizontal:absolute;mso-position-horizontal-relative:text;mso-position-vertical:absolute;mso-position-vertical-relative:text" o:gfxdata="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" strokecolor="#4472c4 [3204]" strokeweight=".5pt">
                 <v:stroke endarrow="block" joinstyle="miter"/>
@@ -6395,7 +6393,7 @@
               </wp:anchor>
             </w:drawing>
           </mc:Choice>
-          <mc:Fallback>
+          <mc:Fallback xmlns:w16cid="http://schemas.microsoft.com/office/word/2016/wordml/cid" xmlns:am3d="http://schemas.microsoft.com/office/drawing/2017/model3d" xmlns:aink="http://schemas.microsoft.com/office/drawing/2016/ink" xmlns:cx8="http://schemas.microsoft.com/office/drawing/2016/5/14/chartex" xmlns:cx7="http://schemas.microsoft.com/office/drawing/2016/5/13/chartex" xmlns:cx6="http://schemas.microsoft.com/office/drawing/2016/5/12/chartex" xmlns:cx5="http://schemas.microsoft.com/office/drawing/2016/5/11/chartex" xmlns:cx4="http://schemas.microsoft.com/office/drawing/2016/5/10/chartex" xmlns:cx3="http://schemas.microsoft.com/office/drawing/2016/5/9/chartex" xmlns:cx2="http://schemas.microsoft.com/office/drawing/2015/10/21/chartex">
             <w:pict>
               <v:shape w14:anchorId="4E482F21" id="Straight Arrow Connector 205" o:spid="_x0000_s1026" type="#_x0000_t32" style="position:absolute;margin-left:18pt;margin-top:304.2pt;width:3.75pt;height:49.5pt;z-index:251724800;visibility:visible;mso-wrap-style:square;mso-wrap-distance-left:9pt;mso-wrap-distance-top:0;mso-wrap-distance-right:9pt;mso-wrap-distance-bottom:0;mso-position-horizontal:absolute;mso-position-horizontal-relative:text;mso-position-vertical:absolute;mso-position-vertical-relative:text" o:gfxdata="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" strokecolor="#4472c4 [3204]" strokeweight=".5pt">
                 <v:stroke endarrow="block" joinstyle="miter"/>
@@ -6475,7 +6473,7 @@
               </wp:anchor>
             </w:drawing>
           </mc:Choice>
-          <mc:Fallback>
+          <mc:Fallback xmlns:w16cid="http://schemas.microsoft.com/office/word/2016/wordml/cid" xmlns:am3d="http://schemas.microsoft.com/office/drawing/2017/model3d" xmlns:aink="http://schemas.microsoft.com/office/drawing/2016/ink" xmlns:cx8="http://schemas.microsoft.com/office/drawing/2016/5/14/chartex" xmlns:cx7="http://schemas.microsoft.com/office/drawing/2016/5/13/chartex" xmlns:cx6="http://schemas.microsoft.com/office/drawing/2016/5/12/chartex" xmlns:cx5="http://schemas.microsoft.com/office/drawing/2016/5/11/chartex" xmlns:cx4="http://schemas.microsoft.com/office/drawing/2016/5/10/chartex" xmlns:cx3="http://schemas.microsoft.com/office/drawing/2016/5/9/chartex" xmlns:cx2="http://schemas.microsoft.com/office/drawing/2015/10/21/chartex">
             <w:pict>
               <v:shape w14:anchorId="6B8E7C5F" id="Rectangle: Single Corner Snipped 204" o:spid="_x0000_s1052" style="position:absolute;margin-left:29.05pt;margin-top:280.45pt;width:80.25pt;height:29.25pt;z-index:251723776;visibility:visible;mso-wrap-style:square;mso-height-percent:0;mso-wrap-distance-left:9pt;mso-wrap-distance-top:0;mso-wrap-distance-right:9pt;mso-wrap-distance-bottom:0;mso-position-horizontal:right;mso-position-horizontal-relative:margin;mso-position-vertical:absolute;mso-position-vertical-relative:text;mso-height-percent:0;mso-height-relative:margin;v-text-anchor:middle" coordsize="1019175,371475" o:spt="100" o:gfxdata="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" adj="-11796480,,5400" path="m,l957261,r61914,61914l1019175,371475,,371475,,xe" fillcolor="window" strokecolor="windowText" strokeweight="1pt">
                 <v:stroke joinstyle="miter"/>
@@ -6570,7 +6568,7 @@
               </wp:anchor>
             </w:drawing>
           </mc:Choice>
-          <mc:Fallback>
+          <mc:Fallback xmlns:w16cid="http://schemas.microsoft.com/office/word/2016/wordml/cid" xmlns:am3d="http://schemas.microsoft.com/office/drawing/2017/model3d" xmlns:aink="http://schemas.microsoft.com/office/drawing/2016/ink" xmlns:cx8="http://schemas.microsoft.com/office/drawing/2016/5/14/chartex" xmlns:cx7="http://schemas.microsoft.com/office/drawing/2016/5/13/chartex" xmlns:cx6="http://schemas.microsoft.com/office/drawing/2016/5/12/chartex" xmlns:cx5="http://schemas.microsoft.com/office/drawing/2016/5/11/chartex" xmlns:cx4="http://schemas.microsoft.com/office/drawing/2016/5/10/chartex" xmlns:cx3="http://schemas.microsoft.com/office/drawing/2016/5/9/chartex" xmlns:cx2="http://schemas.microsoft.com/office/drawing/2015/10/21/chartex">
             <w:pict>
               <v:shape w14:anchorId="3B7EC407" id="Rectangle: Single Corner Snipped 203" o:spid="_x0000_s1053" style="position:absolute;margin-left:180.75pt;margin-top:279.7pt;width:80.25pt;height:29.25pt;z-index:251721728;visibility:visible;mso-wrap-style:square;mso-height-percent:0;mso-wrap-distance-left:9pt;mso-wrap-distance-top:0;mso-wrap-distance-right:9pt;mso-wrap-distance-bottom:0;mso-position-horizontal:absolute;mso-position-horizontal-relative:margin;mso-position-vertical:absolute;mso-position-vertical-relative:text;mso-height-percent:0;mso-height-relative:margin;v-text-anchor:middle" coordsize="1019175,371475" o:spt="100" o:gfxdata="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" adj="-11796480,,5400" path="m,l957261,r61914,61914l1019175,371475,,371475,,xe" fillcolor="window" strokecolor="windowText" strokeweight="1pt">
                 <v:stroke joinstyle="miter"/>
@@ -6665,7 +6663,7 @@
               </wp:anchor>
             </w:drawing>
           </mc:Choice>
-          <mc:Fallback>
+          <mc:Fallback xmlns:w16cid="http://schemas.microsoft.com/office/word/2016/wordml/cid" xmlns:am3d="http://schemas.microsoft.com/office/drawing/2017/model3d" xmlns:aink="http://schemas.microsoft.com/office/drawing/2016/ink" xmlns:cx8="http://schemas.microsoft.com/office/drawing/2016/5/14/chartex" xmlns:cx7="http://schemas.microsoft.com/office/drawing/2016/5/13/chartex" xmlns:cx6="http://schemas.microsoft.com/office/drawing/2016/5/12/chartex" xmlns:cx5="http://schemas.microsoft.com/office/drawing/2016/5/11/chartex" xmlns:cx4="http://schemas.microsoft.com/office/drawing/2016/5/10/chartex" xmlns:cx3="http://schemas.microsoft.com/office/drawing/2016/5/9/chartex" xmlns:cx2="http://schemas.microsoft.com/office/drawing/2015/10/21/chartex">
             <w:pict>
               <v:shape w14:anchorId="20778CF5" id="Rectangle: Single Corner Snipped 200" o:spid="_x0000_s1054" style="position:absolute;margin-left:90.75pt;margin-top:279.95pt;width:80.25pt;height:29.25pt;z-index:251714560;visibility:visible;mso-wrap-style:square;mso-height-percent:0;mso-wrap-distance-left:9pt;mso-wrap-distance-top:0;mso-wrap-distance-right:9pt;mso-wrap-distance-bottom:0;mso-position-horizontal:absolute;mso-position-horizontal-relative:margin;mso-position-vertical:absolute;mso-position-vertical-relative:text;mso-height-percent:0;mso-height-relative:margin;v-text-anchor:middle" coordsize="1019175,371475" o:spt="100" o:gfxdata="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" adj="-11796480,,5400" path="m,l957261,r61914,61914l1019175,371475,,371475,,xe" fillcolor="window" strokecolor="windowText" strokeweight="1pt">
                 <v:stroke joinstyle="miter"/>
@@ -6760,7 +6758,7 @@
               </wp:anchor>
             </w:drawing>
           </mc:Choice>
-          <mc:Fallback>
+          <mc:Fallback xmlns:w16cid="http://schemas.microsoft.com/office/word/2016/wordml/cid" xmlns:am3d="http://schemas.microsoft.com/office/drawing/2017/model3d" xmlns:aink="http://schemas.microsoft.com/office/drawing/2016/ink" xmlns:cx8="http://schemas.microsoft.com/office/drawing/2016/5/14/chartex" xmlns:cx7="http://schemas.microsoft.com/office/drawing/2016/5/13/chartex" xmlns:cx6="http://schemas.microsoft.com/office/drawing/2016/5/12/chartex" xmlns:cx5="http://schemas.microsoft.com/office/drawing/2016/5/11/chartex" xmlns:cx4="http://schemas.microsoft.com/office/drawing/2016/5/10/chartex" xmlns:cx3="http://schemas.microsoft.com/office/drawing/2016/5/9/chartex" xmlns:cx2="http://schemas.microsoft.com/office/drawing/2015/10/21/chartex">
             <w:pict>
               <v:shape w14:anchorId="1DBBBE3F" id="Rectangle: Single Corner Snipped 198" o:spid="_x0000_s1055" style="position:absolute;margin-left:0;margin-top:279.45pt;width:80.25pt;height:29.25pt;z-index:251710464;visibility:visible;mso-wrap-style:square;mso-height-percent:0;mso-wrap-distance-left:9pt;mso-wrap-distance-top:0;mso-wrap-distance-right:9pt;mso-wrap-distance-bottom:0;mso-position-horizontal:left;mso-position-horizontal-relative:margin;mso-position-vertical:absolute;mso-position-vertical-relative:text;mso-height-percent:0;mso-height-relative:margin;v-text-anchor:middle" coordsize="1019175,371475" o:spt="100" o:gfxdata="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" adj="-11796480,,5400" path="m,l957261,r61914,61914l1019175,371475,,371475,,xe" fillcolor="window" strokecolor="windowText" strokeweight="1pt">
                 <v:stroke joinstyle="miter"/>
@@ -6914,7 +6912,7 @@
               </wp:anchor>
             </w:drawing>
           </mc:Choice>
-          <mc:Fallback>
+          <mc:Fallback xmlns:w16cid="http://schemas.microsoft.com/office/word/2016/wordml/cid" xmlns:am3d="http://schemas.microsoft.com/office/drawing/2017/model3d" xmlns:aink="http://schemas.microsoft.com/office/drawing/2016/ink" xmlns:cx8="http://schemas.microsoft.com/office/drawing/2016/5/14/chartex" xmlns:cx7="http://schemas.microsoft.com/office/drawing/2016/5/13/chartex" xmlns:cx6="http://schemas.microsoft.com/office/drawing/2016/5/12/chartex" xmlns:cx5="http://schemas.microsoft.com/office/drawing/2016/5/11/chartex" xmlns:cx4="http://schemas.microsoft.com/office/drawing/2016/5/10/chartex" xmlns:cx3="http://schemas.microsoft.com/office/drawing/2016/5/9/chartex" xmlns:cx2="http://schemas.microsoft.com/office/drawing/2015/10/21/chartex">
             <w:pict>
               <v:shape w14:anchorId="7ACD2AC5" id="_x0000_s1056" type="#_x0000_t202" style="position:absolute;margin-left:0;margin-top:17.1pt;width:54pt;height:24pt;z-index:251783168;visibility:visible;mso-wrap-style:square;mso-width-percent:0;mso-height-percent:0;mso-wrap-distance-left:9pt;mso-wrap-distance-top:3.6pt;mso-wrap-distance-right:9pt;mso-wrap-distance-bottom:3.6pt;mso-position-horizontal:left;mso-position-horizontal-relative:margin;mso-position-vertical:absolute;mso-position-vertical-relative:text;mso-width-percent:0;mso-height-percent:0;mso-width-relative:margin;mso-height-relative:margin;v-text-anchor:top" o:gfxdata="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">
                 <v:textbox>
@@ -7015,7 +7013,7 @@
               </wp:anchor>
             </w:drawing>
           </mc:Choice>
-          <mc:Fallback>
+          <mc:Fallback xmlns:w16cid="http://schemas.microsoft.com/office/word/2016/wordml/cid" xmlns:am3d="http://schemas.microsoft.com/office/drawing/2017/model3d" xmlns:aink="http://schemas.microsoft.com/office/drawing/2016/ink" xmlns:cx8="http://schemas.microsoft.com/office/drawing/2016/5/14/chartex" xmlns:cx7="http://schemas.microsoft.com/office/drawing/2016/5/13/chartex" xmlns:cx6="http://schemas.microsoft.com/office/drawing/2016/5/12/chartex" xmlns:cx5="http://schemas.microsoft.com/office/drawing/2016/5/11/chartex" xmlns:cx4="http://schemas.microsoft.com/office/drawing/2016/5/10/chartex" xmlns:cx3="http://schemas.microsoft.com/office/drawing/2016/5/9/chartex" xmlns:cx2="http://schemas.microsoft.com/office/drawing/2015/10/21/chartex">
             <w:pict>
               <v:shape w14:anchorId="2C9E6D1F" id="Rectangle: Single Corner Snipped 214" o:spid="_x0000_s1057" style="position:absolute;margin-left:0;margin-top:32.5pt;width:80.25pt;height:29.25pt;z-index:251736064;visibility:visible;mso-wrap-style:square;mso-height-percent:0;mso-wrap-distance-left:9pt;mso-wrap-distance-top:0;mso-wrap-distance-right:9pt;mso-wrap-distance-bottom:0;mso-position-horizontal:left;mso-position-horizontal-relative:margin;mso-position-vertical:absolute;mso-position-vertical-relative:text;mso-height-percent:0;mso-height-relative:margin;v-text-anchor:middle" coordsize="1019175,371475" o:spt="100" o:gfxdata="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" adj="-11796480,,5400" path="m,l957261,r61914,61914l1019175,371475,,371475,,xe" fillcolor="window" strokecolor="windowText" strokeweight="1pt">
                 <v:stroke joinstyle="miter"/>
@@ -7102,7 +7100,7 @@
               </wp:anchor>
             </w:drawing>
           </mc:Choice>
-          <mc:Fallback>
+          <mc:Fallback xmlns:w16cid="http://schemas.microsoft.com/office/word/2016/wordml/cid" xmlns:am3d="http://schemas.microsoft.com/office/drawing/2017/model3d" xmlns:aink="http://schemas.microsoft.com/office/drawing/2016/ink" xmlns:cx8="http://schemas.microsoft.com/office/drawing/2016/5/14/chartex" xmlns:cx7="http://schemas.microsoft.com/office/drawing/2016/5/13/chartex" xmlns:cx6="http://schemas.microsoft.com/office/drawing/2016/5/12/chartex" xmlns:cx5="http://schemas.microsoft.com/office/drawing/2016/5/11/chartex" xmlns:cx4="http://schemas.microsoft.com/office/drawing/2016/5/10/chartex" xmlns:cx3="http://schemas.microsoft.com/office/drawing/2016/5/9/chartex" xmlns:cx2="http://schemas.microsoft.com/office/drawing/2015/10/21/chartex">
             <w:pict>
               <v:shape w14:anchorId="3379C70C" id="Straight Arrow Connector 223" o:spid="_x0000_s1026" type="#_x0000_t32" style="position:absolute;margin-left:245.25pt;margin-top:61.1pt;width:134.25pt;height:42pt;z-index:251746304;visibility:visible;mso-wrap-style:square;mso-width-percent:0;mso-height-percent:0;mso-wrap-distance-left:9pt;mso-wrap-distance-top:0;mso-wrap-distance-right:9pt;mso-wrap-distance-bottom:0;mso-position-horizontal:absolute;mso-position-horizontal-relative:text;mso-position-vertical:absolute;mso-position-vertical-relative:text;mso-width-percent:0;mso-height-percent:0;mso-width-relative:margin;mso-height-relative:margin" o:gfxdata="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" strokecolor="#4472c4 [3204]" strokeweight=".5pt">
                 <v:stroke endarrow="block" joinstyle="miter"/>
@@ -7174,7 +7172,7 @@
               </wp:anchor>
             </w:drawing>
           </mc:Choice>
-          <mc:Fallback>
+          <mc:Fallback xmlns:w16cid="http://schemas.microsoft.com/office/word/2016/wordml/cid" xmlns:am3d="http://schemas.microsoft.com/office/drawing/2017/model3d" xmlns:aink="http://schemas.microsoft.com/office/drawing/2016/ink" xmlns:cx8="http://schemas.microsoft.com/office/drawing/2016/5/14/chartex" xmlns:cx7="http://schemas.microsoft.com/office/drawing/2016/5/13/chartex" xmlns:cx6="http://schemas.microsoft.com/office/drawing/2016/5/12/chartex" xmlns:cx5="http://schemas.microsoft.com/office/drawing/2016/5/11/chartex" xmlns:cx4="http://schemas.microsoft.com/office/drawing/2016/5/10/chartex" xmlns:cx3="http://schemas.microsoft.com/office/drawing/2016/5/9/chartex" xmlns:cx2="http://schemas.microsoft.com/office/drawing/2015/10/21/chartex">
             <w:pict>
               <v:shape w14:anchorId="23DF3BA1" id="Straight Arrow Connector 222" o:spid="_x0000_s1026" type="#_x0000_t32" style="position:absolute;margin-left:228pt;margin-top:61.1pt;width:66pt;height:43.5pt;z-index:251745280;visibility:visible;mso-wrap-style:square;mso-width-percent:0;mso-height-percent:0;mso-wrap-distance-left:9pt;mso-wrap-distance-top:0;mso-wrap-distance-right:9pt;mso-wrap-distance-bottom:0;mso-position-horizontal:absolute;mso-position-horizontal-relative:text;mso-position-vertical:absolute;mso-position-vertical-relative:text;mso-width-percent:0;mso-height-percent:0;mso-width-relative:margin;mso-height-relative:margin" o:gfxdata="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" strokecolor="#4472c4 [3204]" strokeweight=".5pt">
                 <v:stroke endarrow="block" joinstyle="miter"/>
@@ -7255,7 +7253,7 @@
               </wp:anchor>
             </w:drawing>
           </mc:Choice>
-          <mc:Fallback>
+          <mc:Fallback xmlns:w16cid="http://schemas.microsoft.com/office/word/2016/wordml/cid" xmlns:am3d="http://schemas.microsoft.com/office/drawing/2017/model3d" xmlns:aink="http://schemas.microsoft.com/office/drawing/2016/ink" xmlns:cx8="http://schemas.microsoft.com/office/drawing/2016/5/14/chartex" xmlns:cx7="http://schemas.microsoft.com/office/drawing/2016/5/13/chartex" xmlns:cx6="http://schemas.microsoft.com/office/drawing/2016/5/12/chartex" xmlns:cx5="http://schemas.microsoft.com/office/drawing/2016/5/11/chartex" xmlns:cx4="http://schemas.microsoft.com/office/drawing/2016/5/10/chartex" xmlns:cx3="http://schemas.microsoft.com/office/drawing/2016/5/9/chartex" xmlns:cx2="http://schemas.microsoft.com/office/drawing/2015/10/21/chartex">
             <w:pict>
               <v:shape w14:anchorId="43D4E922" id="Straight Arrow Connector 229" o:spid="_x0000_s1026" type="#_x0000_t32" style="position:absolute;margin-left:169.5pt;margin-top:94.6pt;width:215.25pt;height:40.75pt;flip:y;z-index:251752448;visibility:visible;mso-wrap-style:square;mso-width-percent:0;mso-height-percent:0;mso-wrap-distance-left:9pt;mso-wrap-distance-top:0;mso-wrap-distance-right:9pt;mso-wrap-distance-bottom:0;mso-position-horizontal:absolute;mso-position-horizontal-relative:text;mso-position-vertical:absolute;mso-position-vertical-relative:text;mso-width-percent:0;mso-height-percent:0;mso-width-relative:margin;mso-height-relative:margin" o:gfxdata="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" strokecolor="#4472c4 [3204]" strokeweight=".5pt">
                 <v:stroke endarrow="block" joinstyle="miter"/>
@@ -7381,7 +7379,7 @@
               </wp:anchor>
             </w:drawing>
           </mc:Choice>
-          <mc:Fallback>
+          <mc:Fallback xmlns:w16cid="http://schemas.microsoft.com/office/word/2016/wordml/cid" xmlns:am3d="http://schemas.microsoft.com/office/drawing/2017/model3d" xmlns:aink="http://schemas.microsoft.com/office/drawing/2016/ink" xmlns:cx8="http://schemas.microsoft.com/office/drawing/2016/5/14/chartex" xmlns:cx7="http://schemas.microsoft.com/office/drawing/2016/5/13/chartex" xmlns:cx6="http://schemas.microsoft.com/office/drawing/2016/5/12/chartex" xmlns:cx5="http://schemas.microsoft.com/office/drawing/2016/5/11/chartex" xmlns:cx4="http://schemas.microsoft.com/office/drawing/2016/5/10/chartex" xmlns:cx3="http://schemas.microsoft.com/office/drawing/2016/5/9/chartex" xmlns:cx2="http://schemas.microsoft.com/office/drawing/2015/10/21/chartex">
             <w:pict>
               <v:shape w14:anchorId="12E094A8" id="Straight Arrow Connector 224" o:spid="_x0000_s1026" type="#_x0000_t32" style="position:absolute;margin-left:15.9pt;margin-top:93.5pt;width:3.6pt;height:42.55pt;flip:x y;z-index:251747328;visibility:visible;mso-wrap-style:square;mso-height-percent:0;mso-wrap-distance-left:9pt;mso-wrap-distance-top:0;mso-wrap-distance-right:9pt;mso-wrap-distance-bottom:0;mso-position-horizontal:absolute;mso-position-horizontal-relative:text;mso-position-vertical:absolute;mso-position-vertical-relative:text;mso-height-percent:0;mso-height-relative:margin" o:gfxdata="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" strokecolor="#4472c4 [3204]" strokeweight=".5pt">
                 <v:stroke endarrow="block" joinstyle="miter"/>
@@ -7453,7 +7451,7 @@
               </wp:anchor>
             </w:drawing>
           </mc:Choice>
-          <mc:Fallback>
+          <mc:Fallback xmlns:w16cid="http://schemas.microsoft.com/office/word/2016/wordml/cid" xmlns:am3d="http://schemas.microsoft.com/office/drawing/2017/model3d" xmlns:aink="http://schemas.microsoft.com/office/drawing/2016/ink" xmlns:cx8="http://schemas.microsoft.com/office/drawing/2016/5/14/chartex" xmlns:cx7="http://schemas.microsoft.com/office/drawing/2016/5/13/chartex" xmlns:cx6="http://schemas.microsoft.com/office/drawing/2016/5/12/chartex" xmlns:cx5="http://schemas.microsoft.com/office/drawing/2016/5/11/chartex" xmlns:cx4="http://schemas.microsoft.com/office/drawing/2016/5/10/chartex" xmlns:cx3="http://schemas.microsoft.com/office/drawing/2016/5/9/chartex" xmlns:cx2="http://schemas.microsoft.com/office/drawing/2015/10/21/chartex">
             <w:pict>
               <v:shape w14:anchorId="20F804A4" id="Straight Arrow Connector 226" o:spid="_x0000_s1026" type="#_x0000_t32" style="position:absolute;margin-left:147.75pt;margin-top:93.5pt;width:8.9pt;height:42.55pt;flip:x y;z-index:251749376;visibility:visible;mso-wrap-style:square;mso-width-percent:0;mso-height-percent:0;mso-wrap-distance-left:9pt;mso-wrap-distance-top:0;mso-wrap-distance-right:9pt;mso-wrap-distance-bottom:0;mso-position-horizontal:absolute;mso-position-horizontal-relative:text;mso-position-vertical:absolute;mso-position-vertical-relative:text;mso-width-percent:0;mso-height-percent:0;mso-width-relative:margin;mso-height-relative:margin" o:gfxdata="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" strokecolor="#4472c4 [3204]" strokeweight=".5pt">
                 <v:stroke endarrow="block" joinstyle="miter"/>
@@ -7525,7 +7523,7 @@
               </wp:anchor>
             </w:drawing>
           </mc:Choice>
-          <mc:Fallback>
+          <mc:Fallback xmlns:w16cid="http://schemas.microsoft.com/office/word/2016/wordml/cid" xmlns:am3d="http://schemas.microsoft.com/office/drawing/2017/model3d" xmlns:aink="http://schemas.microsoft.com/office/drawing/2016/ink" xmlns:cx8="http://schemas.microsoft.com/office/drawing/2016/5/14/chartex" xmlns:cx7="http://schemas.microsoft.com/office/drawing/2016/5/13/chartex" xmlns:cx6="http://schemas.microsoft.com/office/drawing/2016/5/12/chartex" xmlns:cx5="http://schemas.microsoft.com/office/drawing/2016/5/11/chartex" xmlns:cx4="http://schemas.microsoft.com/office/drawing/2016/5/10/chartex" xmlns:cx3="http://schemas.microsoft.com/office/drawing/2016/5/9/chartex" xmlns:cx2="http://schemas.microsoft.com/office/drawing/2015/10/21/chartex">
             <w:pict>
               <v:shape w14:anchorId="785648FC" id="Straight Arrow Connector 227" o:spid="_x0000_s1026" type="#_x0000_t32" style="position:absolute;margin-left:160.85pt;margin-top:93.95pt;width:52.3pt;height:41.55pt;flip:y;z-index:251750400;visibility:visible;mso-wrap-style:square;mso-width-percent:0;mso-height-percent:0;mso-wrap-distance-left:9pt;mso-wrap-distance-top:0;mso-wrap-distance-right:9pt;mso-wrap-distance-bottom:0;mso-position-horizontal:absolute;mso-position-horizontal-relative:text;mso-position-vertical:absolute;mso-position-vertical-relative:text;mso-width-percent:0;mso-height-percent:0;mso-width-relative:margin;mso-height-relative:margin" o:gfxdata="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" strokecolor="#4472c4 [3204]" strokeweight=".5pt">
                 <v:stroke endarrow="block" joinstyle="miter"/>
@@ -7597,7 +7595,7 @@
               </wp:anchor>
             </w:drawing>
           </mc:Choice>
-          <mc:Fallback>
+          <mc:Fallback xmlns:w16cid="http://schemas.microsoft.com/office/word/2016/wordml/cid" xmlns:am3d="http://schemas.microsoft.com/office/drawing/2017/model3d" xmlns:aink="http://schemas.microsoft.com/office/drawing/2016/ink" xmlns:cx8="http://schemas.microsoft.com/office/drawing/2016/5/14/chartex" xmlns:cx7="http://schemas.microsoft.com/office/drawing/2016/5/13/chartex" xmlns:cx6="http://schemas.microsoft.com/office/drawing/2016/5/12/chartex" xmlns:cx5="http://schemas.microsoft.com/office/drawing/2016/5/11/chartex" xmlns:cx4="http://schemas.microsoft.com/office/drawing/2016/5/10/chartex" xmlns:cx3="http://schemas.microsoft.com/office/drawing/2016/5/9/chartex" xmlns:cx2="http://schemas.microsoft.com/office/drawing/2015/10/21/chartex">
             <w:pict>
               <v:shape w14:anchorId="34C1F355" id="Straight Arrow Connector 225" o:spid="_x0000_s1026" type="#_x0000_t32" style="position:absolute;margin-left:77.6pt;margin-top:95.85pt;width:78.1pt;height:40.2pt;flip:x y;z-index:251748352;visibility:visible;mso-wrap-style:square;mso-width-percent:0;mso-height-percent:0;mso-wrap-distance-left:9pt;mso-wrap-distance-top:0;mso-wrap-distance-right:9pt;mso-wrap-distance-bottom:0;mso-position-horizontal:absolute;mso-position-horizontal-relative:text;mso-position-vertical:absolute;mso-position-vertical-relative:text;mso-width-percent:0;mso-height-percent:0;mso-width-relative:margin;mso-height-relative:margin" o:gfxdata="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" strokecolor="#4472c4 [3204]" strokeweight=".5pt">
                 <v:stroke endarrow="block" joinstyle="miter"/>
@@ -7669,7 +7667,7 @@
               </wp:anchor>
             </w:drawing>
           </mc:Choice>
-          <mc:Fallback>
+          <mc:Fallback xmlns:w16cid="http://schemas.microsoft.com/office/word/2016/wordml/cid" xmlns:am3d="http://schemas.microsoft.com/office/drawing/2017/model3d" xmlns:aink="http://schemas.microsoft.com/office/drawing/2016/ink" xmlns:cx8="http://schemas.microsoft.com/office/drawing/2016/5/14/chartex" xmlns:cx7="http://schemas.microsoft.com/office/drawing/2016/5/13/chartex" xmlns:cx6="http://schemas.microsoft.com/office/drawing/2016/5/12/chartex" xmlns:cx5="http://schemas.microsoft.com/office/drawing/2016/5/11/chartex" xmlns:cx4="http://schemas.microsoft.com/office/drawing/2016/5/10/chartex" xmlns:cx3="http://schemas.microsoft.com/office/drawing/2016/5/9/chartex" xmlns:cx2="http://schemas.microsoft.com/office/drawing/2015/10/21/chartex">
             <w:pict>
               <v:shape w14:anchorId="7620B7B4" id="Straight Arrow Connector 218" o:spid="_x0000_s1026" type="#_x0000_t32" style="position:absolute;margin-left:12.75pt;margin-top:29.25pt;width:3.6pt;height:45pt;flip:x;z-index:251741184;visibility:visible;mso-wrap-style:square;mso-width-percent:0;mso-height-percent:0;mso-wrap-distance-left:9pt;mso-wrap-distance-top:0;mso-wrap-distance-right:9pt;mso-wrap-distance-bottom:0;mso-position-horizontal:absolute;mso-position-horizontal-relative:text;mso-position-vertical:absolute;mso-position-vertical-relative:text;mso-width-percent:0;mso-height-percent:0;mso-width-relative:margin;mso-height-relative:margin" o:gfxdata="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" strokecolor="#4472c4 [3204]" strokeweight=".5pt">
                 <v:stroke endarrow="block" joinstyle="miter"/>
@@ -7741,7 +7739,7 @@
               </wp:anchor>
             </w:drawing>
           </mc:Choice>
-          <mc:Fallback>
+          <mc:Fallback xmlns:w16cid="http://schemas.microsoft.com/office/word/2016/wordml/cid" xmlns:am3d="http://schemas.microsoft.com/office/drawing/2017/model3d" xmlns:aink="http://schemas.microsoft.com/office/drawing/2016/ink" xmlns:cx8="http://schemas.microsoft.com/office/drawing/2016/5/14/chartex" xmlns:cx7="http://schemas.microsoft.com/office/drawing/2016/5/13/chartex" xmlns:cx6="http://schemas.microsoft.com/office/drawing/2016/5/12/chartex" xmlns:cx5="http://schemas.microsoft.com/office/drawing/2016/5/11/chartex" xmlns:cx4="http://schemas.microsoft.com/office/drawing/2016/5/10/chartex" xmlns:cx3="http://schemas.microsoft.com/office/drawing/2016/5/9/chartex" xmlns:cx2="http://schemas.microsoft.com/office/drawing/2015/10/21/chartex">
             <w:pict>
               <v:shape w14:anchorId="0DDEFC70" id="Straight Arrow Connector 219" o:spid="_x0000_s1026" type="#_x0000_t32" style="position:absolute;margin-left:87pt;margin-top:30pt;width:113.25pt;height:41.25pt;flip:x;z-index:251742208;visibility:visible;mso-wrap-style:square;mso-width-percent:0;mso-height-percent:0;mso-wrap-distance-left:9pt;mso-wrap-distance-top:0;mso-wrap-distance-right:9pt;mso-wrap-distance-bottom:0;mso-position-horizontal:absolute;mso-position-horizontal-relative:text;mso-position-vertical:absolute;mso-position-vertical-relative:text;mso-width-percent:0;mso-height-percent:0;mso-width-relative:margin;mso-height-relative:margin" o:gfxdata="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" strokecolor="#4472c4 [3204]" strokeweight=".5pt">
                 <v:stroke endarrow="block" joinstyle="miter"/>
@@ -7813,7 +7811,7 @@
               </wp:anchor>
             </w:drawing>
           </mc:Choice>
-          <mc:Fallback>
+          <mc:Fallback xmlns:w16cid="http://schemas.microsoft.com/office/word/2016/wordml/cid" xmlns:am3d="http://schemas.microsoft.com/office/drawing/2017/model3d" xmlns:aink="http://schemas.microsoft.com/office/drawing/2016/ink" xmlns:cx8="http://schemas.microsoft.com/office/drawing/2016/5/14/chartex" xmlns:cx7="http://schemas.microsoft.com/office/drawing/2016/5/13/chartex" xmlns:cx6="http://schemas.microsoft.com/office/drawing/2016/5/12/chartex" xmlns:cx5="http://schemas.microsoft.com/office/drawing/2016/5/11/chartex" xmlns:cx4="http://schemas.microsoft.com/office/drawing/2016/5/10/chartex" xmlns:cx3="http://schemas.microsoft.com/office/drawing/2016/5/9/chartex" xmlns:cx2="http://schemas.microsoft.com/office/drawing/2015/10/21/chartex">
             <w:pict>
               <v:shape w14:anchorId="0F347A4D" id="Straight Arrow Connector 220" o:spid="_x0000_s1026" type="#_x0000_t32" style="position:absolute;margin-left:170.25pt;margin-top:28.5pt;width:38.25pt;height:42.75pt;flip:x;z-index:251743232;visibility:visible;mso-wrap-style:square;mso-width-percent:0;mso-height-percent:0;mso-wrap-distance-left:9pt;mso-wrap-distance-top:0;mso-wrap-distance-right:9pt;mso-wrap-distance-bottom:0;mso-position-horizontal:absolute;mso-position-horizontal-relative:text;mso-position-vertical:absolute;mso-position-vertical-relative:text;mso-width-percent:0;mso-height-percent:0;mso-width-relative:margin;mso-height-relative:margin" o:gfxdata="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" strokecolor="#4472c4 [3204]" strokeweight=".5pt">
                 <v:stroke endarrow="block" joinstyle="miter"/>
@@ -7885,7 +7883,7 @@
               </wp:anchor>
             </w:drawing>
           </mc:Choice>
-          <mc:Fallback>
+          <mc:Fallback xmlns:w16cid="http://schemas.microsoft.com/office/word/2016/wordml/cid" xmlns:am3d="http://schemas.microsoft.com/office/drawing/2017/model3d" xmlns:aink="http://schemas.microsoft.com/office/drawing/2016/ink" xmlns:cx8="http://schemas.microsoft.com/office/drawing/2016/5/14/chartex" xmlns:cx7="http://schemas.microsoft.com/office/drawing/2016/5/13/chartex" xmlns:cx6="http://schemas.microsoft.com/office/drawing/2016/5/12/chartex" xmlns:cx5="http://schemas.microsoft.com/office/drawing/2016/5/11/chartex" xmlns:cx4="http://schemas.microsoft.com/office/drawing/2016/5/10/chartex" xmlns:cx3="http://schemas.microsoft.com/office/drawing/2016/5/9/chartex" xmlns:cx2="http://schemas.microsoft.com/office/drawing/2015/10/21/chartex">
             <w:pict>
               <v:shape w14:anchorId="69242BE6" id="Straight Arrow Connector 221" o:spid="_x0000_s1026" type="#_x0000_t32" style="position:absolute;margin-left:217.5pt;margin-top:30pt;width:9.75pt;height:42.75pt;z-index:251744256;visibility:visible;mso-wrap-style:square;mso-width-percent:0;mso-height-percent:0;mso-wrap-distance-left:9pt;mso-wrap-distance-top:0;mso-wrap-distance-right:9pt;mso-wrap-distance-bottom:0;mso-position-horizontal:absolute;mso-position-horizontal-relative:text;mso-position-vertical:absolute;mso-position-vertical-relative:text;mso-width-percent:0;mso-height-percent:0;mso-width-relative:margin;mso-height-relative:margin" o:gfxdata="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" strokecolor="#4472c4 [3204]" strokeweight=".5pt">
                 <v:stroke endarrow="block" joinstyle="miter"/>
@@ -7965,7 +7963,7 @@
               </wp:anchor>
             </w:drawing>
           </mc:Choice>
-          <mc:Fallback>
+          <mc:Fallback xmlns:w16cid="http://schemas.microsoft.com/office/word/2016/wordml/cid" xmlns:am3d="http://schemas.microsoft.com/office/drawing/2017/model3d" xmlns:aink="http://schemas.microsoft.com/office/drawing/2016/ink" xmlns:cx8="http://schemas.microsoft.com/office/drawing/2016/5/14/chartex" xmlns:cx7="http://schemas.microsoft.com/office/drawing/2016/5/13/chartex" xmlns:cx6="http://schemas.microsoft.com/office/drawing/2016/5/12/chartex" xmlns:cx5="http://schemas.microsoft.com/office/drawing/2016/5/11/chartex" xmlns:cx4="http://schemas.microsoft.com/office/drawing/2016/5/10/chartex" xmlns:cx3="http://schemas.microsoft.com/office/drawing/2016/5/9/chartex" xmlns:cx2="http://schemas.microsoft.com/office/drawing/2015/10/21/chartex">
             <w:pict>
               <v:shape w14:anchorId="454D9547" id="Rectangle: Single Corner Snipped 213" o:spid="_x0000_s1058" style="position:absolute;margin-left:180.75pt;margin-top:0;width:80.25pt;height:29.25pt;z-index:251734016;visibility:visible;mso-wrap-style:square;mso-height-percent:0;mso-wrap-distance-left:9pt;mso-wrap-distance-top:0;mso-wrap-distance-right:9pt;mso-wrap-distance-bottom:0;mso-position-horizontal:absolute;mso-position-horizontal-relative:margin;mso-position-vertical:absolute;mso-position-vertical-relative:text;mso-height-percent:0;mso-height-relative:margin;v-text-anchor:middle" coordsize="1019175,371475" o:spt="100" o:gfxdata="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" adj="-11796480,,5400" path="m,l957261,r61914,61914l1019175,371475,,371475,,xe" fillcolor="window" strokecolor="windowText" strokeweight="1pt">
                 <v:stroke joinstyle="miter"/>
@@ -8061,7 +8059,7 @@
               </wp:anchor>
             </w:drawing>
           </mc:Choice>
-          <mc:Fallback>
+          <mc:Fallback xmlns:w16cid="http://schemas.microsoft.com/office/word/2016/wordml/cid" xmlns:am3d="http://schemas.microsoft.com/office/drawing/2017/model3d" xmlns:aink="http://schemas.microsoft.com/office/drawing/2016/ink" xmlns:cx8="http://schemas.microsoft.com/office/drawing/2016/5/14/chartex" xmlns:cx7="http://schemas.microsoft.com/office/drawing/2016/5/13/chartex" xmlns:cx6="http://schemas.microsoft.com/office/drawing/2016/5/12/chartex" xmlns:cx5="http://schemas.microsoft.com/office/drawing/2016/5/11/chartex" xmlns:cx4="http://schemas.microsoft.com/office/drawing/2016/5/10/chartex" xmlns:cx3="http://schemas.microsoft.com/office/drawing/2016/5/9/chartex" xmlns:cx2="http://schemas.microsoft.com/office/drawing/2015/10/21/chartex">
             <w:pict>
               <v:shape w14:anchorId="2F8479C1" id="Straight Arrow Connector 228" o:spid="_x0000_s1026" type="#_x0000_t32" style="position:absolute;margin-left:162pt;margin-top:37.4pt;width:117pt;height:35pt;flip:y;z-index:251751424;visibility:visible;mso-wrap-style:square;mso-width-percent:0;mso-height-percent:0;mso-wrap-distance-left:9pt;mso-wrap-distance-top:0;mso-wrap-distance-right:9pt;mso-wrap-distance-bottom:0;mso-position-horizontal:absolute;mso-position-horizontal-relative:text;mso-position-vertical:absolute;mso-position-vertical-relative:text;mso-width-percent:0;mso-height-percent:0;mso-width-relative:margin;mso-height-relative:margin" o:gfxdata="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" strokecolor="#4472c4 [3204]" strokeweight=".5pt">
                 <v:stroke endarrow="block" joinstyle="miter"/>
@@ -8141,7 +8139,7 @@
               </wp:anchor>
             </w:drawing>
           </mc:Choice>
-          <mc:Fallback>
+          <mc:Fallback xmlns:w16cid="http://schemas.microsoft.com/office/word/2016/wordml/cid" xmlns:am3d="http://schemas.microsoft.com/office/drawing/2017/model3d" xmlns:aink="http://schemas.microsoft.com/office/drawing/2016/ink" xmlns:cx8="http://schemas.microsoft.com/office/drawing/2016/5/14/chartex" xmlns:cx7="http://schemas.microsoft.com/office/drawing/2016/5/13/chartex" xmlns:cx6="http://schemas.microsoft.com/office/drawing/2016/5/12/chartex" xmlns:cx5="http://schemas.microsoft.com/office/drawing/2016/5/11/chartex" xmlns:cx4="http://schemas.microsoft.com/office/drawing/2016/5/10/chartex" xmlns:cx3="http://schemas.microsoft.com/office/drawing/2016/5/9/chartex" xmlns:cx2="http://schemas.microsoft.com/office/drawing/2015/10/21/chartex">
             <w:pict>
               <v:shape w14:anchorId="0311CF8D" id="Rectangle: Single Corner Snipped 216" o:spid="_x0000_s1059" style="position:absolute;margin-left:123pt;margin-top:72.95pt;width:80.25pt;height:29.25pt;z-index:251740160;visibility:visible;mso-wrap-style:square;mso-height-percent:0;mso-wrap-distance-left:9pt;mso-wrap-distance-top:0;mso-wrap-distance-right:9pt;mso-wrap-distance-bottom:0;mso-position-horizontal:absolute;mso-position-horizontal-relative:margin;mso-position-vertical:absolute;mso-position-vertical-relative:text;mso-height-percent:0;mso-height-relative:margin;v-text-anchor:middle" coordsize="1019175,371475" o:spt="100" o:gfxdata="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" adj="-11796480,,5400" path="m,l957261,r61914,61914l1019175,371475,,371475,,xe" fillcolor="window" strokecolor="windowText" strokeweight="1pt">
                 <v:stroke joinstyle="miter"/>
@@ -8236,7 +8234,7 @@
               </wp:anchor>
             </w:drawing>
           </mc:Choice>
-          <mc:Fallback>
+          <mc:Fallback xmlns:w16cid="http://schemas.microsoft.com/office/word/2016/wordml/cid" xmlns:am3d="http://schemas.microsoft.com/office/drawing/2017/model3d" xmlns:aink="http://schemas.microsoft.com/office/drawing/2016/ink" xmlns:cx8="http://schemas.microsoft.com/office/drawing/2016/5/14/chartex" xmlns:cx7="http://schemas.microsoft.com/office/drawing/2016/5/13/chartex" xmlns:cx6="http://schemas.microsoft.com/office/drawing/2016/5/12/chartex" xmlns:cx5="http://schemas.microsoft.com/office/drawing/2016/5/11/chartex" xmlns:cx4="http://schemas.microsoft.com/office/drawing/2016/5/10/chartex" xmlns:cx3="http://schemas.microsoft.com/office/drawing/2016/5/9/chartex" xmlns:cx2="http://schemas.microsoft.com/office/drawing/2015/10/21/chartex">
             <w:pict>
               <v:shape w14:anchorId="220C498A" id="Rectangle: Single Corner Snipped 215" o:spid="_x0000_s1060" style="position:absolute;margin-left:0;margin-top:72.2pt;width:80.25pt;height:29.25pt;z-index:251738112;visibility:visible;mso-wrap-style:square;mso-height-percent:0;mso-wrap-distance-left:9pt;mso-wrap-distance-top:0;mso-wrap-distance-right:9pt;mso-wrap-distance-bottom:0;mso-position-horizontal:left;mso-position-horizontal-relative:margin;mso-position-vertical:absolute;mso-position-vertical-relative:text;mso-height-percent:0;mso-height-relative:margin;v-text-anchor:middle" coordsize="1019175,371475" o:spt="100" o:gfxdata="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" adj="-11796480,,5400" path="m,l957261,r61914,61914l1019175,371475,,371475,,xe" fillcolor="window" strokecolor="windowText" strokeweight="1pt">
                 <v:stroke joinstyle="miter"/>
@@ -8375,7 +8373,7 @@
               </wp:anchor>
             </w:drawing>
           </mc:Choice>
-          <mc:Fallback>
+          <mc:Fallback xmlns:w16cid="http://schemas.microsoft.com/office/word/2016/wordml/cid" xmlns:am3d="http://schemas.microsoft.com/office/drawing/2017/model3d" xmlns:aink="http://schemas.microsoft.com/office/drawing/2016/ink" xmlns:cx8="http://schemas.microsoft.com/office/drawing/2016/5/14/chartex" xmlns:cx7="http://schemas.microsoft.com/office/drawing/2016/5/13/chartex" xmlns:cx6="http://schemas.microsoft.com/office/drawing/2016/5/12/chartex" xmlns:cx5="http://schemas.microsoft.com/office/drawing/2016/5/11/chartex" xmlns:cx4="http://schemas.microsoft.com/office/drawing/2016/5/10/chartex" xmlns:cx3="http://schemas.microsoft.com/office/drawing/2016/5/9/chartex" xmlns:cx2="http://schemas.microsoft.com/office/drawing/2015/10/21/chartex">
             <w:pict>
               <v:shape w14:anchorId="69C6ED46" id="_x0000_s1061" type="#_x0000_t202" style="position:absolute;left:0;text-align:left;margin-left:0;margin-top:59.8pt;width:54pt;height:24pt;z-index:251785216;visibility:visible;mso-wrap-style:square;mso-width-percent:0;mso-height-percent:0;mso-wrap-distance-left:9pt;mso-wrap-distance-top:3.6pt;mso-wrap-distance-right:9pt;mso-wrap-distance-bottom:3.6pt;mso-position-horizontal:left;mso-position-horizontal-relative:margin;mso-position-vertical:absolute;mso-position-vertical-relative:text;mso-width-percent:0;mso-height-percent:0;mso-width-relative:margin;mso-height-relative:margin;v-text-anchor:top" o:gfxdata="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">
                 <v:textbox>
@@ -8776,7 +8774,7 @@
               </wp:anchor>
             </w:drawing>
           </mc:Choice>
-          <mc:Fallback>
+          <mc:Fallback xmlns:w16cid="http://schemas.microsoft.com/office/word/2016/wordml/cid" xmlns:am3d="http://schemas.microsoft.com/office/drawing/2017/model3d" xmlns:aink="http://schemas.microsoft.com/office/drawing/2016/ink" xmlns:cx8="http://schemas.microsoft.com/office/drawing/2016/5/14/chartex" xmlns:cx7="http://schemas.microsoft.com/office/drawing/2016/5/13/chartex" xmlns:cx6="http://schemas.microsoft.com/office/drawing/2016/5/12/chartex" xmlns:cx5="http://schemas.microsoft.com/office/drawing/2016/5/11/chartex" xmlns:cx4="http://schemas.microsoft.com/office/drawing/2016/5/10/chartex" xmlns:cx3="http://schemas.microsoft.com/office/drawing/2016/5/9/chartex" xmlns:cx2="http://schemas.microsoft.com/office/drawing/2015/10/21/chartex">
             <w:pict>
               <v:shape w14:anchorId="0809050C" id="_x0000_s1062" type="#_x0000_t202" style="position:absolute;margin-left:0;margin-top:25.35pt;width:54pt;height:24pt;z-index:251788288;visibility:visible;mso-wrap-style:square;mso-width-percent:0;mso-height-percent:0;mso-wrap-distance-left:9pt;mso-wrap-distance-top:3.6pt;mso-wrap-distance-right:9pt;mso-wrap-distance-bottom:3.6pt;mso-position-horizontal:left;mso-position-horizontal-relative:margin;mso-position-vertical:absolute;mso-position-vertical-relative:text;mso-width-percent:0;mso-height-percent:0;mso-width-relative:margin;mso-height-relative:margin;v-text-anchor:top" o:gfxdata="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">
                 <v:textbox>
@@ -9091,6 +9089,7 @@
           <w:sz w:val="36"/>
           <w:szCs w:val="36"/>
         </w:rPr>
+        <w:lastRenderedPageBreak/>
         <w:t>Printing a Delivery Log</w:t>
       </w:r>
     </w:p>
@@ -9281,7 +9280,7 @@
               </wp:anchor>
             </w:drawing>
           </mc:Choice>
-          <mc:Fallback>
+          <mc:Fallback xmlns:w16cid="http://schemas.microsoft.com/office/word/2016/wordml/cid" xmlns:am3d="http://schemas.microsoft.com/office/drawing/2017/model3d" xmlns:aink="http://schemas.microsoft.com/office/drawing/2016/ink" xmlns:cx8="http://schemas.microsoft.com/office/drawing/2016/5/14/chartex" xmlns:cx7="http://schemas.microsoft.com/office/drawing/2016/5/13/chartex" xmlns:cx6="http://schemas.microsoft.com/office/drawing/2016/5/12/chartex" xmlns:cx5="http://schemas.microsoft.com/office/drawing/2016/5/11/chartex" xmlns:cx4="http://schemas.microsoft.com/office/drawing/2016/5/10/chartex" xmlns:cx3="http://schemas.microsoft.com/office/drawing/2016/5/9/chartex" xmlns:cx2="http://schemas.microsoft.com/office/drawing/2015/10/21/chartex">
             <w:pict>
               <v:shape w14:anchorId="657477C1" id="_x0000_s1063" type="#_x0000_t202" style="position:absolute;left:0;text-align:left;margin-left:0;margin-top:33.6pt;width:54pt;height:24pt;z-index:251791360;visibility:visible;mso-wrap-style:square;mso-width-percent:0;mso-height-percent:0;mso-wrap-distance-left:9pt;mso-wrap-distance-top:3.6pt;mso-wrap-distance-right:9pt;mso-wrap-distance-bottom:3.6pt;mso-position-horizontal:left;mso-position-horizontal-relative:margin;mso-position-vertical:absolute;mso-position-vertical-relative:text;mso-width-percent:0;mso-height-percent:0;mso-width-relative:margin;mso-height-relative:margin;v-text-anchor:top" o:gfxdata="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">
                 <v:textbox>
@@ -9429,7 +9428,7 @@
               </wp:anchor>
             </w:drawing>
           </mc:Choice>
-          <mc:Fallback>
+          <mc:Fallback xmlns:w16cid="http://schemas.microsoft.com/office/word/2016/wordml/cid" xmlns:am3d="http://schemas.microsoft.com/office/drawing/2017/model3d" xmlns:aink="http://schemas.microsoft.com/office/drawing/2016/ink" xmlns:cx8="http://schemas.microsoft.com/office/drawing/2016/5/14/chartex" xmlns:cx7="http://schemas.microsoft.com/office/drawing/2016/5/13/chartex" xmlns:cx6="http://schemas.microsoft.com/office/drawing/2016/5/12/chartex" xmlns:cx5="http://schemas.microsoft.com/office/drawing/2016/5/11/chartex" xmlns:cx4="http://schemas.microsoft.com/office/drawing/2016/5/10/chartex" xmlns:cx3="http://schemas.microsoft.com/office/drawing/2016/5/9/chartex" xmlns:cx2="http://schemas.microsoft.com/office/drawing/2015/10/21/chartex">
             <w:pict>
               <v:shape w14:anchorId="20C08B90" id="Straight Arrow Connector 251" o:spid="_x0000_s1026" type="#_x0000_t32" style="position:absolute;margin-left:130.5pt;margin-top:271.3pt;width:3.75pt;height:23.25pt;flip:x y;z-index:251799552;visibility:visible;mso-wrap-style:square;mso-width-percent:0;mso-height-percent:0;mso-wrap-distance-left:9pt;mso-wrap-distance-top:0;mso-wrap-distance-right:9pt;mso-wrap-distance-bottom:0;mso-position-horizontal:absolute;mso-position-horizontal-relative:text;mso-position-vertical:absolute;mso-position-vertical-relative:text;mso-width-percent:0;mso-height-percent:0;mso-width-relative:margin;mso-height-relative:margin" o:gfxdata="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" strokecolor="#4472c4" strokeweight=".5pt">
                 <v:stroke endarrow="block" joinstyle="miter"/>
@@ -9512,7 +9511,7 @@
               </wp:anchor>
             </w:drawing>
           </mc:Choice>
-          <mc:Fallback>
+          <mc:Fallback xmlns:w16cid="http://schemas.microsoft.com/office/word/2016/wordml/cid" xmlns:am3d="http://schemas.microsoft.com/office/drawing/2017/model3d" xmlns:aink="http://schemas.microsoft.com/office/drawing/2016/ink" xmlns:cx8="http://schemas.microsoft.com/office/drawing/2016/5/14/chartex" xmlns:cx7="http://schemas.microsoft.com/office/drawing/2016/5/13/chartex" xmlns:cx6="http://schemas.microsoft.com/office/drawing/2016/5/12/chartex" xmlns:cx5="http://schemas.microsoft.com/office/drawing/2016/5/11/chartex" xmlns:cx4="http://schemas.microsoft.com/office/drawing/2016/5/10/chartex" xmlns:cx3="http://schemas.microsoft.com/office/drawing/2016/5/9/chartex" xmlns:cx2="http://schemas.microsoft.com/office/drawing/2015/10/21/chartex">
             <w:pict>
               <v:shape w14:anchorId="3258E5DA" id="Rectangle: Single Corner Snipped 248" o:spid="_x0000_s1064" style="position:absolute;left:0;text-align:left;margin-left:95.25pt;margin-top:294.6pt;width:80.25pt;height:29.25pt;z-index:251793408;visibility:visible;mso-wrap-style:square;mso-height-percent:0;mso-wrap-distance-left:9pt;mso-wrap-distance-top:0;mso-wrap-distance-right:9pt;mso-wrap-distance-bottom:0;mso-position-horizontal:absolute;mso-position-horizontal-relative:margin;mso-position-vertical:absolute;mso-position-vertical-relative:text;mso-height-percent:0;mso-height-relative:margin;v-text-anchor:middle" coordsize="1019175,371475" o:spt="100" o:gfxdata="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" adj="-11796480,,5400" path="m,l957261,r61914,61914l1019175,371475,,371475,,xe" fillcolor="window" strokecolor="windowText" strokeweight="1pt">
                 <v:stroke joinstyle="miter"/>
@@ -9756,6 +9755,7 @@
           <w:sz w:val="36"/>
           <w:szCs w:val="36"/>
         </w:rPr>
+        <w:lastRenderedPageBreak/>
         <w:t>Refreshing the Gird</w:t>
       </w:r>
     </w:p>
@@ -9935,7 +9935,7 @@
               </wp:anchor>
             </w:drawing>
           </mc:Choice>
-          <mc:Fallback>
+          <mc:Fallback xmlns:w16cid="http://schemas.microsoft.com/office/word/2016/wordml/cid" xmlns:am3d="http://schemas.microsoft.com/office/drawing/2017/model3d" xmlns:aink="http://schemas.microsoft.com/office/drawing/2016/ink" xmlns:cx8="http://schemas.microsoft.com/office/drawing/2016/5/14/chartex" xmlns:cx7="http://schemas.microsoft.com/office/drawing/2016/5/13/chartex" xmlns:cx6="http://schemas.microsoft.com/office/drawing/2016/5/12/chartex" xmlns:cx5="http://schemas.microsoft.com/office/drawing/2016/5/11/chartex" xmlns:cx4="http://schemas.microsoft.com/office/drawing/2016/5/10/chartex" xmlns:cx3="http://schemas.microsoft.com/office/drawing/2016/5/9/chartex" xmlns:cx2="http://schemas.microsoft.com/office/drawing/2015/10/21/chartex">
             <w:pict>
               <v:shape w14:anchorId="2DA6251A" id="Rectangle: Single Corner Snipped 255" o:spid="_x0000_s1065" style="position:absolute;margin-left:0;margin-top:-34.5pt;width:525.75pt;height:53.25pt;z-index:251802624;visibility:visible;mso-wrap-style:square;mso-width-percent:0;mso-height-percent:0;mso-wrap-distance-left:9pt;mso-wrap-distance-top:0;mso-wrap-distance-right:9pt;mso-wrap-distance-bottom:0;mso-position-horizontal:left;mso-position-horizontal-relative:page;mso-position-vertical:absolute;mso-position-vertical-relative:text;mso-width-percent:0;mso-height-percent:0;mso-width-relative:margin;mso-height-relative:margin;v-text-anchor:middle" coordsize="6677025,676275" o:spt="100" o:gfxdata="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" adj="-11796480,,5400" path="m,l6338888,r338137,338138l6677025,676275,,676275,,xe" fillcolor="#4472c4 [3204]" strokecolor="#1f3763 [1604]" strokeweight="1pt">
                 <v:stroke joinstyle="miter"/>
@@ -10067,7 +10067,7 @@
               </wp:anchor>
             </w:drawing>
           </mc:Choice>
-          <mc:Fallback>
+          <mc:Fallback xmlns:w16cid="http://schemas.microsoft.com/office/word/2016/wordml/cid" xmlns:am3d="http://schemas.microsoft.com/office/drawing/2017/model3d" xmlns:aink="http://schemas.microsoft.com/office/drawing/2016/ink" xmlns:cx8="http://schemas.microsoft.com/office/drawing/2016/5/14/chartex" xmlns:cx7="http://schemas.microsoft.com/office/drawing/2016/5/13/chartex" xmlns:cx6="http://schemas.microsoft.com/office/drawing/2016/5/12/chartex" xmlns:cx5="http://schemas.microsoft.com/office/drawing/2016/5/11/chartex" xmlns:cx4="http://schemas.microsoft.com/office/drawing/2016/5/10/chartex" xmlns:cx3="http://schemas.microsoft.com/office/drawing/2016/5/9/chartex" xmlns:cx2="http://schemas.microsoft.com/office/drawing/2015/10/21/chartex">
             <w:pict>
               <v:shape w14:anchorId="76CF7E78" id="Straight Arrow Connector 268" o:spid="_x0000_s1026" type="#_x0000_t32" style="position:absolute;margin-left:59.25pt;margin-top:81.35pt;width:45.75pt;height:39.75pt;flip:x;z-index:251829248;visibility:visible;mso-wrap-style:square;mso-width-percent:0;mso-height-percent:0;mso-wrap-distance-left:9pt;mso-wrap-distance-top:0;mso-wrap-distance-right:9pt;mso-wrap-distance-bottom:0;mso-position-horizontal:absolute;mso-position-horizontal-relative:text;mso-position-vertical:absolute;mso-position-vertical-relative:text;mso-width-percent:0;mso-height-percent:0;mso-width-relative:margin;mso-height-relative:margin" o:gfxdata="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" strokecolor="#4472c4" strokeweight=".5pt">
                 <v:stroke endarrow="block" joinstyle="miter"/>
@@ -10132,7 +10132,7 @@
               </wp:anchor>
             </w:drawing>
           </mc:Choice>
-          <mc:Fallback>
+          <mc:Fallback xmlns:w16cid="http://schemas.microsoft.com/office/word/2016/wordml/cid" xmlns:am3d="http://schemas.microsoft.com/office/drawing/2017/model3d" xmlns:aink="http://schemas.microsoft.com/office/drawing/2016/ink" xmlns:cx8="http://schemas.microsoft.com/office/drawing/2016/5/14/chartex" xmlns:cx7="http://schemas.microsoft.com/office/drawing/2016/5/13/chartex" xmlns:cx6="http://schemas.microsoft.com/office/drawing/2016/5/12/chartex" xmlns:cx5="http://schemas.microsoft.com/office/drawing/2016/5/11/chartex" xmlns:cx4="http://schemas.microsoft.com/office/drawing/2016/5/10/chartex" xmlns:cx3="http://schemas.microsoft.com/office/drawing/2016/5/9/chartex" xmlns:cx2="http://schemas.microsoft.com/office/drawing/2015/10/21/chartex">
             <w:pict>
               <v:shape w14:anchorId="3B0DADC5" id="Straight Arrow Connector 267" o:spid="_x0000_s1026" type="#_x0000_t32" style="position:absolute;margin-left:234.75pt;margin-top:82.1pt;width:34.5pt;height:65.25pt;flip:x;z-index:251827200;visibility:visible;mso-wrap-style:square;mso-width-percent:0;mso-height-percent:0;mso-wrap-distance-left:9pt;mso-wrap-distance-top:0;mso-wrap-distance-right:9pt;mso-wrap-distance-bottom:0;mso-position-horizontal:absolute;mso-position-horizontal-relative:text;mso-position-vertical:absolute;mso-position-vertical-relative:text;mso-width-percent:0;mso-height-percent:0;mso-width-relative:margin;mso-height-relative:margin" o:gfxdata="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" strokecolor="#4472c4" strokeweight=".5pt">
                 <v:stroke endarrow="block" joinstyle="miter"/>
@@ -10212,7 +10212,7 @@
               </wp:anchor>
             </w:drawing>
           </mc:Choice>
-          <mc:Fallback>
+          <mc:Fallback xmlns:w16cid="http://schemas.microsoft.com/office/word/2016/wordml/cid" xmlns:am3d="http://schemas.microsoft.com/office/drawing/2017/model3d" xmlns:aink="http://schemas.microsoft.com/office/drawing/2016/ink" xmlns:cx8="http://schemas.microsoft.com/office/drawing/2016/5/14/chartex" xmlns:cx7="http://schemas.microsoft.com/office/drawing/2016/5/13/chartex" xmlns:cx6="http://schemas.microsoft.com/office/drawing/2016/5/12/chartex" xmlns:cx5="http://schemas.microsoft.com/office/drawing/2016/5/11/chartex" xmlns:cx4="http://schemas.microsoft.com/office/drawing/2016/5/10/chartex" xmlns:cx3="http://schemas.microsoft.com/office/drawing/2016/5/9/chartex" xmlns:cx2="http://schemas.microsoft.com/office/drawing/2015/10/21/chartex">
             <w:pict>
               <v:shape w14:anchorId="28A6D750" id="Rectangle: Single Corner Snipped 262" o:spid="_x0000_s1066" style="position:absolute;left:0;text-align:left;margin-left:0;margin-top:52.85pt;width:80.25pt;height:29.25pt;z-index:251816960;visibility:visible;mso-wrap-style:square;mso-height-percent:0;mso-wrap-distance-left:9pt;mso-wrap-distance-top:0;mso-wrap-distance-right:9pt;mso-wrap-distance-bottom:0;mso-position-horizontal:center;mso-position-horizontal-relative:margin;mso-position-vertical:absolute;mso-position-vertical-relative:text;mso-height-percent:0;mso-height-relative:margin;v-text-anchor:middle" coordsize="1019175,371475" o:spt="100" o:gfxdata="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" adj="-11796480,,5400" path="m,l957261,r61914,61914l1019175,371475,,371475,,xe" fillcolor="window" strokecolor="windowText" strokeweight="1pt">
                 <v:stroke joinstyle="miter"/>
@@ -10307,7 +10307,7 @@
               </wp:anchor>
             </w:drawing>
           </mc:Choice>
-          <mc:Fallback>
+          <mc:Fallback xmlns:w16cid="http://schemas.microsoft.com/office/word/2016/wordml/cid" xmlns:am3d="http://schemas.microsoft.com/office/drawing/2017/model3d" xmlns:aink="http://schemas.microsoft.com/office/drawing/2016/ink" xmlns:cx8="http://schemas.microsoft.com/office/drawing/2016/5/14/chartex" xmlns:cx7="http://schemas.microsoft.com/office/drawing/2016/5/13/chartex" xmlns:cx6="http://schemas.microsoft.com/office/drawing/2016/5/12/chartex" xmlns:cx5="http://schemas.microsoft.com/office/drawing/2016/5/11/chartex" xmlns:cx4="http://schemas.microsoft.com/office/drawing/2016/5/10/chartex" xmlns:cx3="http://schemas.microsoft.com/office/drawing/2016/5/9/chartex" xmlns:cx2="http://schemas.microsoft.com/office/drawing/2015/10/21/chartex">
             <w:pict>
               <v:shape w14:anchorId="05B50350" id="Rectangle: Single Corner Snipped 260" o:spid="_x0000_s1067" style="position:absolute;left:0;text-align:left;margin-left:71.25pt;margin-top:52.85pt;width:80.25pt;height:29.25pt;z-index:251814912;visibility:visible;mso-wrap-style:square;mso-height-percent:0;mso-wrap-distance-left:9pt;mso-wrap-distance-top:0;mso-wrap-distance-right:9pt;mso-wrap-distance-bottom:0;mso-position-horizontal:absolute;mso-position-horizontal-relative:margin;mso-position-vertical:absolute;mso-position-vertical-relative:text;mso-height-percent:0;mso-height-relative:margin;v-text-anchor:middle" coordsize="1019175,371475" o:spt="100" o:gfxdata="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" adj="-11796480,,5400" path="m,l957261,r61914,61914l1019175,371475,,371475,,xe" fillcolor="window" strokecolor="windowText" strokeweight="1pt">
                 <v:stroke joinstyle="miter"/>
@@ -10411,7 +10411,7 @@
               </wp:anchor>
             </w:drawing>
           </mc:Choice>
-          <mc:Fallback>
+          <mc:Fallback xmlns:w16cid="http://schemas.microsoft.com/office/word/2016/wordml/cid" xmlns:am3d="http://schemas.microsoft.com/office/drawing/2017/model3d" xmlns:aink="http://schemas.microsoft.com/office/drawing/2016/ink" xmlns:cx8="http://schemas.microsoft.com/office/drawing/2016/5/14/chartex" xmlns:cx7="http://schemas.microsoft.com/office/drawing/2016/5/13/chartex" xmlns:cx6="http://schemas.microsoft.com/office/drawing/2016/5/12/chartex" xmlns:cx5="http://schemas.microsoft.com/office/drawing/2016/5/11/chartex" xmlns:cx4="http://schemas.microsoft.com/office/drawing/2016/5/10/chartex" xmlns:cx3="http://schemas.microsoft.com/office/drawing/2016/5/9/chartex" xmlns:cx2="http://schemas.microsoft.com/office/drawing/2015/10/21/chartex">
             <w:pict>
               <v:shape w14:anchorId="2DEDCBBF" id="Straight Arrow Connector 263" o:spid="_x0000_s1026" type="#_x0000_t32" style="position:absolute;margin-left:37.5pt;margin-top:120.7pt;width:11.25pt;height:60.75pt;flip:y;z-index:251819008;visibility:visible;mso-wrap-style:square;mso-width-percent:0;mso-height-percent:0;mso-wrap-distance-left:9pt;mso-wrap-distance-top:0;mso-wrap-distance-right:9pt;mso-wrap-distance-bottom:0;mso-position-horizontal:absolute;mso-position-horizontal-relative:text;mso-position-vertical:absolute;mso-position-vertical-relative:text;mso-width-percent:0;mso-height-percent:0;mso-width-relative:margin;mso-height-relative:margin" o:gfxdata="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" strokecolor="#4472c4" strokeweight=".5pt">
                 <v:stroke endarrow="block" joinstyle="miter"/>
@@ -10476,7 +10476,7 @@
               </wp:anchor>
             </w:drawing>
           </mc:Choice>
-          <mc:Fallback>
+          <mc:Fallback xmlns:w16cid="http://schemas.microsoft.com/office/word/2016/wordml/cid" xmlns:am3d="http://schemas.microsoft.com/office/drawing/2017/model3d" xmlns:aink="http://schemas.microsoft.com/office/drawing/2016/ink" xmlns:cx8="http://schemas.microsoft.com/office/drawing/2016/5/14/chartex" xmlns:cx7="http://schemas.microsoft.com/office/drawing/2016/5/13/chartex" xmlns:cx6="http://schemas.microsoft.com/office/drawing/2016/5/12/chartex" xmlns:cx5="http://schemas.microsoft.com/office/drawing/2016/5/11/chartex" xmlns:cx4="http://schemas.microsoft.com/office/drawing/2016/5/10/chartex" xmlns:cx3="http://schemas.microsoft.com/office/drawing/2016/5/9/chartex" xmlns:cx2="http://schemas.microsoft.com/office/drawing/2015/10/21/chartex">
             <w:pict>
               <v:shape w14:anchorId="13295F70" id="Straight Arrow Connector 264" o:spid="_x0000_s1026" type="#_x0000_t32" style="position:absolute;margin-left:82.5pt;margin-top:119.2pt;width:25.5pt;height:55.5pt;flip:x y;z-index:251821056;visibility:visible;mso-wrap-style:square;mso-width-percent:0;mso-height-percent:0;mso-wrap-distance-left:9pt;mso-wrap-distance-top:0;mso-wrap-distance-right:9pt;mso-wrap-distance-bottom:0;mso-position-horizontal:absolute;mso-position-horizontal-relative:text;mso-position-vertical:absolute;mso-position-vertical-relative:text;mso-width-percent:0;mso-height-percent:0;mso-width-relative:margin;mso-height-relative:margin" o:gfxdata="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" strokecolor="#4472c4" strokeweight=".5pt">
                 <v:stroke endarrow="block" joinstyle="miter"/>
@@ -10541,7 +10541,7 @@
               </wp:anchor>
             </w:drawing>
           </mc:Choice>
-          <mc:Fallback>
+          <mc:Fallback xmlns:w16cid="http://schemas.microsoft.com/office/word/2016/wordml/cid" xmlns:am3d="http://schemas.microsoft.com/office/drawing/2017/model3d" xmlns:aink="http://schemas.microsoft.com/office/drawing/2016/ink" xmlns:cx8="http://schemas.microsoft.com/office/drawing/2016/5/14/chartex" xmlns:cx7="http://schemas.microsoft.com/office/drawing/2016/5/13/chartex" xmlns:cx6="http://schemas.microsoft.com/office/drawing/2016/5/12/chartex" xmlns:cx5="http://schemas.microsoft.com/office/drawing/2016/5/11/chartex" xmlns:cx4="http://schemas.microsoft.com/office/drawing/2016/5/10/chartex" xmlns:cx3="http://schemas.microsoft.com/office/drawing/2016/5/9/chartex" xmlns:cx2="http://schemas.microsoft.com/office/drawing/2015/10/21/chartex">
             <w:pict>
               <v:shape w14:anchorId="7CF6AC81" id="Straight Arrow Connector 265" o:spid="_x0000_s1026" type="#_x0000_t32" style="position:absolute;margin-left:104.25pt;margin-top:113.95pt;width:100.5pt;height:64.5pt;flip:x y;z-index:251823104;visibility:visible;mso-wrap-style:square;mso-width-percent:0;mso-height-percent:0;mso-wrap-distance-left:9pt;mso-wrap-distance-top:0;mso-wrap-distance-right:9pt;mso-wrap-distance-bottom:0;mso-position-horizontal:absolute;mso-position-horizontal-relative:text;mso-position-vertical:absolute;mso-position-vertical-relative:text;mso-width-percent:0;mso-height-percent:0;mso-width-relative:margin;mso-height-relative:margin" o:gfxdata="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" strokecolor="#4472c4" strokeweight=".5pt">
                 <v:stroke endarrow="block" joinstyle="miter"/>
@@ -10606,7 +10606,7 @@
               </wp:anchor>
             </w:drawing>
           </mc:Choice>
-          <mc:Fallback>
+          <mc:Fallback xmlns:w16cid="http://schemas.microsoft.com/office/word/2016/wordml/cid" xmlns:am3d="http://schemas.microsoft.com/office/drawing/2017/model3d" xmlns:aink="http://schemas.microsoft.com/office/drawing/2016/ink" xmlns:cx8="http://schemas.microsoft.com/office/drawing/2016/5/14/chartex" xmlns:cx7="http://schemas.microsoft.com/office/drawing/2016/5/13/chartex" xmlns:cx6="http://schemas.microsoft.com/office/drawing/2016/5/12/chartex" xmlns:cx5="http://schemas.microsoft.com/office/drawing/2016/5/11/chartex" xmlns:cx4="http://schemas.microsoft.com/office/drawing/2016/5/10/chartex" xmlns:cx3="http://schemas.microsoft.com/office/drawing/2016/5/9/chartex" xmlns:cx2="http://schemas.microsoft.com/office/drawing/2015/10/21/chartex">
             <w:pict>
               <v:shape w14:anchorId="5BE77C12" id="Straight Arrow Connector 266" o:spid="_x0000_s1026" type="#_x0000_t32" style="position:absolute;margin-left:375.75pt;margin-top:127.45pt;width:5.25pt;height:54pt;flip:x y;z-index:251825152;visibility:visible;mso-wrap-style:square;mso-width-percent:0;mso-height-percent:0;mso-wrap-distance-left:9pt;mso-wrap-distance-top:0;mso-wrap-distance-right:9pt;mso-wrap-distance-bottom:0;mso-position-horizontal:absolute;mso-position-horizontal-relative:text;mso-position-vertical:absolute;mso-position-vertical-relative:text;mso-width-percent:0;mso-height-percent:0;mso-width-relative:margin;mso-height-relative:margin" o:gfxdata="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" strokecolor="#4472c4" strokeweight=".5pt">
                 <v:stroke endarrow="block" joinstyle="miter"/>
@@ -10752,7 +10752,7 @@
               </wp:anchor>
             </w:drawing>
           </mc:Choice>
-          <mc:Fallback>
+          <mc:Fallback xmlns:w16cid="http://schemas.microsoft.com/office/word/2016/wordml/cid" xmlns:am3d="http://schemas.microsoft.com/office/drawing/2017/model3d" xmlns:aink="http://schemas.microsoft.com/office/drawing/2016/ink" xmlns:cx8="http://schemas.microsoft.com/office/drawing/2016/5/14/chartex" xmlns:cx7="http://schemas.microsoft.com/office/drawing/2016/5/13/chartex" xmlns:cx6="http://schemas.microsoft.com/office/drawing/2016/5/12/chartex" xmlns:cx5="http://schemas.microsoft.com/office/drawing/2016/5/11/chartex" xmlns:cx4="http://schemas.microsoft.com/office/drawing/2016/5/10/chartex" xmlns:cx3="http://schemas.microsoft.com/office/drawing/2016/5/9/chartex" xmlns:cx2="http://schemas.microsoft.com/office/drawing/2015/10/21/chartex">
             <w:pict>
               <v:shape w14:anchorId="6CE6BED8" id="_x0000_s1068" type="#_x0000_t202" style="position:absolute;margin-left:0;margin-top:4.3pt;width:54pt;height:24pt;z-index:251804672;visibility:visible;mso-wrap-style:square;mso-width-percent:0;mso-height-percent:0;mso-wrap-distance-left:9pt;mso-wrap-distance-top:3.6pt;mso-wrap-distance-right:9pt;mso-wrap-distance-bottom:3.6pt;mso-position-horizontal:left;mso-position-horizontal-relative:margin;mso-position-vertical:absolute;mso-position-vertical-relative:text;mso-width-percent:0;mso-height-percent:0;mso-width-relative:margin;mso-height-relative:margin;v-text-anchor:top" o:gfxdata="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">
                 <v:textbox>
@@ -10856,7 +10856,7 @@
               </wp:anchor>
             </w:drawing>
           </mc:Choice>
-          <mc:Fallback>
+          <mc:Fallback xmlns:w16cid="http://schemas.microsoft.com/office/word/2016/wordml/cid" xmlns:am3d="http://schemas.microsoft.com/office/drawing/2017/model3d" xmlns:aink="http://schemas.microsoft.com/office/drawing/2016/ink" xmlns:cx8="http://schemas.microsoft.com/office/drawing/2016/5/14/chartex" xmlns:cx7="http://schemas.microsoft.com/office/drawing/2016/5/13/chartex" xmlns:cx6="http://schemas.microsoft.com/office/drawing/2016/5/12/chartex" xmlns:cx5="http://schemas.microsoft.com/office/drawing/2016/5/11/chartex" xmlns:cx4="http://schemas.microsoft.com/office/drawing/2016/5/10/chartex" xmlns:cx3="http://schemas.microsoft.com/office/drawing/2016/5/9/chartex" xmlns:cx2="http://schemas.microsoft.com/office/drawing/2015/10/21/chartex">
             <w:pict>
               <v:shape w14:anchorId="0E5FE494" id="Rectangle: Single Corner Snipped 259" o:spid="_x0000_s1069" style="position:absolute;margin-left:345.75pt;margin-top:114.55pt;width:87.75pt;height:29.25pt;z-index:251812864;visibility:visible;mso-wrap-style:square;mso-width-percent:0;mso-height-percent:0;mso-wrap-distance-left:9pt;mso-wrap-distance-top:0;mso-wrap-distance-right:9pt;mso-wrap-distance-bottom:0;mso-position-horizontal:absolute;mso-position-horizontal-relative:margin;mso-position-vertical:absolute;mso-position-vertical-relative:text;mso-width-percent:0;mso-height-percent:0;mso-width-relative:margin;mso-height-relative:margin;v-text-anchor:middle" coordsize="1114425,371475" o:spt="100" o:gfxdata="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" adj="-11796480,,5400" path="m,l1052511,r61914,61914l1114425,371475,,371475,,xe" fillcolor="window" strokecolor="windowText" strokeweight="1pt">
                 <v:stroke joinstyle="miter"/>
@@ -10956,7 +10956,7 @@
               </wp:anchor>
             </w:drawing>
           </mc:Choice>
-          <mc:Fallback>
+          <mc:Fallback xmlns:w16cid="http://schemas.microsoft.com/office/word/2016/wordml/cid" xmlns:am3d="http://schemas.microsoft.com/office/drawing/2017/model3d" xmlns:aink="http://schemas.microsoft.com/office/drawing/2016/ink" xmlns:cx8="http://schemas.microsoft.com/office/drawing/2016/5/14/chartex" xmlns:cx7="http://schemas.microsoft.com/office/drawing/2016/5/13/chartex" xmlns:cx6="http://schemas.microsoft.com/office/drawing/2016/5/12/chartex" xmlns:cx5="http://schemas.microsoft.com/office/drawing/2016/5/11/chartex" xmlns:cx4="http://schemas.microsoft.com/office/drawing/2016/5/10/chartex" xmlns:cx3="http://schemas.microsoft.com/office/drawing/2016/5/9/chartex" xmlns:cx2="http://schemas.microsoft.com/office/drawing/2015/10/21/chartex">
             <w:pict>
               <v:shape w14:anchorId="7236EB2C" id="Rectangle: Single Corner Snipped 258" o:spid="_x0000_s1070" style="position:absolute;margin-left:192pt;margin-top:114.05pt;width:80.25pt;height:29.25pt;z-index:251810816;visibility:visible;mso-wrap-style:square;mso-height-percent:0;mso-wrap-distance-left:9pt;mso-wrap-distance-top:0;mso-wrap-distance-right:9pt;mso-wrap-distance-bottom:0;mso-position-horizontal:absolute;mso-position-horizontal-relative:margin;mso-position-vertical:absolute;mso-position-vertical-relative:text;mso-height-percent:0;mso-height-relative:margin;v-text-anchor:middle" coordsize="1019175,371475" o:spt="100" o:gfxdata="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" adj="-11796480,,5400" path="m,l957261,r61914,61914l1019175,371475,,371475,,xe" fillcolor="window" strokecolor="windowText" strokeweight="1pt">
                 <v:stroke joinstyle="miter"/>
@@ -11061,7 +11061,7 @@
               </wp:anchor>
             </w:drawing>
           </mc:Choice>
-          <mc:Fallback>
+          <mc:Fallback xmlns:w16cid="http://schemas.microsoft.com/office/word/2016/wordml/cid" xmlns:am3d="http://schemas.microsoft.com/office/drawing/2017/model3d" xmlns:aink="http://schemas.microsoft.com/office/drawing/2016/ink" xmlns:cx8="http://schemas.microsoft.com/office/drawing/2016/5/14/chartex" xmlns:cx7="http://schemas.microsoft.com/office/drawing/2016/5/13/chartex" xmlns:cx6="http://schemas.microsoft.com/office/drawing/2016/5/12/chartex" xmlns:cx5="http://schemas.microsoft.com/office/drawing/2016/5/11/chartex" xmlns:cx4="http://schemas.microsoft.com/office/drawing/2016/5/10/chartex" xmlns:cx3="http://schemas.microsoft.com/office/drawing/2016/5/9/chartex" xmlns:cx2="http://schemas.microsoft.com/office/drawing/2015/10/21/chartex">
             <w:pict>
               <v:shape w14:anchorId="45C338A6" id="Rectangle: Single Corner Snipped 257" o:spid="_x0000_s1071" style="position:absolute;margin-left:96pt;margin-top:114.05pt;width:80.25pt;height:29.25pt;z-index:251808768;visibility:visible;mso-wrap-style:square;mso-height-percent:0;mso-wrap-distance-left:9pt;mso-wrap-distance-top:0;mso-wrap-distance-right:9pt;mso-wrap-distance-bottom:0;mso-position-horizontal:absolute;mso-position-horizontal-relative:margin;mso-position-vertical:absolute;mso-position-vertical-relative:text;mso-height-percent:0;mso-height-relative:margin;v-text-anchor:middle" coordsize="1019175,371475" o:spt="100" o:gfxdata="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" adj="-11796480,,5400" path="m,l957261,r61914,61914l1019175,371475,,371475,,xe" fillcolor="window" strokecolor="windowText" strokeweight="1pt">
                 <v:stroke joinstyle="miter"/>
@@ -11161,7 +11161,7 @@
               </wp:anchor>
             </w:drawing>
           </mc:Choice>
-          <mc:Fallback>
+          <mc:Fallback xmlns:w16cid="http://schemas.microsoft.com/office/word/2016/wordml/cid" xmlns:am3d="http://schemas.microsoft.com/office/drawing/2017/model3d" xmlns:aink="http://schemas.microsoft.com/office/drawing/2016/ink" xmlns:cx8="http://schemas.microsoft.com/office/drawing/2016/5/14/chartex" xmlns:cx7="http://schemas.microsoft.com/office/drawing/2016/5/13/chartex" xmlns:cx6="http://schemas.microsoft.com/office/drawing/2016/5/12/chartex" xmlns:cx5="http://schemas.microsoft.com/office/drawing/2016/5/11/chartex" xmlns:cx4="http://schemas.microsoft.com/office/drawing/2016/5/10/chartex" xmlns:cx3="http://schemas.microsoft.com/office/drawing/2016/5/9/chartex" xmlns:cx2="http://schemas.microsoft.com/office/drawing/2015/10/21/chartex">
             <w:pict>
               <v:shape w14:anchorId="68F91E9A" id="Rectangle: Single Corner Snipped 256" o:spid="_x0000_s1072" style="position:absolute;margin-left:0;margin-top:114.8pt;width:80.25pt;height:29.25pt;z-index:251806720;visibility:visible;mso-wrap-style:square;mso-height-percent:0;mso-wrap-distance-left:9pt;mso-wrap-distance-top:0;mso-wrap-distance-right:9pt;mso-wrap-distance-bottom:0;mso-position-horizontal:left;mso-position-horizontal-relative:margin;mso-position-vertical:absolute;mso-position-vertical-relative:text;mso-height-percent:0;mso-height-relative:margin;v-text-anchor:middle" coordsize="1019175,371475" o:spt="100" o:gfxdata="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" adj="-11796480,,5400" path="m,l957261,r61914,61914l1019175,371475,,371475,,xe" fillcolor="window" strokecolor="windowText" strokeweight="1pt">
                 <v:stroke joinstyle="miter"/>
@@ -11506,7 +11506,7 @@
               </wp:anchor>
             </w:drawing>
           </mc:Choice>
-          <mc:Fallback>
+          <mc:Fallback xmlns:w16cid="http://schemas.microsoft.com/office/word/2016/wordml/cid" xmlns:am3d="http://schemas.microsoft.com/office/drawing/2017/model3d" xmlns:aink="http://schemas.microsoft.com/office/drawing/2016/ink" xmlns:cx8="http://schemas.microsoft.com/office/drawing/2016/5/14/chartex" xmlns:cx7="http://schemas.microsoft.com/office/drawing/2016/5/13/chartex" xmlns:cx6="http://schemas.microsoft.com/office/drawing/2016/5/12/chartex" xmlns:cx5="http://schemas.microsoft.com/office/drawing/2016/5/11/chartex" xmlns:cx4="http://schemas.microsoft.com/office/drawing/2016/5/10/chartex" xmlns:cx3="http://schemas.microsoft.com/office/drawing/2016/5/9/chartex" xmlns:cx2="http://schemas.microsoft.com/office/drawing/2015/10/21/chartex">
             <w:pict>
               <v:shape w14:anchorId="422B7B79" id="_x0000_s1073" type="#_x0000_t202" style="position:absolute;margin-left:0;margin-top:1.7pt;width:54pt;height:24pt;z-index:251832320;visibility:visible;mso-wrap-style:square;mso-width-percent:0;mso-height-percent:0;mso-wrap-distance-left:9pt;mso-wrap-distance-top:3.6pt;mso-wrap-distance-right:9pt;mso-wrap-distance-bottom:3.6pt;mso-position-horizontal:left;mso-position-horizontal-relative:margin;mso-position-vertical:absolute;mso-position-vertical-relative:text;mso-width-percent:0;mso-height-percent:0;mso-width-relative:margin;mso-height-relative:margin;v-text-anchor:top" o:gfxdata="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">
                 <v:textbox>
@@ -12070,7 +12070,7 @@
               </wp:anchor>
             </w:drawing>
           </mc:Choice>
-          <mc:Fallback>
+          <mc:Fallback xmlns:w16cid="http://schemas.microsoft.com/office/word/2016/wordml/cid" xmlns:am3d="http://schemas.microsoft.com/office/drawing/2017/model3d" xmlns:aink="http://schemas.microsoft.com/office/drawing/2016/ink" xmlns:cx8="http://schemas.microsoft.com/office/drawing/2016/5/14/chartex" xmlns:cx7="http://schemas.microsoft.com/office/drawing/2016/5/13/chartex" xmlns:cx6="http://schemas.microsoft.com/office/drawing/2016/5/12/chartex" xmlns:cx5="http://schemas.microsoft.com/office/drawing/2016/5/11/chartex" xmlns:cx4="http://schemas.microsoft.com/office/drawing/2016/5/10/chartex" xmlns:cx3="http://schemas.microsoft.com/office/drawing/2016/5/9/chartex" xmlns:cx2="http://schemas.microsoft.com/office/drawing/2015/10/21/chartex">
             <w:pict>
               <v:shape w14:anchorId="48FF62AA" id="Rectangle: Single Corner Snipped 275" o:spid="_x0000_s1074" style="position:absolute;margin-left:0;margin-top:-36.6pt;width:525.75pt;height:53.25pt;z-index:251834368;visibility:visible;mso-wrap-style:square;mso-width-percent:0;mso-height-percent:0;mso-wrap-distance-left:9pt;mso-wrap-distance-top:0;mso-wrap-distance-right:9pt;mso-wrap-distance-bottom:0;mso-position-horizontal:left;mso-position-horizontal-relative:page;mso-position-vertical:absolute;mso-position-vertical-relative:text;mso-width-percent:0;mso-height-percent:0;mso-width-relative:margin;mso-height-relative:margin;v-text-anchor:middle" coordsize="6677025,676275" o:spt="100" o:gfxdata="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" adj="-11796480,,5400" path="m,l6338888,r338137,338138l6677025,676275,,676275,,xe" fillcolor="#4472c4" strokecolor="#2f528f" strokeweight="1pt">
                 <v:stroke joinstyle="miter"/>
@@ -12204,7 +12204,7 @@
               </wp:anchor>
             </w:drawing>
           </mc:Choice>
-          <mc:Fallback>
+          <mc:Fallback xmlns:w16cid="http://schemas.microsoft.com/office/word/2016/wordml/cid" xmlns:am3d="http://schemas.microsoft.com/office/drawing/2017/model3d" xmlns:aink="http://schemas.microsoft.com/office/drawing/2016/ink" xmlns:cx8="http://schemas.microsoft.com/office/drawing/2016/5/14/chartex" xmlns:cx7="http://schemas.microsoft.com/office/drawing/2016/5/13/chartex" xmlns:cx6="http://schemas.microsoft.com/office/drawing/2016/5/12/chartex" xmlns:cx5="http://schemas.microsoft.com/office/drawing/2016/5/11/chartex" xmlns:cx4="http://schemas.microsoft.com/office/drawing/2016/5/10/chartex" xmlns:cx3="http://schemas.microsoft.com/office/drawing/2016/5/9/chartex" xmlns:cx2="http://schemas.microsoft.com/office/drawing/2015/10/21/chartex">
             <w:pict>
               <v:shape w14:anchorId="789DCC3A" id="Straight Arrow Connector 286" o:spid="_x0000_s1026" type="#_x0000_t32" style="position:absolute;margin-left:104.25pt;margin-top:128.6pt;width:11.25pt;height:35.25pt;flip:x;z-index:251854848;visibility:visible;mso-wrap-style:square;mso-width-percent:0;mso-height-percent:0;mso-wrap-distance-left:9pt;mso-wrap-distance-top:0;mso-wrap-distance-right:9pt;mso-wrap-distance-bottom:0;mso-position-horizontal:absolute;mso-position-horizontal-relative:text;mso-position-vertical:absolute;mso-position-vertical-relative:text;mso-width-percent:0;mso-height-percent:0;mso-width-relative:margin;mso-height-relative:margin" o:gfxdata="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" strokecolor="#4472c4" strokeweight=".5pt">
                 <v:stroke endarrow="block" joinstyle="miter"/>
@@ -12284,7 +12284,7 @@
               </wp:anchor>
             </w:drawing>
           </mc:Choice>
-          <mc:Fallback>
+          <mc:Fallback xmlns:w16cid="http://schemas.microsoft.com/office/word/2016/wordml/cid" xmlns:am3d="http://schemas.microsoft.com/office/drawing/2017/model3d" xmlns:aink="http://schemas.microsoft.com/office/drawing/2016/ink" xmlns:cx8="http://schemas.microsoft.com/office/drawing/2016/5/14/chartex" xmlns:cx7="http://schemas.microsoft.com/office/drawing/2016/5/13/chartex" xmlns:cx6="http://schemas.microsoft.com/office/drawing/2016/5/12/chartex" xmlns:cx5="http://schemas.microsoft.com/office/drawing/2016/5/11/chartex" xmlns:cx4="http://schemas.microsoft.com/office/drawing/2016/5/10/chartex" xmlns:cx3="http://schemas.microsoft.com/office/drawing/2016/5/9/chartex" xmlns:cx2="http://schemas.microsoft.com/office/drawing/2015/10/21/chartex">
             <w:pict>
               <v:shape w14:anchorId="3C7B6418" id="Rectangle: Single Corner Snipped 278" o:spid="_x0000_s1075" style="position:absolute;left:0;text-align:left;margin-left:78pt;margin-top:100.1pt;width:80.25pt;height:29.25pt;z-index:251839488;visibility:visible;mso-wrap-style:square;mso-height-percent:0;mso-wrap-distance-left:9pt;mso-wrap-distance-top:0;mso-wrap-distance-right:9pt;mso-wrap-distance-bottom:0;mso-position-horizontal:absolute;mso-position-horizontal-relative:margin;mso-position-vertical:absolute;mso-position-vertical-relative:text;mso-height-percent:0;mso-height-relative:margin;v-text-anchor:middle" coordsize="1019175,371475" o:spt="100" o:gfxdata="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" adj="-11796480,,5400" path="m,l957261,r61914,61914l1019175,371475,,371475,,xe" fillcolor="window" strokecolor="windowText" strokeweight="1pt">
                 <v:stroke joinstyle="miter"/>
@@ -12338,18 +12338,8 @@
           <w:sz w:val="28"/>
           <w:szCs w:val="28"/>
         </w:rPr>
-        <w:t xml:space="preserve"> </w:t>
-      </w:r>
-      <w:proofErr w:type="gramStart"/>
-      <w:r>
-        <w:rPr>
-          <w:rFonts w:ascii="Noto Sans" w:hAnsi="Noto Sans"/>
-          <w:sz w:val="28"/>
-          <w:szCs w:val="28"/>
-        </w:rPr>
-        <w:t>are allowed to</w:t>
-      </w:r>
-      <w:proofErr w:type="gramEnd"/>
+        <w:t xml:space="preserve"> are allowed to</w:t>
+      </w:r>
       <w:r>
         <w:rPr>
           <w:rFonts w:ascii="Noto Sans" w:hAnsi="Noto Sans"/>
@@ -12443,7 +12433,7 @@
               </wp:anchor>
             </w:drawing>
           </mc:Choice>
-          <mc:Fallback>
+          <mc:Fallback xmlns:w16cid="http://schemas.microsoft.com/office/word/2016/wordml/cid" xmlns:am3d="http://schemas.microsoft.com/office/drawing/2017/model3d" xmlns:aink="http://schemas.microsoft.com/office/drawing/2016/ink" xmlns:cx8="http://schemas.microsoft.com/office/drawing/2016/5/14/chartex" xmlns:cx7="http://schemas.microsoft.com/office/drawing/2016/5/13/chartex" xmlns:cx6="http://schemas.microsoft.com/office/drawing/2016/5/12/chartex" xmlns:cx5="http://schemas.microsoft.com/office/drawing/2016/5/11/chartex" xmlns:cx4="http://schemas.microsoft.com/office/drawing/2016/5/10/chartex" xmlns:cx3="http://schemas.microsoft.com/office/drawing/2016/5/9/chartex" xmlns:cx2="http://schemas.microsoft.com/office/drawing/2015/10/21/chartex">
             <w:pict>
               <v:shape w14:anchorId="2311D2CF" id="_x0000_s1076" type="#_x0000_t202" style="position:absolute;left:0;text-align:left;margin-left:0;margin-top:16.4pt;width:54pt;height:24pt;z-index:251837440;visibility:visible;mso-wrap-style:square;mso-width-percent:0;mso-height-percent:0;mso-wrap-distance-left:9pt;mso-wrap-distance-top:3.6pt;mso-wrap-distance-right:9pt;mso-wrap-distance-bottom:3.6pt;mso-position-horizontal:left;mso-position-horizontal-relative:margin;mso-position-vertical:absolute;mso-position-vertical-relative:text;mso-width-percent:0;mso-height-percent:0;mso-width-relative:margin;mso-height-relative:margin;v-text-anchor:top" o:gfxdata="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">
                 <v:textbox>
@@ -12528,7 +12518,7 @@
               </wp:anchor>
             </w:drawing>
           </mc:Choice>
-          <mc:Fallback>
+          <mc:Fallback xmlns:w16cid="http://schemas.microsoft.com/office/word/2016/wordml/cid" xmlns:am3d="http://schemas.microsoft.com/office/drawing/2017/model3d" xmlns:aink="http://schemas.microsoft.com/office/drawing/2016/ink" xmlns:cx8="http://schemas.microsoft.com/office/drawing/2016/5/14/chartex" xmlns:cx7="http://schemas.microsoft.com/office/drawing/2016/5/13/chartex" xmlns:cx6="http://schemas.microsoft.com/office/drawing/2016/5/12/chartex" xmlns:cx5="http://schemas.microsoft.com/office/drawing/2016/5/11/chartex" xmlns:cx4="http://schemas.microsoft.com/office/drawing/2016/5/10/chartex" xmlns:cx3="http://schemas.microsoft.com/office/drawing/2016/5/9/chartex" xmlns:cx2="http://schemas.microsoft.com/office/drawing/2015/10/21/chartex">
             <w:pict>
               <v:shape w14:anchorId="2F6F31F2" id="Straight Arrow Connector 287" o:spid="_x0000_s1026" type="#_x0000_t32" style="position:absolute;margin-left:119.25pt;margin-top:297.7pt;width:19.5pt;height:27.75pt;flip:x;z-index:251856896;visibility:visible;mso-wrap-style:square;mso-width-percent:0;mso-height-percent:0;mso-wrap-distance-left:9pt;mso-wrap-distance-top:0;mso-wrap-distance-right:9pt;mso-wrap-distance-bottom:0;mso-position-horizontal:absolute;mso-position-horizontal-relative:text;mso-position-vertical:absolute;mso-position-vertical-relative:text;mso-width-percent:0;mso-height-percent:0;mso-width-relative:margin;mso-height-relative:margin" o:gfxdata="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" strokecolor="#4472c4" strokeweight=".5pt">
                 <v:stroke endarrow="block" joinstyle="miter"/>
@@ -12611,7 +12601,7 @@
               </wp:anchor>
             </w:drawing>
           </mc:Choice>
-          <mc:Fallback>
+          <mc:Fallback xmlns:w16cid="http://schemas.microsoft.com/office/word/2016/wordml/cid" xmlns:am3d="http://schemas.microsoft.com/office/drawing/2017/model3d" xmlns:aink="http://schemas.microsoft.com/office/drawing/2016/ink" xmlns:cx8="http://schemas.microsoft.com/office/drawing/2016/5/14/chartex" xmlns:cx7="http://schemas.microsoft.com/office/drawing/2016/5/13/chartex" xmlns:cx6="http://schemas.microsoft.com/office/drawing/2016/5/12/chartex" xmlns:cx5="http://schemas.microsoft.com/office/drawing/2016/5/11/chartex" xmlns:cx4="http://schemas.microsoft.com/office/drawing/2016/5/10/chartex" xmlns:cx3="http://schemas.microsoft.com/office/drawing/2016/5/9/chartex" xmlns:cx2="http://schemas.microsoft.com/office/drawing/2015/10/21/chartex">
             <w:pict>
               <v:shape w14:anchorId="5496FE05" id="_x0000_s1077" type="#_x0000_t202" style="position:absolute;left:0;text-align:left;margin-left:0;margin-top:269.15pt;width:54pt;height:24pt;z-index:251869184;visibility:visible;mso-wrap-style:square;mso-width-percent:0;mso-height-percent:0;mso-wrap-distance-left:9pt;mso-wrap-distance-top:3.6pt;mso-wrap-distance-right:9pt;mso-wrap-distance-bottom:3.6pt;mso-position-horizontal:left;mso-position-horizontal-relative:margin;mso-position-vertical:absolute;mso-position-vertical-relative:text;mso-width-percent:0;mso-height-percent:0;mso-width-relative:margin;mso-height-relative:margin;v-text-anchor:top" o:gfxdata="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">
                 <v:textbox>
@@ -12700,7 +12690,7 @@
               </wp:anchor>
             </w:drawing>
           </mc:Choice>
-          <mc:Fallback>
+          <mc:Fallback xmlns:w16cid="http://schemas.microsoft.com/office/word/2016/wordml/cid" xmlns:am3d="http://schemas.microsoft.com/office/drawing/2017/model3d" xmlns:aink="http://schemas.microsoft.com/office/drawing/2016/ink" xmlns:cx8="http://schemas.microsoft.com/office/drawing/2016/5/14/chartex" xmlns:cx7="http://schemas.microsoft.com/office/drawing/2016/5/13/chartex" xmlns:cx6="http://schemas.microsoft.com/office/drawing/2016/5/12/chartex" xmlns:cx5="http://schemas.microsoft.com/office/drawing/2016/5/11/chartex" xmlns:cx4="http://schemas.microsoft.com/office/drawing/2016/5/10/chartex" xmlns:cx3="http://schemas.microsoft.com/office/drawing/2016/5/9/chartex" xmlns:cx2="http://schemas.microsoft.com/office/drawing/2015/10/21/chartex">
             <w:pict>
               <v:shape w14:anchorId="4F5544D8" id="Rectangle: Single Corner Snipped 280" o:spid="_x0000_s1078" style="position:absolute;left:0;text-align:left;margin-left:80.25pt;margin-top:268.55pt;width:80.25pt;height:29.25pt;z-index:251842560;visibility:visible;mso-wrap-style:square;mso-height-percent:0;mso-wrap-distance-left:9pt;mso-wrap-distance-top:0;mso-wrap-distance-right:9pt;mso-wrap-distance-bottom:0;mso-position-horizontal:absolute;mso-position-horizontal-relative:margin;mso-position-vertical:absolute;mso-position-vertical-relative:text;mso-height-percent:0;mso-height-relative:margin;v-text-anchor:middle" coordsize="1019175,371475" o:spt="100" o:gfxdata="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" adj="-11796480,,5400" path="m,l957261,r61914,61914l1019175,371475,,371475,,xe" fillcolor="window" strokecolor="windowText" strokeweight="1pt">
                 <v:stroke joinstyle="miter"/>
@@ -12780,7 +12770,7 @@
               </wp:anchor>
             </w:drawing>
           </mc:Choice>
-          <mc:Fallback>
+          <mc:Fallback xmlns:w16cid="http://schemas.microsoft.com/office/word/2016/wordml/cid" xmlns:am3d="http://schemas.microsoft.com/office/drawing/2017/model3d" xmlns:aink="http://schemas.microsoft.com/office/drawing/2016/ink" xmlns:cx8="http://schemas.microsoft.com/office/drawing/2016/5/14/chartex" xmlns:cx7="http://schemas.microsoft.com/office/drawing/2016/5/13/chartex" xmlns:cx6="http://schemas.microsoft.com/office/drawing/2016/5/12/chartex" xmlns:cx5="http://schemas.microsoft.com/office/drawing/2016/5/11/chartex" xmlns:cx4="http://schemas.microsoft.com/office/drawing/2016/5/10/chartex" xmlns:cx3="http://schemas.microsoft.com/office/drawing/2016/5/9/chartex" xmlns:cx2="http://schemas.microsoft.com/office/drawing/2015/10/21/chartex">
             <w:pict>
               <v:shape w14:anchorId="15937C55" id="Straight Arrow Connector 288" o:spid="_x0000_s1026" type="#_x0000_t32" style="position:absolute;margin-left:350.25pt;margin-top:299.2pt;width:14.25pt;height:75.75pt;z-index:251858944;visibility:visible;mso-wrap-style:square;mso-width-percent:0;mso-height-percent:0;mso-wrap-distance-left:9pt;mso-wrap-distance-top:0;mso-wrap-distance-right:9pt;mso-wrap-distance-bottom:0;mso-position-horizontal:absolute;mso-position-horizontal-relative:text;mso-position-vertical:absolute;mso-position-vertical-relative:text;mso-width-percent:0;mso-height-percent:0;mso-width-relative:margin;mso-height-relative:margin" o:gfxdata="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" strokecolor="#4472c4" strokeweight=".5pt">
                 <v:stroke endarrow="block" joinstyle="miter"/>
@@ -12860,7 +12850,7 @@
               </wp:anchor>
             </w:drawing>
           </mc:Choice>
-          <mc:Fallback>
+          <mc:Fallback xmlns:w16cid="http://schemas.microsoft.com/office/word/2016/wordml/cid" xmlns:am3d="http://schemas.microsoft.com/office/drawing/2017/model3d" xmlns:aink="http://schemas.microsoft.com/office/drawing/2016/ink" xmlns:cx8="http://schemas.microsoft.com/office/drawing/2016/5/14/chartex" xmlns:cx7="http://schemas.microsoft.com/office/drawing/2016/5/13/chartex" xmlns:cx6="http://schemas.microsoft.com/office/drawing/2016/5/12/chartex" xmlns:cx5="http://schemas.microsoft.com/office/drawing/2016/5/11/chartex" xmlns:cx4="http://schemas.microsoft.com/office/drawing/2016/5/10/chartex" xmlns:cx3="http://schemas.microsoft.com/office/drawing/2016/5/9/chartex" xmlns:cx2="http://schemas.microsoft.com/office/drawing/2015/10/21/chartex">
             <w:pict>
               <v:shape w14:anchorId="79148388" id="Rectangle: Single Corner Snipped 285" o:spid="_x0000_s1079" style="position:absolute;left:0;text-align:left;margin-left:311.25pt;margin-top:270pt;width:80.25pt;height:29.25pt;z-index:251852800;visibility:visible;mso-wrap-style:square;mso-height-percent:0;mso-wrap-distance-left:9pt;mso-wrap-distance-top:0;mso-wrap-distance-right:9pt;mso-wrap-distance-bottom:0;mso-position-horizontal:absolute;mso-position-horizontal-relative:margin;mso-position-vertical:absolute;mso-position-vertical-relative:text;mso-height-percent:0;mso-height-relative:margin;v-text-anchor:middle" coordsize="1019175,371475" o:spt="100" o:gfxdata="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" adj="-11796480,,5400" path="m,l957261,r61914,61914l1019175,371475,,371475,,xe" fillcolor="window" strokecolor="windowText" strokeweight="1pt">
                 <v:stroke joinstyle="miter"/>
@@ -13005,7 +12995,7 @@
               </wp:anchor>
             </w:drawing>
           </mc:Choice>
-          <mc:Fallback>
+          <mc:Fallback xmlns:w16cid="http://schemas.microsoft.com/office/word/2016/wordml/cid" xmlns:am3d="http://schemas.microsoft.com/office/drawing/2017/model3d" xmlns:aink="http://schemas.microsoft.com/office/drawing/2016/ink" xmlns:cx8="http://schemas.microsoft.com/office/drawing/2016/5/14/chartex" xmlns:cx7="http://schemas.microsoft.com/office/drawing/2016/5/13/chartex" xmlns:cx6="http://schemas.microsoft.com/office/drawing/2016/5/12/chartex" xmlns:cx5="http://schemas.microsoft.com/office/drawing/2016/5/11/chartex" xmlns:cx4="http://schemas.microsoft.com/office/drawing/2016/5/10/chartex" xmlns:cx3="http://schemas.microsoft.com/office/drawing/2016/5/9/chartex" xmlns:cx2="http://schemas.microsoft.com/office/drawing/2015/10/21/chartex">
             <w:pict>
               <v:shape w14:anchorId="111DE8ED" id="Straight Arrow Connector 293" o:spid="_x0000_s1026" type="#_x0000_t32" style="position:absolute;margin-left:207.75pt;margin-top:351.6pt;width:85.5pt;height:69pt;flip:x y;z-index:251867136;visibility:visible;mso-wrap-style:square;mso-width-percent:0;mso-height-percent:0;mso-wrap-distance-left:9pt;mso-wrap-distance-top:0;mso-wrap-distance-right:9pt;mso-wrap-distance-bottom:0;mso-position-horizontal:absolute;mso-position-horizontal-relative:text;mso-position-vertical:absolute;mso-position-vertical-relative:text;mso-width-percent:0;mso-height-percent:0;mso-width-relative:margin;mso-height-relative:margin" o:gfxdata="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" strokecolor="#4472c4" strokeweight=".5pt">
                 <v:stroke endarrow="block" joinstyle="miter"/>
@@ -13070,7 +13060,7 @@
               </wp:anchor>
             </w:drawing>
           </mc:Choice>
-          <mc:Fallback>
+          <mc:Fallback xmlns:w16cid="http://schemas.microsoft.com/office/word/2016/wordml/cid" xmlns:am3d="http://schemas.microsoft.com/office/drawing/2017/model3d" xmlns:aink="http://schemas.microsoft.com/office/drawing/2016/ink" xmlns:cx8="http://schemas.microsoft.com/office/drawing/2016/5/14/chartex" xmlns:cx7="http://schemas.microsoft.com/office/drawing/2016/5/13/chartex" xmlns:cx6="http://schemas.microsoft.com/office/drawing/2016/5/12/chartex" xmlns:cx5="http://schemas.microsoft.com/office/drawing/2016/5/11/chartex" xmlns:cx4="http://schemas.microsoft.com/office/drawing/2016/5/10/chartex" xmlns:cx3="http://schemas.microsoft.com/office/drawing/2016/5/9/chartex" xmlns:cx2="http://schemas.microsoft.com/office/drawing/2015/10/21/chartex">
             <w:pict>
               <v:shape w14:anchorId="48E025D6" id="Straight Arrow Connector 291" o:spid="_x0000_s1026" type="#_x0000_t32" style="position:absolute;margin-left:111.5pt;margin-top:350.85pt;width:14.25pt;height:69pt;flip:y;z-index:251863040;visibility:visible;mso-wrap-style:square;mso-width-percent:0;mso-height-percent:0;mso-wrap-distance-left:9pt;mso-wrap-distance-top:0;mso-wrap-distance-right:9pt;mso-wrap-distance-bottom:0;mso-position-horizontal:absolute;mso-position-horizontal-relative:text;mso-position-vertical:absolute;mso-position-vertical-relative:text;mso-width-percent:0;mso-height-percent:0;mso-width-relative:margin;mso-height-relative:margin" o:gfxdata="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" strokecolor="#4472c4" strokeweight=".5pt">
                 <v:stroke endarrow="block" joinstyle="miter"/>
@@ -13135,7 +13125,7 @@
               </wp:anchor>
             </w:drawing>
           </mc:Choice>
-          <mc:Fallback>
+          <mc:Fallback xmlns:w16cid="http://schemas.microsoft.com/office/word/2016/wordml/cid" xmlns:am3d="http://schemas.microsoft.com/office/drawing/2017/model3d" xmlns:aink="http://schemas.microsoft.com/office/drawing/2016/ink" xmlns:cx8="http://schemas.microsoft.com/office/drawing/2016/5/14/chartex" xmlns:cx7="http://schemas.microsoft.com/office/drawing/2016/5/13/chartex" xmlns:cx6="http://schemas.microsoft.com/office/drawing/2016/5/12/chartex" xmlns:cx5="http://schemas.microsoft.com/office/drawing/2016/5/11/chartex" xmlns:cx4="http://schemas.microsoft.com/office/drawing/2016/5/10/chartex" xmlns:cx3="http://schemas.microsoft.com/office/drawing/2016/5/9/chartex" xmlns:cx2="http://schemas.microsoft.com/office/drawing/2015/10/21/chartex">
             <w:pict>
               <v:shape w14:anchorId="2A6A5C74" id="Straight Arrow Connector 289" o:spid="_x0000_s1026" type="#_x0000_t32" style="position:absolute;margin-left:28.45pt;margin-top:347.85pt;width:61.5pt;height:69.75pt;flip:y;z-index:251860992;visibility:visible;mso-wrap-style:square;mso-width-percent:0;mso-height-percent:0;mso-wrap-distance-left:9pt;mso-wrap-distance-top:0;mso-wrap-distance-right:9pt;mso-wrap-distance-bottom:0;mso-position-horizontal:absolute;mso-position-horizontal-relative:text;mso-position-vertical:absolute;mso-position-vertical-relative:text;mso-width-percent:0;mso-height-percent:0;mso-width-relative:margin;mso-height-relative:margin" o:gfxdata="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" strokecolor="#4472c4" strokeweight=".5pt">
                 <v:stroke endarrow="block" joinstyle="miter"/>
@@ -13200,7 +13190,7 @@
               </wp:anchor>
             </w:drawing>
           </mc:Choice>
-          <mc:Fallback>
+          <mc:Fallback xmlns:w16cid="http://schemas.microsoft.com/office/word/2016/wordml/cid" xmlns:am3d="http://schemas.microsoft.com/office/drawing/2017/model3d" xmlns:aink="http://schemas.microsoft.com/office/drawing/2016/ink" xmlns:cx8="http://schemas.microsoft.com/office/drawing/2016/5/14/chartex" xmlns:cx7="http://schemas.microsoft.com/office/drawing/2016/5/13/chartex" xmlns:cx6="http://schemas.microsoft.com/office/drawing/2016/5/12/chartex" xmlns:cx5="http://schemas.microsoft.com/office/drawing/2016/5/11/chartex" xmlns:cx4="http://schemas.microsoft.com/office/drawing/2016/5/10/chartex" xmlns:cx3="http://schemas.microsoft.com/office/drawing/2016/5/9/chartex" xmlns:cx2="http://schemas.microsoft.com/office/drawing/2015/10/21/chartex">
             <w:pict>
               <v:shape w14:anchorId="787F36A2" id="Straight Arrow Connector 292" o:spid="_x0000_s1026" type="#_x0000_t32" style="position:absolute;margin-left:158.95pt;margin-top:348.55pt;width:39.75pt;height:71.25pt;flip:x y;z-index:251865088;visibility:visible;mso-wrap-style:square;mso-width-percent:0;mso-height-percent:0;mso-wrap-distance-left:9pt;mso-wrap-distance-top:0;mso-wrap-distance-right:9pt;mso-wrap-distance-bottom:0;mso-position-horizontal:absolute;mso-position-horizontal-relative:text;mso-position-vertical:absolute;mso-position-vertical-relative:text;mso-width-percent:0;mso-height-percent:0;mso-width-relative:margin;mso-height-relative:margin" o:gfxdata="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" strokecolor="#4472c4" strokeweight=".5pt">
                 <v:stroke endarrow="block" joinstyle="miter"/>
@@ -13352,7 +13342,7 @@
               </wp:anchor>
             </w:drawing>
           </mc:Choice>
-          <mc:Fallback>
+          <mc:Fallback xmlns:w16cid="http://schemas.microsoft.com/office/word/2016/wordml/cid" xmlns:am3d="http://schemas.microsoft.com/office/drawing/2017/model3d" xmlns:aink="http://schemas.microsoft.com/office/drawing/2016/ink" xmlns:cx8="http://schemas.microsoft.com/office/drawing/2016/5/14/chartex" xmlns:cx7="http://schemas.microsoft.com/office/drawing/2016/5/13/chartex" xmlns:cx6="http://schemas.microsoft.com/office/drawing/2016/5/12/chartex" xmlns:cx5="http://schemas.microsoft.com/office/drawing/2016/5/11/chartex" xmlns:cx4="http://schemas.microsoft.com/office/drawing/2016/5/10/chartex" xmlns:cx3="http://schemas.microsoft.com/office/drawing/2016/5/9/chartex" xmlns:cx2="http://schemas.microsoft.com/office/drawing/2015/10/21/chartex">
             <w:pict>
               <v:shape w14:anchorId="310460F9" id="Rectangle: Single Corner Snipped 284" o:spid="_x0000_s1080" style="position:absolute;margin-left:281.25pt;margin-top:26.55pt;width:80.25pt;height:29.25pt;z-index:251850752;visibility:visible;mso-wrap-style:square;mso-height-percent:0;mso-wrap-distance-left:9pt;mso-wrap-distance-top:0;mso-wrap-distance-right:9pt;mso-wrap-distance-bottom:0;mso-position-horizontal:absolute;mso-position-horizontal-relative:margin;mso-position-vertical:absolute;mso-position-vertical-relative:text;mso-height-percent:0;mso-height-relative:margin;v-text-anchor:middle" coordsize="1019175,371475" o:spt="100" o:gfxdata="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" adj="-11796480,,5400" path="m,l957261,r61914,61914l1019175,371475,,371475,,xe" fillcolor="window" strokecolor="windowText" strokeweight="1pt">
                 <v:stroke joinstyle="miter"/>
@@ -13447,7 +13437,7 @@
               </wp:anchor>
             </w:drawing>
           </mc:Choice>
-          <mc:Fallback>
+          <mc:Fallback xmlns:w16cid="http://schemas.microsoft.com/office/word/2016/wordml/cid" xmlns:am3d="http://schemas.microsoft.com/office/drawing/2017/model3d" xmlns:aink="http://schemas.microsoft.com/office/drawing/2016/ink" xmlns:cx8="http://schemas.microsoft.com/office/drawing/2016/5/14/chartex" xmlns:cx7="http://schemas.microsoft.com/office/drawing/2016/5/13/chartex" xmlns:cx6="http://schemas.microsoft.com/office/drawing/2016/5/12/chartex" xmlns:cx5="http://schemas.microsoft.com/office/drawing/2016/5/11/chartex" xmlns:cx4="http://schemas.microsoft.com/office/drawing/2016/5/10/chartex" xmlns:cx3="http://schemas.microsoft.com/office/drawing/2016/5/9/chartex" xmlns:cx2="http://schemas.microsoft.com/office/drawing/2015/10/21/chartex">
             <w:pict>
               <v:shape w14:anchorId="300B4B67" id="Rectangle: Single Corner Snipped 283" o:spid="_x0000_s1081" style="position:absolute;margin-left:191.25pt;margin-top:25.8pt;width:80.25pt;height:29.25pt;z-index:251848704;visibility:visible;mso-wrap-style:square;mso-height-percent:0;mso-wrap-distance-left:9pt;mso-wrap-distance-top:0;mso-wrap-distance-right:9pt;mso-wrap-distance-bottom:0;mso-position-horizontal:absolute;mso-position-horizontal-relative:margin;mso-position-vertical:absolute;mso-position-vertical-relative:text;mso-height-percent:0;mso-height-relative:margin;v-text-anchor:middle" coordsize="1019175,371475" o:spt="100" o:gfxdata="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" adj="-11796480,,5400" path="m,l957261,r61914,61914l1019175,371475,,371475,,xe" fillcolor="window" strokecolor="windowText" strokeweight="1pt">
                 <v:stroke joinstyle="miter"/>
@@ -13542,7 +13532,7 @@
               </wp:anchor>
             </w:drawing>
           </mc:Choice>
-          <mc:Fallback>
+          <mc:Fallback xmlns:w16cid="http://schemas.microsoft.com/office/word/2016/wordml/cid" xmlns:am3d="http://schemas.microsoft.com/office/drawing/2017/model3d" xmlns:aink="http://schemas.microsoft.com/office/drawing/2016/ink" xmlns:cx8="http://schemas.microsoft.com/office/drawing/2016/5/14/chartex" xmlns:cx7="http://schemas.microsoft.com/office/drawing/2016/5/13/chartex" xmlns:cx6="http://schemas.microsoft.com/office/drawing/2016/5/12/chartex" xmlns:cx5="http://schemas.microsoft.com/office/drawing/2016/5/11/chartex" xmlns:cx4="http://schemas.microsoft.com/office/drawing/2016/5/10/chartex" xmlns:cx3="http://schemas.microsoft.com/office/drawing/2016/5/9/chartex" xmlns:cx2="http://schemas.microsoft.com/office/drawing/2015/10/21/chartex">
             <w:pict>
               <v:shape w14:anchorId="0A0A608C" id="Rectangle: Single Corner Snipped 282" o:spid="_x0000_s1082" style="position:absolute;margin-left:101.25pt;margin-top:25.8pt;width:80.25pt;height:29.25pt;z-index:251846656;visibility:visible;mso-wrap-style:square;mso-height-percent:0;mso-wrap-distance-left:9pt;mso-wrap-distance-top:0;mso-wrap-distance-right:9pt;mso-wrap-distance-bottom:0;mso-position-horizontal:absolute;mso-position-horizontal-relative:margin;mso-position-vertical:absolute;mso-position-vertical-relative:text;mso-height-percent:0;mso-height-relative:margin;v-text-anchor:middle" coordsize="1019175,371475" o:spt="100" o:gfxdata="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" adj="-11796480,,5400" path="m,l957261,r61914,61914l1019175,371475,,371475,,xe" fillcolor="window" strokecolor="windowText" strokeweight="1pt">
                 <v:stroke joinstyle="miter"/>
@@ -13637,7 +13627,7 @@
               </wp:anchor>
             </w:drawing>
           </mc:Choice>
-          <mc:Fallback>
+          <mc:Fallback xmlns:w16cid="http://schemas.microsoft.com/office/word/2016/wordml/cid" xmlns:am3d="http://schemas.microsoft.com/office/drawing/2017/model3d" xmlns:aink="http://schemas.microsoft.com/office/drawing/2016/ink" xmlns:cx8="http://schemas.microsoft.com/office/drawing/2016/5/14/chartex" xmlns:cx7="http://schemas.microsoft.com/office/drawing/2016/5/13/chartex" xmlns:cx6="http://schemas.microsoft.com/office/drawing/2016/5/12/chartex" xmlns:cx5="http://schemas.microsoft.com/office/drawing/2016/5/11/chartex" xmlns:cx4="http://schemas.microsoft.com/office/drawing/2016/5/10/chartex" xmlns:cx3="http://schemas.microsoft.com/office/drawing/2016/5/9/chartex" xmlns:cx2="http://schemas.microsoft.com/office/drawing/2015/10/21/chartex">
             <w:pict>
               <v:shape w14:anchorId="650C1CDD" id="Rectangle: Single Corner Snipped 281" o:spid="_x0000_s1083" style="position:absolute;margin-left:12.75pt;margin-top:25.8pt;width:80.25pt;height:29.25pt;z-index:251844608;visibility:visible;mso-wrap-style:square;mso-height-percent:0;mso-wrap-distance-left:9pt;mso-wrap-distance-top:0;mso-wrap-distance-right:9pt;mso-wrap-distance-bottom:0;mso-position-horizontal:absolute;mso-position-horizontal-relative:margin;mso-position-vertical:absolute;mso-position-vertical-relative:text;mso-height-percent:0;mso-height-relative:margin;v-text-anchor:middle" coordsize="1019175,371475" o:spt="100" o:gfxdata="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" adj="-11796480,,5400" path="m,l957261,r61914,61914l1019175,371475,,371475,,xe" fillcolor="window" strokecolor="windowText" strokeweight="1pt">
                 <v:stroke joinstyle="miter"/>
@@ -13688,7 +13678,6 @@
           <w:sz w:val="36"/>
           <w:szCs w:val="36"/>
         </w:rPr>
-        <w:lastRenderedPageBreak/>
         <w:t>Creating a User</w:t>
       </w:r>
     </w:p>
@@ -13821,23 +13810,13 @@
         </w:rPr>
         <w:t xml:space="preserve">he level you select for the user will determine what a user </w:t>
       </w:r>
-      <w:proofErr w:type="gramStart"/>
-      <w:r>
-        <w:rPr>
-          <w:rFonts w:ascii="Noto Sans" w:hAnsi="Noto Sans"/>
-          <w:sz w:val="28"/>
-          <w:szCs w:val="28"/>
-        </w:rPr>
-        <w:t>is allowed to</w:t>
-      </w:r>
-      <w:proofErr w:type="gramEnd"/>
-      <w:r>
-        <w:rPr>
-          <w:rFonts w:ascii="Noto Sans" w:hAnsi="Noto Sans"/>
-          <w:sz w:val="28"/>
-          <w:szCs w:val="28"/>
-        </w:rPr>
-        <w:t xml:space="preserve"> do</w:t>
+      <w:r>
+        <w:rPr>
+          <w:rFonts w:ascii="Noto Sans" w:hAnsi="Noto Sans"/>
+          <w:sz w:val="28"/>
+          <w:szCs w:val="28"/>
+        </w:rPr>
+        <w:t>is allowed to do</w:t>
       </w:r>
       <w:r>
         <w:rPr>
@@ -14247,7 +14226,7 @@
               </wp:anchor>
             </w:drawing>
           </mc:Choice>
-          <mc:Fallback>
+          <mc:Fallback xmlns:w16cid="http://schemas.microsoft.com/office/word/2016/wordml/cid" xmlns:am3d="http://schemas.microsoft.com/office/drawing/2017/model3d" xmlns:aink="http://schemas.microsoft.com/office/drawing/2016/ink" xmlns:cx8="http://schemas.microsoft.com/office/drawing/2016/5/14/chartex" xmlns:cx7="http://schemas.microsoft.com/office/drawing/2016/5/13/chartex" xmlns:cx6="http://schemas.microsoft.com/office/drawing/2016/5/12/chartex" xmlns:cx5="http://schemas.microsoft.com/office/drawing/2016/5/11/chartex" xmlns:cx4="http://schemas.microsoft.com/office/drawing/2016/5/10/chartex" xmlns:cx3="http://schemas.microsoft.com/office/drawing/2016/5/9/chartex" xmlns:cx2="http://schemas.microsoft.com/office/drawing/2015/10/21/chartex">
             <w:pict>
               <v:shape w14:anchorId="69F53DD5" id="_x0000_s1084" type="#_x0000_t202" style="position:absolute;margin-left:0;margin-top:38.05pt;width:54pt;height:24pt;z-index:251872256;visibility:visible;mso-wrap-style:square;mso-width-percent:0;mso-height-percent:0;mso-wrap-distance-left:9pt;mso-wrap-distance-top:3.6pt;mso-wrap-distance-right:9pt;mso-wrap-distance-bottom:3.6pt;mso-position-horizontal:left;mso-position-horizontal-relative:margin;mso-position-vertical:absolute;mso-position-vertical-relative:text;mso-width-percent:0;mso-height-percent:0;mso-width-relative:margin;mso-height-relative:margin;v-text-anchor:top" o:gfxdata="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">
                 <v:textbox>
@@ -14375,7 +14354,6 @@
           <w:sz w:val="36"/>
           <w:szCs w:val="36"/>
         </w:rPr>
-        <w:lastRenderedPageBreak/>
         <w:t>Adding an Item to a List</w:t>
       </w:r>
     </w:p>
@@ -14965,7 +14943,7 @@
               </wp:anchor>
             </w:drawing>
           </mc:Choice>
-          <mc:Fallback>
+          <mc:Fallback xmlns:w16cid="http://schemas.microsoft.com/office/word/2016/wordml/cid" xmlns:am3d="http://schemas.microsoft.com/office/drawing/2017/model3d" xmlns:aink="http://schemas.microsoft.com/office/drawing/2016/ink" xmlns:cx8="http://schemas.microsoft.com/office/drawing/2016/5/14/chartex" xmlns:cx7="http://schemas.microsoft.com/office/drawing/2016/5/13/chartex" xmlns:cx6="http://schemas.microsoft.com/office/drawing/2016/5/12/chartex" xmlns:cx5="http://schemas.microsoft.com/office/drawing/2016/5/11/chartex" xmlns:cx4="http://schemas.microsoft.com/office/drawing/2016/5/10/chartex" xmlns:cx3="http://schemas.microsoft.com/office/drawing/2016/5/9/chartex" xmlns:cx2="http://schemas.microsoft.com/office/drawing/2015/10/21/chartex">
             <w:pict>
               <v:shape w14:anchorId="2FEF9235" id="_x0000_s1085" type="#_x0000_t202" style="position:absolute;left:0;text-align:left;margin-left:0;margin-top:100.35pt;width:54pt;height:24pt;z-index:251875328;visibility:visible;mso-wrap-style:square;mso-width-percent:0;mso-height-percent:0;mso-wrap-distance-left:9pt;mso-wrap-distance-top:3.6pt;mso-wrap-distance-right:9pt;mso-wrap-distance-bottom:3.6pt;mso-position-horizontal:left;mso-position-horizontal-relative:margin;mso-position-vertical:absolute;mso-position-vertical-relative:text;mso-width-percent:0;mso-height-percent:0;mso-width-relative:margin;mso-height-relative:margin;v-text-anchor:top" o:gfxdata="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">
                 <v:textbox>
@@ -15073,7 +15051,7 @@
           <w:sz w:val="28"/>
           <w:szCs w:val="28"/>
         </w:rPr>
-        <w:t xml:space="preserve">The print preview screen will </w:t>
+        <w:t xml:space="preserve">The print preview screen will appear (see </w:t>
       </w:r>
       <w:r>
         <w:rPr>
@@ -15082,7 +15060,7 @@
           <w:szCs w:val="28"/>
         </w:rPr>
         <w:lastRenderedPageBreak/>
-        <w:t>appear (see fig</w:t>
+        <w:t>fig</w:t>
       </w:r>
       <w:r>
         <w:rPr>
@@ -15374,7 +15352,6 @@
         </w:rPr>
         <w:t xml:space="preserve"> </w:t>
       </w:r>
-      <w:proofErr w:type="gramStart"/>
       <w:r>
         <w:rPr>
           <w:rFonts w:ascii="Noto Sans" w:hAnsi="Noto Sans"/>
@@ -15383,7 +15360,6 @@
         </w:rPr>
         <w:t>similar to</w:t>
       </w:r>
-      <w:proofErr w:type="gramEnd"/>
       <w:r>
         <w:rPr>
           <w:rFonts w:ascii="Noto Sans" w:hAnsi="Noto Sans"/>
@@ -15636,7 +15612,7 @@
               </wp:anchor>
             </w:drawing>
           </mc:Choice>
-          <mc:Fallback>
+          <mc:Fallback xmlns:w16cid="http://schemas.microsoft.com/office/word/2016/wordml/cid" xmlns:am3d="http://schemas.microsoft.com/office/drawing/2017/model3d" xmlns:aink="http://schemas.microsoft.com/office/drawing/2016/ink" xmlns:cx8="http://schemas.microsoft.com/office/drawing/2016/5/14/chartex" xmlns:cx7="http://schemas.microsoft.com/office/drawing/2016/5/13/chartex" xmlns:cx6="http://schemas.microsoft.com/office/drawing/2016/5/12/chartex" xmlns:cx5="http://schemas.microsoft.com/office/drawing/2016/5/11/chartex" xmlns:cx4="http://schemas.microsoft.com/office/drawing/2016/5/10/chartex" xmlns:cx3="http://schemas.microsoft.com/office/drawing/2016/5/9/chartex" xmlns:cx2="http://schemas.microsoft.com/office/drawing/2015/10/21/chartex">
             <w:pict>
               <v:line w14:anchorId="5BBC8732" id="Straight Connector 28" o:spid="_x0000_s1026" style="position:absolute;flip:y;z-index:251759616;visibility:visible;mso-wrap-style:square;mso-wrap-distance-left:9pt;mso-wrap-distance-top:0;mso-wrap-distance-right:9pt;mso-wrap-distance-bottom:0;mso-position-horizontal:center;mso-position-horizontal-relative:margin;mso-position-vertical:absolute;mso-position-vertical-relative:text" from="0,36pt" to="499.5pt,37.5pt" o:gfxdata="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" strokecolor="#0d0d0d" strokeweight=".5pt">
                 <v:stroke joinstyle="miter"/>
@@ -15731,27 +15707,225 @@
     <w:p>
       <w:pPr>
         <w:rPr>
+          <w:sz w:val="28"/>
+          <w:szCs w:val="36"/>
+        </w:rPr>
+      </w:pPr>
+      <w:r>
+        <w:rPr>
+          <w:sz w:val="28"/>
+          <w:szCs w:val="36"/>
+        </w:rPr>
+        <w:t>The connection to the database is an important feature that will be required to install prior to the continued use of the application. The setup is straight forward, there are fields that represent the separate parts of the connection information: Host, Database Name, Database User, User Password, Port (if provided by database host) and the Database Type. These are all important parts of the connection to the database.</w:t>
+      </w:r>
+    </w:p>
+    <w:p>
+      <w:pPr>
+        <w:rPr>
+          <w:sz w:val="28"/>
+          <w:szCs w:val="36"/>
+        </w:rPr>
+      </w:pPr>
+      <w:r>
+        <w:rPr>
+          <w:sz w:val="28"/>
+          <w:szCs w:val="36"/>
+        </w:rPr>
+        <w:t>When establishing a new connection to your database ensure that all parts are entered correctly as specified by the database host provider (people who provide the database access). We strongly recommend that you test the connection to ensure that the connection settings are correct. For testing the new connection we have provided you with a test connection button, that will open a temporary connection to see if it was able to connect or not. When you have successfully connected you will receive a message box indicating that the connection opened and you may save the new connection data to the settings. If the connection fails you will note that it take a bit longer to respond as it will make the attempt to connect. The message returned will be an error meaning that one or more settings are incorrect or that you have access issues beyond the scope of the application.</w:t>
+      </w:r>
+    </w:p>
+    <w:p>
+      <w:pPr>
+        <w:rPr>
+          <w:sz w:val="28"/>
+          <w:szCs w:val="36"/>
+        </w:rPr>
+      </w:pPr>
+      <w:r>
+        <w:rPr>
+          <w:sz w:val="28"/>
+          <w:szCs w:val="36"/>
+        </w:rPr>
+        <w:t>When you have successfully connected to the database, make sure that you click the save connection picture. This will save the connection string for later use by the application. The application will inform you that the connection string and information have been saved to the settings and that the application will then restart.</w:t>
+      </w:r>
+    </w:p>
+    <w:p>
+      <w:pPr>
+        <w:rPr>
           <w:b/>
           <w:sz w:val="36"/>
           <w:szCs w:val="36"/>
         </w:rPr>
       </w:pPr>
-    </w:p>
-    <w:p>
-      <w:pPr>
+      <w:r>
         <w:rPr>
           <w:b/>
           <w:sz w:val="36"/>
           <w:szCs w:val="36"/>
         </w:rPr>
-      </w:pPr>
+        <w:t>Backing up the</w:t>
+      </w:r>
       <w:r>
         <w:rPr>
           <w:b/>
           <w:sz w:val="36"/>
           <w:szCs w:val="36"/>
         </w:rPr>
-        <w:t>Backing Up a Database</w:t>
+        <w:t xml:space="preserve"> Database</w:t>
+      </w:r>
+    </w:p>
+    <w:p>
+      <w:pPr>
+        <w:rPr>
+          <w:sz w:val="28"/>
+          <w:szCs w:val="28"/>
+        </w:rPr>
+      </w:pPr>
+      <w:r>
+        <w:rPr>
+          <w:sz w:val="28"/>
+          <w:szCs w:val="28"/>
+        </w:rPr>
+        <w:t xml:space="preserve">There are two back up features in the database, due to concerns of data being lost we have implemented an </w:t>
+      </w:r>
+      <w:r>
+        <w:rPr>
+          <w:b/>
+          <w:sz w:val="28"/>
+          <w:szCs w:val="28"/>
+        </w:rPr>
+        <w:t>automatic back</w:t>
+      </w:r>
+      <w:r>
+        <w:rPr>
+          <w:b/>
+          <w:sz w:val="28"/>
+          <w:szCs w:val="28"/>
+        </w:rPr>
+        <w:t>up</w:t>
+      </w:r>
+      <w:r>
+        <w:rPr>
+          <w:sz w:val="28"/>
+          <w:szCs w:val="28"/>
+        </w:rPr>
+        <w:t xml:space="preserve"> as well as the ability for an admin or other authorized user to create the a </w:t>
+      </w:r>
+      <w:r>
+        <w:rPr>
+          <w:b/>
+          <w:sz w:val="28"/>
+          <w:szCs w:val="28"/>
+        </w:rPr>
+        <w:t>manual backup</w:t>
+      </w:r>
+      <w:r>
+        <w:rPr>
+          <w:sz w:val="28"/>
+          <w:szCs w:val="28"/>
+        </w:rPr>
+        <w:t xml:space="preserve"> of the data  in the database.</w:t>
+      </w:r>
+    </w:p>
+    <w:p>
+      <w:pPr>
+        <w:rPr>
+          <w:sz w:val="28"/>
+          <w:szCs w:val="28"/>
+        </w:rPr>
+      </w:pPr>
+      <w:r>
+        <w:rPr>
+          <w:b/>
+          <w:sz w:val="28"/>
+          <w:szCs w:val="28"/>
+        </w:rPr>
+        <w:t>Automatic Backup Schedule:</w:t>
+      </w:r>
+      <w:r>
+        <w:rPr>
+          <w:sz w:val="28"/>
+          <w:szCs w:val="28"/>
+        </w:rPr>
+        <w:t xml:space="preserve"> The database will automatically back up the database data any time an administrator log into the application on a Tuesday or a Thursday. These files are just </w:t>
+      </w:r>
+      <w:r>
+        <w:rPr>
+          <w:sz w:val="28"/>
+          <w:szCs w:val="28"/>
+        </w:rPr>
+        <w:lastRenderedPageBreak/>
+        <w:t xml:space="preserve">the data in the format for the server that the application is set to run from. They are stored in the application folder, Connections/Backup and will be identified by the date of the backup. </w:t>
+      </w:r>
+      <w:r>
+        <w:rPr>
+          <w:sz w:val="28"/>
+          <w:szCs w:val="28"/>
+        </w:rPr>
+        <w:br/>
+      </w:r>
+      <w:r>
+        <w:rPr>
+          <w:sz w:val="28"/>
+          <w:szCs w:val="28"/>
+        </w:rPr>
+        <w:tab/>
+      </w:r>
+      <w:r>
+        <w:rPr>
+          <w:b/>
+          <w:sz w:val="28"/>
+          <w:szCs w:val="28"/>
+        </w:rPr>
+        <w:t>Note</w:t>
+      </w:r>
+      <w:proofErr w:type="gramStart"/>
+      <w:r>
+        <w:rPr>
+          <w:b/>
+          <w:sz w:val="28"/>
+          <w:szCs w:val="28"/>
+        </w:rPr>
+        <w:t>::</w:t>
+      </w:r>
+      <w:proofErr w:type="gramEnd"/>
+      <w:r>
+        <w:rPr>
+          <w:sz w:val="28"/>
+          <w:szCs w:val="28"/>
+        </w:rPr>
+        <w:t xml:space="preserve"> </w:t>
+      </w:r>
+      <w:r>
+        <w:rPr>
+          <w:i/>
+          <w:sz w:val="28"/>
+          <w:szCs w:val="28"/>
+        </w:rPr>
+        <w:t>You may want to clan the backup files every so often, and they will build up over time.</w:t>
+      </w:r>
+    </w:p>
+    <w:p>
+      <w:pPr>
+        <w:rPr>
+          <w:sz w:val="28"/>
+          <w:szCs w:val="28"/>
+        </w:rPr>
+      </w:pPr>
+      <w:r>
+        <w:rPr>
+          <w:b/>
+          <w:sz w:val="28"/>
+          <w:szCs w:val="28"/>
+        </w:rPr>
+        <w:t>Manual Backups:</w:t>
+      </w:r>
+      <w:r>
+        <w:rPr>
+          <w:sz w:val="28"/>
+          <w:szCs w:val="28"/>
+        </w:rPr>
+        <w:t xml:space="preserve"> Manual backups are able to be run anytime so long as the user is authorized to do so (admins only). The purpose for this is to allow the user to set the database type that they will need the back up for (in case OTC requires them to move from one database to another). Currently we only support MSSQL and MySQL syntax. Select the database type and click the Backup button to process. This will start the process, and you may go on about your work.</w:t>
       </w:r>
     </w:p>
     <w:p>
@@ -15762,22 +15936,21 @@
           <w:szCs w:val="36"/>
         </w:rPr>
       </w:pPr>
-    </w:p>
-    <w:p>
-      <w:pPr>
+      <w:r>
         <w:rPr>
           <w:b/>
           <w:sz w:val="36"/>
           <w:szCs w:val="36"/>
         </w:rPr>
-      </w:pPr>
+        <w:t>Restoring the</w:t>
+      </w:r>
       <w:r>
         <w:rPr>
           <w:b/>
           <w:sz w:val="36"/>
           <w:szCs w:val="36"/>
         </w:rPr>
-        <w:t>Restoring a Database</w:t>
+        <w:t xml:space="preserve"> Database</w:t>
       </w:r>
     </w:p>
     <w:p>
@@ -15787,6 +15960,20 @@
           <w:szCs w:val="28"/>
         </w:rPr>
       </w:pPr>
+      <w:r>
+        <w:rPr>
+          <w:sz w:val="28"/>
+          <w:szCs w:val="28"/>
+        </w:rPr>
+        <w:t xml:space="preserve">In the event of a catastrophic </w:t>
+      </w:r>
+      <w:r>
+        <w:rPr>
+          <w:sz w:val="28"/>
+          <w:szCs w:val="28"/>
+        </w:rPr>
+        <w:t xml:space="preserve">failure of the database or if the database type has been changed you can recover the database data simply by first ensuring that you are connected to the database (if doing this along with setting up the new connection). Second, click the Restore button, select the backup file. Third, confirm that you have selected the file. </w:t>
+      </w:r>
     </w:p>
     <w:p>
       <w:pPr>
@@ -15795,6 +15982,53 @@
           <w:szCs w:val="28"/>
         </w:rPr>
       </w:pPr>
+      <w:r>
+        <w:rPr>
+          <w:sz w:val="28"/>
+          <w:szCs w:val="28"/>
+        </w:rPr>
+        <w:tab/>
+      </w:r>
+      <w:r>
+        <w:rPr>
+          <w:b/>
+          <w:sz w:val="28"/>
+          <w:szCs w:val="28"/>
+        </w:rPr>
+        <w:t>Note</w:t>
+      </w:r>
+      <w:proofErr w:type="gramStart"/>
+      <w:r>
+        <w:rPr>
+          <w:b/>
+          <w:sz w:val="28"/>
+          <w:szCs w:val="28"/>
+        </w:rPr>
+        <w:t>::</w:t>
+      </w:r>
+      <w:proofErr w:type="gramEnd"/>
+      <w:r>
+        <w:rPr>
+          <w:sz w:val="28"/>
+          <w:szCs w:val="28"/>
+        </w:rPr>
+        <w:t xml:space="preserve"> </w:t>
+      </w:r>
+      <w:r>
+        <w:rPr>
+          <w:i/>
+          <w:sz w:val="28"/>
+          <w:szCs w:val="28"/>
+        </w:rPr>
+        <w:t>The backup must be in the correct format for the database that you are restoring to. If you are updating the database connection, make sure that you make a new backup prior to attempting the change, this is particularly important if the day falls on a Tuesday or a Thursday, if that is the case make sure to move the file outside the backup folder or it will be overwritten and you will lose all of the data.</w:t>
+      </w:r>
+      <w:r>
+        <w:rPr>
+          <w:sz w:val="28"/>
+          <w:szCs w:val="28"/>
+        </w:rPr>
+        <w:t xml:space="preserve"> </w:t>
+      </w:r>
     </w:p>
     <w:p>
       <w:pPr>
@@ -15812,6 +16046,8 @@
           <w:szCs w:val="36"/>
         </w:rPr>
       </w:pPr>
+      <w:bookmarkStart w:id="0" w:name="_GoBack"/>
+      <w:bookmarkEnd w:id="0"/>
     </w:p>
     <w:sectPr>
       <w:headerReference w:type="default" r:id="rId26"/>
@@ -15827,7 +16063,7 @@
 </file>
 
 <file path=word/endnotes.xml><?xml version="1.0" encoding="utf-8"?>
-<w:endnotes xmlns:wpc="http://schemas.microsoft.com/office/word/2010/wordprocessingCanvas" xmlns:cx="http://schemas.microsoft.com/office/drawing/2014/chartex" xmlns:cx1="http://schemas.microsoft.com/office/drawing/2015/9/8/chartex" xmlns:cx2="http://schemas.microsoft.com/office/drawing/2015/10/21/chartex" xmlns:cx3="http://schemas.microsoft.com/office/drawing/2016/5/9/chartex" xmlns:cx4="http://schemas.microsoft.com/office/drawing/2016/5/10/chartex" xmlns:cx5="http://schemas.microsoft.com/office/drawing/2016/5/11/chartex" xmlns:cx6="http://schemas.microsoft.com/office/drawing/2016/5/12/chartex" xmlns:cx7="http://schemas.microsoft.com/office/drawing/2016/5/13/chartex" xmlns:cx8="http://schemas.microsoft.com/office/drawing/2016/5/14/chartex" xmlns:mc="http://schemas.openxmlformats.org/markup-compatibility/2006" xmlns:aink="http://schemas.microsoft.com/office/drawing/2016/ink" xmlns:am3d="http://schemas.microsoft.com/office/drawing/2017/model3d" xmlns:o="urn:schemas-microsoft-com:office:office" xmlns:r="http://schemas.openxmlformats.org/officeDocument/2006/relationships" xmlns:m="http://schemas.openxmlformats.org/officeDocument/2006/math" xmlns:v="urn:schemas-microsoft-com:vml" xmlns:wp14="http://schemas.microsoft.com/office/word/2010/wordprocessingDrawing" xmlns:wp="http://schemas.openxmlformats.org/drawingml/2006/wordprocessingDrawing" xmlns:w10="urn:schemas-microsoft-com:office:word" xmlns:w="http://schemas.openxmlformats.org/wordprocessingml/2006/main" xmlns:w14="http://schemas.microsoft.com/office/word/2010/wordml" xmlns:w15="http://schemas.microsoft.com/office/word/2012/wordml" xmlns:w16cid="http://schemas.microsoft.com/office/word/2016/wordml/cid" xmlns:w16se="http://schemas.microsoft.com/office/word/2015/wordml/symex" xmlns:wpg="http://schemas.microsoft.com/office/word/2010/wordprocessingGroup" xmlns:wpi="http://schemas.microsoft.com/office/word/2010/wordprocessingInk" xmlns:wne="http://schemas.microsoft.com/office/word/2006/wordml" xmlns:wps="http://schemas.microsoft.com/office/word/2010/wordprocessingShape" mc:Ignorable="w14 w15 w16se w16cid wp14">
+<w:endnotes xmlns:wpc="http://schemas.microsoft.com/office/word/2010/wordprocessingCanvas" xmlns:cx="http://schemas.microsoft.com/office/drawing/2014/chartex" xmlns:cx1="http://schemas.microsoft.com/office/drawing/2015/9/8/chartex" xmlns:mc="http://schemas.openxmlformats.org/markup-compatibility/2006" xmlns:o="urn:schemas-microsoft-com:office:office" xmlns:r="http://schemas.openxmlformats.org/officeDocument/2006/relationships" xmlns:m="http://schemas.openxmlformats.org/officeDocument/2006/math" xmlns:v="urn:schemas-microsoft-com:vml" xmlns:wp14="http://schemas.microsoft.com/office/word/2010/wordprocessingDrawing" xmlns:wp="http://schemas.openxmlformats.org/drawingml/2006/wordprocessingDrawing" xmlns:w10="urn:schemas-microsoft-com:office:word" xmlns:w="http://schemas.openxmlformats.org/wordprocessingml/2006/main" xmlns:w14="http://schemas.microsoft.com/office/word/2010/wordml" xmlns:w15="http://schemas.microsoft.com/office/word/2012/wordml" xmlns:w16se="http://schemas.microsoft.com/office/word/2015/wordml/symex" xmlns:wpg="http://schemas.microsoft.com/office/word/2010/wordprocessingGroup" xmlns:wpi="http://schemas.microsoft.com/office/word/2010/wordprocessingInk" xmlns:wne="http://schemas.microsoft.com/office/word/2006/wordml" xmlns:wps="http://schemas.microsoft.com/office/word/2010/wordprocessingShape" mc:Ignorable="w14 w15 w16se wp14">
   <w:endnote w:type="separator" w:id="-1">
     <w:p>
       <w:pPr>
@@ -15852,7 +16088,7 @@
 </file>
 
 <file path=word/footnotes.xml><?xml version="1.0" encoding="utf-8"?>
-<w:footnotes xmlns:wpc="http://schemas.microsoft.com/office/word/2010/wordprocessingCanvas" xmlns:cx="http://schemas.microsoft.com/office/drawing/2014/chartex" xmlns:cx1="http://schemas.microsoft.com/office/drawing/2015/9/8/chartex" xmlns:cx2="http://schemas.microsoft.com/office/drawing/2015/10/21/chartex" xmlns:cx3="http://schemas.microsoft.com/office/drawing/2016/5/9/chartex" xmlns:cx4="http://schemas.microsoft.com/office/drawing/2016/5/10/chartex" xmlns:cx5="http://schemas.microsoft.com/office/drawing/2016/5/11/chartex" xmlns:cx6="http://schemas.microsoft.com/office/drawing/2016/5/12/chartex" xmlns:cx7="http://schemas.microsoft.com/office/drawing/2016/5/13/chartex" xmlns:cx8="http://schemas.microsoft.com/office/drawing/2016/5/14/chartex" xmlns:mc="http://schemas.openxmlformats.org/markup-compatibility/2006" xmlns:aink="http://schemas.microsoft.com/office/drawing/2016/ink" xmlns:am3d="http://schemas.microsoft.com/office/drawing/2017/model3d" xmlns:o="urn:schemas-microsoft-com:office:office" xmlns:r="http://schemas.openxmlformats.org/officeDocument/2006/relationships" xmlns:m="http://schemas.openxmlformats.org/officeDocument/2006/math" xmlns:v="urn:schemas-microsoft-com:vml" xmlns:wp14="http://schemas.microsoft.com/office/word/2010/wordprocessingDrawing" xmlns:wp="http://schemas.openxmlformats.org/drawingml/2006/wordprocessingDrawing" xmlns:w10="urn:schemas-microsoft-com:office:word" xmlns:w="http://schemas.openxmlformats.org/wordprocessingml/2006/main" xmlns:w14="http://schemas.microsoft.com/office/word/2010/wordml" xmlns:w15="http://schemas.microsoft.com/office/word/2012/wordml" xmlns:w16cid="http://schemas.microsoft.com/office/word/2016/wordml/cid" xmlns:w16se="http://schemas.microsoft.com/office/word/2015/wordml/symex" xmlns:wpg="http://schemas.microsoft.com/office/word/2010/wordprocessingGroup" xmlns:wpi="http://schemas.microsoft.com/office/word/2010/wordprocessingInk" xmlns:wne="http://schemas.microsoft.com/office/word/2006/wordml" xmlns:wps="http://schemas.microsoft.com/office/word/2010/wordprocessingShape" mc:Ignorable="w14 w15 w16se w16cid wp14">
+<w:footnotes xmlns:wpc="http://schemas.microsoft.com/office/word/2010/wordprocessingCanvas" xmlns:cx="http://schemas.microsoft.com/office/drawing/2014/chartex" xmlns:cx1="http://schemas.microsoft.com/office/drawing/2015/9/8/chartex" xmlns:mc="http://schemas.openxmlformats.org/markup-compatibility/2006" xmlns:o="urn:schemas-microsoft-com:office:office" xmlns:r="http://schemas.openxmlformats.org/officeDocument/2006/relationships" xmlns:m="http://schemas.openxmlformats.org/officeDocument/2006/math" xmlns:v="urn:schemas-microsoft-com:vml" xmlns:wp14="http://schemas.microsoft.com/office/word/2010/wordprocessingDrawing" xmlns:wp="http://schemas.openxmlformats.org/drawingml/2006/wordprocessingDrawing" xmlns:w10="urn:schemas-microsoft-com:office:word" xmlns:w="http://schemas.openxmlformats.org/wordprocessingml/2006/main" xmlns:w14="http://schemas.microsoft.com/office/word/2010/wordml" xmlns:w15="http://schemas.microsoft.com/office/word/2012/wordml" xmlns:w16se="http://schemas.microsoft.com/office/word/2015/wordml/symex" xmlns:wpg="http://schemas.microsoft.com/office/word/2010/wordprocessingGroup" xmlns:wpi="http://schemas.microsoft.com/office/word/2010/wordprocessingInk" xmlns:wne="http://schemas.microsoft.com/office/word/2006/wordml" xmlns:wps="http://schemas.microsoft.com/office/word/2010/wordprocessingShape" mc:Ignorable="w14 w15 w16se wp14">
   <w:footnote w:type="separator" w:id="-1">
     <w:p>
       <w:pPr>
@@ -15877,7 +16113,7 @@
 </file>
 
 <file path=word/header1.xml><?xml version="1.0" encoding="utf-8"?>
-<w:hdr xmlns:wpc="http://schemas.microsoft.com/office/word/2010/wordprocessingCanvas" xmlns:cx="http://schemas.microsoft.com/office/drawing/2014/chartex" xmlns:cx1="http://schemas.microsoft.com/office/drawing/2015/9/8/chartex" xmlns:cx2="http://schemas.microsoft.com/office/drawing/2015/10/21/chartex" xmlns:cx3="http://schemas.microsoft.com/office/drawing/2016/5/9/chartex" xmlns:cx4="http://schemas.microsoft.com/office/drawing/2016/5/10/chartex" xmlns:cx5="http://schemas.microsoft.com/office/drawing/2016/5/11/chartex" xmlns:cx6="http://schemas.microsoft.com/office/drawing/2016/5/12/chartex" xmlns:cx7="http://schemas.microsoft.com/office/drawing/2016/5/13/chartex" xmlns:cx8="http://schemas.microsoft.com/office/drawing/2016/5/14/chartex" xmlns:mc="http://schemas.openxmlformats.org/markup-compatibility/2006" xmlns:aink="http://schemas.microsoft.com/office/drawing/2016/ink" xmlns:am3d="http://schemas.microsoft.com/office/drawing/2017/model3d" xmlns:o="urn:schemas-microsoft-com:office:office" xmlns:r="http://schemas.openxmlformats.org/officeDocument/2006/relationships" xmlns:m="http://schemas.openxmlformats.org/officeDocument/2006/math" xmlns:v="urn:schemas-microsoft-com:vml" xmlns:wp14="http://schemas.microsoft.com/office/word/2010/wordprocessingDrawing" xmlns:wp="http://schemas.openxmlformats.org/drawingml/2006/wordprocessingDrawing" xmlns:w10="urn:schemas-microsoft-com:office:word" xmlns:w="http://schemas.openxmlformats.org/wordprocessingml/2006/main" xmlns:w14="http://schemas.microsoft.com/office/word/2010/wordml" xmlns:w15="http://schemas.microsoft.com/office/word/2012/wordml" xmlns:w16cid="http://schemas.microsoft.com/office/word/2016/wordml/cid" xmlns:w16se="http://schemas.microsoft.com/office/word/2015/wordml/symex" xmlns:wpg="http://schemas.microsoft.com/office/word/2010/wordprocessingGroup" xmlns:wpi="http://schemas.microsoft.com/office/word/2010/wordprocessingInk" xmlns:wne="http://schemas.microsoft.com/office/word/2006/wordml" xmlns:wps="http://schemas.microsoft.com/office/word/2010/wordprocessingShape" mc:Ignorable="w14 w15 w16se w16cid wp14">
+<w:hdr xmlns:wpc="http://schemas.microsoft.com/office/word/2010/wordprocessingCanvas" xmlns:cx="http://schemas.microsoft.com/office/drawing/2014/chartex" xmlns:cx1="http://schemas.microsoft.com/office/drawing/2015/9/8/chartex" xmlns:mc="http://schemas.openxmlformats.org/markup-compatibility/2006" xmlns:o="urn:schemas-microsoft-com:office:office" xmlns:r="http://schemas.openxmlformats.org/officeDocument/2006/relationships" xmlns:m="http://schemas.openxmlformats.org/officeDocument/2006/math" xmlns:v="urn:schemas-microsoft-com:vml" xmlns:wp14="http://schemas.microsoft.com/office/word/2010/wordprocessingDrawing" xmlns:wp="http://schemas.openxmlformats.org/drawingml/2006/wordprocessingDrawing" xmlns:w10="urn:schemas-microsoft-com:office:word" xmlns:w="http://schemas.openxmlformats.org/wordprocessingml/2006/main" xmlns:w14="http://schemas.microsoft.com/office/word/2010/wordml" xmlns:w15="http://schemas.microsoft.com/office/word/2012/wordml" xmlns:w16se="http://schemas.microsoft.com/office/word/2015/wordml/symex" xmlns:wpg="http://schemas.microsoft.com/office/word/2010/wordprocessingGroup" xmlns:wpi="http://schemas.microsoft.com/office/word/2010/wordprocessingInk" xmlns:wne="http://schemas.microsoft.com/office/word/2006/wordml" xmlns:wps="http://schemas.microsoft.com/office/word/2010/wordprocessingShape" mc:Ignorable="w14 w15 w16se wp14">
   <w:p>
     <w:pPr>
       <w:pStyle w:val="Header"/>
@@ -15970,7 +16206,7 @@
             </wp:anchor>
           </w:drawing>
         </mc:Choice>
-        <mc:Fallback>
+        <mc:Fallback xmlns:w16cid="http://schemas.microsoft.com/office/word/2016/wordml/cid" xmlns:am3d="http://schemas.microsoft.com/office/drawing/2017/model3d" xmlns:aink="http://schemas.microsoft.com/office/drawing/2016/ink" xmlns:cx8="http://schemas.microsoft.com/office/drawing/2016/5/14/chartex" xmlns:cx7="http://schemas.microsoft.com/office/drawing/2016/5/13/chartex" xmlns:cx6="http://schemas.microsoft.com/office/drawing/2016/5/12/chartex" xmlns:cx5="http://schemas.microsoft.com/office/drawing/2016/5/11/chartex" xmlns:cx4="http://schemas.microsoft.com/office/drawing/2016/5/10/chartex" xmlns:cx3="http://schemas.microsoft.com/office/drawing/2016/5/9/chartex" xmlns:cx2="http://schemas.microsoft.com/office/drawing/2015/10/21/chartex">
           <w:pict>
             <v:shapetype w14:anchorId="0D12384D" id="_x0000_t202" coordsize="21600,21600" o:spt="202" path="m,l,21600r21600,l21600,xe">
               <v:stroke joinstyle="miter"/>
@@ -16065,7 +16301,7 @@
                               <w:noProof/>
                               <w:color w:val="FFFFFF" w:themeColor="background1"/>
                             </w:rPr>
-                            <w:t>2</w:t>
+                            <w:t>19</w:t>
                           </w:r>
                           <w:r>
                             <w:rPr>
@@ -16094,7 +16330,11 @@
         </mc:Choice>
         <mc:Fallback>
           <w:pict>
-            <v:shape w14:anchorId="0DA84B89" id="_x0000_s1087" type="#_x0000_t202" style="position:absolute;margin-left:20.6pt;margin-top:0;width:71.8pt;height:13.45pt;z-index:251659264;visibility:visible;mso-wrap-style:square;mso-width-percent:1000;mso-height-percent:0;mso-wrap-distance-left:9pt;mso-wrap-distance-top:0;mso-wrap-distance-right:9pt;mso-wrap-distance-bottom:0;mso-position-horizontal:right;mso-position-horizontal-relative:page;mso-position-vertical:center;mso-position-vertical-relative:top-margin-area;mso-width-percent:1000;mso-height-percent:0;mso-width-relative:right-margin-area;mso-height-relative:page;v-text-anchor:middle" o:gfxdata="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" o:allowincell="f" fillcolor="#a8d08d [1945]" stroked="f">
+            <v:shapetype w14:anchorId="0DA84B89" id="_x0000_t202" coordsize="21600,21600" o:spt="202" path="m,l,21600r21600,l21600,xe">
+              <v:stroke joinstyle="miter"/>
+              <v:path gradientshapeok="t" o:connecttype="rect"/>
+            </v:shapetype>
+            <v:shape id="_x0000_s1087" type="#_x0000_t202" style="position:absolute;margin-left:20.6pt;margin-top:0;width:71.8pt;height:13.45pt;z-index:251659264;visibility:visible;mso-wrap-style:square;mso-width-percent:1000;mso-height-percent:0;mso-wrap-distance-left:9pt;mso-wrap-distance-top:0;mso-wrap-distance-right:9pt;mso-wrap-distance-bottom:0;mso-position-horizontal:right;mso-position-horizontal-relative:page;mso-position-vertical:center;mso-position-vertical-relative:top-margin-area;mso-width-percent:1000;mso-height-percent:0;mso-width-relative:right-margin-area;mso-height-relative:page;v-text-anchor:middle" o:gfxdata="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" o:allowincell="f" fillcolor="#a8d08d [1945]" stroked="f">
               <v:textbox style="mso-fit-shape-to-text:t" inset=",0,,0">
                 <w:txbxContent>
                   <w:p>
@@ -16118,7 +16358,7 @@
                         <w:noProof/>
                         <w:color w:val="FFFFFF" w:themeColor="background1"/>
                       </w:rPr>
-                      <w:t>2</w:t>
+                      <w:t>19</w:t>
                     </w:r>
                     <w:r>
                       <w:rPr>
@@ -16141,7 +16381,7 @@
 </file>
 
 <file path=word/numbering.xml><?xml version="1.0" encoding="utf-8"?>
-<w:numbering xmlns:wpc="http://schemas.microsoft.com/office/word/2010/wordprocessingCanvas" xmlns:cx="http://schemas.microsoft.com/office/drawing/2014/chartex" xmlns:cx1="http://schemas.microsoft.com/office/drawing/2015/9/8/chartex" xmlns:cx2="http://schemas.microsoft.com/office/drawing/2015/10/21/chartex" xmlns:cx3="http://schemas.microsoft.com/office/drawing/2016/5/9/chartex" xmlns:cx4="http://schemas.microsoft.com/office/drawing/2016/5/10/chartex" xmlns:cx5="http://schemas.microsoft.com/office/drawing/2016/5/11/chartex" xmlns:cx6="http://schemas.microsoft.com/office/drawing/2016/5/12/chartex" xmlns:cx7="http://schemas.microsoft.com/office/drawing/2016/5/13/chartex" xmlns:cx8="http://schemas.microsoft.com/office/drawing/2016/5/14/chartex" xmlns:mc="http://schemas.openxmlformats.org/markup-compatibility/2006" xmlns:aink="http://schemas.microsoft.com/office/drawing/2016/ink" xmlns:am3d="http://schemas.microsoft.com/office/drawing/2017/model3d" xmlns:o="urn:schemas-microsoft-com:office:office" xmlns:r="http://schemas.openxmlformats.org/officeDocument/2006/relationships" xmlns:m="http://schemas.openxmlformats.org/officeDocument/2006/math" xmlns:v="urn:schemas-microsoft-com:vml" xmlns:wp14="http://schemas.microsoft.com/office/word/2010/wordprocessingDrawing" xmlns:wp="http://schemas.openxmlformats.org/drawingml/2006/wordprocessingDrawing" xmlns:w10="urn:schemas-microsoft-com:office:word" xmlns:w="http://schemas.openxmlformats.org/wordprocessingml/2006/main" xmlns:w14="http://schemas.microsoft.com/office/word/2010/wordml" xmlns:w15="http://schemas.microsoft.com/office/word/2012/wordml" xmlns:w16cid="http://schemas.microsoft.com/office/word/2016/wordml/cid" xmlns:w16se="http://schemas.microsoft.com/office/word/2015/wordml/symex" xmlns:wpg="http://schemas.microsoft.com/office/word/2010/wordprocessingGroup" xmlns:wpi="http://schemas.microsoft.com/office/word/2010/wordprocessingInk" xmlns:wne="http://schemas.microsoft.com/office/word/2006/wordml" xmlns:wps="http://schemas.microsoft.com/office/word/2010/wordprocessingShape" mc:Ignorable="w14 w15 w16se w16cid wp14">
+<w:numbering xmlns:wpc="http://schemas.microsoft.com/office/word/2010/wordprocessingCanvas" xmlns:cx="http://schemas.microsoft.com/office/drawing/2014/chartex" xmlns:cx1="http://schemas.microsoft.com/office/drawing/2015/9/8/chartex" xmlns:mc="http://schemas.openxmlformats.org/markup-compatibility/2006" xmlns:o="urn:schemas-microsoft-com:office:office" xmlns:r="http://schemas.openxmlformats.org/officeDocument/2006/relationships" xmlns:m="http://schemas.openxmlformats.org/officeDocument/2006/math" xmlns:v="urn:schemas-microsoft-com:vml" xmlns:wp14="http://schemas.microsoft.com/office/word/2010/wordprocessingDrawing" xmlns:wp="http://schemas.openxmlformats.org/drawingml/2006/wordprocessingDrawing" xmlns:w10="urn:schemas-microsoft-com:office:word" xmlns:w="http://schemas.openxmlformats.org/wordprocessingml/2006/main" xmlns:w14="http://schemas.microsoft.com/office/word/2010/wordml" xmlns:w15="http://schemas.microsoft.com/office/word/2012/wordml" xmlns:w16se="http://schemas.microsoft.com/office/word/2015/wordml/symex" xmlns:wpg="http://schemas.microsoft.com/office/word/2010/wordprocessingGroup" xmlns:wpi="http://schemas.microsoft.com/office/word/2010/wordprocessingInk" xmlns:wne="http://schemas.microsoft.com/office/word/2006/wordml" xmlns:wps="http://schemas.microsoft.com/office/word/2010/wordprocessingShape" mc:Ignorable="w14 w15 w16se wp14">
   <w:abstractNum w:abstractNumId="0" w15:restartNumberingAfterBreak="0">
     <w:nsid w:val="218E6E81"/>
     <w:multiLevelType w:val="hybridMultilevel"/>
@@ -16351,7 +16591,7 @@
 </file>
 
 <file path=word/styles.xml><?xml version="1.0" encoding="utf-8"?>
-<w:styles xmlns:mc="http://schemas.openxmlformats.org/markup-compatibility/2006" xmlns:r="http://schemas.openxmlformats.org/officeDocument/2006/relationships" xmlns:w="http://schemas.openxmlformats.org/wordprocessingml/2006/main" xmlns:w14="http://schemas.microsoft.com/office/word/2010/wordml" xmlns:w15="http://schemas.microsoft.com/office/word/2012/wordml" xmlns:w16cid="http://schemas.microsoft.com/office/word/2016/wordml/cid" xmlns:w16se="http://schemas.microsoft.com/office/word/2015/wordml/symex" mc:Ignorable="w14 w15 w16se w16cid">
+<w:styles xmlns:mc="http://schemas.openxmlformats.org/markup-compatibility/2006" xmlns:r="http://schemas.openxmlformats.org/officeDocument/2006/relationships" xmlns:w="http://schemas.openxmlformats.org/wordprocessingml/2006/main" xmlns:w14="http://schemas.microsoft.com/office/word/2010/wordml" xmlns:w15="http://schemas.microsoft.com/office/word/2012/wordml" xmlns:w16se="http://schemas.microsoft.com/office/word/2015/wordml/symex" mc:Ignorable="w14 w15 w16se">
   <w:docDefaults>
     <w:rPrDefault>
       <w:rPr>
@@ -16367,7 +16607,7 @@
       </w:pPr>
     </w:pPrDefault>
   </w:docDefaults>
-  <w:latentStyles w:defLockedState="0" w:defUIPriority="99" w:defSemiHidden="0" w:defUnhideWhenUsed="0" w:defQFormat="0" w:count="375">
+  <w:latentStyles w:defLockedState="0" w:defUIPriority="99" w:defSemiHidden="0" w:defUnhideWhenUsed="0" w:defQFormat="0" w:count="371">
     <w:lsdException w:name="Normal" w:uiPriority="0" w:qFormat="1"/>
     <w:lsdException w:name="heading 1" w:uiPriority="9" w:qFormat="1"/>
     <w:lsdException w:name="heading 2" w:semiHidden="1" w:uiPriority="9" w:unhideWhenUsed="1" w:qFormat="1"/>
@@ -16739,10 +16979,6 @@
     <w:lsdException w:name="List Table 5 Dark Accent 6" w:uiPriority="50"/>
     <w:lsdException w:name="List Table 6 Colorful Accent 6" w:uiPriority="51"/>
     <w:lsdException w:name="List Table 7 Colorful Accent 6" w:uiPriority="52"/>
-    <w:lsdException w:name="Mention" w:semiHidden="1" w:unhideWhenUsed="1"/>
-    <w:lsdException w:name="Smart Hyperlink" w:semiHidden="1" w:unhideWhenUsed="1"/>
-    <w:lsdException w:name="Hashtag" w:semiHidden="1" w:unhideWhenUsed="1"/>
-    <w:lsdException w:name="Unresolved Mention" w:semiHidden="1" w:unhideWhenUsed="1"/>
   </w:latentStyles>
   <w:style w:type="paragraph" w:default="1" w:styleId="Normal">
     <w:name w:val="Normal"/>
@@ -17167,7 +17403,7 @@
 </file>
 
 <file path=customXml/itemProps1.xml><?xml version="1.0" encoding="utf-8"?>
-<ds:datastoreItem xmlns:ds="http://schemas.openxmlformats.org/officeDocument/2006/customXml" ds:itemID="{9AFE4FCE-62AA-459E-91AE-85D40989A9E1}">
+<ds:datastoreItem xmlns:ds="http://schemas.openxmlformats.org/officeDocument/2006/customXml" ds:itemID="{27D6E20A-905D-4EAF-A8BF-014F3EB0AA4B}">
   <ds:schemaRefs>
     <ds:schemaRef ds:uri="http://schemas.openxmlformats.org/officeDocument/2006/bibliography"/>
   </ds:schemaRefs>

</xml_diff>

<commit_message>
spellchecked manual and fixed one graphic.
</commit_message>
<xml_diff>
--- a/User Manual v2.docx
+++ b/User Manual v2.docx
@@ -1,6 +1,6 @@
 
 <file path=word/document.xml><?xml version="1.0" encoding="utf-8"?>
-<w:document xmlns:wpc="http://schemas.microsoft.com/office/word/2010/wordprocessingCanvas" xmlns:cx="http://schemas.microsoft.com/office/drawing/2014/chartex" xmlns:cx1="http://schemas.microsoft.com/office/drawing/2015/9/8/chartex" xmlns:mc="http://schemas.openxmlformats.org/markup-compatibility/2006" xmlns:o="urn:schemas-microsoft-com:office:office" xmlns:r="http://schemas.openxmlformats.org/officeDocument/2006/relationships" xmlns:m="http://schemas.openxmlformats.org/officeDocument/2006/math" xmlns:v="urn:schemas-microsoft-com:vml" xmlns:wp14="http://schemas.microsoft.com/office/word/2010/wordprocessingDrawing" xmlns:wp="http://schemas.openxmlformats.org/drawingml/2006/wordprocessingDrawing" xmlns:w10="urn:schemas-microsoft-com:office:word" xmlns:w="http://schemas.openxmlformats.org/wordprocessingml/2006/main" xmlns:w14="http://schemas.microsoft.com/office/word/2010/wordml" xmlns:w15="http://schemas.microsoft.com/office/word/2012/wordml" xmlns:w16se="http://schemas.microsoft.com/office/word/2015/wordml/symex" xmlns:wpg="http://schemas.microsoft.com/office/word/2010/wordprocessingGroup" xmlns:wpi="http://schemas.microsoft.com/office/word/2010/wordprocessingInk" xmlns:wne="http://schemas.microsoft.com/office/word/2006/wordml" xmlns:wps="http://schemas.microsoft.com/office/word/2010/wordprocessingShape" mc:Ignorable="w14 w15 w16se wp14">
+<w:document xmlns:wpc="http://schemas.microsoft.com/office/word/2010/wordprocessingCanvas" xmlns:cx="http://schemas.microsoft.com/office/drawing/2014/chartex" xmlns:cx1="http://schemas.microsoft.com/office/drawing/2015/9/8/chartex" xmlns:cx2="http://schemas.microsoft.com/office/drawing/2015/10/21/chartex" xmlns:cx3="http://schemas.microsoft.com/office/drawing/2016/5/9/chartex" xmlns:cx4="http://schemas.microsoft.com/office/drawing/2016/5/10/chartex" xmlns:cx5="http://schemas.microsoft.com/office/drawing/2016/5/11/chartex" xmlns:cx6="http://schemas.microsoft.com/office/drawing/2016/5/12/chartex" xmlns:cx7="http://schemas.microsoft.com/office/drawing/2016/5/13/chartex" xmlns:cx8="http://schemas.microsoft.com/office/drawing/2016/5/14/chartex" xmlns:mc="http://schemas.openxmlformats.org/markup-compatibility/2006" xmlns:aink="http://schemas.microsoft.com/office/drawing/2016/ink" xmlns:am3d="http://schemas.microsoft.com/office/drawing/2017/model3d" xmlns:o="urn:schemas-microsoft-com:office:office" xmlns:r="http://schemas.openxmlformats.org/officeDocument/2006/relationships" xmlns:m="http://schemas.openxmlformats.org/officeDocument/2006/math" xmlns:v="urn:schemas-microsoft-com:vml" xmlns:wp14="http://schemas.microsoft.com/office/word/2010/wordprocessingDrawing" xmlns:wp="http://schemas.openxmlformats.org/drawingml/2006/wordprocessingDrawing" xmlns:w10="urn:schemas-microsoft-com:office:word" xmlns:w="http://schemas.openxmlformats.org/wordprocessingml/2006/main" xmlns:w14="http://schemas.microsoft.com/office/word/2010/wordml" xmlns:w15="http://schemas.microsoft.com/office/word/2012/wordml" xmlns:w16cid="http://schemas.microsoft.com/office/word/2016/wordml/cid" xmlns:w16se="http://schemas.microsoft.com/office/word/2015/wordml/symex" xmlns:wpg="http://schemas.microsoft.com/office/word/2010/wordprocessingGroup" xmlns:wpi="http://schemas.microsoft.com/office/word/2010/wordprocessingInk" xmlns:wne="http://schemas.microsoft.com/office/word/2006/wordml" xmlns:wps="http://schemas.microsoft.com/office/word/2010/wordprocessingShape" mc:Ignorable="w14 w15 w16se w16cid wp14">
   <w:body>
     <w:p>
       <w:pPr>
@@ -99,7 +99,7 @@
               </wp:anchor>
             </w:drawing>
           </mc:Choice>
-          <mc:Fallback xmlns:w16cid="http://schemas.microsoft.com/office/word/2016/wordml/cid" xmlns:am3d="http://schemas.microsoft.com/office/drawing/2017/model3d" xmlns:aink="http://schemas.microsoft.com/office/drawing/2016/ink" xmlns:cx8="http://schemas.microsoft.com/office/drawing/2016/5/14/chartex" xmlns:cx7="http://schemas.microsoft.com/office/drawing/2016/5/13/chartex" xmlns:cx6="http://schemas.microsoft.com/office/drawing/2016/5/12/chartex" xmlns:cx5="http://schemas.microsoft.com/office/drawing/2016/5/11/chartex" xmlns:cx4="http://schemas.microsoft.com/office/drawing/2016/5/10/chartex" xmlns:cx3="http://schemas.microsoft.com/office/drawing/2016/5/9/chartex" xmlns:cx2="http://schemas.microsoft.com/office/drawing/2015/10/21/chartex">
+          <mc:Fallback>
             <w:pict>
               <v:rect w14:anchorId="330DEE5E" id="Rectangle 301" o:spid="_x0000_s1026" style="position:absolute;margin-left:558.55pt;margin-top:175.5pt;width:609.75pt;height:75pt;z-index:251877376;visibility:visible;mso-wrap-style:square;mso-height-percent:0;mso-wrap-distance-left:9pt;mso-wrap-distance-top:0;mso-wrap-distance-right:9pt;mso-wrap-distance-bottom:0;mso-position-horizontal:right;mso-position-horizontal-relative:page;mso-position-vertical:absolute;mso-position-vertical-relative:text;mso-height-percent:0;mso-height-relative:margin;v-text-anchor:middle" o:gfxdata="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" fillcolor="#91bce3 [2168]" strokecolor="#5b9bd5 [3208]" strokeweight=".5pt">
                 <v:fill color2="#7aaddd [2616]" rotate="t" colors="0 #b1cbe9;.5 #a3c1e5;1 #92b9e4" focus="100%" type="gradient">
@@ -237,7 +237,7 @@
               </wp:anchor>
             </w:drawing>
           </mc:Choice>
-          <mc:Fallback xmlns:w16cid="http://schemas.microsoft.com/office/word/2016/wordml/cid" xmlns:am3d="http://schemas.microsoft.com/office/drawing/2017/model3d" xmlns:aink="http://schemas.microsoft.com/office/drawing/2016/ink" xmlns:cx8="http://schemas.microsoft.com/office/drawing/2016/5/14/chartex" xmlns:cx7="http://schemas.microsoft.com/office/drawing/2016/5/13/chartex" xmlns:cx6="http://schemas.microsoft.com/office/drawing/2016/5/12/chartex" xmlns:cx5="http://schemas.microsoft.com/office/drawing/2016/5/11/chartex" xmlns:cx4="http://schemas.microsoft.com/office/drawing/2016/5/10/chartex" xmlns:cx3="http://schemas.microsoft.com/office/drawing/2016/5/9/chartex" xmlns:cx2="http://schemas.microsoft.com/office/drawing/2015/10/21/chartex">
+          <mc:Fallback>
             <w:pict>
               <v:rect w14:anchorId="641B036A" id="Rectangle 300" o:spid="_x0000_s1027" style="position:absolute;margin-left:0;margin-top:-35.25pt;width:612pt;height:285pt;z-index:251876352;visibility:visible;mso-wrap-style:square;mso-height-percent:0;mso-wrap-distance-left:9pt;mso-wrap-distance-top:0;mso-wrap-distance-right:9pt;mso-wrap-distance-bottom:0;mso-position-horizontal:left;mso-position-horizontal-relative:page;mso-position-vertical:absolute;mso-position-vertical-relative:text;mso-height-percent:0;mso-height-relative:margin;v-text-anchor:middle" o:gfxdata="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" fillcolor="#4472c4 [3204]" strokecolor="#1f3763 [1604]" strokeweight="1pt">
                 <v:textbox>
@@ -398,7 +398,7 @@
               </wp:anchor>
             </w:drawing>
           </mc:Choice>
-          <mc:Fallback xmlns:w16cid="http://schemas.microsoft.com/office/word/2016/wordml/cid" xmlns:am3d="http://schemas.microsoft.com/office/drawing/2017/model3d" xmlns:aink="http://schemas.microsoft.com/office/drawing/2016/ink" xmlns:cx8="http://schemas.microsoft.com/office/drawing/2016/5/14/chartex" xmlns:cx7="http://schemas.microsoft.com/office/drawing/2016/5/13/chartex" xmlns:cx6="http://schemas.microsoft.com/office/drawing/2016/5/12/chartex" xmlns:cx5="http://schemas.microsoft.com/office/drawing/2016/5/11/chartex" xmlns:cx4="http://schemas.microsoft.com/office/drawing/2016/5/10/chartex" xmlns:cx3="http://schemas.microsoft.com/office/drawing/2016/5/9/chartex" xmlns:cx2="http://schemas.microsoft.com/office/drawing/2015/10/21/chartex">
+          <mc:Fallback>
             <w:pict>
               <v:shape w14:anchorId="1002E6FF" id="Rectangle: Single Corner Snipped 234" o:spid="_x0000_s1028" style="position:absolute;margin-left:0;margin-top:-43.5pt;width:525.75pt;height:53.25pt;z-index:251764736;visibility:visible;mso-wrap-style:square;mso-width-percent:0;mso-height-percent:0;mso-wrap-distance-left:9pt;mso-wrap-distance-top:0;mso-wrap-distance-right:9pt;mso-wrap-distance-bottom:0;mso-position-horizontal:left;mso-position-horizontal-relative:page;mso-position-vertical:absolute;mso-position-vertical-relative:text;mso-width-percent:0;mso-height-percent:0;mso-width-relative:margin;mso-height-relative:margin;v-text-anchor:middle" coordsize="6677025,676275" o:spt="100" o:gfxdata="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" adj="-11796480,,5400" path="m,l6338888,r338137,338138l6677025,676275,,676275,,xe" fillcolor="#4472c4 [3204]" strokecolor="#1f3763 [1604]" strokeweight="1pt">
                 <v:stroke joinstyle="miter"/>
@@ -1115,7 +1115,7 @@
               </wp:anchor>
             </w:drawing>
           </mc:Choice>
-          <mc:Fallback xmlns:w16cid="http://schemas.microsoft.com/office/word/2016/wordml/cid" xmlns:am3d="http://schemas.microsoft.com/office/drawing/2017/model3d" xmlns:aink="http://schemas.microsoft.com/office/drawing/2016/ink" xmlns:cx8="http://schemas.microsoft.com/office/drawing/2016/5/14/chartex" xmlns:cx7="http://schemas.microsoft.com/office/drawing/2016/5/13/chartex" xmlns:cx6="http://schemas.microsoft.com/office/drawing/2016/5/12/chartex" xmlns:cx5="http://schemas.microsoft.com/office/drawing/2016/5/11/chartex" xmlns:cx4="http://schemas.microsoft.com/office/drawing/2016/5/10/chartex" xmlns:cx3="http://schemas.microsoft.com/office/drawing/2016/5/9/chartex" xmlns:cx2="http://schemas.microsoft.com/office/drawing/2015/10/21/chartex">
+          <mc:Fallback>
             <w:pict>
               <v:shape w14:anchorId="1B69CEF6" id="Rectangle: Single Corner Snipped 233" o:spid="_x0000_s1029" style="position:absolute;left:0;text-align:left;margin-left:0;margin-top:-42.75pt;width:525.75pt;height:53.25pt;z-index:251762688;visibility:visible;mso-wrap-style:square;mso-width-percent:0;mso-height-percent:0;mso-wrap-distance-left:9pt;mso-wrap-distance-top:0;mso-wrap-distance-right:9pt;mso-wrap-distance-bottom:0;mso-position-horizontal:left;mso-position-horizontal-relative:page;mso-position-vertical:absolute;mso-position-vertical-relative:text;mso-width-percent:0;mso-height-percent:0;mso-width-relative:margin;mso-height-relative:margin;v-text-anchor:middle" coordsize="6677025,676275" o:spt="100" o:gfxdata="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" adj="-11796480,,5400" path="m,l6338888,r338137,338138l6677025,676275,,676275,,xe" fillcolor="#4472c4 [3204]" strokecolor="#1f3763 [1604]" strokeweight="1pt">
                 <v:stroke joinstyle="miter"/>
@@ -1472,7 +1472,7 @@
               </wp:anchor>
             </w:drawing>
           </mc:Choice>
-          <mc:Fallback xmlns:w16cid="http://schemas.microsoft.com/office/word/2016/wordml/cid" xmlns:am3d="http://schemas.microsoft.com/office/drawing/2017/model3d" xmlns:aink="http://schemas.microsoft.com/office/drawing/2016/ink" xmlns:cx8="http://schemas.microsoft.com/office/drawing/2016/5/14/chartex" xmlns:cx7="http://schemas.microsoft.com/office/drawing/2016/5/13/chartex" xmlns:cx6="http://schemas.microsoft.com/office/drawing/2016/5/12/chartex" xmlns:cx5="http://schemas.microsoft.com/office/drawing/2016/5/11/chartex" xmlns:cx4="http://schemas.microsoft.com/office/drawing/2016/5/10/chartex" xmlns:cx3="http://schemas.microsoft.com/office/drawing/2016/5/9/chartex" xmlns:cx2="http://schemas.microsoft.com/office/drawing/2015/10/21/chartex">
+          <mc:Fallback>
             <w:pict>
               <v:shape w14:anchorId="7E80D8A7" id="Rectangle: Single Corner Snipped 235" o:spid="_x0000_s1030" style="position:absolute;margin-left:0;margin-top:-42pt;width:525.75pt;height:53.25pt;z-index:251766784;visibility:visible;mso-wrap-style:square;mso-width-percent:0;mso-height-percent:0;mso-wrap-distance-left:9pt;mso-wrap-distance-top:0;mso-wrap-distance-right:9pt;mso-wrap-distance-bottom:0;mso-position-horizontal:left;mso-position-horizontal-relative:page;mso-position-vertical:absolute;mso-position-vertical-relative:text;mso-width-percent:0;mso-height-percent:0;mso-width-relative:margin;mso-height-relative:margin;v-text-anchor:middle" coordsize="6677025,676275" o:spt="100" o:gfxdata="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" adj="-11796480,,5400" path="m,l6338888,r338137,338138l6677025,676275,,676275,,xe" fillcolor="#4472c4 [3204]" strokecolor="#1f3763 [1604]" strokeweight="1pt">
                 <v:stroke joinstyle="miter"/>
@@ -1711,7 +1711,7 @@
               </wp:anchor>
             </w:drawing>
           </mc:Choice>
-          <mc:Fallback xmlns:w16cid="http://schemas.microsoft.com/office/word/2016/wordml/cid" xmlns:am3d="http://schemas.microsoft.com/office/drawing/2017/model3d" xmlns:aink="http://schemas.microsoft.com/office/drawing/2016/ink" xmlns:cx8="http://schemas.microsoft.com/office/drawing/2016/5/14/chartex" xmlns:cx7="http://schemas.microsoft.com/office/drawing/2016/5/13/chartex" xmlns:cx6="http://schemas.microsoft.com/office/drawing/2016/5/12/chartex" xmlns:cx5="http://schemas.microsoft.com/office/drawing/2016/5/11/chartex" xmlns:cx4="http://schemas.microsoft.com/office/drawing/2016/5/10/chartex" xmlns:cx3="http://schemas.microsoft.com/office/drawing/2016/5/9/chartex" xmlns:cx2="http://schemas.microsoft.com/office/drawing/2015/10/21/chartex">
+          <mc:Fallback>
             <w:pict>
               <v:shapetype w14:anchorId="29BB1452" id="_x0000_t202" coordsize="21600,21600" o:spt="202" path="m,l,21600r21600,l21600,xe">
                 <v:stroke joinstyle="miter"/>
@@ -2123,7 +2123,7 @@
               </wp:anchor>
             </w:drawing>
           </mc:Choice>
-          <mc:Fallback xmlns:w16cid="http://schemas.microsoft.com/office/word/2016/wordml/cid" xmlns:am3d="http://schemas.microsoft.com/office/drawing/2017/model3d" xmlns:aink="http://schemas.microsoft.com/office/drawing/2016/ink" xmlns:cx8="http://schemas.microsoft.com/office/drawing/2016/5/14/chartex" xmlns:cx7="http://schemas.microsoft.com/office/drawing/2016/5/13/chartex" xmlns:cx6="http://schemas.microsoft.com/office/drawing/2016/5/12/chartex" xmlns:cx5="http://schemas.microsoft.com/office/drawing/2016/5/11/chartex" xmlns:cx4="http://schemas.microsoft.com/office/drawing/2016/5/10/chartex" xmlns:cx3="http://schemas.microsoft.com/office/drawing/2016/5/9/chartex" xmlns:cx2="http://schemas.microsoft.com/office/drawing/2015/10/21/chartex">
+          <mc:Fallback>
             <w:pict>
               <v:shapetype w14:anchorId="68E6EBB0" id="_x0000_t32" coordsize="21600,21600" o:spt="32" o:oned="t" path="m,l21600,21600e" filled="f">
                 <v:path arrowok="t" fillok="f" o:connecttype="none"/>
@@ -2204,7 +2204,7 @@
               </wp:anchor>
             </w:drawing>
           </mc:Choice>
-          <mc:Fallback xmlns:w16cid="http://schemas.microsoft.com/office/word/2016/wordml/cid" xmlns:am3d="http://schemas.microsoft.com/office/drawing/2017/model3d" xmlns:aink="http://schemas.microsoft.com/office/drawing/2016/ink" xmlns:cx8="http://schemas.microsoft.com/office/drawing/2016/5/14/chartex" xmlns:cx7="http://schemas.microsoft.com/office/drawing/2016/5/13/chartex" xmlns:cx6="http://schemas.microsoft.com/office/drawing/2016/5/12/chartex" xmlns:cx5="http://schemas.microsoft.com/office/drawing/2016/5/11/chartex" xmlns:cx4="http://schemas.microsoft.com/office/drawing/2016/5/10/chartex" xmlns:cx3="http://schemas.microsoft.com/office/drawing/2016/5/9/chartex" xmlns:cx2="http://schemas.microsoft.com/office/drawing/2015/10/21/chartex">
+          <mc:Fallback>
             <w:pict>
               <v:shape w14:anchorId="7C5143F6" id="Rectangle: Diagonal Corners Rounded 238" o:spid="_x0000_s1032" style="position:absolute;left:0;text-align:left;margin-left:0;margin-top:78.75pt;width:71.25pt;height:48pt;z-index:251772928;visibility:visible;mso-wrap-style:square;mso-wrap-distance-left:9pt;mso-wrap-distance-top:0;mso-wrap-distance-right:9pt;mso-wrap-distance-bottom:0;mso-position-horizontal:left;mso-position-horizontal-relative:margin;mso-position-vertical:absolute;mso-position-vertical-relative:text;v-text-anchor:middle" coordsize="904875,609600" o:spt="100" o:gfxdata="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" adj="-11796480,,5400" path="m101602,l904875,r,l904875,507998v,56113,-45489,101602,-101602,101602l,609600r,l,101602c,45489,45489,,101602,xe" fillcolor="window" strokecolor="#4472c4" strokeweight="1pt">
                 <v:stroke joinstyle="miter"/>
@@ -2291,7 +2291,7 @@
               </wp:anchor>
             </w:drawing>
           </mc:Choice>
-          <mc:Fallback xmlns:w16cid="http://schemas.microsoft.com/office/word/2016/wordml/cid" xmlns:am3d="http://schemas.microsoft.com/office/drawing/2017/model3d" xmlns:aink="http://schemas.microsoft.com/office/drawing/2016/ink" xmlns:cx8="http://schemas.microsoft.com/office/drawing/2016/5/14/chartex" xmlns:cx7="http://schemas.microsoft.com/office/drawing/2016/5/13/chartex" xmlns:cx6="http://schemas.microsoft.com/office/drawing/2016/5/12/chartex" xmlns:cx5="http://schemas.microsoft.com/office/drawing/2016/5/11/chartex" xmlns:cx4="http://schemas.microsoft.com/office/drawing/2016/5/10/chartex" xmlns:cx3="http://schemas.microsoft.com/office/drawing/2016/5/9/chartex" xmlns:cx2="http://schemas.microsoft.com/office/drawing/2015/10/21/chartex">
+          <mc:Fallback>
             <w:pict>
               <v:shape w14:anchorId="1AD53C1B" id="Straight Arrow Connector 12" o:spid="_x0000_s1026" type="#_x0000_t32" style="position:absolute;margin-left:399.75pt;margin-top:182.4pt;width:66.75pt;height:3.6pt;flip:x;z-index:251674624;visibility:visible;mso-wrap-style:square;mso-width-percent:0;mso-height-percent:0;mso-wrap-distance-left:9pt;mso-wrap-distance-top:0;mso-wrap-distance-right:9pt;mso-wrap-distance-bottom:0;mso-position-horizontal:absolute;mso-position-horizontal-relative:text;mso-position-vertical:absolute;mso-position-vertical-relative:text;mso-width-percent:0;mso-height-percent:0;mso-width-relative:margin;mso-height-relative:margin" o:gfxdata="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" strokecolor="#4472c4 [3204]" strokeweight=".5pt">
                 <v:stroke endarrow="block" joinstyle="miter"/>
@@ -2363,7 +2363,7 @@
               </wp:anchor>
             </w:drawing>
           </mc:Choice>
-          <mc:Fallback xmlns:w16cid="http://schemas.microsoft.com/office/word/2016/wordml/cid" xmlns:am3d="http://schemas.microsoft.com/office/drawing/2017/model3d" xmlns:aink="http://schemas.microsoft.com/office/drawing/2016/ink" xmlns:cx8="http://schemas.microsoft.com/office/drawing/2016/5/14/chartex" xmlns:cx7="http://schemas.microsoft.com/office/drawing/2016/5/13/chartex" xmlns:cx6="http://schemas.microsoft.com/office/drawing/2016/5/12/chartex" xmlns:cx5="http://schemas.microsoft.com/office/drawing/2016/5/11/chartex" xmlns:cx4="http://schemas.microsoft.com/office/drawing/2016/5/10/chartex" xmlns:cx3="http://schemas.microsoft.com/office/drawing/2016/5/9/chartex" xmlns:cx2="http://schemas.microsoft.com/office/drawing/2015/10/21/chartex">
+          <mc:Fallback>
             <w:pict>
               <v:shape w14:anchorId="23EAD0B3" id="Straight Arrow Connector 13" o:spid="_x0000_s1026" type="#_x0000_t32" style="position:absolute;margin-left:1in;margin-top:187.5pt;width:69.75pt;height:3.6pt;flip:y;z-index:251675648;visibility:visible;mso-wrap-style:square;mso-width-percent:0;mso-height-percent:0;mso-wrap-distance-left:9pt;mso-wrap-distance-top:0;mso-wrap-distance-right:9pt;mso-wrap-distance-bottom:0;mso-position-horizontal:absolute;mso-position-horizontal-relative:text;mso-position-vertical:absolute;mso-position-vertical-relative:text;mso-width-percent:0;mso-height-percent:0;mso-width-relative:margin;mso-height-relative:margin" o:gfxdata="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" strokecolor="#4472c4 [3204]" strokeweight=".5pt">
                 <v:stroke endarrow="block" joinstyle="miter"/>
@@ -2444,7 +2444,7 @@
               </wp:anchor>
             </w:drawing>
           </mc:Choice>
-          <mc:Fallback xmlns:w16cid="http://schemas.microsoft.com/office/word/2016/wordml/cid" xmlns:am3d="http://schemas.microsoft.com/office/drawing/2017/model3d" xmlns:aink="http://schemas.microsoft.com/office/drawing/2016/ink" xmlns:cx8="http://schemas.microsoft.com/office/drawing/2016/5/14/chartex" xmlns:cx7="http://schemas.microsoft.com/office/drawing/2016/5/13/chartex" xmlns:cx6="http://schemas.microsoft.com/office/drawing/2016/5/12/chartex" xmlns:cx5="http://schemas.microsoft.com/office/drawing/2016/5/11/chartex" xmlns:cx4="http://schemas.microsoft.com/office/drawing/2016/5/10/chartex" xmlns:cx3="http://schemas.microsoft.com/office/drawing/2016/5/9/chartex" xmlns:cx2="http://schemas.microsoft.com/office/drawing/2015/10/21/chartex">
+          <mc:Fallback>
             <w:pict>
               <v:shape w14:anchorId="4B3344F5" id="Rectangle: Diagonal Corners Rounded 11" o:spid="_x0000_s1033" style="position:absolute;left:0;text-align:left;margin-left:0;margin-top:166.45pt;width:71.25pt;height:48pt;z-index:251673600;visibility:visible;mso-wrap-style:square;mso-wrap-distance-left:9pt;mso-wrap-distance-top:0;mso-wrap-distance-right:9pt;mso-wrap-distance-bottom:0;mso-position-horizontal:left;mso-position-horizontal-relative:margin;mso-position-vertical:absolute;mso-position-vertical-relative:text;v-text-anchor:middle" coordsize="904875,609600" o:spt="100" o:gfxdata="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" adj="-11796480,,5400" path="m101602,l904875,r,l904875,507998v,56113,-45489,101602,-101602,101602l,609600r,l,101602c,45489,45489,,101602,xe" fillcolor="white [3201]" strokecolor="#4472c4 [3204]" strokeweight="1pt">
                 <v:stroke joinstyle="miter"/>
@@ -2539,7 +2539,7 @@
               </wp:anchor>
             </w:drawing>
           </mc:Choice>
-          <mc:Fallback xmlns:w16cid="http://schemas.microsoft.com/office/word/2016/wordml/cid" xmlns:am3d="http://schemas.microsoft.com/office/drawing/2017/model3d" xmlns:aink="http://schemas.microsoft.com/office/drawing/2016/ink" xmlns:cx8="http://schemas.microsoft.com/office/drawing/2016/5/14/chartex" xmlns:cx7="http://schemas.microsoft.com/office/drawing/2016/5/13/chartex" xmlns:cx6="http://schemas.microsoft.com/office/drawing/2016/5/12/chartex" xmlns:cx5="http://schemas.microsoft.com/office/drawing/2016/5/11/chartex" xmlns:cx4="http://schemas.microsoft.com/office/drawing/2016/5/10/chartex" xmlns:cx3="http://schemas.microsoft.com/office/drawing/2016/5/9/chartex" xmlns:cx2="http://schemas.microsoft.com/office/drawing/2015/10/21/chartex">
+          <mc:Fallback>
             <w:pict>
               <v:shape w14:anchorId="79C233BF" id="Rectangle: Diagonal Corners Rounded 10" o:spid="_x0000_s1034" style="position:absolute;left:0;text-align:left;margin-left:20.05pt;margin-top:167.5pt;width:71.25pt;height:48pt;z-index:251671552;visibility:visible;mso-wrap-style:square;mso-wrap-distance-left:9pt;mso-wrap-distance-top:0;mso-wrap-distance-right:9pt;mso-wrap-distance-bottom:0;mso-position-horizontal:right;mso-position-horizontal-relative:margin;mso-position-vertical:absolute;mso-position-vertical-relative:text;v-text-anchor:middle" coordsize="904875,609600" o:spt="100" o:gfxdata="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" adj="-11796480,,5400" path="m101602,l904875,r,l904875,507998v,56113,-45489,101602,-101602,101602l,609600r,l,101602c,45489,45489,,101602,xe" fillcolor="white [3201]" strokecolor="#4472c4 [3204]" strokeweight="1pt">
                 <v:stroke joinstyle="miter"/>
@@ -2637,7 +2637,7 @@
               </wp:anchor>
             </w:drawing>
           </mc:Choice>
-          <mc:Fallback xmlns:w16cid="http://schemas.microsoft.com/office/word/2016/wordml/cid" xmlns:am3d="http://schemas.microsoft.com/office/drawing/2017/model3d" xmlns:aink="http://schemas.microsoft.com/office/drawing/2016/ink" xmlns:cx8="http://schemas.microsoft.com/office/drawing/2016/5/14/chartex" xmlns:cx7="http://schemas.microsoft.com/office/drawing/2016/5/13/chartex" xmlns:cx6="http://schemas.microsoft.com/office/drawing/2016/5/12/chartex" xmlns:cx5="http://schemas.microsoft.com/office/drawing/2016/5/11/chartex" xmlns:cx4="http://schemas.microsoft.com/office/drawing/2016/5/10/chartex" xmlns:cx3="http://schemas.microsoft.com/office/drawing/2016/5/9/chartex" xmlns:cx2="http://schemas.microsoft.com/office/drawing/2015/10/21/chartex">
+          <mc:Fallback>
             <w:pict>
               <v:shape w14:anchorId="60261780" id="_x0000_s1035" type="#_x0000_t202" style="position:absolute;left:0;text-align:left;margin-left:2.8pt;margin-top:28.3pt;width:54pt;height:24.75pt;z-index:251697152;visibility:visible;mso-wrap-style:square;mso-width-percent:0;mso-height-percent:0;mso-wrap-distance-left:9pt;mso-wrap-distance-top:3.6pt;mso-wrap-distance-right:9pt;mso-wrap-distance-bottom:3.6pt;mso-position-horizontal:right;mso-position-horizontal-relative:left-margin-area;mso-position-vertical:absolute;mso-position-vertical-relative:text;mso-width-percent:0;mso-height-percent:0;mso-width-relative:margin;mso-height-relative:margin;v-text-anchor:top" o:gfxdata="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">
                 <v:textbox>
@@ -2963,7 +2963,7 @@
               </wp:anchor>
             </w:drawing>
           </mc:Choice>
-          <mc:Fallback xmlns:w16cid="http://schemas.microsoft.com/office/word/2016/wordml/cid" xmlns:am3d="http://schemas.microsoft.com/office/drawing/2017/model3d" xmlns:aink="http://schemas.microsoft.com/office/drawing/2016/ink" xmlns:cx8="http://schemas.microsoft.com/office/drawing/2016/5/14/chartex" xmlns:cx7="http://schemas.microsoft.com/office/drawing/2016/5/13/chartex" xmlns:cx6="http://schemas.microsoft.com/office/drawing/2016/5/12/chartex" xmlns:cx5="http://schemas.microsoft.com/office/drawing/2016/5/11/chartex" xmlns:cx4="http://schemas.microsoft.com/office/drawing/2016/5/10/chartex" xmlns:cx3="http://schemas.microsoft.com/office/drawing/2016/5/9/chartex" xmlns:cx2="http://schemas.microsoft.com/office/drawing/2015/10/21/chartex">
+          <mc:Fallback>
             <w:pict>
               <v:shape w14:anchorId="31D85CB3" id="Straight Arrow Connector 237" o:spid="_x0000_s1026" type="#_x0000_t32" style="position:absolute;margin-left:71.25pt;margin-top:298.5pt;width:123pt;height:15pt;z-index:251770880;visibility:visible;mso-wrap-style:square;mso-width-percent:0;mso-height-percent:0;mso-wrap-distance-left:9pt;mso-wrap-distance-top:0;mso-wrap-distance-right:9pt;mso-wrap-distance-bottom:0;mso-position-horizontal:absolute;mso-position-horizontal-relative:text;mso-position-vertical:absolute;mso-position-vertical-relative:text;mso-width-percent:0;mso-height-percent:0;mso-width-relative:margin;mso-height-relative:margin" o:gfxdata="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" strokecolor="#4472c4" strokeweight=".5pt">
                 <v:stroke endarrow="block" joinstyle="miter"/>
@@ -3040,7 +3040,7 @@
               </wp:anchor>
             </w:drawing>
           </mc:Choice>
-          <mc:Fallback xmlns:w16cid="http://schemas.microsoft.com/office/word/2016/wordml/cid" xmlns:am3d="http://schemas.microsoft.com/office/drawing/2017/model3d" xmlns:aink="http://schemas.microsoft.com/office/drawing/2016/ink" xmlns:cx8="http://schemas.microsoft.com/office/drawing/2016/5/14/chartex" xmlns:cx7="http://schemas.microsoft.com/office/drawing/2016/5/13/chartex" xmlns:cx6="http://schemas.microsoft.com/office/drawing/2016/5/12/chartex" xmlns:cx5="http://schemas.microsoft.com/office/drawing/2016/5/11/chartex" xmlns:cx4="http://schemas.microsoft.com/office/drawing/2016/5/10/chartex" xmlns:cx3="http://schemas.microsoft.com/office/drawing/2016/5/9/chartex" xmlns:cx2="http://schemas.microsoft.com/office/drawing/2015/10/21/chartex">
+          <mc:Fallback>
             <w:pict>
               <v:shape w14:anchorId="2998863E" id="Rectangle: Diagonal Corners Rounded 236" o:spid="_x0000_s1036" style="position:absolute;left:0;text-align:left;margin-left:0;margin-top:278.2pt;width:71.25pt;height:48pt;z-index:251768832;visibility:visible;mso-wrap-style:square;mso-wrap-distance-left:9pt;mso-wrap-distance-top:0;mso-wrap-distance-right:9pt;mso-wrap-distance-bottom:0;mso-position-horizontal:left;mso-position-horizontal-relative:margin;mso-position-vertical:absolute;mso-position-vertical-relative:text;v-text-anchor:middle" coordsize="904875,609600" o:spt="100" o:gfxdata="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" adj="-11796480,,5400" path="m101602,l904875,r,l904875,507998v,56113,-45489,101602,-101602,101602l,609600r,l,101602c,45489,45489,,101602,xe" fillcolor="window" strokecolor="#4472c4" strokeweight="1pt">
                 <v:stroke joinstyle="miter"/>
@@ -3127,7 +3127,7 @@
               </wp:anchor>
             </w:drawing>
           </mc:Choice>
-          <mc:Fallback xmlns:w16cid="http://schemas.microsoft.com/office/word/2016/wordml/cid" xmlns:am3d="http://schemas.microsoft.com/office/drawing/2017/model3d" xmlns:aink="http://schemas.microsoft.com/office/drawing/2016/ink" xmlns:cx8="http://schemas.microsoft.com/office/drawing/2016/5/14/chartex" xmlns:cx7="http://schemas.microsoft.com/office/drawing/2016/5/13/chartex" xmlns:cx6="http://schemas.microsoft.com/office/drawing/2016/5/12/chartex" xmlns:cx5="http://schemas.microsoft.com/office/drawing/2016/5/11/chartex" xmlns:cx4="http://schemas.microsoft.com/office/drawing/2016/5/10/chartex" xmlns:cx3="http://schemas.microsoft.com/office/drawing/2016/5/9/chartex" xmlns:cx2="http://schemas.microsoft.com/office/drawing/2015/10/21/chartex">
+          <mc:Fallback>
             <w:pict>
               <v:shape w14:anchorId="0A89FFF9" id="Straight Arrow Connector 15" o:spid="_x0000_s1026" type="#_x0000_t32" style="position:absolute;margin-left:344.25pt;margin-top:295.5pt;width:122.25pt;height:18pt;flip:x;z-index:251761664;visibility:visible;mso-wrap-style:square;mso-width-percent:0;mso-height-percent:0;mso-wrap-distance-left:9pt;mso-wrap-distance-top:0;mso-wrap-distance-right:9pt;mso-wrap-distance-bottom:0;mso-position-horizontal:absolute;mso-position-horizontal-relative:text;mso-position-vertical:absolute;mso-position-vertical-relative:text;mso-width-percent:0;mso-height-percent:0;mso-width-relative:margin;mso-height-relative:margin" o:gfxdata="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" strokecolor="#4472c4 [3204]" strokeweight=".5pt">
                 <v:stroke endarrow="block" joinstyle="miter"/>
@@ -3204,7 +3204,7 @@
               </wp:anchor>
             </w:drawing>
           </mc:Choice>
-          <mc:Fallback xmlns:w16cid="http://schemas.microsoft.com/office/word/2016/wordml/cid" xmlns:am3d="http://schemas.microsoft.com/office/drawing/2017/model3d" xmlns:aink="http://schemas.microsoft.com/office/drawing/2016/ink" xmlns:cx8="http://schemas.microsoft.com/office/drawing/2016/5/14/chartex" xmlns:cx7="http://schemas.microsoft.com/office/drawing/2016/5/13/chartex" xmlns:cx6="http://schemas.microsoft.com/office/drawing/2016/5/12/chartex" xmlns:cx5="http://schemas.microsoft.com/office/drawing/2016/5/11/chartex" xmlns:cx4="http://schemas.microsoft.com/office/drawing/2016/5/10/chartex" xmlns:cx3="http://schemas.microsoft.com/office/drawing/2016/5/9/chartex" xmlns:cx2="http://schemas.microsoft.com/office/drawing/2015/10/21/chartex">
+          <mc:Fallback>
             <w:pict>
               <v:shape w14:anchorId="2F4CFC9A" id="Rectangle: Diagonal Corners Rounded 14" o:spid="_x0000_s1037" style="position:absolute;left:0;text-align:left;margin-left:20.05pt;margin-top:273.75pt;width:71.25pt;height:48pt;z-index:251677696;visibility:visible;mso-wrap-style:square;mso-wrap-distance-left:9pt;mso-wrap-distance-top:0;mso-wrap-distance-right:9pt;mso-wrap-distance-bottom:0;mso-position-horizontal:right;mso-position-horizontal-relative:margin;mso-position-vertical:absolute;mso-position-vertical-relative:text;v-text-anchor:middle" coordsize="904875,609600" o:spt="100" o:gfxdata="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" adj="-11796480,,5400" path="m101602,l904875,r,l904875,507998v,56113,-45489,101602,-101602,101602l,609600r,l,101602c,45489,45489,,101602,xe" fillcolor="window" strokecolor="#4472c4" strokeweight="1pt">
                 <v:stroke joinstyle="miter"/>
@@ -3302,7 +3302,7 @@
               </wp:anchor>
             </w:drawing>
           </mc:Choice>
-          <mc:Fallback xmlns:w16cid="http://schemas.microsoft.com/office/word/2016/wordml/cid" xmlns:am3d="http://schemas.microsoft.com/office/drawing/2017/model3d" xmlns:aink="http://schemas.microsoft.com/office/drawing/2016/ink" xmlns:cx8="http://schemas.microsoft.com/office/drawing/2016/5/14/chartex" xmlns:cx7="http://schemas.microsoft.com/office/drawing/2016/5/13/chartex" xmlns:cx6="http://schemas.microsoft.com/office/drawing/2016/5/12/chartex" xmlns:cx5="http://schemas.microsoft.com/office/drawing/2016/5/11/chartex" xmlns:cx4="http://schemas.microsoft.com/office/drawing/2016/5/10/chartex" xmlns:cx3="http://schemas.microsoft.com/office/drawing/2016/5/9/chartex" xmlns:cx2="http://schemas.microsoft.com/office/drawing/2015/10/21/chartex">
+          <mc:Fallback>
             <w:pict>
               <v:shape w14:anchorId="51EF3EA8" id="_x0000_s1038" type="#_x0000_t202" style="position:absolute;left:0;text-align:left;margin-left:0;margin-top:29.25pt;width:54pt;height:21.75pt;z-index:251699200;visibility:visible;mso-wrap-style:square;mso-width-percent:0;mso-height-percent:0;mso-wrap-distance-left:9pt;mso-wrap-distance-top:3.6pt;mso-wrap-distance-right:9pt;mso-wrap-distance-bottom:3.6pt;mso-position-horizontal:left;mso-position-horizontal-relative:margin;mso-position-vertical:absolute;mso-position-vertical-relative:text;mso-width-percent:0;mso-height-percent:0;mso-width-relative:margin;mso-height-relative:margin;v-text-anchor:top" o:gfxdata="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">
                 <v:textbox>
@@ -3780,7 +3780,7 @@
               </wp:anchor>
             </w:drawing>
           </mc:Choice>
-          <mc:Fallback xmlns:w16cid="http://schemas.microsoft.com/office/word/2016/wordml/cid" xmlns:am3d="http://schemas.microsoft.com/office/drawing/2017/model3d" xmlns:aink="http://schemas.microsoft.com/office/drawing/2016/ink" xmlns:cx8="http://schemas.microsoft.com/office/drawing/2016/5/14/chartex" xmlns:cx7="http://schemas.microsoft.com/office/drawing/2016/5/13/chartex" xmlns:cx6="http://schemas.microsoft.com/office/drawing/2016/5/12/chartex" xmlns:cx5="http://schemas.microsoft.com/office/drawing/2016/5/11/chartex" xmlns:cx4="http://schemas.microsoft.com/office/drawing/2016/5/10/chartex" xmlns:cx3="http://schemas.microsoft.com/office/drawing/2016/5/9/chartex" xmlns:cx2="http://schemas.microsoft.com/office/drawing/2015/10/21/chartex">
+          <mc:Fallback>
             <w:pict>
               <v:shape w14:anchorId="384052CE" id="Straight Arrow Connector 18" o:spid="_x0000_s1026" type="#_x0000_t32" style="position:absolute;margin-left:60.75pt;margin-top:29.25pt;width:27.75pt;height:33pt;flip:y;z-index:251681792;visibility:visible;mso-wrap-style:square;mso-width-percent:0;mso-height-percent:0;mso-wrap-distance-left:9pt;mso-wrap-distance-top:0;mso-wrap-distance-right:9pt;mso-wrap-distance-bottom:0;mso-position-horizontal:absolute;mso-position-horizontal-relative:text;mso-position-vertical:absolute;mso-position-vertical-relative:text;mso-width-percent:0;mso-height-percent:0;mso-width-relative:margin;mso-height-relative:margin" o:gfxdata="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" strokecolor="#4472c4 [3204]" strokeweight=".5pt">
                 <v:stroke endarrow="block" joinstyle="miter"/>
@@ -3860,7 +3860,7 @@
               </wp:anchor>
             </w:drawing>
           </mc:Choice>
-          <mc:Fallback xmlns:w16cid="http://schemas.microsoft.com/office/word/2016/wordml/cid" xmlns:am3d="http://schemas.microsoft.com/office/drawing/2017/model3d" xmlns:aink="http://schemas.microsoft.com/office/drawing/2016/ink" xmlns:cx8="http://schemas.microsoft.com/office/drawing/2016/5/14/chartex" xmlns:cx7="http://schemas.microsoft.com/office/drawing/2016/5/13/chartex" xmlns:cx6="http://schemas.microsoft.com/office/drawing/2016/5/12/chartex" xmlns:cx5="http://schemas.microsoft.com/office/drawing/2016/5/11/chartex" xmlns:cx4="http://schemas.microsoft.com/office/drawing/2016/5/10/chartex" xmlns:cx3="http://schemas.microsoft.com/office/drawing/2016/5/9/chartex" xmlns:cx2="http://schemas.microsoft.com/office/drawing/2015/10/21/chartex">
+          <mc:Fallback>
             <w:pict>
               <v:shape w14:anchorId="7472BBB6" id="Rectangle: Single Corner Snipped 16" o:spid="_x0000_s1039" style="position:absolute;left:0;text-align:left;margin-left:0;margin-top:63pt;width:80.25pt;height:53.25pt;z-index:251680768;visibility:visible;mso-wrap-style:square;mso-wrap-distance-left:9pt;mso-wrap-distance-top:0;mso-wrap-distance-right:9pt;mso-wrap-distance-bottom:0;mso-position-horizontal:left;mso-position-horizontal-relative:margin;mso-position-vertical:absolute;mso-position-vertical-relative:text;v-text-anchor:middle" coordsize="1019175,676275" o:spt="100" o:gfxdata="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" adj="-11796480,,5400" path="m,l906460,r112715,112715l1019175,676275,,676275,,xe" fillcolor="white [3201]" strokecolor="black [3200]" strokeweight="1pt">
                 <v:stroke joinstyle="miter"/>
@@ -3958,7 +3958,7 @@
               </wp:anchor>
             </w:drawing>
           </mc:Choice>
-          <mc:Fallback xmlns:w16cid="http://schemas.microsoft.com/office/word/2016/wordml/cid" xmlns:am3d="http://schemas.microsoft.com/office/drawing/2017/model3d" xmlns:aink="http://schemas.microsoft.com/office/drawing/2016/ink" xmlns:cx8="http://schemas.microsoft.com/office/drawing/2016/5/14/chartex" xmlns:cx7="http://schemas.microsoft.com/office/drawing/2016/5/13/chartex" xmlns:cx6="http://schemas.microsoft.com/office/drawing/2016/5/12/chartex" xmlns:cx5="http://schemas.microsoft.com/office/drawing/2016/5/11/chartex" xmlns:cx4="http://schemas.microsoft.com/office/drawing/2016/5/10/chartex" xmlns:cx3="http://schemas.microsoft.com/office/drawing/2016/5/9/chartex" xmlns:cx2="http://schemas.microsoft.com/office/drawing/2015/10/21/chartex">
+          <mc:Fallback>
             <w:pict>
               <v:shape w14:anchorId="2E5A7868" id="_x0000_s1040" type="#_x0000_t202" style="position:absolute;left:0;text-align:left;margin-left:0;margin-top:1.3pt;width:54pt;height:24.75pt;z-index:251701248;visibility:visible;mso-wrap-style:square;mso-width-percent:0;mso-height-percent:0;mso-wrap-distance-left:9pt;mso-wrap-distance-top:3.6pt;mso-wrap-distance-right:9pt;mso-wrap-distance-bottom:3.6pt;mso-position-horizontal:left;mso-position-horizontal-relative:margin;mso-position-vertical:absolute;mso-position-vertical-relative:text;mso-width-percent:0;mso-height-percent:0;mso-width-relative:margin;mso-height-relative:margin;v-text-anchor:top" o:gfxdata="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">
                 <v:textbox>
@@ -4059,7 +4059,7 @@
               </wp:anchor>
             </w:drawing>
           </mc:Choice>
-          <mc:Fallback xmlns:w16cid="http://schemas.microsoft.com/office/word/2016/wordml/cid" xmlns:am3d="http://schemas.microsoft.com/office/drawing/2017/model3d" xmlns:aink="http://schemas.microsoft.com/office/drawing/2016/ink" xmlns:cx8="http://schemas.microsoft.com/office/drawing/2016/5/14/chartex" xmlns:cx7="http://schemas.microsoft.com/office/drawing/2016/5/13/chartex" xmlns:cx6="http://schemas.microsoft.com/office/drawing/2016/5/12/chartex" xmlns:cx5="http://schemas.microsoft.com/office/drawing/2016/5/11/chartex" xmlns:cx4="http://schemas.microsoft.com/office/drawing/2016/5/10/chartex" xmlns:cx3="http://schemas.microsoft.com/office/drawing/2016/5/9/chartex" xmlns:cx2="http://schemas.microsoft.com/office/drawing/2015/10/21/chartex">
+          <mc:Fallback>
             <w:pict>
               <v:shape w14:anchorId="4943AD1C" id="_x0000_s1041" type="#_x0000_t202" style="position:absolute;left:0;text-align:left;margin-left:0;margin-top:13.85pt;width:54pt;height:24.75pt;z-index:251703296;visibility:visible;mso-wrap-style:square;mso-width-percent:0;mso-height-percent:0;mso-wrap-distance-left:9pt;mso-wrap-distance-top:3.6pt;mso-wrap-distance-right:9pt;mso-wrap-distance-bottom:3.6pt;mso-position-horizontal:left;mso-position-horizontal-relative:margin;mso-position-vertical:absolute;mso-position-vertical-relative:text;mso-width-percent:0;mso-height-percent:0;mso-width-relative:margin;mso-height-relative:margin;v-text-anchor:top" o:gfxdata="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">
                 <v:textbox>
@@ -4140,7 +4140,7 @@
               </wp:anchor>
             </w:drawing>
           </mc:Choice>
-          <mc:Fallback xmlns:w16cid="http://schemas.microsoft.com/office/word/2016/wordml/cid" xmlns:am3d="http://schemas.microsoft.com/office/drawing/2017/model3d" xmlns:aink="http://schemas.microsoft.com/office/drawing/2016/ink" xmlns:cx8="http://schemas.microsoft.com/office/drawing/2016/5/14/chartex" xmlns:cx7="http://schemas.microsoft.com/office/drawing/2016/5/13/chartex" xmlns:cx6="http://schemas.microsoft.com/office/drawing/2016/5/12/chartex" xmlns:cx5="http://schemas.microsoft.com/office/drawing/2016/5/11/chartex" xmlns:cx4="http://schemas.microsoft.com/office/drawing/2016/5/10/chartex" xmlns:cx3="http://schemas.microsoft.com/office/drawing/2016/5/9/chartex" xmlns:cx2="http://schemas.microsoft.com/office/drawing/2015/10/21/chartex">
+          <mc:Fallback>
             <w:pict>
               <v:shape w14:anchorId="4B210056" id="Straight Arrow Connector 24" o:spid="_x0000_s1026" type="#_x0000_t32" style="position:absolute;margin-left:51.9pt;margin-top:115.3pt;width:3.6pt;height:58.5pt;flip:x;z-index:251687936;visibility:visible;mso-wrap-style:square;mso-width-percent:0;mso-height-percent:0;mso-wrap-distance-left:9pt;mso-wrap-distance-top:0;mso-wrap-distance-right:9pt;mso-wrap-distance-bottom:0;mso-position-horizontal:absolute;mso-position-horizontal-relative:text;mso-position-vertical:absolute;mso-position-vertical-relative:text;mso-width-percent:0;mso-height-percent:0;mso-width-relative:margin;mso-height-relative:margin" o:gfxdata="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" strokecolor="#4472c4 [3204]" strokeweight=".5pt">
                 <v:stroke endarrow="block" joinstyle="miter"/>
@@ -4286,7 +4286,7 @@
               </wp:anchor>
             </w:drawing>
           </mc:Choice>
-          <mc:Fallback xmlns:w16cid="http://schemas.microsoft.com/office/word/2016/wordml/cid" xmlns:am3d="http://schemas.microsoft.com/office/drawing/2017/model3d" xmlns:aink="http://schemas.microsoft.com/office/drawing/2016/ink" xmlns:cx8="http://schemas.microsoft.com/office/drawing/2016/5/14/chartex" xmlns:cx7="http://schemas.microsoft.com/office/drawing/2016/5/13/chartex" xmlns:cx6="http://schemas.microsoft.com/office/drawing/2016/5/12/chartex" xmlns:cx5="http://schemas.microsoft.com/office/drawing/2016/5/11/chartex" xmlns:cx4="http://schemas.microsoft.com/office/drawing/2016/5/10/chartex" xmlns:cx3="http://schemas.microsoft.com/office/drawing/2016/5/9/chartex" xmlns:cx2="http://schemas.microsoft.com/office/drawing/2015/10/21/chartex">
+          <mc:Fallback>
             <w:pict>
               <v:shape w14:anchorId="065C48DD" id="Rectangle: Single Corner Snipped 20" o:spid="_x0000_s1042" style="position:absolute;left:0;text-align:left;margin-left:0;margin-top:34.85pt;width:80.25pt;height:53.25pt;z-index:251684864;visibility:visible;mso-wrap-style:square;mso-wrap-distance-left:9pt;mso-wrap-distance-top:0;mso-wrap-distance-right:9pt;mso-wrap-distance-bottom:0;mso-position-horizontal:left;mso-position-horizontal-relative:margin;mso-position-vertical:absolute;mso-position-vertical-relative:text;v-text-anchor:middle" coordsize="1019175,676275" o:spt="100" o:gfxdata="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" adj="-11796480,,5400" path="m,l906460,r112715,112715l1019175,676275,,676275,,xe" fillcolor="window" strokecolor="windowText" strokeweight="1pt">
                 <v:stroke joinstyle="miter"/>
@@ -4378,7 +4378,7 @@
               </wp:anchor>
             </w:drawing>
           </mc:Choice>
-          <mc:Fallback xmlns:w16cid="http://schemas.microsoft.com/office/word/2016/wordml/cid" xmlns:am3d="http://schemas.microsoft.com/office/drawing/2017/model3d" xmlns:aink="http://schemas.microsoft.com/office/drawing/2016/ink" xmlns:cx8="http://schemas.microsoft.com/office/drawing/2016/5/14/chartex" xmlns:cx7="http://schemas.microsoft.com/office/drawing/2016/5/13/chartex" xmlns:cx6="http://schemas.microsoft.com/office/drawing/2016/5/12/chartex" xmlns:cx5="http://schemas.microsoft.com/office/drawing/2016/5/11/chartex" xmlns:cx4="http://schemas.microsoft.com/office/drawing/2016/5/10/chartex" xmlns:cx3="http://schemas.microsoft.com/office/drawing/2016/5/9/chartex" xmlns:cx2="http://schemas.microsoft.com/office/drawing/2015/10/21/chartex">
+          <mc:Fallback>
             <w:pict>
               <v:shape w14:anchorId="20F848FA" id="Rectangle: Single Corner Snipped 21" o:spid="_x0000_s1043" style="position:absolute;left:0;text-align:left;margin-left:150.75pt;margin-top:35.6pt;width:80.25pt;height:53.25pt;z-index:251686912;visibility:visible;mso-wrap-style:square;mso-wrap-distance-left:9pt;mso-wrap-distance-top:0;mso-wrap-distance-right:9pt;mso-wrap-distance-bottom:0;mso-position-horizontal:absolute;mso-position-horizontal-relative:margin;mso-position-vertical:absolute;mso-position-vertical-relative:text;v-text-anchor:middle" coordsize="1019175,676275" o:spt="100" o:gfxdata="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" adj="-11796480,,5400" path="m,l906460,r112715,112715l1019175,676275,,676275,,xe" fillcolor="window" strokecolor="windowText" strokeweight="1pt">
                 <v:stroke joinstyle="miter"/>
@@ -4474,7 +4474,7 @@
               </wp:anchor>
             </w:drawing>
           </mc:Choice>
-          <mc:Fallback xmlns:w16cid="http://schemas.microsoft.com/office/word/2016/wordml/cid" xmlns:am3d="http://schemas.microsoft.com/office/drawing/2017/model3d" xmlns:aink="http://schemas.microsoft.com/office/drawing/2016/ink" xmlns:cx8="http://schemas.microsoft.com/office/drawing/2016/5/14/chartex" xmlns:cx7="http://schemas.microsoft.com/office/drawing/2016/5/13/chartex" xmlns:cx6="http://schemas.microsoft.com/office/drawing/2016/5/12/chartex" xmlns:cx5="http://schemas.microsoft.com/office/drawing/2016/5/11/chartex" xmlns:cx4="http://schemas.microsoft.com/office/drawing/2016/5/10/chartex" xmlns:cx3="http://schemas.microsoft.com/office/drawing/2016/5/9/chartex" xmlns:cx2="http://schemas.microsoft.com/office/drawing/2015/10/21/chartex">
+          <mc:Fallback>
             <w:pict>
               <v:shape w14:anchorId="3B491B5E" id="Straight Arrow Connector 25" o:spid="_x0000_s1026" type="#_x0000_t32" style="position:absolute;margin-left:194.25pt;margin-top:63.15pt;width:42.75pt;height:49.5pt;z-index:251688960;visibility:visible;mso-wrap-style:square;mso-width-percent:0;mso-height-percent:0;mso-wrap-distance-left:9pt;mso-wrap-distance-top:0;mso-wrap-distance-right:9pt;mso-wrap-distance-bottom:0;mso-position-horizontal:absolute;mso-position-horizontal-relative:text;mso-position-vertical:absolute;mso-position-vertical-relative:text;mso-width-percent:0;mso-height-percent:0;mso-width-relative:margin;mso-height-relative:margin" o:gfxdata="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" strokecolor="#4472c4 [3204]" strokeweight=".5pt">
                 <v:stroke endarrow="block" joinstyle="miter"/>
@@ -4546,7 +4546,7 @@
               </wp:anchor>
             </w:drawing>
           </mc:Choice>
-          <mc:Fallback xmlns:w16cid="http://schemas.microsoft.com/office/word/2016/wordml/cid" xmlns:am3d="http://schemas.microsoft.com/office/drawing/2017/model3d" xmlns:aink="http://schemas.microsoft.com/office/drawing/2016/ink" xmlns:cx8="http://schemas.microsoft.com/office/drawing/2016/5/14/chartex" xmlns:cx7="http://schemas.microsoft.com/office/drawing/2016/5/13/chartex" xmlns:cx6="http://schemas.microsoft.com/office/drawing/2016/5/12/chartex" xmlns:cx5="http://schemas.microsoft.com/office/drawing/2016/5/11/chartex" xmlns:cx4="http://schemas.microsoft.com/office/drawing/2016/5/10/chartex" xmlns:cx3="http://schemas.microsoft.com/office/drawing/2016/5/9/chartex" xmlns:cx2="http://schemas.microsoft.com/office/drawing/2015/10/21/chartex">
+          <mc:Fallback>
             <w:pict>
               <v:shape w14:anchorId="0263D328" id="Straight Arrow Connector 26" o:spid="_x0000_s1026" type="#_x0000_t32" style="position:absolute;margin-left:174pt;margin-top:162.15pt;width:60pt;height:58.5pt;flip:y;z-index:251692032;visibility:visible;mso-wrap-style:square;mso-width-percent:0;mso-height-percent:0;mso-wrap-distance-left:9pt;mso-wrap-distance-top:0;mso-wrap-distance-right:9pt;mso-wrap-distance-bottom:0;mso-position-horizontal:absolute;mso-position-horizontal-relative:text;mso-position-vertical:absolute;mso-position-vertical-relative:text;mso-width-percent:0;mso-height-percent:0;mso-width-relative:margin;mso-height-relative:margin" o:gfxdata="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" strokecolor="#4472c4 [3204]" strokeweight=".5pt">
                 <v:stroke endarrow="block" joinstyle="miter"/>
@@ -4623,7 +4623,7 @@
               </wp:anchor>
             </w:drawing>
           </mc:Choice>
-          <mc:Fallback xmlns:w16cid="http://schemas.microsoft.com/office/word/2016/wordml/cid" xmlns:am3d="http://schemas.microsoft.com/office/drawing/2017/model3d" xmlns:aink="http://schemas.microsoft.com/office/drawing/2016/ink" xmlns:cx8="http://schemas.microsoft.com/office/drawing/2016/5/14/chartex" xmlns:cx7="http://schemas.microsoft.com/office/drawing/2016/5/13/chartex" xmlns:cx6="http://schemas.microsoft.com/office/drawing/2016/5/12/chartex" xmlns:cx5="http://schemas.microsoft.com/office/drawing/2016/5/11/chartex" xmlns:cx4="http://schemas.microsoft.com/office/drawing/2016/5/10/chartex" xmlns:cx3="http://schemas.microsoft.com/office/drawing/2016/5/9/chartex" xmlns:cx2="http://schemas.microsoft.com/office/drawing/2015/10/21/chartex">
+          <mc:Fallback>
             <w:pict>
               <v:shape w14:anchorId="09E4EF1A" id="Rectangle: Single Corner Snipped 22" o:spid="_x0000_s1044" style="position:absolute;left:0;text-align:left;margin-left:93.75pt;margin-top:190.1pt;width:80.25pt;height:53.25pt;z-index:251691008;visibility:visible;mso-wrap-style:square;mso-wrap-distance-left:9pt;mso-wrap-distance-top:0;mso-wrap-distance-right:9pt;mso-wrap-distance-bottom:0;mso-position-horizontal:absolute;mso-position-horizontal-relative:text;mso-position-vertical:absolute;mso-position-vertical-relative:text;v-text-anchor:middle" coordsize="1019175,676275" o:spt="100" o:gfxdata="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" adj="-11796480,,5400" path="m,l906460,r112715,112715l1019175,676275,,676275,,xe" fillcolor="window" strokecolor="windowText" strokeweight="1pt">
                 <v:stroke joinstyle="miter"/>
@@ -4874,7 +4874,7 @@
               </wp:anchor>
             </w:drawing>
           </mc:Choice>
-          <mc:Fallback xmlns:w16cid="http://schemas.microsoft.com/office/word/2016/wordml/cid" xmlns:am3d="http://schemas.microsoft.com/office/drawing/2017/model3d" xmlns:aink="http://schemas.microsoft.com/office/drawing/2016/ink" xmlns:cx8="http://schemas.microsoft.com/office/drawing/2016/5/14/chartex" xmlns:cx7="http://schemas.microsoft.com/office/drawing/2016/5/13/chartex" xmlns:cx6="http://schemas.microsoft.com/office/drawing/2016/5/12/chartex" xmlns:cx5="http://schemas.microsoft.com/office/drawing/2016/5/11/chartex" xmlns:cx4="http://schemas.microsoft.com/office/drawing/2016/5/10/chartex" xmlns:cx3="http://schemas.microsoft.com/office/drawing/2016/5/9/chartex" xmlns:cx2="http://schemas.microsoft.com/office/drawing/2015/10/21/chartex">
+          <mc:Fallback>
             <w:pict>
               <v:shape w14:anchorId="2E9A42FE" id="_x0000_s1045" type="#_x0000_t202" style="position:absolute;left:0;text-align:left;margin-left:36.75pt;margin-top:17.8pt;width:54pt;height:24.75pt;z-index:251705344;visibility:visible;mso-wrap-style:square;mso-width-percent:0;mso-height-percent:0;mso-wrap-distance-left:9pt;mso-wrap-distance-top:3.6pt;mso-wrap-distance-right:9pt;mso-wrap-distance-bottom:3.6pt;mso-position-horizontal:absolute;mso-position-horizontal-relative:left-margin-area;mso-position-vertical:absolute;mso-position-vertical-relative:text;mso-width-percent:0;mso-height-percent:0;mso-width-relative:margin;mso-height-relative:margin;v-text-anchor:top" o:gfxdata="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">
                 <v:textbox>
@@ -5164,7 +5164,16 @@
                                 <w:sz w:val="56"/>
                                 <w:szCs w:val="56"/>
                               </w:rPr>
-                              <w:t>RECEIVING FREIGTH</w:t>
+                              <w:t>RECEIVING FREIGH</w:t>
+                            </w:r>
+                            <w:r>
+                              <w:rPr>
+                                <w:rFonts w:ascii="Arial Black" w:hAnsi="Arial Black"/>
+                                <w:b/>
+                                <w:sz w:val="56"/>
+                                <w:szCs w:val="56"/>
+                              </w:rPr>
+                              <w:t>T</w:t>
                             </w:r>
                           </w:p>
                           <w:p/>
@@ -5188,7 +5197,7 @@
               </wp:anchor>
             </w:drawing>
           </mc:Choice>
-          <mc:Fallback xmlns:w16cid="http://schemas.microsoft.com/office/word/2016/wordml/cid" xmlns:am3d="http://schemas.microsoft.com/office/drawing/2017/model3d" xmlns:aink="http://schemas.microsoft.com/office/drawing/2016/ink" xmlns:cx8="http://schemas.microsoft.com/office/drawing/2016/5/14/chartex" xmlns:cx7="http://schemas.microsoft.com/office/drawing/2016/5/13/chartex" xmlns:cx6="http://schemas.microsoft.com/office/drawing/2016/5/12/chartex" xmlns:cx5="http://schemas.microsoft.com/office/drawing/2016/5/11/chartex" xmlns:cx4="http://schemas.microsoft.com/office/drawing/2016/5/10/chartex" xmlns:cx3="http://schemas.microsoft.com/office/drawing/2016/5/9/chartex" xmlns:cx2="http://schemas.microsoft.com/office/drawing/2015/10/21/chartex">
+          <mc:Fallback>
             <w:pict>
               <v:shape w14:anchorId="3366C2F2" id="Rectangle: Single Corner Snipped 240" o:spid="_x0000_s1046" style="position:absolute;left:0;text-align:left;margin-left:0;margin-top:-36pt;width:525.75pt;height:53.25pt;z-index:251777024;visibility:visible;mso-wrap-style:square;mso-width-percent:0;mso-height-percent:0;mso-wrap-distance-left:9pt;mso-wrap-distance-top:0;mso-wrap-distance-right:9pt;mso-wrap-distance-bottom:0;mso-position-horizontal:left;mso-position-horizontal-relative:page;mso-position-vertical:absolute;mso-position-vertical-relative:text;mso-width-percent:0;mso-height-percent:0;mso-width-relative:margin;mso-height-relative:margin;v-text-anchor:middle" coordsize="6677025,676275" o:spt="100" o:gfxdata="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" adj="-11796480,,5400" path="m,l6338888,r338137,338138l6677025,676275,,676275,,xe" fillcolor="#4472c4 [3204]" strokecolor="#1f3763 [1604]" strokeweight="1pt">
                 <v:stroke joinstyle="miter"/>
@@ -5220,7 +5229,16 @@
                           <w:sz w:val="56"/>
                           <w:szCs w:val="56"/>
                         </w:rPr>
-                        <w:t>RECEIVING FREIGTH</w:t>
+                        <w:t>RECEIVING FREIGH</w:t>
+                      </w:r>
+                      <w:r>
+                        <w:rPr>
+                          <w:rFonts w:ascii="Arial Black" w:hAnsi="Arial Black"/>
+                          <w:b/>
+                          <w:sz w:val="56"/>
+                          <w:szCs w:val="56"/>
+                        </w:rPr>
+                        <w:t>T</w:t>
                       </w:r>
                     </w:p>
                     <w:p/>
@@ -5378,7 +5396,7 @@
               </wp:anchor>
             </w:drawing>
           </mc:Choice>
-          <mc:Fallback xmlns:w16cid="http://schemas.microsoft.com/office/word/2016/wordml/cid" xmlns:am3d="http://schemas.microsoft.com/office/drawing/2017/model3d" xmlns:aink="http://schemas.microsoft.com/office/drawing/2016/ink" xmlns:cx8="http://schemas.microsoft.com/office/drawing/2016/5/14/chartex" xmlns:cx7="http://schemas.microsoft.com/office/drawing/2016/5/13/chartex" xmlns:cx6="http://schemas.microsoft.com/office/drawing/2016/5/12/chartex" xmlns:cx5="http://schemas.microsoft.com/office/drawing/2016/5/11/chartex" xmlns:cx4="http://schemas.microsoft.com/office/drawing/2016/5/10/chartex" xmlns:cx3="http://schemas.microsoft.com/office/drawing/2016/5/9/chartex" xmlns:cx2="http://schemas.microsoft.com/office/drawing/2015/10/21/chartex">
+          <mc:Fallback>
             <w:pict>
               <v:shape w14:anchorId="12BFAA83" id="_x0000_s1047" type="#_x0000_t202" style="position:absolute;left:0;text-align:left;margin-left:0;margin-top:29.7pt;width:54pt;height:24pt;z-index:251779072;visibility:visible;mso-wrap-style:square;mso-width-percent:0;mso-height-percent:0;mso-wrap-distance-left:9pt;mso-wrap-distance-top:3.6pt;mso-wrap-distance-right:9pt;mso-wrap-distance-bottom:3.6pt;mso-position-horizontal:left;mso-position-horizontal-relative:margin;mso-position-vertical:absolute;mso-position-vertical-relative:text;mso-width-percent:0;mso-height-percent:0;mso-width-relative:margin;mso-height-relative:margin;v-text-anchor:top" o:gfxdata="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">
                 <v:textbox>
@@ -5545,7 +5563,7 @@
               </wp:anchor>
             </w:drawing>
           </mc:Choice>
-          <mc:Fallback xmlns:w16cid="http://schemas.microsoft.com/office/word/2016/wordml/cid" xmlns:am3d="http://schemas.microsoft.com/office/drawing/2017/model3d" xmlns:aink="http://schemas.microsoft.com/office/drawing/2016/ink" xmlns:cx8="http://schemas.microsoft.com/office/drawing/2016/5/14/chartex" xmlns:cx7="http://schemas.microsoft.com/office/drawing/2016/5/13/chartex" xmlns:cx6="http://schemas.microsoft.com/office/drawing/2016/5/12/chartex" xmlns:cx5="http://schemas.microsoft.com/office/drawing/2016/5/11/chartex" xmlns:cx4="http://schemas.microsoft.com/office/drawing/2016/5/10/chartex" xmlns:cx3="http://schemas.microsoft.com/office/drawing/2016/5/9/chartex" xmlns:cx2="http://schemas.microsoft.com/office/drawing/2015/10/21/chartex">
+          <mc:Fallback>
             <w:pict>
               <v:shape w14:anchorId="54B0B0E4" id="_x0000_s1048" type="#_x0000_t202" style="position:absolute;margin-left:0;margin-top:248.6pt;width:54pt;height:24pt;z-index:251781120;visibility:visible;mso-wrap-style:square;mso-width-percent:0;mso-height-percent:0;mso-wrap-distance-left:9pt;mso-wrap-distance-top:3.6pt;mso-wrap-distance-right:9pt;mso-wrap-distance-bottom:3.6pt;mso-position-horizontal:left;mso-position-horizontal-relative:margin;mso-position-vertical:absolute;mso-position-vertical-relative:text;mso-width-percent:0;mso-height-percent:0;mso-width-relative:margin;mso-height-relative:margin;v-text-anchor:top" o:gfxdata="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">
                 <v:textbox>
@@ -5623,7 +5641,7 @@
               </wp:anchor>
             </w:drawing>
           </mc:Choice>
-          <mc:Fallback xmlns:w16cid="http://schemas.microsoft.com/office/word/2016/wordml/cid" xmlns:am3d="http://schemas.microsoft.com/office/drawing/2017/model3d" xmlns:aink="http://schemas.microsoft.com/office/drawing/2016/ink" xmlns:cx8="http://schemas.microsoft.com/office/drawing/2016/5/14/chartex" xmlns:cx7="http://schemas.microsoft.com/office/drawing/2016/5/13/chartex" xmlns:cx6="http://schemas.microsoft.com/office/drawing/2016/5/12/chartex" xmlns:cx5="http://schemas.microsoft.com/office/drawing/2016/5/11/chartex" xmlns:cx4="http://schemas.microsoft.com/office/drawing/2016/5/10/chartex" xmlns:cx3="http://schemas.microsoft.com/office/drawing/2016/5/9/chartex" xmlns:cx2="http://schemas.microsoft.com/office/drawing/2015/10/21/chartex">
+          <mc:Fallback>
             <w:pict>
               <v:shape w14:anchorId="7F96E148" id="Straight Arrow Connector 211" o:spid="_x0000_s1026" type="#_x0000_t32" style="position:absolute;margin-left:367.5pt;margin-top:309.45pt;width:90pt;height:94.5pt;flip:x;z-index:251730944;visibility:visible;mso-wrap-style:square;mso-wrap-distance-left:9pt;mso-wrap-distance-top:0;mso-wrap-distance-right:9pt;mso-wrap-distance-bottom:0;mso-position-horizontal:absolute;mso-position-horizontal-relative:text;mso-position-vertical:absolute;mso-position-vertical-relative:text" o:gfxdata="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" strokecolor="#4472c4 [3204]" strokeweight=".5pt">
                 <v:stroke endarrow="block" joinstyle="miter"/>
@@ -5695,7 +5713,7 @@
               </wp:anchor>
             </w:drawing>
           </mc:Choice>
-          <mc:Fallback xmlns:w16cid="http://schemas.microsoft.com/office/word/2016/wordml/cid" xmlns:am3d="http://schemas.microsoft.com/office/drawing/2017/model3d" xmlns:aink="http://schemas.microsoft.com/office/drawing/2016/ink" xmlns:cx8="http://schemas.microsoft.com/office/drawing/2016/5/14/chartex" xmlns:cx7="http://schemas.microsoft.com/office/drawing/2016/5/13/chartex" xmlns:cx6="http://schemas.microsoft.com/office/drawing/2016/5/12/chartex" xmlns:cx5="http://schemas.microsoft.com/office/drawing/2016/5/11/chartex" xmlns:cx4="http://schemas.microsoft.com/office/drawing/2016/5/10/chartex" xmlns:cx3="http://schemas.microsoft.com/office/drawing/2016/5/9/chartex" xmlns:cx2="http://schemas.microsoft.com/office/drawing/2015/10/21/chartex">
+          <mc:Fallback>
             <w:pict>
               <v:shape w14:anchorId="6738C237" id="Straight Arrow Connector 210" o:spid="_x0000_s1026" type="#_x0000_t32" style="position:absolute;margin-left:150.75pt;margin-top:309.25pt;width:42pt;height:85.5pt;flip:x;z-index:251729920;visibility:visible;mso-wrap-style:square;mso-width-percent:0;mso-height-percent:0;mso-wrap-distance-left:9pt;mso-wrap-distance-top:0;mso-wrap-distance-right:9pt;mso-wrap-distance-bottom:0;mso-position-horizontal:absolute;mso-position-horizontal-relative:text;mso-position-vertical:absolute;mso-position-vertical-relative:text;mso-width-percent:0;mso-height-percent:0;mso-width-relative:margin;mso-height-relative:margin" o:gfxdata="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" strokecolor="#4472c4 [3204]" strokeweight=".5pt">
                 <v:stroke endarrow="block" joinstyle="miter"/>
@@ -5767,7 +5785,7 @@
               </wp:anchor>
             </w:drawing>
           </mc:Choice>
-          <mc:Fallback xmlns:w16cid="http://schemas.microsoft.com/office/word/2016/wordml/cid" xmlns:am3d="http://schemas.microsoft.com/office/drawing/2017/model3d" xmlns:aink="http://schemas.microsoft.com/office/drawing/2016/ink" xmlns:cx8="http://schemas.microsoft.com/office/drawing/2016/5/14/chartex" xmlns:cx7="http://schemas.microsoft.com/office/drawing/2016/5/13/chartex" xmlns:cx6="http://schemas.microsoft.com/office/drawing/2016/5/12/chartex" xmlns:cx5="http://schemas.microsoft.com/office/drawing/2016/5/11/chartex" xmlns:cx4="http://schemas.microsoft.com/office/drawing/2016/5/10/chartex" xmlns:cx3="http://schemas.microsoft.com/office/drawing/2016/5/9/chartex" xmlns:cx2="http://schemas.microsoft.com/office/drawing/2015/10/21/chartex">
+          <mc:Fallback>
             <w:pict>
               <v:shape w14:anchorId="172B718C" id="Straight Arrow Connector 208" o:spid="_x0000_s1026" type="#_x0000_t32" style="position:absolute;margin-left:84pt;margin-top:429.25pt;width:10.5pt;height:39pt;flip:x y;z-index:251727872;visibility:visible;mso-wrap-style:square;mso-width-percent:0;mso-height-percent:0;mso-wrap-distance-left:9pt;mso-wrap-distance-top:0;mso-wrap-distance-right:9pt;mso-wrap-distance-bottom:0;mso-position-horizontal:absolute;mso-position-horizontal-relative:text;mso-position-vertical:absolute;mso-position-vertical-relative:text;mso-width-percent:0;mso-height-percent:0;mso-width-relative:margin;mso-height-relative:margin" o:gfxdata="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" strokecolor="#4472c4 [3204]" strokeweight=".5pt">
                 <v:stroke endarrow="block" joinstyle="miter"/>
@@ -5904,7 +5922,7 @@
               </wp:anchor>
             </w:drawing>
           </mc:Choice>
-          <mc:Fallback xmlns:w16cid="http://schemas.microsoft.com/office/word/2016/wordml/cid" xmlns:am3d="http://schemas.microsoft.com/office/drawing/2017/model3d" xmlns:aink="http://schemas.microsoft.com/office/drawing/2016/ink" xmlns:cx8="http://schemas.microsoft.com/office/drawing/2016/5/14/chartex" xmlns:cx7="http://schemas.microsoft.com/office/drawing/2016/5/13/chartex" xmlns:cx6="http://schemas.microsoft.com/office/drawing/2016/5/12/chartex" xmlns:cx5="http://schemas.microsoft.com/office/drawing/2016/5/11/chartex" xmlns:cx4="http://schemas.microsoft.com/office/drawing/2016/5/10/chartex" xmlns:cx3="http://schemas.microsoft.com/office/drawing/2016/5/9/chartex" xmlns:cx2="http://schemas.microsoft.com/office/drawing/2015/10/21/chartex">
+          <mc:Fallback>
             <w:pict>
               <v:shape w14:anchorId="5AB53E99" id="Straight Arrow Connector 209" o:spid="_x0000_s1026" type="#_x0000_t32" style="position:absolute;margin-left:108.75pt;margin-top:428.05pt;width:60.75pt;height:42pt;flip:x y;z-index:251728896;visibility:visible;mso-wrap-style:square;mso-width-percent:0;mso-height-percent:0;mso-wrap-distance-left:9pt;mso-wrap-distance-top:0;mso-wrap-distance-right:9pt;mso-wrap-distance-bottom:0;mso-position-horizontal:absolute;mso-position-horizontal-relative:text;mso-position-vertical:absolute;mso-position-vertical-relative:text;mso-width-percent:0;mso-height-percent:0;mso-width-relative:margin;mso-height-relative:margin" o:gfxdata="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" strokecolor="#4472c4 [3204]" strokeweight=".5pt">
                 <v:stroke endarrow="block" joinstyle="miter"/>
@@ -5984,7 +6002,7 @@
               </wp:anchor>
             </w:drawing>
           </mc:Choice>
-          <mc:Fallback xmlns:w16cid="http://schemas.microsoft.com/office/word/2016/wordml/cid" xmlns:am3d="http://schemas.microsoft.com/office/drawing/2017/model3d" xmlns:aink="http://schemas.microsoft.com/office/drawing/2016/ink" xmlns:cx8="http://schemas.microsoft.com/office/drawing/2016/5/14/chartex" xmlns:cx7="http://schemas.microsoft.com/office/drawing/2016/5/13/chartex" xmlns:cx6="http://schemas.microsoft.com/office/drawing/2016/5/12/chartex" xmlns:cx5="http://schemas.microsoft.com/office/drawing/2016/5/11/chartex" xmlns:cx4="http://schemas.microsoft.com/office/drawing/2016/5/10/chartex" xmlns:cx3="http://schemas.microsoft.com/office/drawing/2016/5/9/chartex" xmlns:cx2="http://schemas.microsoft.com/office/drawing/2015/10/21/chartex">
+          <mc:Fallback>
             <w:pict>
               <v:shape w14:anchorId="5896F5A4" id="Rectangle: Single Corner Snipped 202" o:spid="_x0000_s1049" style="position:absolute;margin-left:168.75pt;margin-top:468pt;width:80.25pt;height:29.25pt;z-index:251719680;visibility:visible;mso-wrap-style:square;mso-height-percent:0;mso-wrap-distance-left:9pt;mso-wrap-distance-top:0;mso-wrap-distance-right:9pt;mso-wrap-distance-bottom:0;mso-position-horizontal:absolute;mso-position-horizontal-relative:margin;mso-position-vertical:absolute;mso-position-vertical-relative:text;mso-height-percent:0;mso-height-relative:margin;v-text-anchor:middle" coordsize="1019175,371475" o:spt="100" o:gfxdata="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" adj="-11796480,,5400" path="m,l957261,r61914,61914l1019175,371475,,371475,,xe" fillcolor="window" strokecolor="windowText" strokeweight="1pt">
                 <v:stroke joinstyle="miter"/>
@@ -6071,7 +6089,7 @@
               </wp:anchor>
             </w:drawing>
           </mc:Choice>
-          <mc:Fallback xmlns:w16cid="http://schemas.microsoft.com/office/word/2016/wordml/cid" xmlns:am3d="http://schemas.microsoft.com/office/drawing/2017/model3d" xmlns:aink="http://schemas.microsoft.com/office/drawing/2016/ink" xmlns:cx8="http://schemas.microsoft.com/office/drawing/2016/5/14/chartex" xmlns:cx7="http://schemas.microsoft.com/office/drawing/2016/5/13/chartex" xmlns:cx6="http://schemas.microsoft.com/office/drawing/2016/5/12/chartex" xmlns:cx5="http://schemas.microsoft.com/office/drawing/2016/5/11/chartex" xmlns:cx4="http://schemas.microsoft.com/office/drawing/2016/5/10/chartex" xmlns:cx3="http://schemas.microsoft.com/office/drawing/2016/5/9/chartex" xmlns:cx2="http://schemas.microsoft.com/office/drawing/2015/10/21/chartex">
+          <mc:Fallback>
             <w:pict>
               <v:shape w14:anchorId="1BCC5CE1" id="Straight Arrow Connector 206" o:spid="_x0000_s1026" type="#_x0000_t32" style="position:absolute;margin-left:21pt;margin-top:426.55pt;width:3.6pt;height:42.75pt;flip:x y;z-index:251725824;visibility:visible;mso-wrap-style:square;mso-width-percent:0;mso-height-percent:0;mso-wrap-distance-left:9pt;mso-wrap-distance-top:0;mso-wrap-distance-right:9pt;mso-wrap-distance-bottom:0;mso-position-horizontal:absolute;mso-position-horizontal-relative:text;mso-position-vertical:absolute;mso-position-vertical-relative:text;mso-width-percent:0;mso-height-percent:0;mso-width-relative:margin;mso-height-relative:margin" o:gfxdata="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" strokecolor="#4472c4 [3204]" strokeweight=".5pt">
                 <v:stroke endarrow="block" joinstyle="miter"/>
@@ -6151,7 +6169,7 @@
               </wp:anchor>
             </w:drawing>
           </mc:Choice>
-          <mc:Fallback xmlns:w16cid="http://schemas.microsoft.com/office/word/2016/wordml/cid" xmlns:am3d="http://schemas.microsoft.com/office/drawing/2017/model3d" xmlns:aink="http://schemas.microsoft.com/office/drawing/2016/ink" xmlns:cx8="http://schemas.microsoft.com/office/drawing/2016/5/14/chartex" xmlns:cx7="http://schemas.microsoft.com/office/drawing/2016/5/13/chartex" xmlns:cx6="http://schemas.microsoft.com/office/drawing/2016/5/12/chartex" xmlns:cx5="http://schemas.microsoft.com/office/drawing/2016/5/11/chartex" xmlns:cx4="http://schemas.microsoft.com/office/drawing/2016/5/10/chartex" xmlns:cx3="http://schemas.microsoft.com/office/drawing/2016/5/9/chartex" xmlns:cx2="http://schemas.microsoft.com/office/drawing/2015/10/21/chartex">
+          <mc:Fallback>
             <w:pict>
               <v:shape w14:anchorId="5518C441" id="Rectangle: Single Corner Snipped 201" o:spid="_x0000_s1050" style="position:absolute;margin-left:81pt;margin-top:468.3pt;width:80.25pt;height:29.25pt;z-index:251717632;visibility:visible;mso-wrap-style:square;mso-height-percent:0;mso-wrap-distance-left:9pt;mso-wrap-distance-top:0;mso-wrap-distance-right:9pt;mso-wrap-distance-bottom:0;mso-position-horizontal:absolute;mso-position-horizontal-relative:margin;mso-position-vertical:absolute;mso-position-vertical-relative:text;mso-height-percent:0;mso-height-relative:margin;v-text-anchor:middle" coordsize="1019175,371475" o:spt="100" o:gfxdata="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" adj="-11796480,,5400" path="m,l957261,r61914,61914l1019175,371475,,371475,,xe" fillcolor="window" strokecolor="windowText" strokeweight="1pt">
                 <v:stroke joinstyle="miter"/>
@@ -6246,7 +6264,7 @@
               </wp:anchor>
             </w:drawing>
           </mc:Choice>
-          <mc:Fallback xmlns:w16cid="http://schemas.microsoft.com/office/word/2016/wordml/cid" xmlns:am3d="http://schemas.microsoft.com/office/drawing/2017/model3d" xmlns:aink="http://schemas.microsoft.com/office/drawing/2016/ink" xmlns:cx8="http://schemas.microsoft.com/office/drawing/2016/5/14/chartex" xmlns:cx7="http://schemas.microsoft.com/office/drawing/2016/5/13/chartex" xmlns:cx6="http://schemas.microsoft.com/office/drawing/2016/5/12/chartex" xmlns:cx5="http://schemas.microsoft.com/office/drawing/2016/5/11/chartex" xmlns:cx4="http://schemas.microsoft.com/office/drawing/2016/5/10/chartex" xmlns:cx3="http://schemas.microsoft.com/office/drawing/2016/5/9/chartex" xmlns:cx2="http://schemas.microsoft.com/office/drawing/2015/10/21/chartex">
+          <mc:Fallback>
             <w:pict>
               <v:shape w14:anchorId="080C8A06" id="Rectangle: Single Corner Snipped 199" o:spid="_x0000_s1051" style="position:absolute;margin-left:-4.5pt;margin-top:468.3pt;width:80.25pt;height:29.25pt;z-index:251712512;visibility:visible;mso-wrap-style:square;mso-height-percent:0;mso-wrap-distance-left:9pt;mso-wrap-distance-top:0;mso-wrap-distance-right:9pt;mso-wrap-distance-bottom:0;mso-position-horizontal:absolute;mso-position-horizontal-relative:margin;mso-position-vertical:absolute;mso-position-vertical-relative:text;mso-height-percent:0;mso-height-relative:margin;v-text-anchor:middle" coordsize="1019175,371475" o:spt="100" o:gfxdata="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" adj="-11796480,,5400" path="m,l957261,r61914,61914l1019175,371475,,371475,,xe" fillcolor="window" strokecolor="windowText" strokeweight="1pt">
                 <v:stroke joinstyle="miter"/>
@@ -6327,7 +6345,7 @@
               </wp:anchor>
             </w:drawing>
           </mc:Choice>
-          <mc:Fallback xmlns:w16cid="http://schemas.microsoft.com/office/word/2016/wordml/cid" xmlns:am3d="http://schemas.microsoft.com/office/drawing/2017/model3d" xmlns:aink="http://schemas.microsoft.com/office/drawing/2016/ink" xmlns:cx8="http://schemas.microsoft.com/office/drawing/2016/5/14/chartex" xmlns:cx7="http://schemas.microsoft.com/office/drawing/2016/5/13/chartex" xmlns:cx6="http://schemas.microsoft.com/office/drawing/2016/5/12/chartex" xmlns:cx5="http://schemas.microsoft.com/office/drawing/2016/5/11/chartex" xmlns:cx4="http://schemas.microsoft.com/office/drawing/2016/5/10/chartex" xmlns:cx3="http://schemas.microsoft.com/office/drawing/2016/5/9/chartex" xmlns:cx2="http://schemas.microsoft.com/office/drawing/2015/10/21/chartex">
+          <mc:Fallback>
             <w:pict>
               <v:shape w14:anchorId="7F6D5B60" id="Straight Arrow Connector 207" o:spid="_x0000_s1026" type="#_x0000_t32" style="position:absolute;margin-left:54pt;margin-top:308.7pt;width:45.75pt;height:92.25pt;flip:x;z-index:251726848;visibility:visible;mso-wrap-style:square;mso-wrap-distance-left:9pt;mso-wrap-distance-top:0;mso-wrap-distance-right:9pt;mso-wrap-distance-bottom:0;mso-position-horizontal:absolute;mso-position-horizontal-relative:text;mso-position-vertical:absolute;mso-position-vertical-relative:text" o:gfxdata="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" strokecolor="#4472c4 [3204]" strokeweight=".5pt">
                 <v:stroke endarrow="block" joinstyle="miter"/>
@@ -6393,7 +6411,7 @@
               </wp:anchor>
             </w:drawing>
           </mc:Choice>
-          <mc:Fallback xmlns:w16cid="http://schemas.microsoft.com/office/word/2016/wordml/cid" xmlns:am3d="http://schemas.microsoft.com/office/drawing/2017/model3d" xmlns:aink="http://schemas.microsoft.com/office/drawing/2016/ink" xmlns:cx8="http://schemas.microsoft.com/office/drawing/2016/5/14/chartex" xmlns:cx7="http://schemas.microsoft.com/office/drawing/2016/5/13/chartex" xmlns:cx6="http://schemas.microsoft.com/office/drawing/2016/5/12/chartex" xmlns:cx5="http://schemas.microsoft.com/office/drawing/2016/5/11/chartex" xmlns:cx4="http://schemas.microsoft.com/office/drawing/2016/5/10/chartex" xmlns:cx3="http://schemas.microsoft.com/office/drawing/2016/5/9/chartex" xmlns:cx2="http://schemas.microsoft.com/office/drawing/2015/10/21/chartex">
+          <mc:Fallback>
             <w:pict>
               <v:shape w14:anchorId="4E482F21" id="Straight Arrow Connector 205" o:spid="_x0000_s1026" type="#_x0000_t32" style="position:absolute;margin-left:18pt;margin-top:304.2pt;width:3.75pt;height:49.5pt;z-index:251724800;visibility:visible;mso-wrap-style:square;mso-wrap-distance-left:9pt;mso-wrap-distance-top:0;mso-wrap-distance-right:9pt;mso-wrap-distance-bottom:0;mso-position-horizontal:absolute;mso-position-horizontal-relative:text;mso-position-vertical:absolute;mso-position-vertical-relative:text" o:gfxdata="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" strokecolor="#4472c4 [3204]" strokeweight=".5pt">
                 <v:stroke endarrow="block" joinstyle="miter"/>
@@ -6473,7 +6491,7 @@
               </wp:anchor>
             </w:drawing>
           </mc:Choice>
-          <mc:Fallback xmlns:w16cid="http://schemas.microsoft.com/office/word/2016/wordml/cid" xmlns:am3d="http://schemas.microsoft.com/office/drawing/2017/model3d" xmlns:aink="http://schemas.microsoft.com/office/drawing/2016/ink" xmlns:cx8="http://schemas.microsoft.com/office/drawing/2016/5/14/chartex" xmlns:cx7="http://schemas.microsoft.com/office/drawing/2016/5/13/chartex" xmlns:cx6="http://schemas.microsoft.com/office/drawing/2016/5/12/chartex" xmlns:cx5="http://schemas.microsoft.com/office/drawing/2016/5/11/chartex" xmlns:cx4="http://schemas.microsoft.com/office/drawing/2016/5/10/chartex" xmlns:cx3="http://schemas.microsoft.com/office/drawing/2016/5/9/chartex" xmlns:cx2="http://schemas.microsoft.com/office/drawing/2015/10/21/chartex">
+          <mc:Fallback>
             <w:pict>
               <v:shape w14:anchorId="6B8E7C5F" id="Rectangle: Single Corner Snipped 204" o:spid="_x0000_s1052" style="position:absolute;margin-left:29.05pt;margin-top:280.45pt;width:80.25pt;height:29.25pt;z-index:251723776;visibility:visible;mso-wrap-style:square;mso-height-percent:0;mso-wrap-distance-left:9pt;mso-wrap-distance-top:0;mso-wrap-distance-right:9pt;mso-wrap-distance-bottom:0;mso-position-horizontal:right;mso-position-horizontal-relative:margin;mso-position-vertical:absolute;mso-position-vertical-relative:text;mso-height-percent:0;mso-height-relative:margin;v-text-anchor:middle" coordsize="1019175,371475" o:spt="100" o:gfxdata="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" adj="-11796480,,5400" path="m,l957261,r61914,61914l1019175,371475,,371475,,xe" fillcolor="window" strokecolor="windowText" strokeweight="1pt">
                 <v:stroke joinstyle="miter"/>
@@ -6568,7 +6586,7 @@
               </wp:anchor>
             </w:drawing>
           </mc:Choice>
-          <mc:Fallback xmlns:w16cid="http://schemas.microsoft.com/office/word/2016/wordml/cid" xmlns:am3d="http://schemas.microsoft.com/office/drawing/2017/model3d" xmlns:aink="http://schemas.microsoft.com/office/drawing/2016/ink" xmlns:cx8="http://schemas.microsoft.com/office/drawing/2016/5/14/chartex" xmlns:cx7="http://schemas.microsoft.com/office/drawing/2016/5/13/chartex" xmlns:cx6="http://schemas.microsoft.com/office/drawing/2016/5/12/chartex" xmlns:cx5="http://schemas.microsoft.com/office/drawing/2016/5/11/chartex" xmlns:cx4="http://schemas.microsoft.com/office/drawing/2016/5/10/chartex" xmlns:cx3="http://schemas.microsoft.com/office/drawing/2016/5/9/chartex" xmlns:cx2="http://schemas.microsoft.com/office/drawing/2015/10/21/chartex">
+          <mc:Fallback>
             <w:pict>
               <v:shape w14:anchorId="3B7EC407" id="Rectangle: Single Corner Snipped 203" o:spid="_x0000_s1053" style="position:absolute;margin-left:180.75pt;margin-top:279.7pt;width:80.25pt;height:29.25pt;z-index:251721728;visibility:visible;mso-wrap-style:square;mso-height-percent:0;mso-wrap-distance-left:9pt;mso-wrap-distance-top:0;mso-wrap-distance-right:9pt;mso-wrap-distance-bottom:0;mso-position-horizontal:absolute;mso-position-horizontal-relative:margin;mso-position-vertical:absolute;mso-position-vertical-relative:text;mso-height-percent:0;mso-height-relative:margin;v-text-anchor:middle" coordsize="1019175,371475" o:spt="100" o:gfxdata="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" adj="-11796480,,5400" path="m,l957261,r61914,61914l1019175,371475,,371475,,xe" fillcolor="window" strokecolor="windowText" strokeweight="1pt">
                 <v:stroke joinstyle="miter"/>
@@ -6663,7 +6681,7 @@
               </wp:anchor>
             </w:drawing>
           </mc:Choice>
-          <mc:Fallback xmlns:w16cid="http://schemas.microsoft.com/office/word/2016/wordml/cid" xmlns:am3d="http://schemas.microsoft.com/office/drawing/2017/model3d" xmlns:aink="http://schemas.microsoft.com/office/drawing/2016/ink" xmlns:cx8="http://schemas.microsoft.com/office/drawing/2016/5/14/chartex" xmlns:cx7="http://schemas.microsoft.com/office/drawing/2016/5/13/chartex" xmlns:cx6="http://schemas.microsoft.com/office/drawing/2016/5/12/chartex" xmlns:cx5="http://schemas.microsoft.com/office/drawing/2016/5/11/chartex" xmlns:cx4="http://schemas.microsoft.com/office/drawing/2016/5/10/chartex" xmlns:cx3="http://schemas.microsoft.com/office/drawing/2016/5/9/chartex" xmlns:cx2="http://schemas.microsoft.com/office/drawing/2015/10/21/chartex">
+          <mc:Fallback>
             <w:pict>
               <v:shape w14:anchorId="20778CF5" id="Rectangle: Single Corner Snipped 200" o:spid="_x0000_s1054" style="position:absolute;margin-left:90.75pt;margin-top:279.95pt;width:80.25pt;height:29.25pt;z-index:251714560;visibility:visible;mso-wrap-style:square;mso-height-percent:0;mso-wrap-distance-left:9pt;mso-wrap-distance-top:0;mso-wrap-distance-right:9pt;mso-wrap-distance-bottom:0;mso-position-horizontal:absolute;mso-position-horizontal-relative:margin;mso-position-vertical:absolute;mso-position-vertical-relative:text;mso-height-percent:0;mso-height-relative:margin;v-text-anchor:middle" coordsize="1019175,371475" o:spt="100" o:gfxdata="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" adj="-11796480,,5400" path="m,l957261,r61914,61914l1019175,371475,,371475,,xe" fillcolor="window" strokecolor="windowText" strokeweight="1pt">
                 <v:stroke joinstyle="miter"/>
@@ -6758,7 +6776,7 @@
               </wp:anchor>
             </w:drawing>
           </mc:Choice>
-          <mc:Fallback xmlns:w16cid="http://schemas.microsoft.com/office/word/2016/wordml/cid" xmlns:am3d="http://schemas.microsoft.com/office/drawing/2017/model3d" xmlns:aink="http://schemas.microsoft.com/office/drawing/2016/ink" xmlns:cx8="http://schemas.microsoft.com/office/drawing/2016/5/14/chartex" xmlns:cx7="http://schemas.microsoft.com/office/drawing/2016/5/13/chartex" xmlns:cx6="http://schemas.microsoft.com/office/drawing/2016/5/12/chartex" xmlns:cx5="http://schemas.microsoft.com/office/drawing/2016/5/11/chartex" xmlns:cx4="http://schemas.microsoft.com/office/drawing/2016/5/10/chartex" xmlns:cx3="http://schemas.microsoft.com/office/drawing/2016/5/9/chartex" xmlns:cx2="http://schemas.microsoft.com/office/drawing/2015/10/21/chartex">
+          <mc:Fallback>
             <w:pict>
               <v:shape w14:anchorId="1DBBBE3F" id="Rectangle: Single Corner Snipped 198" o:spid="_x0000_s1055" style="position:absolute;margin-left:0;margin-top:279.45pt;width:80.25pt;height:29.25pt;z-index:251710464;visibility:visible;mso-wrap-style:square;mso-height-percent:0;mso-wrap-distance-left:9pt;mso-wrap-distance-top:0;mso-wrap-distance-right:9pt;mso-wrap-distance-bottom:0;mso-position-horizontal:left;mso-position-horizontal-relative:margin;mso-position-vertical:absolute;mso-position-vertical-relative:text;mso-height-percent:0;mso-height-relative:margin;v-text-anchor:middle" coordsize="1019175,371475" o:spt="100" o:gfxdata="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" adj="-11796480,,5400" path="m,l957261,r61914,61914l1019175,371475,,371475,,xe" fillcolor="window" strokecolor="windowText" strokeweight="1pt">
                 <v:stroke joinstyle="miter"/>
@@ -6912,7 +6930,7 @@
               </wp:anchor>
             </w:drawing>
           </mc:Choice>
-          <mc:Fallback xmlns:w16cid="http://schemas.microsoft.com/office/word/2016/wordml/cid" xmlns:am3d="http://schemas.microsoft.com/office/drawing/2017/model3d" xmlns:aink="http://schemas.microsoft.com/office/drawing/2016/ink" xmlns:cx8="http://schemas.microsoft.com/office/drawing/2016/5/14/chartex" xmlns:cx7="http://schemas.microsoft.com/office/drawing/2016/5/13/chartex" xmlns:cx6="http://schemas.microsoft.com/office/drawing/2016/5/12/chartex" xmlns:cx5="http://schemas.microsoft.com/office/drawing/2016/5/11/chartex" xmlns:cx4="http://schemas.microsoft.com/office/drawing/2016/5/10/chartex" xmlns:cx3="http://schemas.microsoft.com/office/drawing/2016/5/9/chartex" xmlns:cx2="http://schemas.microsoft.com/office/drawing/2015/10/21/chartex">
+          <mc:Fallback>
             <w:pict>
               <v:shape w14:anchorId="7ACD2AC5" id="_x0000_s1056" type="#_x0000_t202" style="position:absolute;margin-left:0;margin-top:17.1pt;width:54pt;height:24pt;z-index:251783168;visibility:visible;mso-wrap-style:square;mso-width-percent:0;mso-height-percent:0;mso-wrap-distance-left:9pt;mso-wrap-distance-top:3.6pt;mso-wrap-distance-right:9pt;mso-wrap-distance-bottom:3.6pt;mso-position-horizontal:left;mso-position-horizontal-relative:margin;mso-position-vertical:absolute;mso-position-vertical-relative:text;mso-width-percent:0;mso-height-percent:0;mso-width-relative:margin;mso-height-relative:margin;v-text-anchor:top" o:gfxdata="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">
                 <v:textbox>
@@ -7013,7 +7031,7 @@
               </wp:anchor>
             </w:drawing>
           </mc:Choice>
-          <mc:Fallback xmlns:w16cid="http://schemas.microsoft.com/office/word/2016/wordml/cid" xmlns:am3d="http://schemas.microsoft.com/office/drawing/2017/model3d" xmlns:aink="http://schemas.microsoft.com/office/drawing/2016/ink" xmlns:cx8="http://schemas.microsoft.com/office/drawing/2016/5/14/chartex" xmlns:cx7="http://schemas.microsoft.com/office/drawing/2016/5/13/chartex" xmlns:cx6="http://schemas.microsoft.com/office/drawing/2016/5/12/chartex" xmlns:cx5="http://schemas.microsoft.com/office/drawing/2016/5/11/chartex" xmlns:cx4="http://schemas.microsoft.com/office/drawing/2016/5/10/chartex" xmlns:cx3="http://schemas.microsoft.com/office/drawing/2016/5/9/chartex" xmlns:cx2="http://schemas.microsoft.com/office/drawing/2015/10/21/chartex">
+          <mc:Fallback>
             <w:pict>
               <v:shape w14:anchorId="2C9E6D1F" id="Rectangle: Single Corner Snipped 214" o:spid="_x0000_s1057" style="position:absolute;margin-left:0;margin-top:32.5pt;width:80.25pt;height:29.25pt;z-index:251736064;visibility:visible;mso-wrap-style:square;mso-height-percent:0;mso-wrap-distance-left:9pt;mso-wrap-distance-top:0;mso-wrap-distance-right:9pt;mso-wrap-distance-bottom:0;mso-position-horizontal:left;mso-position-horizontal-relative:margin;mso-position-vertical:absolute;mso-position-vertical-relative:text;mso-height-percent:0;mso-height-relative:margin;v-text-anchor:middle" coordsize="1019175,371475" o:spt="100" o:gfxdata="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" adj="-11796480,,5400" path="m,l957261,r61914,61914l1019175,371475,,371475,,xe" fillcolor="window" strokecolor="windowText" strokeweight="1pt">
                 <v:stroke joinstyle="miter"/>
@@ -7100,7 +7118,7 @@
               </wp:anchor>
             </w:drawing>
           </mc:Choice>
-          <mc:Fallback xmlns:w16cid="http://schemas.microsoft.com/office/word/2016/wordml/cid" xmlns:am3d="http://schemas.microsoft.com/office/drawing/2017/model3d" xmlns:aink="http://schemas.microsoft.com/office/drawing/2016/ink" xmlns:cx8="http://schemas.microsoft.com/office/drawing/2016/5/14/chartex" xmlns:cx7="http://schemas.microsoft.com/office/drawing/2016/5/13/chartex" xmlns:cx6="http://schemas.microsoft.com/office/drawing/2016/5/12/chartex" xmlns:cx5="http://schemas.microsoft.com/office/drawing/2016/5/11/chartex" xmlns:cx4="http://schemas.microsoft.com/office/drawing/2016/5/10/chartex" xmlns:cx3="http://schemas.microsoft.com/office/drawing/2016/5/9/chartex" xmlns:cx2="http://schemas.microsoft.com/office/drawing/2015/10/21/chartex">
+          <mc:Fallback>
             <w:pict>
               <v:shape w14:anchorId="3379C70C" id="Straight Arrow Connector 223" o:spid="_x0000_s1026" type="#_x0000_t32" style="position:absolute;margin-left:245.25pt;margin-top:61.1pt;width:134.25pt;height:42pt;z-index:251746304;visibility:visible;mso-wrap-style:square;mso-width-percent:0;mso-height-percent:0;mso-wrap-distance-left:9pt;mso-wrap-distance-top:0;mso-wrap-distance-right:9pt;mso-wrap-distance-bottom:0;mso-position-horizontal:absolute;mso-position-horizontal-relative:text;mso-position-vertical:absolute;mso-position-vertical-relative:text;mso-width-percent:0;mso-height-percent:0;mso-width-relative:margin;mso-height-relative:margin" o:gfxdata="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" strokecolor="#4472c4 [3204]" strokeweight=".5pt">
                 <v:stroke endarrow="block" joinstyle="miter"/>
@@ -7172,7 +7190,7 @@
               </wp:anchor>
             </w:drawing>
           </mc:Choice>
-          <mc:Fallback xmlns:w16cid="http://schemas.microsoft.com/office/word/2016/wordml/cid" xmlns:am3d="http://schemas.microsoft.com/office/drawing/2017/model3d" xmlns:aink="http://schemas.microsoft.com/office/drawing/2016/ink" xmlns:cx8="http://schemas.microsoft.com/office/drawing/2016/5/14/chartex" xmlns:cx7="http://schemas.microsoft.com/office/drawing/2016/5/13/chartex" xmlns:cx6="http://schemas.microsoft.com/office/drawing/2016/5/12/chartex" xmlns:cx5="http://schemas.microsoft.com/office/drawing/2016/5/11/chartex" xmlns:cx4="http://schemas.microsoft.com/office/drawing/2016/5/10/chartex" xmlns:cx3="http://schemas.microsoft.com/office/drawing/2016/5/9/chartex" xmlns:cx2="http://schemas.microsoft.com/office/drawing/2015/10/21/chartex">
+          <mc:Fallback>
             <w:pict>
               <v:shape w14:anchorId="23DF3BA1" id="Straight Arrow Connector 222" o:spid="_x0000_s1026" type="#_x0000_t32" style="position:absolute;margin-left:228pt;margin-top:61.1pt;width:66pt;height:43.5pt;z-index:251745280;visibility:visible;mso-wrap-style:square;mso-width-percent:0;mso-height-percent:0;mso-wrap-distance-left:9pt;mso-wrap-distance-top:0;mso-wrap-distance-right:9pt;mso-wrap-distance-bottom:0;mso-position-horizontal:absolute;mso-position-horizontal-relative:text;mso-position-vertical:absolute;mso-position-vertical-relative:text;mso-width-percent:0;mso-height-percent:0;mso-width-relative:margin;mso-height-relative:margin" o:gfxdata="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" strokecolor="#4472c4 [3204]" strokeweight=".5pt">
                 <v:stroke endarrow="block" joinstyle="miter"/>
@@ -7253,7 +7271,7 @@
               </wp:anchor>
             </w:drawing>
           </mc:Choice>
-          <mc:Fallback xmlns:w16cid="http://schemas.microsoft.com/office/word/2016/wordml/cid" xmlns:am3d="http://schemas.microsoft.com/office/drawing/2017/model3d" xmlns:aink="http://schemas.microsoft.com/office/drawing/2016/ink" xmlns:cx8="http://schemas.microsoft.com/office/drawing/2016/5/14/chartex" xmlns:cx7="http://schemas.microsoft.com/office/drawing/2016/5/13/chartex" xmlns:cx6="http://schemas.microsoft.com/office/drawing/2016/5/12/chartex" xmlns:cx5="http://schemas.microsoft.com/office/drawing/2016/5/11/chartex" xmlns:cx4="http://schemas.microsoft.com/office/drawing/2016/5/10/chartex" xmlns:cx3="http://schemas.microsoft.com/office/drawing/2016/5/9/chartex" xmlns:cx2="http://schemas.microsoft.com/office/drawing/2015/10/21/chartex">
+          <mc:Fallback>
             <w:pict>
               <v:shape w14:anchorId="43D4E922" id="Straight Arrow Connector 229" o:spid="_x0000_s1026" type="#_x0000_t32" style="position:absolute;margin-left:169.5pt;margin-top:94.6pt;width:215.25pt;height:40.75pt;flip:y;z-index:251752448;visibility:visible;mso-wrap-style:square;mso-width-percent:0;mso-height-percent:0;mso-wrap-distance-left:9pt;mso-wrap-distance-top:0;mso-wrap-distance-right:9pt;mso-wrap-distance-bottom:0;mso-position-horizontal:absolute;mso-position-horizontal-relative:text;mso-position-vertical:absolute;mso-position-vertical-relative:text;mso-width-percent:0;mso-height-percent:0;mso-width-relative:margin;mso-height-relative:margin" o:gfxdata="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" strokecolor="#4472c4 [3204]" strokeweight=".5pt">
                 <v:stroke endarrow="block" joinstyle="miter"/>
@@ -7379,7 +7397,7 @@
               </wp:anchor>
             </w:drawing>
           </mc:Choice>
-          <mc:Fallback xmlns:w16cid="http://schemas.microsoft.com/office/word/2016/wordml/cid" xmlns:am3d="http://schemas.microsoft.com/office/drawing/2017/model3d" xmlns:aink="http://schemas.microsoft.com/office/drawing/2016/ink" xmlns:cx8="http://schemas.microsoft.com/office/drawing/2016/5/14/chartex" xmlns:cx7="http://schemas.microsoft.com/office/drawing/2016/5/13/chartex" xmlns:cx6="http://schemas.microsoft.com/office/drawing/2016/5/12/chartex" xmlns:cx5="http://schemas.microsoft.com/office/drawing/2016/5/11/chartex" xmlns:cx4="http://schemas.microsoft.com/office/drawing/2016/5/10/chartex" xmlns:cx3="http://schemas.microsoft.com/office/drawing/2016/5/9/chartex" xmlns:cx2="http://schemas.microsoft.com/office/drawing/2015/10/21/chartex">
+          <mc:Fallback>
             <w:pict>
               <v:shape w14:anchorId="12E094A8" id="Straight Arrow Connector 224" o:spid="_x0000_s1026" type="#_x0000_t32" style="position:absolute;margin-left:15.9pt;margin-top:93.5pt;width:3.6pt;height:42.55pt;flip:x y;z-index:251747328;visibility:visible;mso-wrap-style:square;mso-height-percent:0;mso-wrap-distance-left:9pt;mso-wrap-distance-top:0;mso-wrap-distance-right:9pt;mso-wrap-distance-bottom:0;mso-position-horizontal:absolute;mso-position-horizontal-relative:text;mso-position-vertical:absolute;mso-position-vertical-relative:text;mso-height-percent:0;mso-height-relative:margin" o:gfxdata="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" strokecolor="#4472c4 [3204]" strokeweight=".5pt">
                 <v:stroke endarrow="block" joinstyle="miter"/>
@@ -7451,7 +7469,7 @@
               </wp:anchor>
             </w:drawing>
           </mc:Choice>
-          <mc:Fallback xmlns:w16cid="http://schemas.microsoft.com/office/word/2016/wordml/cid" xmlns:am3d="http://schemas.microsoft.com/office/drawing/2017/model3d" xmlns:aink="http://schemas.microsoft.com/office/drawing/2016/ink" xmlns:cx8="http://schemas.microsoft.com/office/drawing/2016/5/14/chartex" xmlns:cx7="http://schemas.microsoft.com/office/drawing/2016/5/13/chartex" xmlns:cx6="http://schemas.microsoft.com/office/drawing/2016/5/12/chartex" xmlns:cx5="http://schemas.microsoft.com/office/drawing/2016/5/11/chartex" xmlns:cx4="http://schemas.microsoft.com/office/drawing/2016/5/10/chartex" xmlns:cx3="http://schemas.microsoft.com/office/drawing/2016/5/9/chartex" xmlns:cx2="http://schemas.microsoft.com/office/drawing/2015/10/21/chartex">
+          <mc:Fallback>
             <w:pict>
               <v:shape w14:anchorId="20F804A4" id="Straight Arrow Connector 226" o:spid="_x0000_s1026" type="#_x0000_t32" style="position:absolute;margin-left:147.75pt;margin-top:93.5pt;width:8.9pt;height:42.55pt;flip:x y;z-index:251749376;visibility:visible;mso-wrap-style:square;mso-width-percent:0;mso-height-percent:0;mso-wrap-distance-left:9pt;mso-wrap-distance-top:0;mso-wrap-distance-right:9pt;mso-wrap-distance-bottom:0;mso-position-horizontal:absolute;mso-position-horizontal-relative:text;mso-position-vertical:absolute;mso-position-vertical-relative:text;mso-width-percent:0;mso-height-percent:0;mso-width-relative:margin;mso-height-relative:margin" o:gfxdata="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" strokecolor="#4472c4 [3204]" strokeweight=".5pt">
                 <v:stroke endarrow="block" joinstyle="miter"/>
@@ -7523,7 +7541,7 @@
               </wp:anchor>
             </w:drawing>
           </mc:Choice>
-          <mc:Fallback xmlns:w16cid="http://schemas.microsoft.com/office/word/2016/wordml/cid" xmlns:am3d="http://schemas.microsoft.com/office/drawing/2017/model3d" xmlns:aink="http://schemas.microsoft.com/office/drawing/2016/ink" xmlns:cx8="http://schemas.microsoft.com/office/drawing/2016/5/14/chartex" xmlns:cx7="http://schemas.microsoft.com/office/drawing/2016/5/13/chartex" xmlns:cx6="http://schemas.microsoft.com/office/drawing/2016/5/12/chartex" xmlns:cx5="http://schemas.microsoft.com/office/drawing/2016/5/11/chartex" xmlns:cx4="http://schemas.microsoft.com/office/drawing/2016/5/10/chartex" xmlns:cx3="http://schemas.microsoft.com/office/drawing/2016/5/9/chartex" xmlns:cx2="http://schemas.microsoft.com/office/drawing/2015/10/21/chartex">
+          <mc:Fallback>
             <w:pict>
               <v:shape w14:anchorId="785648FC" id="Straight Arrow Connector 227" o:spid="_x0000_s1026" type="#_x0000_t32" style="position:absolute;margin-left:160.85pt;margin-top:93.95pt;width:52.3pt;height:41.55pt;flip:y;z-index:251750400;visibility:visible;mso-wrap-style:square;mso-width-percent:0;mso-height-percent:0;mso-wrap-distance-left:9pt;mso-wrap-distance-top:0;mso-wrap-distance-right:9pt;mso-wrap-distance-bottom:0;mso-position-horizontal:absolute;mso-position-horizontal-relative:text;mso-position-vertical:absolute;mso-position-vertical-relative:text;mso-width-percent:0;mso-height-percent:0;mso-width-relative:margin;mso-height-relative:margin" o:gfxdata="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" strokecolor="#4472c4 [3204]" strokeweight=".5pt">
                 <v:stroke endarrow="block" joinstyle="miter"/>
@@ -7595,7 +7613,7 @@
               </wp:anchor>
             </w:drawing>
           </mc:Choice>
-          <mc:Fallback xmlns:w16cid="http://schemas.microsoft.com/office/word/2016/wordml/cid" xmlns:am3d="http://schemas.microsoft.com/office/drawing/2017/model3d" xmlns:aink="http://schemas.microsoft.com/office/drawing/2016/ink" xmlns:cx8="http://schemas.microsoft.com/office/drawing/2016/5/14/chartex" xmlns:cx7="http://schemas.microsoft.com/office/drawing/2016/5/13/chartex" xmlns:cx6="http://schemas.microsoft.com/office/drawing/2016/5/12/chartex" xmlns:cx5="http://schemas.microsoft.com/office/drawing/2016/5/11/chartex" xmlns:cx4="http://schemas.microsoft.com/office/drawing/2016/5/10/chartex" xmlns:cx3="http://schemas.microsoft.com/office/drawing/2016/5/9/chartex" xmlns:cx2="http://schemas.microsoft.com/office/drawing/2015/10/21/chartex">
+          <mc:Fallback>
             <w:pict>
               <v:shape w14:anchorId="34C1F355" id="Straight Arrow Connector 225" o:spid="_x0000_s1026" type="#_x0000_t32" style="position:absolute;margin-left:77.6pt;margin-top:95.85pt;width:78.1pt;height:40.2pt;flip:x y;z-index:251748352;visibility:visible;mso-wrap-style:square;mso-width-percent:0;mso-height-percent:0;mso-wrap-distance-left:9pt;mso-wrap-distance-top:0;mso-wrap-distance-right:9pt;mso-wrap-distance-bottom:0;mso-position-horizontal:absolute;mso-position-horizontal-relative:text;mso-position-vertical:absolute;mso-position-vertical-relative:text;mso-width-percent:0;mso-height-percent:0;mso-width-relative:margin;mso-height-relative:margin" o:gfxdata="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" strokecolor="#4472c4 [3204]" strokeweight=".5pt">
                 <v:stroke endarrow="block" joinstyle="miter"/>
@@ -7667,7 +7685,7 @@
               </wp:anchor>
             </w:drawing>
           </mc:Choice>
-          <mc:Fallback xmlns:w16cid="http://schemas.microsoft.com/office/word/2016/wordml/cid" xmlns:am3d="http://schemas.microsoft.com/office/drawing/2017/model3d" xmlns:aink="http://schemas.microsoft.com/office/drawing/2016/ink" xmlns:cx8="http://schemas.microsoft.com/office/drawing/2016/5/14/chartex" xmlns:cx7="http://schemas.microsoft.com/office/drawing/2016/5/13/chartex" xmlns:cx6="http://schemas.microsoft.com/office/drawing/2016/5/12/chartex" xmlns:cx5="http://schemas.microsoft.com/office/drawing/2016/5/11/chartex" xmlns:cx4="http://schemas.microsoft.com/office/drawing/2016/5/10/chartex" xmlns:cx3="http://schemas.microsoft.com/office/drawing/2016/5/9/chartex" xmlns:cx2="http://schemas.microsoft.com/office/drawing/2015/10/21/chartex">
+          <mc:Fallback>
             <w:pict>
               <v:shape w14:anchorId="7620B7B4" id="Straight Arrow Connector 218" o:spid="_x0000_s1026" type="#_x0000_t32" style="position:absolute;margin-left:12.75pt;margin-top:29.25pt;width:3.6pt;height:45pt;flip:x;z-index:251741184;visibility:visible;mso-wrap-style:square;mso-width-percent:0;mso-height-percent:0;mso-wrap-distance-left:9pt;mso-wrap-distance-top:0;mso-wrap-distance-right:9pt;mso-wrap-distance-bottom:0;mso-position-horizontal:absolute;mso-position-horizontal-relative:text;mso-position-vertical:absolute;mso-position-vertical-relative:text;mso-width-percent:0;mso-height-percent:0;mso-width-relative:margin;mso-height-relative:margin" o:gfxdata="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" strokecolor="#4472c4 [3204]" strokeweight=".5pt">
                 <v:stroke endarrow="block" joinstyle="miter"/>
@@ -7739,7 +7757,7 @@
               </wp:anchor>
             </w:drawing>
           </mc:Choice>
-          <mc:Fallback xmlns:w16cid="http://schemas.microsoft.com/office/word/2016/wordml/cid" xmlns:am3d="http://schemas.microsoft.com/office/drawing/2017/model3d" xmlns:aink="http://schemas.microsoft.com/office/drawing/2016/ink" xmlns:cx8="http://schemas.microsoft.com/office/drawing/2016/5/14/chartex" xmlns:cx7="http://schemas.microsoft.com/office/drawing/2016/5/13/chartex" xmlns:cx6="http://schemas.microsoft.com/office/drawing/2016/5/12/chartex" xmlns:cx5="http://schemas.microsoft.com/office/drawing/2016/5/11/chartex" xmlns:cx4="http://schemas.microsoft.com/office/drawing/2016/5/10/chartex" xmlns:cx3="http://schemas.microsoft.com/office/drawing/2016/5/9/chartex" xmlns:cx2="http://schemas.microsoft.com/office/drawing/2015/10/21/chartex">
+          <mc:Fallback>
             <w:pict>
               <v:shape w14:anchorId="0DDEFC70" id="Straight Arrow Connector 219" o:spid="_x0000_s1026" type="#_x0000_t32" style="position:absolute;margin-left:87pt;margin-top:30pt;width:113.25pt;height:41.25pt;flip:x;z-index:251742208;visibility:visible;mso-wrap-style:square;mso-width-percent:0;mso-height-percent:0;mso-wrap-distance-left:9pt;mso-wrap-distance-top:0;mso-wrap-distance-right:9pt;mso-wrap-distance-bottom:0;mso-position-horizontal:absolute;mso-position-horizontal-relative:text;mso-position-vertical:absolute;mso-position-vertical-relative:text;mso-width-percent:0;mso-height-percent:0;mso-width-relative:margin;mso-height-relative:margin" o:gfxdata="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" strokecolor="#4472c4 [3204]" strokeweight=".5pt">
                 <v:stroke endarrow="block" joinstyle="miter"/>
@@ -7811,7 +7829,7 @@
               </wp:anchor>
             </w:drawing>
           </mc:Choice>
-          <mc:Fallback xmlns:w16cid="http://schemas.microsoft.com/office/word/2016/wordml/cid" xmlns:am3d="http://schemas.microsoft.com/office/drawing/2017/model3d" xmlns:aink="http://schemas.microsoft.com/office/drawing/2016/ink" xmlns:cx8="http://schemas.microsoft.com/office/drawing/2016/5/14/chartex" xmlns:cx7="http://schemas.microsoft.com/office/drawing/2016/5/13/chartex" xmlns:cx6="http://schemas.microsoft.com/office/drawing/2016/5/12/chartex" xmlns:cx5="http://schemas.microsoft.com/office/drawing/2016/5/11/chartex" xmlns:cx4="http://schemas.microsoft.com/office/drawing/2016/5/10/chartex" xmlns:cx3="http://schemas.microsoft.com/office/drawing/2016/5/9/chartex" xmlns:cx2="http://schemas.microsoft.com/office/drawing/2015/10/21/chartex">
+          <mc:Fallback>
             <w:pict>
               <v:shape w14:anchorId="0F347A4D" id="Straight Arrow Connector 220" o:spid="_x0000_s1026" type="#_x0000_t32" style="position:absolute;margin-left:170.25pt;margin-top:28.5pt;width:38.25pt;height:42.75pt;flip:x;z-index:251743232;visibility:visible;mso-wrap-style:square;mso-width-percent:0;mso-height-percent:0;mso-wrap-distance-left:9pt;mso-wrap-distance-top:0;mso-wrap-distance-right:9pt;mso-wrap-distance-bottom:0;mso-position-horizontal:absolute;mso-position-horizontal-relative:text;mso-position-vertical:absolute;mso-position-vertical-relative:text;mso-width-percent:0;mso-height-percent:0;mso-width-relative:margin;mso-height-relative:margin" o:gfxdata="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" strokecolor="#4472c4 [3204]" strokeweight=".5pt">
                 <v:stroke endarrow="block" joinstyle="miter"/>
@@ -7883,7 +7901,7 @@
               </wp:anchor>
             </w:drawing>
           </mc:Choice>
-          <mc:Fallback xmlns:w16cid="http://schemas.microsoft.com/office/word/2016/wordml/cid" xmlns:am3d="http://schemas.microsoft.com/office/drawing/2017/model3d" xmlns:aink="http://schemas.microsoft.com/office/drawing/2016/ink" xmlns:cx8="http://schemas.microsoft.com/office/drawing/2016/5/14/chartex" xmlns:cx7="http://schemas.microsoft.com/office/drawing/2016/5/13/chartex" xmlns:cx6="http://schemas.microsoft.com/office/drawing/2016/5/12/chartex" xmlns:cx5="http://schemas.microsoft.com/office/drawing/2016/5/11/chartex" xmlns:cx4="http://schemas.microsoft.com/office/drawing/2016/5/10/chartex" xmlns:cx3="http://schemas.microsoft.com/office/drawing/2016/5/9/chartex" xmlns:cx2="http://schemas.microsoft.com/office/drawing/2015/10/21/chartex">
+          <mc:Fallback>
             <w:pict>
               <v:shape w14:anchorId="69242BE6" id="Straight Arrow Connector 221" o:spid="_x0000_s1026" type="#_x0000_t32" style="position:absolute;margin-left:217.5pt;margin-top:30pt;width:9.75pt;height:42.75pt;z-index:251744256;visibility:visible;mso-wrap-style:square;mso-width-percent:0;mso-height-percent:0;mso-wrap-distance-left:9pt;mso-wrap-distance-top:0;mso-wrap-distance-right:9pt;mso-wrap-distance-bottom:0;mso-position-horizontal:absolute;mso-position-horizontal-relative:text;mso-position-vertical:absolute;mso-position-vertical-relative:text;mso-width-percent:0;mso-height-percent:0;mso-width-relative:margin;mso-height-relative:margin" o:gfxdata="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" strokecolor="#4472c4 [3204]" strokeweight=".5pt">
                 <v:stroke endarrow="block" joinstyle="miter"/>
@@ -7963,7 +7981,7 @@
               </wp:anchor>
             </w:drawing>
           </mc:Choice>
-          <mc:Fallback xmlns:w16cid="http://schemas.microsoft.com/office/word/2016/wordml/cid" xmlns:am3d="http://schemas.microsoft.com/office/drawing/2017/model3d" xmlns:aink="http://schemas.microsoft.com/office/drawing/2016/ink" xmlns:cx8="http://schemas.microsoft.com/office/drawing/2016/5/14/chartex" xmlns:cx7="http://schemas.microsoft.com/office/drawing/2016/5/13/chartex" xmlns:cx6="http://schemas.microsoft.com/office/drawing/2016/5/12/chartex" xmlns:cx5="http://schemas.microsoft.com/office/drawing/2016/5/11/chartex" xmlns:cx4="http://schemas.microsoft.com/office/drawing/2016/5/10/chartex" xmlns:cx3="http://schemas.microsoft.com/office/drawing/2016/5/9/chartex" xmlns:cx2="http://schemas.microsoft.com/office/drawing/2015/10/21/chartex">
+          <mc:Fallback>
             <w:pict>
               <v:shape w14:anchorId="454D9547" id="Rectangle: Single Corner Snipped 213" o:spid="_x0000_s1058" style="position:absolute;margin-left:180.75pt;margin-top:0;width:80.25pt;height:29.25pt;z-index:251734016;visibility:visible;mso-wrap-style:square;mso-height-percent:0;mso-wrap-distance-left:9pt;mso-wrap-distance-top:0;mso-wrap-distance-right:9pt;mso-wrap-distance-bottom:0;mso-position-horizontal:absolute;mso-position-horizontal-relative:margin;mso-position-vertical:absolute;mso-position-vertical-relative:text;mso-height-percent:0;mso-height-relative:margin;v-text-anchor:middle" coordsize="1019175,371475" o:spt="100" o:gfxdata="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" adj="-11796480,,5400" path="m,l957261,r61914,61914l1019175,371475,,371475,,xe" fillcolor="window" strokecolor="windowText" strokeweight="1pt">
                 <v:stroke joinstyle="miter"/>
@@ -8059,7 +8077,7 @@
               </wp:anchor>
             </w:drawing>
           </mc:Choice>
-          <mc:Fallback xmlns:w16cid="http://schemas.microsoft.com/office/word/2016/wordml/cid" xmlns:am3d="http://schemas.microsoft.com/office/drawing/2017/model3d" xmlns:aink="http://schemas.microsoft.com/office/drawing/2016/ink" xmlns:cx8="http://schemas.microsoft.com/office/drawing/2016/5/14/chartex" xmlns:cx7="http://schemas.microsoft.com/office/drawing/2016/5/13/chartex" xmlns:cx6="http://schemas.microsoft.com/office/drawing/2016/5/12/chartex" xmlns:cx5="http://schemas.microsoft.com/office/drawing/2016/5/11/chartex" xmlns:cx4="http://schemas.microsoft.com/office/drawing/2016/5/10/chartex" xmlns:cx3="http://schemas.microsoft.com/office/drawing/2016/5/9/chartex" xmlns:cx2="http://schemas.microsoft.com/office/drawing/2015/10/21/chartex">
+          <mc:Fallback>
             <w:pict>
               <v:shape w14:anchorId="2F8479C1" id="Straight Arrow Connector 228" o:spid="_x0000_s1026" type="#_x0000_t32" style="position:absolute;margin-left:162pt;margin-top:37.4pt;width:117pt;height:35pt;flip:y;z-index:251751424;visibility:visible;mso-wrap-style:square;mso-width-percent:0;mso-height-percent:0;mso-wrap-distance-left:9pt;mso-wrap-distance-top:0;mso-wrap-distance-right:9pt;mso-wrap-distance-bottom:0;mso-position-horizontal:absolute;mso-position-horizontal-relative:text;mso-position-vertical:absolute;mso-position-vertical-relative:text;mso-width-percent:0;mso-height-percent:0;mso-width-relative:margin;mso-height-relative:margin" o:gfxdata="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" strokecolor="#4472c4 [3204]" strokeweight=".5pt">
                 <v:stroke endarrow="block" joinstyle="miter"/>
@@ -8139,7 +8157,7 @@
               </wp:anchor>
             </w:drawing>
           </mc:Choice>
-          <mc:Fallback xmlns:w16cid="http://schemas.microsoft.com/office/word/2016/wordml/cid" xmlns:am3d="http://schemas.microsoft.com/office/drawing/2017/model3d" xmlns:aink="http://schemas.microsoft.com/office/drawing/2016/ink" xmlns:cx8="http://schemas.microsoft.com/office/drawing/2016/5/14/chartex" xmlns:cx7="http://schemas.microsoft.com/office/drawing/2016/5/13/chartex" xmlns:cx6="http://schemas.microsoft.com/office/drawing/2016/5/12/chartex" xmlns:cx5="http://schemas.microsoft.com/office/drawing/2016/5/11/chartex" xmlns:cx4="http://schemas.microsoft.com/office/drawing/2016/5/10/chartex" xmlns:cx3="http://schemas.microsoft.com/office/drawing/2016/5/9/chartex" xmlns:cx2="http://schemas.microsoft.com/office/drawing/2015/10/21/chartex">
+          <mc:Fallback>
             <w:pict>
               <v:shape w14:anchorId="0311CF8D" id="Rectangle: Single Corner Snipped 216" o:spid="_x0000_s1059" style="position:absolute;margin-left:123pt;margin-top:72.95pt;width:80.25pt;height:29.25pt;z-index:251740160;visibility:visible;mso-wrap-style:square;mso-height-percent:0;mso-wrap-distance-left:9pt;mso-wrap-distance-top:0;mso-wrap-distance-right:9pt;mso-wrap-distance-bottom:0;mso-position-horizontal:absolute;mso-position-horizontal-relative:margin;mso-position-vertical:absolute;mso-position-vertical-relative:text;mso-height-percent:0;mso-height-relative:margin;v-text-anchor:middle" coordsize="1019175,371475" o:spt="100" o:gfxdata="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" adj="-11796480,,5400" path="m,l957261,r61914,61914l1019175,371475,,371475,,xe" fillcolor="window" strokecolor="windowText" strokeweight="1pt">
                 <v:stroke joinstyle="miter"/>
@@ -8234,7 +8252,7 @@
               </wp:anchor>
             </w:drawing>
           </mc:Choice>
-          <mc:Fallback xmlns:w16cid="http://schemas.microsoft.com/office/word/2016/wordml/cid" xmlns:am3d="http://schemas.microsoft.com/office/drawing/2017/model3d" xmlns:aink="http://schemas.microsoft.com/office/drawing/2016/ink" xmlns:cx8="http://schemas.microsoft.com/office/drawing/2016/5/14/chartex" xmlns:cx7="http://schemas.microsoft.com/office/drawing/2016/5/13/chartex" xmlns:cx6="http://schemas.microsoft.com/office/drawing/2016/5/12/chartex" xmlns:cx5="http://schemas.microsoft.com/office/drawing/2016/5/11/chartex" xmlns:cx4="http://schemas.microsoft.com/office/drawing/2016/5/10/chartex" xmlns:cx3="http://schemas.microsoft.com/office/drawing/2016/5/9/chartex" xmlns:cx2="http://schemas.microsoft.com/office/drawing/2015/10/21/chartex">
+          <mc:Fallback>
             <w:pict>
               <v:shape w14:anchorId="220C498A" id="Rectangle: Single Corner Snipped 215" o:spid="_x0000_s1060" style="position:absolute;margin-left:0;margin-top:72.2pt;width:80.25pt;height:29.25pt;z-index:251738112;visibility:visible;mso-wrap-style:square;mso-height-percent:0;mso-wrap-distance-left:9pt;mso-wrap-distance-top:0;mso-wrap-distance-right:9pt;mso-wrap-distance-bottom:0;mso-position-horizontal:left;mso-position-horizontal-relative:margin;mso-position-vertical:absolute;mso-position-vertical-relative:text;mso-height-percent:0;mso-height-relative:margin;v-text-anchor:middle" coordsize="1019175,371475" o:spt="100" o:gfxdata="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" adj="-11796480,,5400" path="m,l957261,r61914,61914l1019175,371475,,371475,,xe" fillcolor="window" strokecolor="windowText" strokeweight="1pt">
                 <v:stroke joinstyle="miter"/>
@@ -8373,7 +8391,7 @@
               </wp:anchor>
             </w:drawing>
           </mc:Choice>
-          <mc:Fallback xmlns:w16cid="http://schemas.microsoft.com/office/word/2016/wordml/cid" xmlns:am3d="http://schemas.microsoft.com/office/drawing/2017/model3d" xmlns:aink="http://schemas.microsoft.com/office/drawing/2016/ink" xmlns:cx8="http://schemas.microsoft.com/office/drawing/2016/5/14/chartex" xmlns:cx7="http://schemas.microsoft.com/office/drawing/2016/5/13/chartex" xmlns:cx6="http://schemas.microsoft.com/office/drawing/2016/5/12/chartex" xmlns:cx5="http://schemas.microsoft.com/office/drawing/2016/5/11/chartex" xmlns:cx4="http://schemas.microsoft.com/office/drawing/2016/5/10/chartex" xmlns:cx3="http://schemas.microsoft.com/office/drawing/2016/5/9/chartex" xmlns:cx2="http://schemas.microsoft.com/office/drawing/2015/10/21/chartex">
+          <mc:Fallback>
             <w:pict>
               <v:shape w14:anchorId="69C6ED46" id="_x0000_s1061" type="#_x0000_t202" style="position:absolute;left:0;text-align:left;margin-left:0;margin-top:59.8pt;width:54pt;height:24pt;z-index:251785216;visibility:visible;mso-wrap-style:square;mso-width-percent:0;mso-height-percent:0;mso-wrap-distance-left:9pt;mso-wrap-distance-top:3.6pt;mso-wrap-distance-right:9pt;mso-wrap-distance-bottom:3.6pt;mso-position-horizontal:left;mso-position-horizontal-relative:margin;mso-position-vertical:absolute;mso-position-vertical-relative:text;mso-width-percent:0;mso-height-percent:0;mso-width-relative:margin;mso-height-relative:margin;v-text-anchor:top" o:gfxdata="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">
                 <v:textbox>
@@ -8774,7 +8792,7 @@
               </wp:anchor>
             </w:drawing>
           </mc:Choice>
-          <mc:Fallback xmlns:w16cid="http://schemas.microsoft.com/office/word/2016/wordml/cid" xmlns:am3d="http://schemas.microsoft.com/office/drawing/2017/model3d" xmlns:aink="http://schemas.microsoft.com/office/drawing/2016/ink" xmlns:cx8="http://schemas.microsoft.com/office/drawing/2016/5/14/chartex" xmlns:cx7="http://schemas.microsoft.com/office/drawing/2016/5/13/chartex" xmlns:cx6="http://schemas.microsoft.com/office/drawing/2016/5/12/chartex" xmlns:cx5="http://schemas.microsoft.com/office/drawing/2016/5/11/chartex" xmlns:cx4="http://schemas.microsoft.com/office/drawing/2016/5/10/chartex" xmlns:cx3="http://schemas.microsoft.com/office/drawing/2016/5/9/chartex" xmlns:cx2="http://schemas.microsoft.com/office/drawing/2015/10/21/chartex">
+          <mc:Fallback>
             <w:pict>
               <v:shape w14:anchorId="0809050C" id="_x0000_s1062" type="#_x0000_t202" style="position:absolute;margin-left:0;margin-top:25.35pt;width:54pt;height:24pt;z-index:251788288;visibility:visible;mso-wrap-style:square;mso-width-percent:0;mso-height-percent:0;mso-wrap-distance-left:9pt;mso-wrap-distance-top:3.6pt;mso-wrap-distance-right:9pt;mso-wrap-distance-bottom:3.6pt;mso-position-horizontal:left;mso-position-horizontal-relative:margin;mso-position-vertical:absolute;mso-position-vertical-relative:text;mso-width-percent:0;mso-height-percent:0;mso-width-relative:margin;mso-height-relative:margin;v-text-anchor:top" o:gfxdata="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">
                 <v:textbox>
@@ -9280,7 +9298,7 @@
               </wp:anchor>
             </w:drawing>
           </mc:Choice>
-          <mc:Fallback xmlns:w16cid="http://schemas.microsoft.com/office/word/2016/wordml/cid" xmlns:am3d="http://schemas.microsoft.com/office/drawing/2017/model3d" xmlns:aink="http://schemas.microsoft.com/office/drawing/2016/ink" xmlns:cx8="http://schemas.microsoft.com/office/drawing/2016/5/14/chartex" xmlns:cx7="http://schemas.microsoft.com/office/drawing/2016/5/13/chartex" xmlns:cx6="http://schemas.microsoft.com/office/drawing/2016/5/12/chartex" xmlns:cx5="http://schemas.microsoft.com/office/drawing/2016/5/11/chartex" xmlns:cx4="http://schemas.microsoft.com/office/drawing/2016/5/10/chartex" xmlns:cx3="http://schemas.microsoft.com/office/drawing/2016/5/9/chartex" xmlns:cx2="http://schemas.microsoft.com/office/drawing/2015/10/21/chartex">
+          <mc:Fallback>
             <w:pict>
               <v:shape w14:anchorId="657477C1" id="_x0000_s1063" type="#_x0000_t202" style="position:absolute;left:0;text-align:left;margin-left:0;margin-top:33.6pt;width:54pt;height:24pt;z-index:251791360;visibility:visible;mso-wrap-style:square;mso-width-percent:0;mso-height-percent:0;mso-wrap-distance-left:9pt;mso-wrap-distance-top:3.6pt;mso-wrap-distance-right:9pt;mso-wrap-distance-bottom:3.6pt;mso-position-horizontal:left;mso-position-horizontal-relative:margin;mso-position-vertical:absolute;mso-position-vertical-relative:text;mso-width-percent:0;mso-height-percent:0;mso-width-relative:margin;mso-height-relative:margin;v-text-anchor:top" o:gfxdata="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">
                 <v:textbox>
@@ -9428,7 +9446,7 @@
               </wp:anchor>
             </w:drawing>
           </mc:Choice>
-          <mc:Fallback xmlns:w16cid="http://schemas.microsoft.com/office/word/2016/wordml/cid" xmlns:am3d="http://schemas.microsoft.com/office/drawing/2017/model3d" xmlns:aink="http://schemas.microsoft.com/office/drawing/2016/ink" xmlns:cx8="http://schemas.microsoft.com/office/drawing/2016/5/14/chartex" xmlns:cx7="http://schemas.microsoft.com/office/drawing/2016/5/13/chartex" xmlns:cx6="http://schemas.microsoft.com/office/drawing/2016/5/12/chartex" xmlns:cx5="http://schemas.microsoft.com/office/drawing/2016/5/11/chartex" xmlns:cx4="http://schemas.microsoft.com/office/drawing/2016/5/10/chartex" xmlns:cx3="http://schemas.microsoft.com/office/drawing/2016/5/9/chartex" xmlns:cx2="http://schemas.microsoft.com/office/drawing/2015/10/21/chartex">
+          <mc:Fallback>
             <w:pict>
               <v:shape w14:anchorId="20C08B90" id="Straight Arrow Connector 251" o:spid="_x0000_s1026" type="#_x0000_t32" style="position:absolute;margin-left:130.5pt;margin-top:271.3pt;width:3.75pt;height:23.25pt;flip:x y;z-index:251799552;visibility:visible;mso-wrap-style:square;mso-width-percent:0;mso-height-percent:0;mso-wrap-distance-left:9pt;mso-wrap-distance-top:0;mso-wrap-distance-right:9pt;mso-wrap-distance-bottom:0;mso-position-horizontal:absolute;mso-position-horizontal-relative:text;mso-position-vertical:absolute;mso-position-vertical-relative:text;mso-width-percent:0;mso-height-percent:0;mso-width-relative:margin;mso-height-relative:margin" o:gfxdata="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" strokecolor="#4472c4" strokeweight=".5pt">
                 <v:stroke endarrow="block" joinstyle="miter"/>
@@ -9511,7 +9529,7 @@
               </wp:anchor>
             </w:drawing>
           </mc:Choice>
-          <mc:Fallback xmlns:w16cid="http://schemas.microsoft.com/office/word/2016/wordml/cid" xmlns:am3d="http://schemas.microsoft.com/office/drawing/2017/model3d" xmlns:aink="http://schemas.microsoft.com/office/drawing/2016/ink" xmlns:cx8="http://schemas.microsoft.com/office/drawing/2016/5/14/chartex" xmlns:cx7="http://schemas.microsoft.com/office/drawing/2016/5/13/chartex" xmlns:cx6="http://schemas.microsoft.com/office/drawing/2016/5/12/chartex" xmlns:cx5="http://schemas.microsoft.com/office/drawing/2016/5/11/chartex" xmlns:cx4="http://schemas.microsoft.com/office/drawing/2016/5/10/chartex" xmlns:cx3="http://schemas.microsoft.com/office/drawing/2016/5/9/chartex" xmlns:cx2="http://schemas.microsoft.com/office/drawing/2015/10/21/chartex">
+          <mc:Fallback>
             <w:pict>
               <v:shape w14:anchorId="3258E5DA" id="Rectangle: Single Corner Snipped 248" o:spid="_x0000_s1064" style="position:absolute;left:0;text-align:left;margin-left:95.25pt;margin-top:294.6pt;width:80.25pt;height:29.25pt;z-index:251793408;visibility:visible;mso-wrap-style:square;mso-height-percent:0;mso-wrap-distance-left:9pt;mso-wrap-distance-top:0;mso-wrap-distance-right:9pt;mso-wrap-distance-bottom:0;mso-position-horizontal:absolute;mso-position-horizontal-relative:margin;mso-position-vertical:absolute;mso-position-vertical-relative:text;mso-height-percent:0;mso-height-relative:margin;v-text-anchor:middle" coordsize="1019175,371475" o:spt="100" o:gfxdata="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" adj="-11796480,,5400" path="m,l957261,r61914,61914l1019175,371475,,371475,,xe" fillcolor="window" strokecolor="windowText" strokeweight="1pt">
                 <v:stroke joinstyle="miter"/>
@@ -9935,7 +9953,7 @@
               </wp:anchor>
             </w:drawing>
           </mc:Choice>
-          <mc:Fallback xmlns:w16cid="http://schemas.microsoft.com/office/word/2016/wordml/cid" xmlns:am3d="http://schemas.microsoft.com/office/drawing/2017/model3d" xmlns:aink="http://schemas.microsoft.com/office/drawing/2016/ink" xmlns:cx8="http://schemas.microsoft.com/office/drawing/2016/5/14/chartex" xmlns:cx7="http://schemas.microsoft.com/office/drawing/2016/5/13/chartex" xmlns:cx6="http://schemas.microsoft.com/office/drawing/2016/5/12/chartex" xmlns:cx5="http://schemas.microsoft.com/office/drawing/2016/5/11/chartex" xmlns:cx4="http://schemas.microsoft.com/office/drawing/2016/5/10/chartex" xmlns:cx3="http://schemas.microsoft.com/office/drawing/2016/5/9/chartex" xmlns:cx2="http://schemas.microsoft.com/office/drawing/2015/10/21/chartex">
+          <mc:Fallback>
             <w:pict>
               <v:shape w14:anchorId="2DA6251A" id="Rectangle: Single Corner Snipped 255" o:spid="_x0000_s1065" style="position:absolute;margin-left:0;margin-top:-34.5pt;width:525.75pt;height:53.25pt;z-index:251802624;visibility:visible;mso-wrap-style:square;mso-width-percent:0;mso-height-percent:0;mso-wrap-distance-left:9pt;mso-wrap-distance-top:0;mso-wrap-distance-right:9pt;mso-wrap-distance-bottom:0;mso-position-horizontal:left;mso-position-horizontal-relative:page;mso-position-vertical:absolute;mso-position-vertical-relative:text;mso-width-percent:0;mso-height-percent:0;mso-width-relative:margin;mso-height-relative:margin;v-text-anchor:middle" coordsize="6677025,676275" o:spt="100" o:gfxdata="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" adj="-11796480,,5400" path="m,l6338888,r338137,338138l6677025,676275,,676275,,xe" fillcolor="#4472c4 [3204]" strokecolor="#1f3763 [1604]" strokeweight="1pt">
                 <v:stroke joinstyle="miter"/>
@@ -10067,7 +10085,7 @@
               </wp:anchor>
             </w:drawing>
           </mc:Choice>
-          <mc:Fallback xmlns:w16cid="http://schemas.microsoft.com/office/word/2016/wordml/cid" xmlns:am3d="http://schemas.microsoft.com/office/drawing/2017/model3d" xmlns:aink="http://schemas.microsoft.com/office/drawing/2016/ink" xmlns:cx8="http://schemas.microsoft.com/office/drawing/2016/5/14/chartex" xmlns:cx7="http://schemas.microsoft.com/office/drawing/2016/5/13/chartex" xmlns:cx6="http://schemas.microsoft.com/office/drawing/2016/5/12/chartex" xmlns:cx5="http://schemas.microsoft.com/office/drawing/2016/5/11/chartex" xmlns:cx4="http://schemas.microsoft.com/office/drawing/2016/5/10/chartex" xmlns:cx3="http://schemas.microsoft.com/office/drawing/2016/5/9/chartex" xmlns:cx2="http://schemas.microsoft.com/office/drawing/2015/10/21/chartex">
+          <mc:Fallback>
             <w:pict>
               <v:shape w14:anchorId="76CF7E78" id="Straight Arrow Connector 268" o:spid="_x0000_s1026" type="#_x0000_t32" style="position:absolute;margin-left:59.25pt;margin-top:81.35pt;width:45.75pt;height:39.75pt;flip:x;z-index:251829248;visibility:visible;mso-wrap-style:square;mso-width-percent:0;mso-height-percent:0;mso-wrap-distance-left:9pt;mso-wrap-distance-top:0;mso-wrap-distance-right:9pt;mso-wrap-distance-bottom:0;mso-position-horizontal:absolute;mso-position-horizontal-relative:text;mso-position-vertical:absolute;mso-position-vertical-relative:text;mso-width-percent:0;mso-height-percent:0;mso-width-relative:margin;mso-height-relative:margin" o:gfxdata="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" strokecolor="#4472c4" strokeweight=".5pt">
                 <v:stroke endarrow="block" joinstyle="miter"/>
@@ -10132,7 +10150,7 @@
               </wp:anchor>
             </w:drawing>
           </mc:Choice>
-          <mc:Fallback xmlns:w16cid="http://schemas.microsoft.com/office/word/2016/wordml/cid" xmlns:am3d="http://schemas.microsoft.com/office/drawing/2017/model3d" xmlns:aink="http://schemas.microsoft.com/office/drawing/2016/ink" xmlns:cx8="http://schemas.microsoft.com/office/drawing/2016/5/14/chartex" xmlns:cx7="http://schemas.microsoft.com/office/drawing/2016/5/13/chartex" xmlns:cx6="http://schemas.microsoft.com/office/drawing/2016/5/12/chartex" xmlns:cx5="http://schemas.microsoft.com/office/drawing/2016/5/11/chartex" xmlns:cx4="http://schemas.microsoft.com/office/drawing/2016/5/10/chartex" xmlns:cx3="http://schemas.microsoft.com/office/drawing/2016/5/9/chartex" xmlns:cx2="http://schemas.microsoft.com/office/drawing/2015/10/21/chartex">
+          <mc:Fallback>
             <w:pict>
               <v:shape w14:anchorId="3B0DADC5" id="Straight Arrow Connector 267" o:spid="_x0000_s1026" type="#_x0000_t32" style="position:absolute;margin-left:234.75pt;margin-top:82.1pt;width:34.5pt;height:65.25pt;flip:x;z-index:251827200;visibility:visible;mso-wrap-style:square;mso-width-percent:0;mso-height-percent:0;mso-wrap-distance-left:9pt;mso-wrap-distance-top:0;mso-wrap-distance-right:9pt;mso-wrap-distance-bottom:0;mso-position-horizontal:absolute;mso-position-horizontal-relative:text;mso-position-vertical:absolute;mso-position-vertical-relative:text;mso-width-percent:0;mso-height-percent:0;mso-width-relative:margin;mso-height-relative:margin" o:gfxdata="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" strokecolor="#4472c4" strokeweight=".5pt">
                 <v:stroke endarrow="block" joinstyle="miter"/>
@@ -10212,7 +10230,7 @@
               </wp:anchor>
             </w:drawing>
           </mc:Choice>
-          <mc:Fallback xmlns:w16cid="http://schemas.microsoft.com/office/word/2016/wordml/cid" xmlns:am3d="http://schemas.microsoft.com/office/drawing/2017/model3d" xmlns:aink="http://schemas.microsoft.com/office/drawing/2016/ink" xmlns:cx8="http://schemas.microsoft.com/office/drawing/2016/5/14/chartex" xmlns:cx7="http://schemas.microsoft.com/office/drawing/2016/5/13/chartex" xmlns:cx6="http://schemas.microsoft.com/office/drawing/2016/5/12/chartex" xmlns:cx5="http://schemas.microsoft.com/office/drawing/2016/5/11/chartex" xmlns:cx4="http://schemas.microsoft.com/office/drawing/2016/5/10/chartex" xmlns:cx3="http://schemas.microsoft.com/office/drawing/2016/5/9/chartex" xmlns:cx2="http://schemas.microsoft.com/office/drawing/2015/10/21/chartex">
+          <mc:Fallback>
             <w:pict>
               <v:shape w14:anchorId="28A6D750" id="Rectangle: Single Corner Snipped 262" o:spid="_x0000_s1066" style="position:absolute;left:0;text-align:left;margin-left:0;margin-top:52.85pt;width:80.25pt;height:29.25pt;z-index:251816960;visibility:visible;mso-wrap-style:square;mso-height-percent:0;mso-wrap-distance-left:9pt;mso-wrap-distance-top:0;mso-wrap-distance-right:9pt;mso-wrap-distance-bottom:0;mso-position-horizontal:center;mso-position-horizontal-relative:margin;mso-position-vertical:absolute;mso-position-vertical-relative:text;mso-height-percent:0;mso-height-relative:margin;v-text-anchor:middle" coordsize="1019175,371475" o:spt="100" o:gfxdata="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" adj="-11796480,,5400" path="m,l957261,r61914,61914l1019175,371475,,371475,,xe" fillcolor="window" strokecolor="windowText" strokeweight="1pt">
                 <v:stroke joinstyle="miter"/>
@@ -10307,7 +10325,7 @@
               </wp:anchor>
             </w:drawing>
           </mc:Choice>
-          <mc:Fallback xmlns:w16cid="http://schemas.microsoft.com/office/word/2016/wordml/cid" xmlns:am3d="http://schemas.microsoft.com/office/drawing/2017/model3d" xmlns:aink="http://schemas.microsoft.com/office/drawing/2016/ink" xmlns:cx8="http://schemas.microsoft.com/office/drawing/2016/5/14/chartex" xmlns:cx7="http://schemas.microsoft.com/office/drawing/2016/5/13/chartex" xmlns:cx6="http://schemas.microsoft.com/office/drawing/2016/5/12/chartex" xmlns:cx5="http://schemas.microsoft.com/office/drawing/2016/5/11/chartex" xmlns:cx4="http://schemas.microsoft.com/office/drawing/2016/5/10/chartex" xmlns:cx3="http://schemas.microsoft.com/office/drawing/2016/5/9/chartex" xmlns:cx2="http://schemas.microsoft.com/office/drawing/2015/10/21/chartex">
+          <mc:Fallback>
             <w:pict>
               <v:shape w14:anchorId="05B50350" id="Rectangle: Single Corner Snipped 260" o:spid="_x0000_s1067" style="position:absolute;left:0;text-align:left;margin-left:71.25pt;margin-top:52.85pt;width:80.25pt;height:29.25pt;z-index:251814912;visibility:visible;mso-wrap-style:square;mso-height-percent:0;mso-wrap-distance-left:9pt;mso-wrap-distance-top:0;mso-wrap-distance-right:9pt;mso-wrap-distance-bottom:0;mso-position-horizontal:absolute;mso-position-horizontal-relative:margin;mso-position-vertical:absolute;mso-position-vertical-relative:text;mso-height-percent:0;mso-height-relative:margin;v-text-anchor:middle" coordsize="1019175,371475" o:spt="100" o:gfxdata="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" adj="-11796480,,5400" path="m,l957261,r61914,61914l1019175,371475,,371475,,xe" fillcolor="window" strokecolor="windowText" strokeweight="1pt">
                 <v:stroke joinstyle="miter"/>
@@ -10411,7 +10429,7 @@
               </wp:anchor>
             </w:drawing>
           </mc:Choice>
-          <mc:Fallback xmlns:w16cid="http://schemas.microsoft.com/office/word/2016/wordml/cid" xmlns:am3d="http://schemas.microsoft.com/office/drawing/2017/model3d" xmlns:aink="http://schemas.microsoft.com/office/drawing/2016/ink" xmlns:cx8="http://schemas.microsoft.com/office/drawing/2016/5/14/chartex" xmlns:cx7="http://schemas.microsoft.com/office/drawing/2016/5/13/chartex" xmlns:cx6="http://schemas.microsoft.com/office/drawing/2016/5/12/chartex" xmlns:cx5="http://schemas.microsoft.com/office/drawing/2016/5/11/chartex" xmlns:cx4="http://schemas.microsoft.com/office/drawing/2016/5/10/chartex" xmlns:cx3="http://schemas.microsoft.com/office/drawing/2016/5/9/chartex" xmlns:cx2="http://schemas.microsoft.com/office/drawing/2015/10/21/chartex">
+          <mc:Fallback>
             <w:pict>
               <v:shape w14:anchorId="2DEDCBBF" id="Straight Arrow Connector 263" o:spid="_x0000_s1026" type="#_x0000_t32" style="position:absolute;margin-left:37.5pt;margin-top:120.7pt;width:11.25pt;height:60.75pt;flip:y;z-index:251819008;visibility:visible;mso-wrap-style:square;mso-width-percent:0;mso-height-percent:0;mso-wrap-distance-left:9pt;mso-wrap-distance-top:0;mso-wrap-distance-right:9pt;mso-wrap-distance-bottom:0;mso-position-horizontal:absolute;mso-position-horizontal-relative:text;mso-position-vertical:absolute;mso-position-vertical-relative:text;mso-width-percent:0;mso-height-percent:0;mso-width-relative:margin;mso-height-relative:margin" o:gfxdata="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" strokecolor="#4472c4" strokeweight=".5pt">
                 <v:stroke endarrow="block" joinstyle="miter"/>
@@ -10476,7 +10494,7 @@
               </wp:anchor>
             </w:drawing>
           </mc:Choice>
-          <mc:Fallback xmlns:w16cid="http://schemas.microsoft.com/office/word/2016/wordml/cid" xmlns:am3d="http://schemas.microsoft.com/office/drawing/2017/model3d" xmlns:aink="http://schemas.microsoft.com/office/drawing/2016/ink" xmlns:cx8="http://schemas.microsoft.com/office/drawing/2016/5/14/chartex" xmlns:cx7="http://schemas.microsoft.com/office/drawing/2016/5/13/chartex" xmlns:cx6="http://schemas.microsoft.com/office/drawing/2016/5/12/chartex" xmlns:cx5="http://schemas.microsoft.com/office/drawing/2016/5/11/chartex" xmlns:cx4="http://schemas.microsoft.com/office/drawing/2016/5/10/chartex" xmlns:cx3="http://schemas.microsoft.com/office/drawing/2016/5/9/chartex" xmlns:cx2="http://schemas.microsoft.com/office/drawing/2015/10/21/chartex">
+          <mc:Fallback>
             <w:pict>
               <v:shape w14:anchorId="13295F70" id="Straight Arrow Connector 264" o:spid="_x0000_s1026" type="#_x0000_t32" style="position:absolute;margin-left:82.5pt;margin-top:119.2pt;width:25.5pt;height:55.5pt;flip:x y;z-index:251821056;visibility:visible;mso-wrap-style:square;mso-width-percent:0;mso-height-percent:0;mso-wrap-distance-left:9pt;mso-wrap-distance-top:0;mso-wrap-distance-right:9pt;mso-wrap-distance-bottom:0;mso-position-horizontal:absolute;mso-position-horizontal-relative:text;mso-position-vertical:absolute;mso-position-vertical-relative:text;mso-width-percent:0;mso-height-percent:0;mso-width-relative:margin;mso-height-relative:margin" o:gfxdata="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" strokecolor="#4472c4" strokeweight=".5pt">
                 <v:stroke endarrow="block" joinstyle="miter"/>
@@ -10541,7 +10559,7 @@
               </wp:anchor>
             </w:drawing>
           </mc:Choice>
-          <mc:Fallback xmlns:w16cid="http://schemas.microsoft.com/office/word/2016/wordml/cid" xmlns:am3d="http://schemas.microsoft.com/office/drawing/2017/model3d" xmlns:aink="http://schemas.microsoft.com/office/drawing/2016/ink" xmlns:cx8="http://schemas.microsoft.com/office/drawing/2016/5/14/chartex" xmlns:cx7="http://schemas.microsoft.com/office/drawing/2016/5/13/chartex" xmlns:cx6="http://schemas.microsoft.com/office/drawing/2016/5/12/chartex" xmlns:cx5="http://schemas.microsoft.com/office/drawing/2016/5/11/chartex" xmlns:cx4="http://schemas.microsoft.com/office/drawing/2016/5/10/chartex" xmlns:cx3="http://schemas.microsoft.com/office/drawing/2016/5/9/chartex" xmlns:cx2="http://schemas.microsoft.com/office/drawing/2015/10/21/chartex">
+          <mc:Fallback>
             <w:pict>
               <v:shape w14:anchorId="7CF6AC81" id="Straight Arrow Connector 265" o:spid="_x0000_s1026" type="#_x0000_t32" style="position:absolute;margin-left:104.25pt;margin-top:113.95pt;width:100.5pt;height:64.5pt;flip:x y;z-index:251823104;visibility:visible;mso-wrap-style:square;mso-width-percent:0;mso-height-percent:0;mso-wrap-distance-left:9pt;mso-wrap-distance-top:0;mso-wrap-distance-right:9pt;mso-wrap-distance-bottom:0;mso-position-horizontal:absolute;mso-position-horizontal-relative:text;mso-position-vertical:absolute;mso-position-vertical-relative:text;mso-width-percent:0;mso-height-percent:0;mso-width-relative:margin;mso-height-relative:margin" o:gfxdata="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" strokecolor="#4472c4" strokeweight=".5pt">
                 <v:stroke endarrow="block" joinstyle="miter"/>
@@ -10606,7 +10624,7 @@
               </wp:anchor>
             </w:drawing>
           </mc:Choice>
-          <mc:Fallback xmlns:w16cid="http://schemas.microsoft.com/office/word/2016/wordml/cid" xmlns:am3d="http://schemas.microsoft.com/office/drawing/2017/model3d" xmlns:aink="http://schemas.microsoft.com/office/drawing/2016/ink" xmlns:cx8="http://schemas.microsoft.com/office/drawing/2016/5/14/chartex" xmlns:cx7="http://schemas.microsoft.com/office/drawing/2016/5/13/chartex" xmlns:cx6="http://schemas.microsoft.com/office/drawing/2016/5/12/chartex" xmlns:cx5="http://schemas.microsoft.com/office/drawing/2016/5/11/chartex" xmlns:cx4="http://schemas.microsoft.com/office/drawing/2016/5/10/chartex" xmlns:cx3="http://schemas.microsoft.com/office/drawing/2016/5/9/chartex" xmlns:cx2="http://schemas.microsoft.com/office/drawing/2015/10/21/chartex">
+          <mc:Fallback>
             <w:pict>
               <v:shape w14:anchorId="5BE77C12" id="Straight Arrow Connector 266" o:spid="_x0000_s1026" type="#_x0000_t32" style="position:absolute;margin-left:375.75pt;margin-top:127.45pt;width:5.25pt;height:54pt;flip:x y;z-index:251825152;visibility:visible;mso-wrap-style:square;mso-width-percent:0;mso-height-percent:0;mso-wrap-distance-left:9pt;mso-wrap-distance-top:0;mso-wrap-distance-right:9pt;mso-wrap-distance-bottom:0;mso-position-horizontal:absolute;mso-position-horizontal-relative:text;mso-position-vertical:absolute;mso-position-vertical-relative:text;mso-width-percent:0;mso-height-percent:0;mso-width-relative:margin;mso-height-relative:margin" o:gfxdata="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" strokecolor="#4472c4" strokeweight=".5pt">
                 <v:stroke endarrow="block" joinstyle="miter"/>
@@ -10752,7 +10770,7 @@
               </wp:anchor>
             </w:drawing>
           </mc:Choice>
-          <mc:Fallback xmlns:w16cid="http://schemas.microsoft.com/office/word/2016/wordml/cid" xmlns:am3d="http://schemas.microsoft.com/office/drawing/2017/model3d" xmlns:aink="http://schemas.microsoft.com/office/drawing/2016/ink" xmlns:cx8="http://schemas.microsoft.com/office/drawing/2016/5/14/chartex" xmlns:cx7="http://schemas.microsoft.com/office/drawing/2016/5/13/chartex" xmlns:cx6="http://schemas.microsoft.com/office/drawing/2016/5/12/chartex" xmlns:cx5="http://schemas.microsoft.com/office/drawing/2016/5/11/chartex" xmlns:cx4="http://schemas.microsoft.com/office/drawing/2016/5/10/chartex" xmlns:cx3="http://schemas.microsoft.com/office/drawing/2016/5/9/chartex" xmlns:cx2="http://schemas.microsoft.com/office/drawing/2015/10/21/chartex">
+          <mc:Fallback>
             <w:pict>
               <v:shape w14:anchorId="6CE6BED8" id="_x0000_s1068" type="#_x0000_t202" style="position:absolute;margin-left:0;margin-top:4.3pt;width:54pt;height:24pt;z-index:251804672;visibility:visible;mso-wrap-style:square;mso-width-percent:0;mso-height-percent:0;mso-wrap-distance-left:9pt;mso-wrap-distance-top:3.6pt;mso-wrap-distance-right:9pt;mso-wrap-distance-bottom:3.6pt;mso-position-horizontal:left;mso-position-horizontal-relative:margin;mso-position-vertical:absolute;mso-position-vertical-relative:text;mso-width-percent:0;mso-height-percent:0;mso-width-relative:margin;mso-height-relative:margin;v-text-anchor:top" o:gfxdata="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">
                 <v:textbox>
@@ -10856,7 +10874,7 @@
               </wp:anchor>
             </w:drawing>
           </mc:Choice>
-          <mc:Fallback xmlns:w16cid="http://schemas.microsoft.com/office/word/2016/wordml/cid" xmlns:am3d="http://schemas.microsoft.com/office/drawing/2017/model3d" xmlns:aink="http://schemas.microsoft.com/office/drawing/2016/ink" xmlns:cx8="http://schemas.microsoft.com/office/drawing/2016/5/14/chartex" xmlns:cx7="http://schemas.microsoft.com/office/drawing/2016/5/13/chartex" xmlns:cx6="http://schemas.microsoft.com/office/drawing/2016/5/12/chartex" xmlns:cx5="http://schemas.microsoft.com/office/drawing/2016/5/11/chartex" xmlns:cx4="http://schemas.microsoft.com/office/drawing/2016/5/10/chartex" xmlns:cx3="http://schemas.microsoft.com/office/drawing/2016/5/9/chartex" xmlns:cx2="http://schemas.microsoft.com/office/drawing/2015/10/21/chartex">
+          <mc:Fallback>
             <w:pict>
               <v:shape w14:anchorId="0E5FE494" id="Rectangle: Single Corner Snipped 259" o:spid="_x0000_s1069" style="position:absolute;margin-left:345.75pt;margin-top:114.55pt;width:87.75pt;height:29.25pt;z-index:251812864;visibility:visible;mso-wrap-style:square;mso-width-percent:0;mso-height-percent:0;mso-wrap-distance-left:9pt;mso-wrap-distance-top:0;mso-wrap-distance-right:9pt;mso-wrap-distance-bottom:0;mso-position-horizontal:absolute;mso-position-horizontal-relative:margin;mso-position-vertical:absolute;mso-position-vertical-relative:text;mso-width-percent:0;mso-height-percent:0;mso-width-relative:margin;mso-height-relative:margin;v-text-anchor:middle" coordsize="1114425,371475" o:spt="100" o:gfxdata="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" adj="-11796480,,5400" path="m,l1052511,r61914,61914l1114425,371475,,371475,,xe" fillcolor="window" strokecolor="windowText" strokeweight="1pt">
                 <v:stroke joinstyle="miter"/>
@@ -10956,7 +10974,7 @@
               </wp:anchor>
             </w:drawing>
           </mc:Choice>
-          <mc:Fallback xmlns:w16cid="http://schemas.microsoft.com/office/word/2016/wordml/cid" xmlns:am3d="http://schemas.microsoft.com/office/drawing/2017/model3d" xmlns:aink="http://schemas.microsoft.com/office/drawing/2016/ink" xmlns:cx8="http://schemas.microsoft.com/office/drawing/2016/5/14/chartex" xmlns:cx7="http://schemas.microsoft.com/office/drawing/2016/5/13/chartex" xmlns:cx6="http://schemas.microsoft.com/office/drawing/2016/5/12/chartex" xmlns:cx5="http://schemas.microsoft.com/office/drawing/2016/5/11/chartex" xmlns:cx4="http://schemas.microsoft.com/office/drawing/2016/5/10/chartex" xmlns:cx3="http://schemas.microsoft.com/office/drawing/2016/5/9/chartex" xmlns:cx2="http://schemas.microsoft.com/office/drawing/2015/10/21/chartex">
+          <mc:Fallback>
             <w:pict>
               <v:shape w14:anchorId="7236EB2C" id="Rectangle: Single Corner Snipped 258" o:spid="_x0000_s1070" style="position:absolute;margin-left:192pt;margin-top:114.05pt;width:80.25pt;height:29.25pt;z-index:251810816;visibility:visible;mso-wrap-style:square;mso-height-percent:0;mso-wrap-distance-left:9pt;mso-wrap-distance-top:0;mso-wrap-distance-right:9pt;mso-wrap-distance-bottom:0;mso-position-horizontal:absolute;mso-position-horizontal-relative:margin;mso-position-vertical:absolute;mso-position-vertical-relative:text;mso-height-percent:0;mso-height-relative:margin;v-text-anchor:middle" coordsize="1019175,371475" o:spt="100" o:gfxdata="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" adj="-11796480,,5400" path="m,l957261,r61914,61914l1019175,371475,,371475,,xe" fillcolor="window" strokecolor="windowText" strokeweight="1pt">
                 <v:stroke joinstyle="miter"/>
@@ -11061,7 +11079,7 @@
               </wp:anchor>
             </w:drawing>
           </mc:Choice>
-          <mc:Fallback xmlns:w16cid="http://schemas.microsoft.com/office/word/2016/wordml/cid" xmlns:am3d="http://schemas.microsoft.com/office/drawing/2017/model3d" xmlns:aink="http://schemas.microsoft.com/office/drawing/2016/ink" xmlns:cx8="http://schemas.microsoft.com/office/drawing/2016/5/14/chartex" xmlns:cx7="http://schemas.microsoft.com/office/drawing/2016/5/13/chartex" xmlns:cx6="http://schemas.microsoft.com/office/drawing/2016/5/12/chartex" xmlns:cx5="http://schemas.microsoft.com/office/drawing/2016/5/11/chartex" xmlns:cx4="http://schemas.microsoft.com/office/drawing/2016/5/10/chartex" xmlns:cx3="http://schemas.microsoft.com/office/drawing/2016/5/9/chartex" xmlns:cx2="http://schemas.microsoft.com/office/drawing/2015/10/21/chartex">
+          <mc:Fallback>
             <w:pict>
               <v:shape w14:anchorId="45C338A6" id="Rectangle: Single Corner Snipped 257" o:spid="_x0000_s1071" style="position:absolute;margin-left:96pt;margin-top:114.05pt;width:80.25pt;height:29.25pt;z-index:251808768;visibility:visible;mso-wrap-style:square;mso-height-percent:0;mso-wrap-distance-left:9pt;mso-wrap-distance-top:0;mso-wrap-distance-right:9pt;mso-wrap-distance-bottom:0;mso-position-horizontal:absolute;mso-position-horizontal-relative:margin;mso-position-vertical:absolute;mso-position-vertical-relative:text;mso-height-percent:0;mso-height-relative:margin;v-text-anchor:middle" coordsize="1019175,371475" o:spt="100" o:gfxdata="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" adj="-11796480,,5400" path="m,l957261,r61914,61914l1019175,371475,,371475,,xe" fillcolor="window" strokecolor="windowText" strokeweight="1pt">
                 <v:stroke joinstyle="miter"/>
@@ -11161,7 +11179,7 @@
               </wp:anchor>
             </w:drawing>
           </mc:Choice>
-          <mc:Fallback xmlns:w16cid="http://schemas.microsoft.com/office/word/2016/wordml/cid" xmlns:am3d="http://schemas.microsoft.com/office/drawing/2017/model3d" xmlns:aink="http://schemas.microsoft.com/office/drawing/2016/ink" xmlns:cx8="http://schemas.microsoft.com/office/drawing/2016/5/14/chartex" xmlns:cx7="http://schemas.microsoft.com/office/drawing/2016/5/13/chartex" xmlns:cx6="http://schemas.microsoft.com/office/drawing/2016/5/12/chartex" xmlns:cx5="http://schemas.microsoft.com/office/drawing/2016/5/11/chartex" xmlns:cx4="http://schemas.microsoft.com/office/drawing/2016/5/10/chartex" xmlns:cx3="http://schemas.microsoft.com/office/drawing/2016/5/9/chartex" xmlns:cx2="http://schemas.microsoft.com/office/drawing/2015/10/21/chartex">
+          <mc:Fallback>
             <w:pict>
               <v:shape w14:anchorId="68F91E9A" id="Rectangle: Single Corner Snipped 256" o:spid="_x0000_s1072" style="position:absolute;margin-left:0;margin-top:114.8pt;width:80.25pt;height:29.25pt;z-index:251806720;visibility:visible;mso-wrap-style:square;mso-height-percent:0;mso-wrap-distance-left:9pt;mso-wrap-distance-top:0;mso-wrap-distance-right:9pt;mso-wrap-distance-bottom:0;mso-position-horizontal:left;mso-position-horizontal-relative:margin;mso-position-vertical:absolute;mso-position-vertical-relative:text;mso-height-percent:0;mso-height-relative:margin;v-text-anchor:middle" coordsize="1019175,371475" o:spt="100" o:gfxdata="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" adj="-11796480,,5400" path="m,l957261,r61914,61914l1019175,371475,,371475,,xe" fillcolor="window" strokecolor="windowText" strokeweight="1pt">
                 <v:stroke joinstyle="miter"/>
@@ -11506,7 +11524,7 @@
               </wp:anchor>
             </w:drawing>
           </mc:Choice>
-          <mc:Fallback xmlns:w16cid="http://schemas.microsoft.com/office/word/2016/wordml/cid" xmlns:am3d="http://schemas.microsoft.com/office/drawing/2017/model3d" xmlns:aink="http://schemas.microsoft.com/office/drawing/2016/ink" xmlns:cx8="http://schemas.microsoft.com/office/drawing/2016/5/14/chartex" xmlns:cx7="http://schemas.microsoft.com/office/drawing/2016/5/13/chartex" xmlns:cx6="http://schemas.microsoft.com/office/drawing/2016/5/12/chartex" xmlns:cx5="http://schemas.microsoft.com/office/drawing/2016/5/11/chartex" xmlns:cx4="http://schemas.microsoft.com/office/drawing/2016/5/10/chartex" xmlns:cx3="http://schemas.microsoft.com/office/drawing/2016/5/9/chartex" xmlns:cx2="http://schemas.microsoft.com/office/drawing/2015/10/21/chartex">
+          <mc:Fallback>
             <w:pict>
               <v:shape w14:anchorId="422B7B79" id="_x0000_s1073" type="#_x0000_t202" style="position:absolute;margin-left:0;margin-top:1.7pt;width:54pt;height:24pt;z-index:251832320;visibility:visible;mso-wrap-style:square;mso-width-percent:0;mso-height-percent:0;mso-wrap-distance-left:9pt;mso-wrap-distance-top:3.6pt;mso-wrap-distance-right:9pt;mso-wrap-distance-bottom:3.6pt;mso-position-horizontal:left;mso-position-horizontal-relative:margin;mso-position-vertical:absolute;mso-position-vertical-relative:text;mso-width-percent:0;mso-height-percent:0;mso-width-relative:margin;mso-height-relative:margin;v-text-anchor:top" o:gfxdata="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">
                 <v:textbox>
@@ -12070,7 +12088,7 @@
               </wp:anchor>
             </w:drawing>
           </mc:Choice>
-          <mc:Fallback xmlns:w16cid="http://schemas.microsoft.com/office/word/2016/wordml/cid" xmlns:am3d="http://schemas.microsoft.com/office/drawing/2017/model3d" xmlns:aink="http://schemas.microsoft.com/office/drawing/2016/ink" xmlns:cx8="http://schemas.microsoft.com/office/drawing/2016/5/14/chartex" xmlns:cx7="http://schemas.microsoft.com/office/drawing/2016/5/13/chartex" xmlns:cx6="http://schemas.microsoft.com/office/drawing/2016/5/12/chartex" xmlns:cx5="http://schemas.microsoft.com/office/drawing/2016/5/11/chartex" xmlns:cx4="http://schemas.microsoft.com/office/drawing/2016/5/10/chartex" xmlns:cx3="http://schemas.microsoft.com/office/drawing/2016/5/9/chartex" xmlns:cx2="http://schemas.microsoft.com/office/drawing/2015/10/21/chartex">
+          <mc:Fallback>
             <w:pict>
               <v:shape w14:anchorId="48FF62AA" id="Rectangle: Single Corner Snipped 275" o:spid="_x0000_s1074" style="position:absolute;margin-left:0;margin-top:-36.6pt;width:525.75pt;height:53.25pt;z-index:251834368;visibility:visible;mso-wrap-style:square;mso-width-percent:0;mso-height-percent:0;mso-wrap-distance-left:9pt;mso-wrap-distance-top:0;mso-wrap-distance-right:9pt;mso-wrap-distance-bottom:0;mso-position-horizontal:left;mso-position-horizontal-relative:page;mso-position-vertical:absolute;mso-position-vertical-relative:text;mso-width-percent:0;mso-height-percent:0;mso-width-relative:margin;mso-height-relative:margin;v-text-anchor:middle" coordsize="6677025,676275" o:spt="100" o:gfxdata="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" adj="-11796480,,5400" path="m,l6338888,r338137,338138l6677025,676275,,676275,,xe" fillcolor="#4472c4" strokecolor="#2f528f" strokeweight="1pt">
                 <v:stroke joinstyle="miter"/>
@@ -12204,7 +12222,7 @@
               </wp:anchor>
             </w:drawing>
           </mc:Choice>
-          <mc:Fallback xmlns:w16cid="http://schemas.microsoft.com/office/word/2016/wordml/cid" xmlns:am3d="http://schemas.microsoft.com/office/drawing/2017/model3d" xmlns:aink="http://schemas.microsoft.com/office/drawing/2016/ink" xmlns:cx8="http://schemas.microsoft.com/office/drawing/2016/5/14/chartex" xmlns:cx7="http://schemas.microsoft.com/office/drawing/2016/5/13/chartex" xmlns:cx6="http://schemas.microsoft.com/office/drawing/2016/5/12/chartex" xmlns:cx5="http://schemas.microsoft.com/office/drawing/2016/5/11/chartex" xmlns:cx4="http://schemas.microsoft.com/office/drawing/2016/5/10/chartex" xmlns:cx3="http://schemas.microsoft.com/office/drawing/2016/5/9/chartex" xmlns:cx2="http://schemas.microsoft.com/office/drawing/2015/10/21/chartex">
+          <mc:Fallback>
             <w:pict>
               <v:shape w14:anchorId="789DCC3A" id="Straight Arrow Connector 286" o:spid="_x0000_s1026" type="#_x0000_t32" style="position:absolute;margin-left:104.25pt;margin-top:128.6pt;width:11.25pt;height:35.25pt;flip:x;z-index:251854848;visibility:visible;mso-wrap-style:square;mso-width-percent:0;mso-height-percent:0;mso-wrap-distance-left:9pt;mso-wrap-distance-top:0;mso-wrap-distance-right:9pt;mso-wrap-distance-bottom:0;mso-position-horizontal:absolute;mso-position-horizontal-relative:text;mso-position-vertical:absolute;mso-position-vertical-relative:text;mso-width-percent:0;mso-height-percent:0;mso-width-relative:margin;mso-height-relative:margin" o:gfxdata="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" strokecolor="#4472c4" strokeweight=".5pt">
                 <v:stroke endarrow="block" joinstyle="miter"/>
@@ -12284,7 +12302,7 @@
               </wp:anchor>
             </w:drawing>
           </mc:Choice>
-          <mc:Fallback xmlns:w16cid="http://schemas.microsoft.com/office/word/2016/wordml/cid" xmlns:am3d="http://schemas.microsoft.com/office/drawing/2017/model3d" xmlns:aink="http://schemas.microsoft.com/office/drawing/2016/ink" xmlns:cx8="http://schemas.microsoft.com/office/drawing/2016/5/14/chartex" xmlns:cx7="http://schemas.microsoft.com/office/drawing/2016/5/13/chartex" xmlns:cx6="http://schemas.microsoft.com/office/drawing/2016/5/12/chartex" xmlns:cx5="http://schemas.microsoft.com/office/drawing/2016/5/11/chartex" xmlns:cx4="http://schemas.microsoft.com/office/drawing/2016/5/10/chartex" xmlns:cx3="http://schemas.microsoft.com/office/drawing/2016/5/9/chartex" xmlns:cx2="http://schemas.microsoft.com/office/drawing/2015/10/21/chartex">
+          <mc:Fallback>
             <w:pict>
               <v:shape w14:anchorId="3C7B6418" id="Rectangle: Single Corner Snipped 278" o:spid="_x0000_s1075" style="position:absolute;left:0;text-align:left;margin-left:78pt;margin-top:100.1pt;width:80.25pt;height:29.25pt;z-index:251839488;visibility:visible;mso-wrap-style:square;mso-height-percent:0;mso-wrap-distance-left:9pt;mso-wrap-distance-top:0;mso-wrap-distance-right:9pt;mso-wrap-distance-bottom:0;mso-position-horizontal:absolute;mso-position-horizontal-relative:margin;mso-position-vertical:absolute;mso-position-vertical-relative:text;mso-height-percent:0;mso-height-relative:margin;v-text-anchor:middle" coordsize="1019175,371475" o:spt="100" o:gfxdata="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" adj="-11796480,,5400" path="m,l957261,r61914,61914l1019175,371475,,371475,,xe" fillcolor="window" strokecolor="windowText" strokeweight="1pt">
                 <v:stroke joinstyle="miter"/>
@@ -12362,13 +12380,335 @@
       <w:r>
         <w:rPr>
           <w:noProof/>
-          <w:sz w:val="28"/>
-          <w:szCs w:val="28"/>
         </w:rPr>
         <mc:AlternateContent>
           <mc:Choice Requires="wps">
             <w:drawing>
-              <wp:anchor distT="45720" distB="45720" distL="114300" distR="114300" simplePos="0" relativeHeight="251837440" behindDoc="0" locked="0" layoutInCell="1" allowOverlap="1" wp14:anchorId="2311D2CF" wp14:editId="48B12C34">
+              <wp:anchor distT="0" distB="0" distL="114300" distR="114300" simplePos="0" relativeHeight="251881472" behindDoc="0" locked="0" layoutInCell="1" allowOverlap="1" wp14:anchorId="24A93ED8" wp14:editId="7113C73A">
+                <wp:simplePos x="0" y="0"/>
+                <wp:positionH relativeFrom="column">
+                  <wp:posOffset>2867025</wp:posOffset>
+                </wp:positionH>
+                <wp:positionV relativeFrom="paragraph">
+                  <wp:posOffset>5336540</wp:posOffset>
+                </wp:positionV>
+                <wp:extent cx="1095375" cy="600075"/>
+                <wp:effectExtent l="38100" t="38100" r="28575" b="28575"/>
+                <wp:wrapNone/>
+                <wp:docPr id="8" name="Straight Arrow Connector 8"/>
+                <wp:cNvGraphicFramePr/>
+                <a:graphic xmlns:a="http://schemas.openxmlformats.org/drawingml/2006/main">
+                  <a:graphicData uri="http://schemas.microsoft.com/office/word/2010/wordprocessingShape">
+                    <wps:wsp>
+                      <wps:cNvCnPr/>
+                      <wps:spPr>
+                        <a:xfrm flipH="1" flipV="1">
+                          <a:off x="0" y="0"/>
+                          <a:ext cx="1095375" cy="600075"/>
+                        </a:xfrm>
+                        <a:prstGeom prst="straightConnector1">
+                          <a:avLst/>
+                        </a:prstGeom>
+                        <a:ln>
+                          <a:tailEnd type="triangle"/>
+                        </a:ln>
+                      </wps:spPr>
+                      <wps:style>
+                        <a:lnRef idx="1">
+                          <a:schemeClr val="accent1"/>
+                        </a:lnRef>
+                        <a:fillRef idx="0">
+                          <a:schemeClr val="accent1"/>
+                        </a:fillRef>
+                        <a:effectRef idx="0">
+                          <a:schemeClr val="accent1"/>
+                        </a:effectRef>
+                        <a:fontRef idx="minor">
+                          <a:schemeClr val="tx1"/>
+                        </a:fontRef>
+                      </wps:style>
+                      <wps:bodyPr/>
+                    </wps:wsp>
+                  </a:graphicData>
+                </a:graphic>
+              </wp:anchor>
+            </w:drawing>
+          </mc:Choice>
+          <mc:Fallback>
+            <w:pict>
+              <v:shapetype w14:anchorId="759B8878" id="_x0000_t32" coordsize="21600,21600" o:spt="32" o:oned="t" path="m,l21600,21600e" filled="f">
+                <v:path arrowok="t" fillok="f" o:connecttype="none"/>
+                <o:lock v:ext="edit" shapetype="t"/>
+              </v:shapetype>
+              <v:shape id="Straight Arrow Connector 8" o:spid="_x0000_s1026" type="#_x0000_t32" style="position:absolute;margin-left:225.75pt;margin-top:420.2pt;width:86.25pt;height:47.25pt;flip:x y;z-index:251881472;visibility:visible;mso-wrap-style:square;mso-wrap-distance-left:9pt;mso-wrap-distance-top:0;mso-wrap-distance-right:9pt;mso-wrap-distance-bottom:0;mso-position-horizontal:absolute;mso-position-horizontal-relative:text;mso-position-vertical:absolute;mso-position-vertical-relative:text" o:gfxdata="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" strokecolor="#4472c4 [3204]" strokeweight=".5pt">
+                <v:stroke endarrow="block" joinstyle="miter"/>
+              </v:shape>
+            </w:pict>
+          </mc:Fallback>
+        </mc:AlternateContent>
+      </w:r>
+      <w:r>
+        <w:rPr>
+          <w:noProof/>
+        </w:rPr>
+        <mc:AlternateContent>
+          <mc:Choice Requires="wps">
+            <w:drawing>
+              <wp:anchor distT="0" distB="0" distL="114300" distR="114300" simplePos="0" relativeHeight="251880448" behindDoc="0" locked="0" layoutInCell="1" allowOverlap="1" wp14:anchorId="7EDA918C" wp14:editId="0C0E14C0">
+                <wp:simplePos x="0" y="0"/>
+                <wp:positionH relativeFrom="column">
+                  <wp:posOffset>2295525</wp:posOffset>
+                </wp:positionH>
+                <wp:positionV relativeFrom="paragraph">
+                  <wp:posOffset>5374640</wp:posOffset>
+                </wp:positionV>
+                <wp:extent cx="552450" cy="561975"/>
+                <wp:effectExtent l="38100" t="38100" r="19050" b="28575"/>
+                <wp:wrapNone/>
+                <wp:docPr id="5" name="Straight Arrow Connector 5"/>
+                <wp:cNvGraphicFramePr/>
+                <a:graphic xmlns:a="http://schemas.openxmlformats.org/drawingml/2006/main">
+                  <a:graphicData uri="http://schemas.microsoft.com/office/word/2010/wordprocessingShape">
+                    <wps:wsp>
+                      <wps:cNvCnPr/>
+                      <wps:spPr>
+                        <a:xfrm flipH="1" flipV="1">
+                          <a:off x="0" y="0"/>
+                          <a:ext cx="552450" cy="561975"/>
+                        </a:xfrm>
+                        <a:prstGeom prst="straightConnector1">
+                          <a:avLst/>
+                        </a:prstGeom>
+                        <a:ln>
+                          <a:tailEnd type="triangle"/>
+                        </a:ln>
+                      </wps:spPr>
+                      <wps:style>
+                        <a:lnRef idx="1">
+                          <a:schemeClr val="accent1"/>
+                        </a:lnRef>
+                        <a:fillRef idx="0">
+                          <a:schemeClr val="accent1"/>
+                        </a:fillRef>
+                        <a:effectRef idx="0">
+                          <a:schemeClr val="accent1"/>
+                        </a:effectRef>
+                        <a:fontRef idx="minor">
+                          <a:schemeClr val="tx1"/>
+                        </a:fontRef>
+                      </wps:style>
+                      <wps:bodyPr/>
+                    </wps:wsp>
+                  </a:graphicData>
+                </a:graphic>
+              </wp:anchor>
+            </w:drawing>
+          </mc:Choice>
+          <mc:Fallback>
+            <w:pict>
+              <v:shape w14:anchorId="6415244C" id="Straight Arrow Connector 5" o:spid="_x0000_s1026" type="#_x0000_t32" style="position:absolute;margin-left:180.75pt;margin-top:423.2pt;width:43.5pt;height:44.25pt;flip:x y;z-index:251880448;visibility:visible;mso-wrap-style:square;mso-wrap-distance-left:9pt;mso-wrap-distance-top:0;mso-wrap-distance-right:9pt;mso-wrap-distance-bottom:0;mso-position-horizontal:absolute;mso-position-horizontal-relative:text;mso-position-vertical:absolute;mso-position-vertical-relative:text" o:gfxdata="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" strokecolor="#4472c4 [3204]" strokeweight=".5pt">
+                <v:stroke endarrow="block" joinstyle="miter"/>
+              </v:shape>
+            </w:pict>
+          </mc:Fallback>
+        </mc:AlternateContent>
+      </w:r>
+      <w:r>
+        <w:rPr>
+          <w:noProof/>
+        </w:rPr>
+        <mc:AlternateContent>
+          <mc:Choice Requires="wps">
+            <w:drawing>
+              <wp:anchor distT="0" distB="0" distL="114300" distR="114300" simplePos="0" relativeHeight="251879424" behindDoc="0" locked="0" layoutInCell="1" allowOverlap="1" wp14:anchorId="1F87C533" wp14:editId="2C4E2141">
+                <wp:simplePos x="0" y="0"/>
+                <wp:positionH relativeFrom="column">
+                  <wp:posOffset>1866900</wp:posOffset>
+                </wp:positionH>
+                <wp:positionV relativeFrom="paragraph">
+                  <wp:posOffset>5327015</wp:posOffset>
+                </wp:positionV>
+                <wp:extent cx="9525" cy="590550"/>
+                <wp:effectExtent l="38100" t="38100" r="66675" b="19050"/>
+                <wp:wrapNone/>
+                <wp:docPr id="4" name="Straight Arrow Connector 4"/>
+                <wp:cNvGraphicFramePr/>
+                <a:graphic xmlns:a="http://schemas.openxmlformats.org/drawingml/2006/main">
+                  <a:graphicData uri="http://schemas.microsoft.com/office/word/2010/wordprocessingShape">
+                    <wps:wsp>
+                      <wps:cNvCnPr/>
+                      <wps:spPr>
+                        <a:xfrm flipV="1">
+                          <a:off x="0" y="0"/>
+                          <a:ext cx="9525" cy="590550"/>
+                        </a:xfrm>
+                        <a:prstGeom prst="straightConnector1">
+                          <a:avLst/>
+                        </a:prstGeom>
+                        <a:ln>
+                          <a:tailEnd type="triangle"/>
+                        </a:ln>
+                      </wps:spPr>
+                      <wps:style>
+                        <a:lnRef idx="1">
+                          <a:schemeClr val="accent1"/>
+                        </a:lnRef>
+                        <a:fillRef idx="0">
+                          <a:schemeClr val="accent1"/>
+                        </a:fillRef>
+                        <a:effectRef idx="0">
+                          <a:schemeClr val="accent1"/>
+                        </a:effectRef>
+                        <a:fontRef idx="minor">
+                          <a:schemeClr val="tx1"/>
+                        </a:fontRef>
+                      </wps:style>
+                      <wps:bodyPr/>
+                    </wps:wsp>
+                  </a:graphicData>
+                </a:graphic>
+              </wp:anchor>
+            </w:drawing>
+          </mc:Choice>
+          <mc:Fallback>
+            <w:pict>
+              <v:shape w14:anchorId="6E41B6CC" id="Straight Arrow Connector 4" o:spid="_x0000_s1026" type="#_x0000_t32" style="position:absolute;margin-left:147pt;margin-top:419.45pt;width:.75pt;height:46.5pt;flip:y;z-index:251879424;visibility:visible;mso-wrap-style:square;mso-wrap-distance-left:9pt;mso-wrap-distance-top:0;mso-wrap-distance-right:9pt;mso-wrap-distance-bottom:0;mso-position-horizontal:absolute;mso-position-horizontal-relative:text;mso-position-vertical:absolute;mso-position-vertical-relative:text" o:gfxdata="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" strokecolor="#4472c4 [3204]" strokeweight=".5pt">
+                <v:stroke endarrow="block" joinstyle="miter"/>
+              </v:shape>
+            </w:pict>
+          </mc:Fallback>
+        </mc:AlternateContent>
+      </w:r>
+      <w:r>
+        <w:rPr>
+          <w:noProof/>
+        </w:rPr>
+        <mc:AlternateContent>
+          <mc:Choice Requires="wps">
+            <w:drawing>
+              <wp:anchor distT="0" distB="0" distL="114300" distR="114300" simplePos="0" relativeHeight="251878400" behindDoc="0" locked="0" layoutInCell="1" allowOverlap="1" wp14:anchorId="4DCA9854" wp14:editId="4C5E8A90">
+                <wp:simplePos x="0" y="0"/>
+                <wp:positionH relativeFrom="column">
+                  <wp:posOffset>866775</wp:posOffset>
+                </wp:positionH>
+                <wp:positionV relativeFrom="paragraph">
+                  <wp:posOffset>5298440</wp:posOffset>
+                </wp:positionV>
+                <wp:extent cx="533400" cy="619125"/>
+                <wp:effectExtent l="0" t="38100" r="57150" b="28575"/>
+                <wp:wrapNone/>
+                <wp:docPr id="3" name="Straight Arrow Connector 3"/>
+                <wp:cNvGraphicFramePr/>
+                <a:graphic xmlns:a="http://schemas.openxmlformats.org/drawingml/2006/main">
+                  <a:graphicData uri="http://schemas.microsoft.com/office/word/2010/wordprocessingShape">
+                    <wps:wsp>
+                      <wps:cNvCnPr/>
+                      <wps:spPr>
+                        <a:xfrm flipV="1">
+                          <a:off x="0" y="0"/>
+                          <a:ext cx="533400" cy="619125"/>
+                        </a:xfrm>
+                        <a:prstGeom prst="straightConnector1">
+                          <a:avLst/>
+                        </a:prstGeom>
+                        <a:ln>
+                          <a:tailEnd type="triangle"/>
+                        </a:ln>
+                      </wps:spPr>
+                      <wps:style>
+                        <a:lnRef idx="1">
+                          <a:schemeClr val="accent1"/>
+                        </a:lnRef>
+                        <a:fillRef idx="0">
+                          <a:schemeClr val="accent1"/>
+                        </a:fillRef>
+                        <a:effectRef idx="0">
+                          <a:schemeClr val="accent1"/>
+                        </a:effectRef>
+                        <a:fontRef idx="minor">
+                          <a:schemeClr val="tx1"/>
+                        </a:fontRef>
+                      </wps:style>
+                      <wps:bodyPr/>
+                    </wps:wsp>
+                  </a:graphicData>
+                </a:graphic>
+              </wp:anchor>
+            </w:drawing>
+          </mc:Choice>
+          <mc:Fallback>
+            <w:pict>
+              <v:shape w14:anchorId="5CAE6A72" id="Straight Arrow Connector 3" o:spid="_x0000_s1026" type="#_x0000_t32" style="position:absolute;margin-left:68.25pt;margin-top:417.2pt;width:42pt;height:48.75pt;flip:y;z-index:251878400;visibility:visible;mso-wrap-style:square;mso-wrap-distance-left:9pt;mso-wrap-distance-top:0;mso-wrap-distance-right:9pt;mso-wrap-distance-bottom:0;mso-position-horizontal:absolute;mso-position-horizontal-relative:text;mso-position-vertical:absolute;mso-position-vertical-relative:text" o:gfxdata="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" strokecolor="#4472c4 [3204]" strokeweight=".5pt">
+                <v:stroke endarrow="block" joinstyle="miter"/>
+              </v:shape>
+            </w:pict>
+          </mc:Fallback>
+        </mc:AlternateContent>
+      </w:r>
+      <w:r>
+        <w:rPr>
+          <w:noProof/>
+        </w:rPr>
+        <w:drawing>
+          <wp:anchor distT="0" distB="0" distL="114300" distR="114300" simplePos="0" relativeHeight="251840512" behindDoc="0" locked="0" layoutInCell="1" allowOverlap="1" wp14:anchorId="1ED3AE5D" wp14:editId="61F688E2">
+            <wp:simplePos x="0" y="0"/>
+            <wp:positionH relativeFrom="margin">
+              <wp:posOffset>1276350</wp:posOffset>
+            </wp:positionH>
+            <wp:positionV relativeFrom="paragraph">
+              <wp:posOffset>4326890</wp:posOffset>
+            </wp:positionV>
+            <wp:extent cx="4133850" cy="1181100"/>
+            <wp:effectExtent l="0" t="0" r="0" b="0"/>
+            <wp:wrapTopAndBottom/>
+            <wp:docPr id="279" name="Picture 279"/>
+            <wp:cNvGraphicFramePr>
+              <a:graphicFrameLocks xmlns:a="http://schemas.openxmlformats.org/drawingml/2006/main" noChangeAspect="1"/>
+            </wp:cNvGraphicFramePr>
+            <a:graphic xmlns:a="http://schemas.openxmlformats.org/drawingml/2006/main">
+              <a:graphicData uri="http://schemas.openxmlformats.org/drawingml/2006/picture">
+                <pic:pic xmlns:pic="http://schemas.openxmlformats.org/drawingml/2006/picture">
+                  <pic:nvPicPr>
+                    <pic:cNvPr id="1" name=""/>
+                    <pic:cNvPicPr/>
+                  </pic:nvPicPr>
+                  <pic:blipFill>
+                    <a:blip r:embed="rId22">
+                      <a:extLst>
+                        <a:ext uri="{28A0092B-C50C-407E-A947-70E740481C1C}">
+                          <a14:useLocalDpi xmlns:a14="http://schemas.microsoft.com/office/drawing/2010/main" val="0"/>
+                        </a:ext>
+                      </a:extLst>
+                    </a:blip>
+                    <a:stretch>
+                      <a:fillRect/>
+                    </a:stretch>
+                  </pic:blipFill>
+                  <pic:spPr>
+                    <a:xfrm>
+                      <a:off x="0" y="0"/>
+                      <a:ext cx="4133850" cy="1181100"/>
+                    </a:xfrm>
+                    <a:prstGeom prst="rect">
+                      <a:avLst/>
+                    </a:prstGeom>
+                  </pic:spPr>
+                </pic:pic>
+              </a:graphicData>
+            </a:graphic>
+          </wp:anchor>
+        </w:drawing>
+      </w:r>
+      <w:r>
+        <w:rPr>
+          <w:noProof/>
+          <w:sz w:val="28"/>
+          <w:szCs w:val="28"/>
+        </w:rPr>
+        <mc:AlternateContent>
+          <mc:Choice Requires="wps">
+            <w:drawing>
+              <wp:anchor distT="45720" distB="45720" distL="114300" distR="114300" simplePos="0" relativeHeight="251837440" behindDoc="0" locked="0" layoutInCell="1" allowOverlap="1" wp14:anchorId="2311D2CF" wp14:editId="49EE2662">
                 <wp:simplePos x="0" y="0"/>
                 <wp:positionH relativeFrom="margin">
                   <wp:align>left</wp:align>
@@ -12433,7 +12773,7 @@
               </wp:anchor>
             </w:drawing>
           </mc:Choice>
-          <mc:Fallback xmlns:w16cid="http://schemas.microsoft.com/office/word/2016/wordml/cid" xmlns:am3d="http://schemas.microsoft.com/office/drawing/2017/model3d" xmlns:aink="http://schemas.microsoft.com/office/drawing/2016/ink" xmlns:cx8="http://schemas.microsoft.com/office/drawing/2016/5/14/chartex" xmlns:cx7="http://schemas.microsoft.com/office/drawing/2016/5/13/chartex" xmlns:cx6="http://schemas.microsoft.com/office/drawing/2016/5/12/chartex" xmlns:cx5="http://schemas.microsoft.com/office/drawing/2016/5/11/chartex" xmlns:cx4="http://schemas.microsoft.com/office/drawing/2016/5/10/chartex" xmlns:cx3="http://schemas.microsoft.com/office/drawing/2016/5/9/chartex" xmlns:cx2="http://schemas.microsoft.com/office/drawing/2015/10/21/chartex">
+          <mc:Fallback>
             <w:pict>
               <v:shape w14:anchorId="2311D2CF" id="_x0000_s1076" type="#_x0000_t202" style="position:absolute;left:0;text-align:left;margin-left:0;margin-top:16.4pt;width:54pt;height:24pt;z-index:251837440;visibility:visible;mso-wrap-style:square;mso-width-percent:0;mso-height-percent:0;mso-wrap-distance-left:9pt;mso-wrap-distance-top:3.6pt;mso-wrap-distance-right:9pt;mso-wrap-distance-bottom:3.6pt;mso-position-horizontal:left;mso-position-horizontal-relative:margin;mso-position-vertical:absolute;mso-position-vertical-relative:text;mso-width-percent:0;mso-height-percent:0;mso-width-relative:margin;mso-height-relative:margin;v-text-anchor:top" o:gfxdata="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">
                 <v:textbox>
@@ -12462,6 +12802,388 @@
           <w:szCs w:val="28"/>
         </w:rPr>
       </w:pPr>
+      <w:bookmarkStart w:id="0" w:name="_GoBack"/>
+      <w:bookmarkEnd w:id="0"/>
+      <w:r>
+        <w:rPr>
+          <w:noProof/>
+        </w:rPr>
+        <mc:AlternateContent>
+          <mc:Choice Requires="wps">
+            <w:drawing>
+              <wp:anchor distT="0" distB="0" distL="114300" distR="114300" simplePos="0" relativeHeight="251846656" behindDoc="0" locked="0" layoutInCell="1" allowOverlap="1" wp14:anchorId="0A0A608C" wp14:editId="5C53837E">
+                <wp:simplePos x="0" y="0"/>
+                <wp:positionH relativeFrom="margin">
+                  <wp:posOffset>1371600</wp:posOffset>
+                </wp:positionH>
+                <wp:positionV relativeFrom="paragraph">
+                  <wp:posOffset>5592445</wp:posOffset>
+                </wp:positionV>
+                <wp:extent cx="1019175" cy="371475"/>
+                <wp:effectExtent l="0" t="0" r="28575" b="28575"/>
+                <wp:wrapTopAndBottom/>
+                <wp:docPr id="282" name="Rectangle: Single Corner Snipped 282"/>
+                <wp:cNvGraphicFramePr/>
+                <a:graphic xmlns:a="http://schemas.openxmlformats.org/drawingml/2006/main">
+                  <a:graphicData uri="http://schemas.microsoft.com/office/word/2010/wordprocessingShape">
+                    <wps:wsp>
+                      <wps:cNvSpPr/>
+                      <wps:spPr>
+                        <a:xfrm>
+                          <a:off x="0" y="0"/>
+                          <a:ext cx="1019175" cy="371475"/>
+                        </a:xfrm>
+                        <a:prstGeom prst="snip1Rect">
+                          <a:avLst/>
+                        </a:prstGeom>
+                        <a:solidFill>
+                          <a:sysClr val="window" lastClr="FFFFFF"/>
+                        </a:solidFill>
+                        <a:ln w="12700" cap="flat" cmpd="sng" algn="ctr">
+                          <a:solidFill>
+                            <a:sysClr val="windowText" lastClr="000000"/>
+                          </a:solidFill>
+                          <a:prstDash val="solid"/>
+                          <a:miter lim="800000"/>
+                        </a:ln>
+                        <a:effectLst/>
+                      </wps:spPr>
+                      <wps:txbx>
+                        <w:txbxContent>
+                          <w:p>
+                            <w:pPr>
+                              <w:jc w:val="center"/>
+                            </w:pPr>
+                            <w:r>
+                              <w:t>Edit</w:t>
+                            </w:r>
+                          </w:p>
+                        </w:txbxContent>
+                      </wps:txbx>
+                      <wps:bodyPr rot="0" spcFirstLastPara="0" vertOverflow="overflow" horzOverflow="overflow" vert="horz" wrap="square" lIns="91440" tIns="45720" rIns="91440" bIns="45720" numCol="1" spcCol="0" rtlCol="0" fromWordArt="0" anchor="ctr" anchorCtr="0" forceAA="0" compatLnSpc="1">
+                        <a:prstTxWarp prst="textNoShape">
+                          <a:avLst/>
+                        </a:prstTxWarp>
+                        <a:noAutofit/>
+                      </wps:bodyPr>
+                    </wps:wsp>
+                  </a:graphicData>
+                </a:graphic>
+                <wp14:sizeRelV relativeFrom="margin">
+                  <wp14:pctHeight>0</wp14:pctHeight>
+                </wp14:sizeRelV>
+              </wp:anchor>
+            </w:drawing>
+          </mc:Choice>
+          <mc:Fallback>
+            <w:pict>
+              <v:shape w14:anchorId="0A0A608C" id="Rectangle: Single Corner Snipped 282" o:spid="_x0000_s1077" style="position:absolute;left:0;text-align:left;margin-left:108pt;margin-top:440.35pt;width:80.25pt;height:29.25pt;z-index:251846656;visibility:visible;mso-wrap-style:square;mso-height-percent:0;mso-wrap-distance-left:9pt;mso-wrap-distance-top:0;mso-wrap-distance-right:9pt;mso-wrap-distance-bottom:0;mso-position-horizontal:absolute;mso-position-horizontal-relative:margin;mso-position-vertical:absolute;mso-position-vertical-relative:text;mso-height-percent:0;mso-height-relative:margin;v-text-anchor:middle" coordsize="1019175,371475" o:spt="100" o:gfxdata="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" adj="-11796480,,5400" path="m,l957261,r61914,61914l1019175,371475,,371475,,xe" fillcolor="window" strokecolor="windowText" strokeweight="1pt">
+                <v:stroke joinstyle="miter"/>
+                <v:formulas/>
+                <v:path arrowok="t" o:connecttype="custom" o:connectlocs="0,0;957261,0;1019175,61914;1019175,371475;0,371475;0,0" o:connectangles="0,0,0,0,0,0" textboxrect="0,0,1019175,371475"/>
+                <v:textbox>
+                  <w:txbxContent>
+                    <w:p>
+                      <w:pPr>
+                        <w:jc w:val="center"/>
+                      </w:pPr>
+                      <w:r>
+                        <w:t>Edit</w:t>
+                      </w:r>
+                    </w:p>
+                  </w:txbxContent>
+                </v:textbox>
+                <w10:wrap type="topAndBottom" anchorx="margin"/>
+              </v:shape>
+            </w:pict>
+          </mc:Fallback>
+        </mc:AlternateContent>
+      </w:r>
+      <w:r>
+        <w:rPr>
+          <w:noProof/>
+        </w:rPr>
+        <mc:AlternateContent>
+          <mc:Choice Requires="wps">
+            <w:drawing>
+              <wp:anchor distT="0" distB="0" distL="114300" distR="114300" simplePos="0" relativeHeight="251848704" behindDoc="0" locked="0" layoutInCell="1" allowOverlap="1" wp14:anchorId="300B4B67" wp14:editId="2D8FA890">
+                <wp:simplePos x="0" y="0"/>
+                <wp:positionH relativeFrom="margin">
+                  <wp:posOffset>2486025</wp:posOffset>
+                </wp:positionH>
+                <wp:positionV relativeFrom="paragraph">
+                  <wp:posOffset>5592445</wp:posOffset>
+                </wp:positionV>
+                <wp:extent cx="1019175" cy="371475"/>
+                <wp:effectExtent l="0" t="0" r="28575" b="28575"/>
+                <wp:wrapTopAndBottom/>
+                <wp:docPr id="283" name="Rectangle: Single Corner Snipped 283"/>
+                <wp:cNvGraphicFramePr/>
+                <a:graphic xmlns:a="http://schemas.openxmlformats.org/drawingml/2006/main">
+                  <a:graphicData uri="http://schemas.microsoft.com/office/word/2010/wordprocessingShape">
+                    <wps:wsp>
+                      <wps:cNvSpPr/>
+                      <wps:spPr>
+                        <a:xfrm>
+                          <a:off x="0" y="0"/>
+                          <a:ext cx="1019175" cy="371475"/>
+                        </a:xfrm>
+                        <a:prstGeom prst="snip1Rect">
+                          <a:avLst/>
+                        </a:prstGeom>
+                        <a:solidFill>
+                          <a:sysClr val="window" lastClr="FFFFFF"/>
+                        </a:solidFill>
+                        <a:ln w="12700" cap="flat" cmpd="sng" algn="ctr">
+                          <a:solidFill>
+                            <a:sysClr val="windowText" lastClr="000000"/>
+                          </a:solidFill>
+                          <a:prstDash val="solid"/>
+                          <a:miter lim="800000"/>
+                        </a:ln>
+                        <a:effectLst/>
+                      </wps:spPr>
+                      <wps:txbx>
+                        <w:txbxContent>
+                          <w:p>
+                            <w:pPr>
+                              <w:jc w:val="center"/>
+                            </w:pPr>
+                            <w:r>
+                              <w:t>Delete</w:t>
+                            </w:r>
+                          </w:p>
+                        </w:txbxContent>
+                      </wps:txbx>
+                      <wps:bodyPr rot="0" spcFirstLastPara="0" vertOverflow="overflow" horzOverflow="overflow" vert="horz" wrap="square" lIns="91440" tIns="45720" rIns="91440" bIns="45720" numCol="1" spcCol="0" rtlCol="0" fromWordArt="0" anchor="ctr" anchorCtr="0" forceAA="0" compatLnSpc="1">
+                        <a:prstTxWarp prst="textNoShape">
+                          <a:avLst/>
+                        </a:prstTxWarp>
+                        <a:noAutofit/>
+                      </wps:bodyPr>
+                    </wps:wsp>
+                  </a:graphicData>
+                </a:graphic>
+                <wp14:sizeRelV relativeFrom="margin">
+                  <wp14:pctHeight>0</wp14:pctHeight>
+                </wp14:sizeRelV>
+              </wp:anchor>
+            </w:drawing>
+          </mc:Choice>
+          <mc:Fallback>
+            <w:pict>
+              <v:shape w14:anchorId="300B4B67" id="Rectangle: Single Corner Snipped 283" o:spid="_x0000_s1078" style="position:absolute;left:0;text-align:left;margin-left:195.75pt;margin-top:440.35pt;width:80.25pt;height:29.25pt;z-index:251848704;visibility:visible;mso-wrap-style:square;mso-height-percent:0;mso-wrap-distance-left:9pt;mso-wrap-distance-top:0;mso-wrap-distance-right:9pt;mso-wrap-distance-bottom:0;mso-position-horizontal:absolute;mso-position-horizontal-relative:margin;mso-position-vertical:absolute;mso-position-vertical-relative:text;mso-height-percent:0;mso-height-relative:margin;v-text-anchor:middle" coordsize="1019175,371475" o:spt="100" o:gfxdata="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" adj="-11796480,,5400" path="m,l957261,r61914,61914l1019175,371475,,371475,,xe" fillcolor="window" strokecolor="windowText" strokeweight="1pt">
+                <v:stroke joinstyle="miter"/>
+                <v:formulas/>
+                <v:path arrowok="t" o:connecttype="custom" o:connectlocs="0,0;957261,0;1019175,61914;1019175,371475;0,371475;0,0" o:connectangles="0,0,0,0,0,0" textboxrect="0,0,1019175,371475"/>
+                <v:textbox>
+                  <w:txbxContent>
+                    <w:p>
+                      <w:pPr>
+                        <w:jc w:val="center"/>
+                      </w:pPr>
+                      <w:r>
+                        <w:t>Delete</w:t>
+                      </w:r>
+                    </w:p>
+                  </w:txbxContent>
+                </v:textbox>
+                <w10:wrap type="topAndBottom" anchorx="margin"/>
+              </v:shape>
+            </w:pict>
+          </mc:Fallback>
+        </mc:AlternateContent>
+      </w:r>
+      <w:r>
+        <w:rPr>
+          <w:noProof/>
+        </w:rPr>
+        <mc:AlternateContent>
+          <mc:Choice Requires="wps">
+            <w:drawing>
+              <wp:anchor distT="0" distB="0" distL="114300" distR="114300" simplePos="0" relativeHeight="251850752" behindDoc="0" locked="0" layoutInCell="1" allowOverlap="1" wp14:anchorId="310460F9" wp14:editId="6C20DBEE">
+                <wp:simplePos x="0" y="0"/>
+                <wp:positionH relativeFrom="margin">
+                  <wp:posOffset>3629025</wp:posOffset>
+                </wp:positionH>
+                <wp:positionV relativeFrom="paragraph">
+                  <wp:posOffset>5592445</wp:posOffset>
+                </wp:positionV>
+                <wp:extent cx="1019175" cy="371475"/>
+                <wp:effectExtent l="0" t="0" r="28575" b="28575"/>
+                <wp:wrapTopAndBottom/>
+                <wp:docPr id="284" name="Rectangle: Single Corner Snipped 284"/>
+                <wp:cNvGraphicFramePr/>
+                <a:graphic xmlns:a="http://schemas.openxmlformats.org/drawingml/2006/main">
+                  <a:graphicData uri="http://schemas.microsoft.com/office/word/2010/wordprocessingShape">
+                    <wps:wsp>
+                      <wps:cNvSpPr/>
+                      <wps:spPr>
+                        <a:xfrm>
+                          <a:off x="0" y="0"/>
+                          <a:ext cx="1019175" cy="371475"/>
+                        </a:xfrm>
+                        <a:prstGeom prst="snip1Rect">
+                          <a:avLst/>
+                        </a:prstGeom>
+                        <a:solidFill>
+                          <a:sysClr val="window" lastClr="FFFFFF"/>
+                        </a:solidFill>
+                        <a:ln w="12700" cap="flat" cmpd="sng" algn="ctr">
+                          <a:solidFill>
+                            <a:sysClr val="windowText" lastClr="000000"/>
+                          </a:solidFill>
+                          <a:prstDash val="solid"/>
+                          <a:miter lim="800000"/>
+                        </a:ln>
+                        <a:effectLst/>
+                      </wps:spPr>
+                      <wps:txbx>
+                        <w:txbxContent>
+                          <w:p>
+                            <w:pPr>
+                              <w:jc w:val="center"/>
+                            </w:pPr>
+                            <w:r>
+                              <w:t>Print</w:t>
+                            </w:r>
+                          </w:p>
+                        </w:txbxContent>
+                      </wps:txbx>
+                      <wps:bodyPr rot="0" spcFirstLastPara="0" vertOverflow="overflow" horzOverflow="overflow" vert="horz" wrap="square" lIns="91440" tIns="45720" rIns="91440" bIns="45720" numCol="1" spcCol="0" rtlCol="0" fromWordArt="0" anchor="ctr" anchorCtr="0" forceAA="0" compatLnSpc="1">
+                        <a:prstTxWarp prst="textNoShape">
+                          <a:avLst/>
+                        </a:prstTxWarp>
+                        <a:noAutofit/>
+                      </wps:bodyPr>
+                    </wps:wsp>
+                  </a:graphicData>
+                </a:graphic>
+                <wp14:sizeRelV relativeFrom="margin">
+                  <wp14:pctHeight>0</wp14:pctHeight>
+                </wp14:sizeRelV>
+              </wp:anchor>
+            </w:drawing>
+          </mc:Choice>
+          <mc:Fallback>
+            <w:pict>
+              <v:shape w14:anchorId="310460F9" id="Rectangle: Single Corner Snipped 284" o:spid="_x0000_s1079" style="position:absolute;left:0;text-align:left;margin-left:285.75pt;margin-top:440.35pt;width:80.25pt;height:29.25pt;z-index:251850752;visibility:visible;mso-wrap-style:square;mso-height-percent:0;mso-wrap-distance-left:9pt;mso-wrap-distance-top:0;mso-wrap-distance-right:9pt;mso-wrap-distance-bottom:0;mso-position-horizontal:absolute;mso-position-horizontal-relative:margin;mso-position-vertical:absolute;mso-position-vertical-relative:text;mso-height-percent:0;mso-height-relative:margin;v-text-anchor:middle" coordsize="1019175,371475" o:spt="100" o:gfxdata="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" adj="-11796480,,5400" path="m,l957261,r61914,61914l1019175,371475,,371475,,xe" fillcolor="window" strokecolor="windowText" strokeweight="1pt">
+                <v:stroke joinstyle="miter"/>
+                <v:formulas/>
+                <v:path arrowok="t" o:connecttype="custom" o:connectlocs="0,0;957261,0;1019175,61914;1019175,371475;0,371475;0,0" o:connectangles="0,0,0,0,0,0" textboxrect="0,0,1019175,371475"/>
+                <v:textbox>
+                  <w:txbxContent>
+                    <w:p>
+                      <w:pPr>
+                        <w:jc w:val="center"/>
+                      </w:pPr>
+                      <w:r>
+                        <w:t>Print</w:t>
+                      </w:r>
+                    </w:p>
+                  </w:txbxContent>
+                </v:textbox>
+                <w10:wrap type="topAndBottom" anchorx="margin"/>
+              </v:shape>
+            </w:pict>
+          </mc:Fallback>
+        </mc:AlternateContent>
+      </w:r>
+      <w:r>
+        <w:rPr>
+          <w:noProof/>
+        </w:rPr>
+        <mc:AlternateContent>
+          <mc:Choice Requires="wps">
+            <w:drawing>
+              <wp:anchor distT="0" distB="0" distL="114300" distR="114300" simplePos="0" relativeHeight="251844608" behindDoc="0" locked="0" layoutInCell="1" allowOverlap="1" wp14:anchorId="650C1CDD" wp14:editId="6E74A5D2">
+                <wp:simplePos x="0" y="0"/>
+                <wp:positionH relativeFrom="margin">
+                  <wp:posOffset>228600</wp:posOffset>
+                </wp:positionH>
+                <wp:positionV relativeFrom="paragraph">
+                  <wp:posOffset>5586095</wp:posOffset>
+                </wp:positionV>
+                <wp:extent cx="1019175" cy="371475"/>
+                <wp:effectExtent l="0" t="0" r="28575" b="28575"/>
+                <wp:wrapTopAndBottom/>
+                <wp:docPr id="281" name="Rectangle: Single Corner Snipped 281"/>
+                <wp:cNvGraphicFramePr/>
+                <a:graphic xmlns:a="http://schemas.openxmlformats.org/drawingml/2006/main">
+                  <a:graphicData uri="http://schemas.microsoft.com/office/word/2010/wordprocessingShape">
+                    <wps:wsp>
+                      <wps:cNvSpPr/>
+                      <wps:spPr>
+                        <a:xfrm>
+                          <a:off x="0" y="0"/>
+                          <a:ext cx="1019175" cy="371475"/>
+                        </a:xfrm>
+                        <a:prstGeom prst="snip1Rect">
+                          <a:avLst/>
+                        </a:prstGeom>
+                        <a:solidFill>
+                          <a:sysClr val="window" lastClr="FFFFFF"/>
+                        </a:solidFill>
+                        <a:ln w="12700" cap="flat" cmpd="sng" algn="ctr">
+                          <a:solidFill>
+                            <a:sysClr val="windowText" lastClr="000000"/>
+                          </a:solidFill>
+                          <a:prstDash val="solid"/>
+                          <a:miter lim="800000"/>
+                        </a:ln>
+                        <a:effectLst/>
+                      </wps:spPr>
+                      <wps:txbx>
+                        <w:txbxContent>
+                          <w:p>
+                            <w:pPr>
+                              <w:jc w:val="center"/>
+                            </w:pPr>
+                            <w:r>
+                              <w:t>Add</w:t>
+                            </w:r>
+                          </w:p>
+                        </w:txbxContent>
+                      </wps:txbx>
+                      <wps:bodyPr rot="0" spcFirstLastPara="0" vertOverflow="overflow" horzOverflow="overflow" vert="horz" wrap="square" lIns="91440" tIns="45720" rIns="91440" bIns="45720" numCol="1" spcCol="0" rtlCol="0" fromWordArt="0" anchor="ctr" anchorCtr="0" forceAA="0" compatLnSpc="1">
+                        <a:prstTxWarp prst="textNoShape">
+                          <a:avLst/>
+                        </a:prstTxWarp>
+                        <a:noAutofit/>
+                      </wps:bodyPr>
+                    </wps:wsp>
+                  </a:graphicData>
+                </a:graphic>
+                <wp14:sizeRelV relativeFrom="margin">
+                  <wp14:pctHeight>0</wp14:pctHeight>
+                </wp14:sizeRelV>
+              </wp:anchor>
+            </w:drawing>
+          </mc:Choice>
+          <mc:Fallback>
+            <w:pict>
+              <v:shape w14:anchorId="650C1CDD" id="Rectangle: Single Corner Snipped 281" o:spid="_x0000_s1080" style="position:absolute;left:0;text-align:left;margin-left:18pt;margin-top:439.85pt;width:80.25pt;height:29.25pt;z-index:251844608;visibility:visible;mso-wrap-style:square;mso-height-percent:0;mso-wrap-distance-left:9pt;mso-wrap-distance-top:0;mso-wrap-distance-right:9pt;mso-wrap-distance-bottom:0;mso-position-horizontal:absolute;mso-position-horizontal-relative:margin;mso-position-vertical:absolute;mso-position-vertical-relative:text;mso-height-percent:0;mso-height-relative:margin;v-text-anchor:middle" coordsize="1019175,371475" o:spt="100" o:gfxdata="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" adj="-11796480,,5400" path="m,l957261,r61914,61914l1019175,371475,,371475,,xe" fillcolor="window" strokecolor="windowText" strokeweight="1pt">
+                <v:stroke joinstyle="miter"/>
+                <v:formulas/>
+                <v:path arrowok="t" o:connecttype="custom" o:connectlocs="0,0;957261,0;1019175,61914;1019175,371475;0,371475;0,0" o:connectangles="0,0,0,0,0,0" textboxrect="0,0,1019175,371475"/>
+                <v:textbox>
+                  <w:txbxContent>
+                    <w:p>
+                      <w:pPr>
+                        <w:jc w:val="center"/>
+                      </w:pPr>
+                      <w:r>
+                        <w:t>Add</w:t>
+                      </w:r>
+                    </w:p>
+                  </w:txbxContent>
+                </v:textbox>
+                <w10:wrap type="topAndBottom" anchorx="margin"/>
+              </v:shape>
+            </w:pict>
+          </mc:Fallback>
+        </mc:AlternateContent>
+      </w:r>
       <w:r>
         <w:rPr>
           <w:noProof/>
@@ -12518,7 +13240,7 @@
               </wp:anchor>
             </w:drawing>
           </mc:Choice>
-          <mc:Fallback xmlns:w16cid="http://schemas.microsoft.com/office/word/2016/wordml/cid" xmlns:am3d="http://schemas.microsoft.com/office/drawing/2017/model3d" xmlns:aink="http://schemas.microsoft.com/office/drawing/2016/ink" xmlns:cx8="http://schemas.microsoft.com/office/drawing/2016/5/14/chartex" xmlns:cx7="http://schemas.microsoft.com/office/drawing/2016/5/13/chartex" xmlns:cx6="http://schemas.microsoft.com/office/drawing/2016/5/12/chartex" xmlns:cx5="http://schemas.microsoft.com/office/drawing/2016/5/11/chartex" xmlns:cx4="http://schemas.microsoft.com/office/drawing/2016/5/10/chartex" xmlns:cx3="http://schemas.microsoft.com/office/drawing/2016/5/9/chartex" xmlns:cx2="http://schemas.microsoft.com/office/drawing/2015/10/21/chartex">
+          <mc:Fallback>
             <w:pict>
               <v:shape w14:anchorId="2F6F31F2" id="Straight Arrow Connector 287" o:spid="_x0000_s1026" type="#_x0000_t32" style="position:absolute;margin-left:119.25pt;margin-top:297.7pt;width:19.5pt;height:27.75pt;flip:x;z-index:251856896;visibility:visible;mso-wrap-style:square;mso-width-percent:0;mso-height-percent:0;mso-wrap-distance-left:9pt;mso-wrap-distance-top:0;mso-wrap-distance-right:9pt;mso-wrap-distance-bottom:0;mso-position-horizontal:absolute;mso-position-horizontal-relative:text;mso-position-vertical:absolute;mso-position-vertical-relative:text;mso-width-percent:0;mso-height-percent:0;mso-width-relative:margin;mso-height-relative:margin" o:gfxdata="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" strokecolor="#4472c4" strokeweight=".5pt">
                 <v:stroke endarrow="block" joinstyle="miter"/>
@@ -12601,9 +13323,9 @@
               </wp:anchor>
             </w:drawing>
           </mc:Choice>
-          <mc:Fallback xmlns:w16cid="http://schemas.microsoft.com/office/word/2016/wordml/cid" xmlns:am3d="http://schemas.microsoft.com/office/drawing/2017/model3d" xmlns:aink="http://schemas.microsoft.com/office/drawing/2016/ink" xmlns:cx8="http://schemas.microsoft.com/office/drawing/2016/5/14/chartex" xmlns:cx7="http://schemas.microsoft.com/office/drawing/2016/5/13/chartex" xmlns:cx6="http://schemas.microsoft.com/office/drawing/2016/5/12/chartex" xmlns:cx5="http://schemas.microsoft.com/office/drawing/2016/5/11/chartex" xmlns:cx4="http://schemas.microsoft.com/office/drawing/2016/5/10/chartex" xmlns:cx3="http://schemas.microsoft.com/office/drawing/2016/5/9/chartex" xmlns:cx2="http://schemas.microsoft.com/office/drawing/2015/10/21/chartex">
+          <mc:Fallback>
             <w:pict>
-              <v:shape w14:anchorId="5496FE05" id="_x0000_s1077" type="#_x0000_t202" style="position:absolute;left:0;text-align:left;margin-left:0;margin-top:269.15pt;width:54pt;height:24pt;z-index:251869184;visibility:visible;mso-wrap-style:square;mso-width-percent:0;mso-height-percent:0;mso-wrap-distance-left:9pt;mso-wrap-distance-top:3.6pt;mso-wrap-distance-right:9pt;mso-wrap-distance-bottom:3.6pt;mso-position-horizontal:left;mso-position-horizontal-relative:margin;mso-position-vertical:absolute;mso-position-vertical-relative:text;mso-width-percent:0;mso-height-percent:0;mso-width-relative:margin;mso-height-relative:margin;v-text-anchor:top" o:gfxdata="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">
+              <v:shape w14:anchorId="5496FE05" id="_x0000_s1081" type="#_x0000_t202" style="position:absolute;left:0;text-align:left;margin-left:0;margin-top:269.15pt;width:54pt;height:24pt;z-index:251869184;visibility:visible;mso-wrap-style:square;mso-width-percent:0;mso-height-percent:0;mso-wrap-distance-left:9pt;mso-wrap-distance-top:3.6pt;mso-wrap-distance-right:9pt;mso-wrap-distance-bottom:3.6pt;mso-position-horizontal:left;mso-position-horizontal-relative:margin;mso-position-vertical:absolute;mso-position-vertical-relative:text;mso-width-percent:0;mso-height-percent:0;mso-width-relative:margin;mso-height-relative:margin;v-text-anchor:top" o:gfxdata="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">
                 <v:textbox>
                   <w:txbxContent>
                     <w:p>
@@ -12690,9 +13412,9 @@
               </wp:anchor>
             </w:drawing>
           </mc:Choice>
-          <mc:Fallback xmlns:w16cid="http://schemas.microsoft.com/office/word/2016/wordml/cid" xmlns:am3d="http://schemas.microsoft.com/office/drawing/2017/model3d" xmlns:aink="http://schemas.microsoft.com/office/drawing/2016/ink" xmlns:cx8="http://schemas.microsoft.com/office/drawing/2016/5/14/chartex" xmlns:cx7="http://schemas.microsoft.com/office/drawing/2016/5/13/chartex" xmlns:cx6="http://schemas.microsoft.com/office/drawing/2016/5/12/chartex" xmlns:cx5="http://schemas.microsoft.com/office/drawing/2016/5/11/chartex" xmlns:cx4="http://schemas.microsoft.com/office/drawing/2016/5/10/chartex" xmlns:cx3="http://schemas.microsoft.com/office/drawing/2016/5/9/chartex" xmlns:cx2="http://schemas.microsoft.com/office/drawing/2015/10/21/chartex">
+          <mc:Fallback>
             <w:pict>
-              <v:shape w14:anchorId="4F5544D8" id="Rectangle: Single Corner Snipped 280" o:spid="_x0000_s1078" style="position:absolute;left:0;text-align:left;margin-left:80.25pt;margin-top:268.55pt;width:80.25pt;height:29.25pt;z-index:251842560;visibility:visible;mso-wrap-style:square;mso-height-percent:0;mso-wrap-distance-left:9pt;mso-wrap-distance-top:0;mso-wrap-distance-right:9pt;mso-wrap-distance-bottom:0;mso-position-horizontal:absolute;mso-position-horizontal-relative:margin;mso-position-vertical:absolute;mso-position-vertical-relative:text;mso-height-percent:0;mso-height-relative:margin;v-text-anchor:middle" coordsize="1019175,371475" o:spt="100" o:gfxdata="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" adj="-11796480,,5400" path="m,l957261,r61914,61914l1019175,371475,,371475,,xe" fillcolor="window" strokecolor="windowText" strokeweight="1pt">
+              <v:shape w14:anchorId="4F5544D8" id="Rectangle: Single Corner Snipped 280" o:spid="_x0000_s1082" style="position:absolute;left:0;text-align:left;margin-left:80.25pt;margin-top:268.55pt;width:80.25pt;height:29.25pt;z-index:251842560;visibility:visible;mso-wrap-style:square;mso-height-percent:0;mso-wrap-distance-left:9pt;mso-wrap-distance-top:0;mso-wrap-distance-right:9pt;mso-wrap-distance-bottom:0;mso-position-horizontal:absolute;mso-position-horizontal-relative:margin;mso-position-vertical:absolute;mso-position-vertical-relative:text;mso-height-percent:0;mso-height-relative:margin;v-text-anchor:middle" coordsize="1019175,371475" o:spt="100" o:gfxdata="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" adj="-11796480,,5400" path="m,l957261,r61914,61914l1019175,371475,,371475,,xe" fillcolor="window" strokecolor="windowText" strokeweight="1pt">
                 <v:stroke joinstyle="miter"/>
                 <v:formulas/>
                 <v:path arrowok="t" o:connecttype="custom" o:connectlocs="0,0;957261,0;1019175,61914;1019175,371475;0,371475;0,0" o:connectangles="0,0,0,0,0,0" textboxrect="0,0,1019175,371475"/>
@@ -12770,7 +13492,7 @@
               </wp:anchor>
             </w:drawing>
           </mc:Choice>
-          <mc:Fallback xmlns:w16cid="http://schemas.microsoft.com/office/word/2016/wordml/cid" xmlns:am3d="http://schemas.microsoft.com/office/drawing/2017/model3d" xmlns:aink="http://schemas.microsoft.com/office/drawing/2016/ink" xmlns:cx8="http://schemas.microsoft.com/office/drawing/2016/5/14/chartex" xmlns:cx7="http://schemas.microsoft.com/office/drawing/2016/5/13/chartex" xmlns:cx6="http://schemas.microsoft.com/office/drawing/2016/5/12/chartex" xmlns:cx5="http://schemas.microsoft.com/office/drawing/2016/5/11/chartex" xmlns:cx4="http://schemas.microsoft.com/office/drawing/2016/5/10/chartex" xmlns:cx3="http://schemas.microsoft.com/office/drawing/2016/5/9/chartex" xmlns:cx2="http://schemas.microsoft.com/office/drawing/2015/10/21/chartex">
+          <mc:Fallback>
             <w:pict>
               <v:shape w14:anchorId="15937C55" id="Straight Arrow Connector 288" o:spid="_x0000_s1026" type="#_x0000_t32" style="position:absolute;margin-left:350.25pt;margin-top:299.2pt;width:14.25pt;height:75.75pt;z-index:251858944;visibility:visible;mso-wrap-style:square;mso-width-percent:0;mso-height-percent:0;mso-wrap-distance-left:9pt;mso-wrap-distance-top:0;mso-wrap-distance-right:9pt;mso-wrap-distance-bottom:0;mso-position-horizontal:absolute;mso-position-horizontal-relative:text;mso-position-vertical:absolute;mso-position-vertical-relative:text;mso-width-percent:0;mso-height-percent:0;mso-width-relative:margin;mso-height-relative:margin" o:gfxdata="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" strokecolor="#4472c4" strokeweight=".5pt">
                 <v:stroke endarrow="block" joinstyle="miter"/>
@@ -12850,9 +13572,9 @@
               </wp:anchor>
             </w:drawing>
           </mc:Choice>
-          <mc:Fallback xmlns:w16cid="http://schemas.microsoft.com/office/word/2016/wordml/cid" xmlns:am3d="http://schemas.microsoft.com/office/drawing/2017/model3d" xmlns:aink="http://schemas.microsoft.com/office/drawing/2016/ink" xmlns:cx8="http://schemas.microsoft.com/office/drawing/2016/5/14/chartex" xmlns:cx7="http://schemas.microsoft.com/office/drawing/2016/5/13/chartex" xmlns:cx6="http://schemas.microsoft.com/office/drawing/2016/5/12/chartex" xmlns:cx5="http://schemas.microsoft.com/office/drawing/2016/5/11/chartex" xmlns:cx4="http://schemas.microsoft.com/office/drawing/2016/5/10/chartex" xmlns:cx3="http://schemas.microsoft.com/office/drawing/2016/5/9/chartex" xmlns:cx2="http://schemas.microsoft.com/office/drawing/2015/10/21/chartex">
+          <mc:Fallback>
             <w:pict>
-              <v:shape w14:anchorId="79148388" id="Rectangle: Single Corner Snipped 285" o:spid="_x0000_s1079" style="position:absolute;left:0;text-align:left;margin-left:311.25pt;margin-top:270pt;width:80.25pt;height:29.25pt;z-index:251852800;visibility:visible;mso-wrap-style:square;mso-height-percent:0;mso-wrap-distance-left:9pt;mso-wrap-distance-top:0;mso-wrap-distance-right:9pt;mso-wrap-distance-bottom:0;mso-position-horizontal:absolute;mso-position-horizontal-relative:margin;mso-position-vertical:absolute;mso-position-vertical-relative:text;mso-height-percent:0;mso-height-relative:margin;v-text-anchor:middle" coordsize="1019175,371475" o:spt="100" o:gfxdata="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" adj="-11796480,,5400" path="m,l957261,r61914,61914l1019175,371475,,371475,,xe" fillcolor="window" strokecolor="windowText" strokeweight="1pt">
+              <v:shape w14:anchorId="79148388" id="Rectangle: Single Corner Snipped 285" o:spid="_x0000_s1083" style="position:absolute;left:0;text-align:left;margin-left:311.25pt;margin-top:270pt;width:80.25pt;height:29.25pt;z-index:251852800;visibility:visible;mso-wrap-style:square;mso-height-percent:0;mso-wrap-distance-left:9pt;mso-wrap-distance-top:0;mso-wrap-distance-right:9pt;mso-wrap-distance-bottom:0;mso-position-horizontal:absolute;mso-position-horizontal-relative:margin;mso-position-vertical:absolute;mso-position-vertical-relative:text;mso-height-percent:0;mso-height-relative:margin;v-text-anchor:middle" coordsize="1019175,371475" o:spt="100" o:gfxdata="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" adj="-11796480,,5400" path="m,l957261,r61914,61914l1019175,371475,,371475,,xe" fillcolor="window" strokecolor="windowText" strokeweight="1pt">
                 <v:stroke joinstyle="miter"/>
                 <v:formulas/>
                 <v:path arrowok="t" o:connecttype="custom" o:connectlocs="0,0;957261,0;1019175,61914;1019175,371475;0,371475;0,0" o:connectangles="0,0,0,0,0,0" textboxrect="0,0,1019175,371475"/>
@@ -12902,7 +13624,7 @@
                     <pic:cNvPicPr/>
                   </pic:nvPicPr>
                   <pic:blipFill>
-                    <a:blip r:embed="rId22">
+                    <a:blip r:embed="rId23">
                       <a:extLst>
                         <a:ext uri="{28A0092B-C50C-407E-A947-70E740481C1C}">
                           <a14:useLocalDpi xmlns:a14="http://schemas.microsoft.com/office/drawing/2010/main" val="0"/>
@@ -12995,7 +13717,7 @@
               </wp:anchor>
             </w:drawing>
           </mc:Choice>
-          <mc:Fallback xmlns:w16cid="http://schemas.microsoft.com/office/word/2016/wordml/cid" xmlns:am3d="http://schemas.microsoft.com/office/drawing/2017/model3d" xmlns:aink="http://schemas.microsoft.com/office/drawing/2016/ink" xmlns:cx8="http://schemas.microsoft.com/office/drawing/2016/5/14/chartex" xmlns:cx7="http://schemas.microsoft.com/office/drawing/2016/5/13/chartex" xmlns:cx6="http://schemas.microsoft.com/office/drawing/2016/5/12/chartex" xmlns:cx5="http://schemas.microsoft.com/office/drawing/2016/5/11/chartex" xmlns:cx4="http://schemas.microsoft.com/office/drawing/2016/5/10/chartex" xmlns:cx3="http://schemas.microsoft.com/office/drawing/2016/5/9/chartex" xmlns:cx2="http://schemas.microsoft.com/office/drawing/2015/10/21/chartex">
+          <mc:Fallback>
             <w:pict>
               <v:shape w14:anchorId="111DE8ED" id="Straight Arrow Connector 293" o:spid="_x0000_s1026" type="#_x0000_t32" style="position:absolute;margin-left:207.75pt;margin-top:351.6pt;width:85.5pt;height:69pt;flip:x y;z-index:251867136;visibility:visible;mso-wrap-style:square;mso-width-percent:0;mso-height-percent:0;mso-wrap-distance-left:9pt;mso-wrap-distance-top:0;mso-wrap-distance-right:9pt;mso-wrap-distance-bottom:0;mso-position-horizontal:absolute;mso-position-horizontal-relative:text;mso-position-vertical:absolute;mso-position-vertical-relative:text;mso-width-percent:0;mso-height-percent:0;mso-width-relative:margin;mso-height-relative:margin" o:gfxdata="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" strokecolor="#4472c4" strokeweight=".5pt">
                 <v:stroke endarrow="block" joinstyle="miter"/>
@@ -13060,7 +13782,7 @@
               </wp:anchor>
             </w:drawing>
           </mc:Choice>
-          <mc:Fallback xmlns:w16cid="http://schemas.microsoft.com/office/word/2016/wordml/cid" xmlns:am3d="http://schemas.microsoft.com/office/drawing/2017/model3d" xmlns:aink="http://schemas.microsoft.com/office/drawing/2016/ink" xmlns:cx8="http://schemas.microsoft.com/office/drawing/2016/5/14/chartex" xmlns:cx7="http://schemas.microsoft.com/office/drawing/2016/5/13/chartex" xmlns:cx6="http://schemas.microsoft.com/office/drawing/2016/5/12/chartex" xmlns:cx5="http://schemas.microsoft.com/office/drawing/2016/5/11/chartex" xmlns:cx4="http://schemas.microsoft.com/office/drawing/2016/5/10/chartex" xmlns:cx3="http://schemas.microsoft.com/office/drawing/2016/5/9/chartex" xmlns:cx2="http://schemas.microsoft.com/office/drawing/2015/10/21/chartex">
+          <mc:Fallback>
             <w:pict>
               <v:shape w14:anchorId="48E025D6" id="Straight Arrow Connector 291" o:spid="_x0000_s1026" type="#_x0000_t32" style="position:absolute;margin-left:111.5pt;margin-top:350.85pt;width:14.25pt;height:69pt;flip:y;z-index:251863040;visibility:visible;mso-wrap-style:square;mso-width-percent:0;mso-height-percent:0;mso-wrap-distance-left:9pt;mso-wrap-distance-top:0;mso-wrap-distance-right:9pt;mso-wrap-distance-bottom:0;mso-position-horizontal:absolute;mso-position-horizontal-relative:text;mso-position-vertical:absolute;mso-position-vertical-relative:text;mso-width-percent:0;mso-height-percent:0;mso-width-relative:margin;mso-height-relative:margin" o:gfxdata="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" strokecolor="#4472c4" strokeweight=".5pt">
                 <v:stroke endarrow="block" joinstyle="miter"/>
@@ -13125,7 +13847,7 @@
               </wp:anchor>
             </w:drawing>
           </mc:Choice>
-          <mc:Fallback xmlns:w16cid="http://schemas.microsoft.com/office/word/2016/wordml/cid" xmlns:am3d="http://schemas.microsoft.com/office/drawing/2017/model3d" xmlns:aink="http://schemas.microsoft.com/office/drawing/2016/ink" xmlns:cx8="http://schemas.microsoft.com/office/drawing/2016/5/14/chartex" xmlns:cx7="http://schemas.microsoft.com/office/drawing/2016/5/13/chartex" xmlns:cx6="http://schemas.microsoft.com/office/drawing/2016/5/12/chartex" xmlns:cx5="http://schemas.microsoft.com/office/drawing/2016/5/11/chartex" xmlns:cx4="http://schemas.microsoft.com/office/drawing/2016/5/10/chartex" xmlns:cx3="http://schemas.microsoft.com/office/drawing/2016/5/9/chartex" xmlns:cx2="http://schemas.microsoft.com/office/drawing/2015/10/21/chartex">
+          <mc:Fallback>
             <w:pict>
               <v:shape w14:anchorId="2A6A5C74" id="Straight Arrow Connector 289" o:spid="_x0000_s1026" type="#_x0000_t32" style="position:absolute;margin-left:28.45pt;margin-top:347.85pt;width:61.5pt;height:69.75pt;flip:y;z-index:251860992;visibility:visible;mso-wrap-style:square;mso-width-percent:0;mso-height-percent:0;mso-wrap-distance-left:9pt;mso-wrap-distance-top:0;mso-wrap-distance-right:9pt;mso-wrap-distance-bottom:0;mso-position-horizontal:absolute;mso-position-horizontal-relative:text;mso-position-vertical:absolute;mso-position-vertical-relative:text;mso-width-percent:0;mso-height-percent:0;mso-width-relative:margin;mso-height-relative:margin" o:gfxdata="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" strokecolor="#4472c4" strokeweight=".5pt">
                 <v:stroke endarrow="block" joinstyle="miter"/>
@@ -13190,7 +13912,7 @@
               </wp:anchor>
             </w:drawing>
           </mc:Choice>
-          <mc:Fallback xmlns:w16cid="http://schemas.microsoft.com/office/word/2016/wordml/cid" xmlns:am3d="http://schemas.microsoft.com/office/drawing/2017/model3d" xmlns:aink="http://schemas.microsoft.com/office/drawing/2016/ink" xmlns:cx8="http://schemas.microsoft.com/office/drawing/2016/5/14/chartex" xmlns:cx7="http://schemas.microsoft.com/office/drawing/2016/5/13/chartex" xmlns:cx6="http://schemas.microsoft.com/office/drawing/2016/5/12/chartex" xmlns:cx5="http://schemas.microsoft.com/office/drawing/2016/5/11/chartex" xmlns:cx4="http://schemas.microsoft.com/office/drawing/2016/5/10/chartex" xmlns:cx3="http://schemas.microsoft.com/office/drawing/2016/5/9/chartex" xmlns:cx2="http://schemas.microsoft.com/office/drawing/2015/10/21/chartex">
+          <mc:Fallback>
             <w:pict>
               <v:shape w14:anchorId="787F36A2" id="Straight Arrow Connector 292" o:spid="_x0000_s1026" type="#_x0000_t32" style="position:absolute;margin-left:158.95pt;margin-top:348.55pt;width:39.75pt;height:71.25pt;flip:x y;z-index:251865088;visibility:visible;mso-wrap-style:square;mso-width-percent:0;mso-height-percent:0;mso-wrap-distance-left:9pt;mso-wrap-distance-top:0;mso-wrap-distance-right:9pt;mso-wrap-distance-bottom:0;mso-position-horizontal:absolute;mso-position-horizontal-relative:text;mso-position-vertical:absolute;mso-position-vertical-relative:text;mso-width-percent:0;mso-height-percent:0;mso-width-relative:margin;mso-height-relative:margin" o:gfxdata="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" strokecolor="#4472c4" strokeweight=".5pt">
                 <v:stroke endarrow="block" joinstyle="miter"/>
@@ -13199,60 +13921,6 @@
           </mc:Fallback>
         </mc:AlternateContent>
       </w:r>
-      <w:r>
-        <w:rPr>
-          <w:noProof/>
-        </w:rPr>
-        <w:drawing>
-          <wp:anchor distT="0" distB="0" distL="114300" distR="114300" simplePos="0" relativeHeight="251840512" behindDoc="0" locked="0" layoutInCell="1" allowOverlap="1" wp14:anchorId="1ED3AE5D" wp14:editId="4DD95233">
-            <wp:simplePos x="0" y="0"/>
-            <wp:positionH relativeFrom="margin">
-              <wp:posOffset>1019175</wp:posOffset>
-            </wp:positionH>
-            <wp:positionV relativeFrom="paragraph">
-              <wp:posOffset>3408045</wp:posOffset>
-            </wp:positionV>
-            <wp:extent cx="4133850" cy="1181100"/>
-            <wp:effectExtent l="0" t="0" r="0" b="0"/>
-            <wp:wrapTopAndBottom/>
-            <wp:docPr id="279" name="Picture 279"/>
-            <wp:cNvGraphicFramePr>
-              <a:graphicFrameLocks xmlns:a="http://schemas.openxmlformats.org/drawingml/2006/main" noChangeAspect="1"/>
-            </wp:cNvGraphicFramePr>
-            <a:graphic xmlns:a="http://schemas.openxmlformats.org/drawingml/2006/main">
-              <a:graphicData uri="http://schemas.openxmlformats.org/drawingml/2006/picture">
-                <pic:pic xmlns:pic="http://schemas.openxmlformats.org/drawingml/2006/picture">
-                  <pic:nvPicPr>
-                    <pic:cNvPr id="1" name=""/>
-                    <pic:cNvPicPr/>
-                  </pic:nvPicPr>
-                  <pic:blipFill>
-                    <a:blip r:embed="rId23">
-                      <a:extLst>
-                        <a:ext uri="{28A0092B-C50C-407E-A947-70E740481C1C}">
-                          <a14:useLocalDpi xmlns:a14="http://schemas.microsoft.com/office/drawing/2010/main" val="0"/>
-                        </a:ext>
-                      </a:extLst>
-                    </a:blip>
-                    <a:stretch>
-                      <a:fillRect/>
-                    </a:stretch>
-                  </pic:blipFill>
-                  <pic:spPr>
-                    <a:xfrm>
-                      <a:off x="0" y="0"/>
-                      <a:ext cx="4133850" cy="1181100"/>
-                    </a:xfrm>
-                    <a:prstGeom prst="rect">
-                      <a:avLst/>
-                    </a:prstGeom>
-                  </pic:spPr>
-                </pic:pic>
-              </a:graphicData>
-            </a:graphic>
-          </wp:anchor>
-        </w:drawing>
-      </w:r>
     </w:p>
     <w:p>
       <w:pPr>
@@ -13271,386 +13939,6 @@
           <w:szCs w:val="36"/>
         </w:rPr>
       </w:pPr>
-      <w:r>
-        <w:rPr>
-          <w:noProof/>
-        </w:rPr>
-        <mc:AlternateContent>
-          <mc:Choice Requires="wps">
-            <w:drawing>
-              <wp:anchor distT="0" distB="0" distL="114300" distR="114300" simplePos="0" relativeHeight="251850752" behindDoc="0" locked="0" layoutInCell="1" allowOverlap="1" wp14:anchorId="310460F9" wp14:editId="4F59ECEB">
-                <wp:simplePos x="0" y="0"/>
-                <wp:positionH relativeFrom="margin">
-                  <wp:posOffset>3571875</wp:posOffset>
-                </wp:positionH>
-                <wp:positionV relativeFrom="paragraph">
-                  <wp:posOffset>337185</wp:posOffset>
-                </wp:positionV>
-                <wp:extent cx="1019175" cy="371475"/>
-                <wp:effectExtent l="0" t="0" r="28575" b="28575"/>
-                <wp:wrapTopAndBottom/>
-                <wp:docPr id="284" name="Rectangle: Single Corner Snipped 284"/>
-                <wp:cNvGraphicFramePr/>
-                <a:graphic xmlns:a="http://schemas.openxmlformats.org/drawingml/2006/main">
-                  <a:graphicData uri="http://schemas.microsoft.com/office/word/2010/wordprocessingShape">
-                    <wps:wsp>
-                      <wps:cNvSpPr/>
-                      <wps:spPr>
-                        <a:xfrm>
-                          <a:off x="0" y="0"/>
-                          <a:ext cx="1019175" cy="371475"/>
-                        </a:xfrm>
-                        <a:prstGeom prst="snip1Rect">
-                          <a:avLst/>
-                        </a:prstGeom>
-                        <a:solidFill>
-                          <a:sysClr val="window" lastClr="FFFFFF"/>
-                        </a:solidFill>
-                        <a:ln w="12700" cap="flat" cmpd="sng" algn="ctr">
-                          <a:solidFill>
-                            <a:sysClr val="windowText" lastClr="000000"/>
-                          </a:solidFill>
-                          <a:prstDash val="solid"/>
-                          <a:miter lim="800000"/>
-                        </a:ln>
-                        <a:effectLst/>
-                      </wps:spPr>
-                      <wps:txbx>
-                        <w:txbxContent>
-                          <w:p>
-                            <w:pPr>
-                              <w:jc w:val="center"/>
-                            </w:pPr>
-                            <w:r>
-                              <w:t>Print</w:t>
-                            </w:r>
-                          </w:p>
-                        </w:txbxContent>
-                      </wps:txbx>
-                      <wps:bodyPr rot="0" spcFirstLastPara="0" vertOverflow="overflow" horzOverflow="overflow" vert="horz" wrap="square" lIns="91440" tIns="45720" rIns="91440" bIns="45720" numCol="1" spcCol="0" rtlCol="0" fromWordArt="0" anchor="ctr" anchorCtr="0" forceAA="0" compatLnSpc="1">
-                        <a:prstTxWarp prst="textNoShape">
-                          <a:avLst/>
-                        </a:prstTxWarp>
-                        <a:noAutofit/>
-                      </wps:bodyPr>
-                    </wps:wsp>
-                  </a:graphicData>
-                </a:graphic>
-                <wp14:sizeRelV relativeFrom="margin">
-                  <wp14:pctHeight>0</wp14:pctHeight>
-                </wp14:sizeRelV>
-              </wp:anchor>
-            </w:drawing>
-          </mc:Choice>
-          <mc:Fallback xmlns:w16cid="http://schemas.microsoft.com/office/word/2016/wordml/cid" xmlns:am3d="http://schemas.microsoft.com/office/drawing/2017/model3d" xmlns:aink="http://schemas.microsoft.com/office/drawing/2016/ink" xmlns:cx8="http://schemas.microsoft.com/office/drawing/2016/5/14/chartex" xmlns:cx7="http://schemas.microsoft.com/office/drawing/2016/5/13/chartex" xmlns:cx6="http://schemas.microsoft.com/office/drawing/2016/5/12/chartex" xmlns:cx5="http://schemas.microsoft.com/office/drawing/2016/5/11/chartex" xmlns:cx4="http://schemas.microsoft.com/office/drawing/2016/5/10/chartex" xmlns:cx3="http://schemas.microsoft.com/office/drawing/2016/5/9/chartex" xmlns:cx2="http://schemas.microsoft.com/office/drawing/2015/10/21/chartex">
-            <w:pict>
-              <v:shape w14:anchorId="310460F9" id="Rectangle: Single Corner Snipped 284" o:spid="_x0000_s1080" style="position:absolute;margin-left:281.25pt;margin-top:26.55pt;width:80.25pt;height:29.25pt;z-index:251850752;visibility:visible;mso-wrap-style:square;mso-height-percent:0;mso-wrap-distance-left:9pt;mso-wrap-distance-top:0;mso-wrap-distance-right:9pt;mso-wrap-distance-bottom:0;mso-position-horizontal:absolute;mso-position-horizontal-relative:margin;mso-position-vertical:absolute;mso-position-vertical-relative:text;mso-height-percent:0;mso-height-relative:margin;v-text-anchor:middle" coordsize="1019175,371475" o:spt="100" o:gfxdata="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" adj="-11796480,,5400" path="m,l957261,r61914,61914l1019175,371475,,371475,,xe" fillcolor="window" strokecolor="windowText" strokeweight="1pt">
-                <v:stroke joinstyle="miter"/>
-                <v:formulas/>
-                <v:path arrowok="t" o:connecttype="custom" o:connectlocs="0,0;957261,0;1019175,61914;1019175,371475;0,371475;0,0" o:connectangles="0,0,0,0,0,0" textboxrect="0,0,1019175,371475"/>
-                <v:textbox>
-                  <w:txbxContent>
-                    <w:p>
-                      <w:pPr>
-                        <w:jc w:val="center"/>
-                      </w:pPr>
-                      <w:r>
-                        <w:t>Print</w:t>
-                      </w:r>
-                    </w:p>
-                  </w:txbxContent>
-                </v:textbox>
-                <w10:wrap type="topAndBottom" anchorx="margin"/>
-              </v:shape>
-            </w:pict>
-          </mc:Fallback>
-        </mc:AlternateContent>
-      </w:r>
-      <w:r>
-        <w:rPr>
-          <w:noProof/>
-        </w:rPr>
-        <mc:AlternateContent>
-          <mc:Choice Requires="wps">
-            <w:drawing>
-              <wp:anchor distT="0" distB="0" distL="114300" distR="114300" simplePos="0" relativeHeight="251848704" behindDoc="0" locked="0" layoutInCell="1" allowOverlap="1" wp14:anchorId="300B4B67" wp14:editId="7D8F7D02">
-                <wp:simplePos x="0" y="0"/>
-                <wp:positionH relativeFrom="margin">
-                  <wp:posOffset>2428875</wp:posOffset>
-                </wp:positionH>
-                <wp:positionV relativeFrom="paragraph">
-                  <wp:posOffset>327660</wp:posOffset>
-                </wp:positionV>
-                <wp:extent cx="1019175" cy="371475"/>
-                <wp:effectExtent l="0" t="0" r="28575" b="28575"/>
-                <wp:wrapTopAndBottom/>
-                <wp:docPr id="283" name="Rectangle: Single Corner Snipped 283"/>
-                <wp:cNvGraphicFramePr/>
-                <a:graphic xmlns:a="http://schemas.openxmlformats.org/drawingml/2006/main">
-                  <a:graphicData uri="http://schemas.microsoft.com/office/word/2010/wordprocessingShape">
-                    <wps:wsp>
-                      <wps:cNvSpPr/>
-                      <wps:spPr>
-                        <a:xfrm>
-                          <a:off x="0" y="0"/>
-                          <a:ext cx="1019175" cy="371475"/>
-                        </a:xfrm>
-                        <a:prstGeom prst="snip1Rect">
-                          <a:avLst/>
-                        </a:prstGeom>
-                        <a:solidFill>
-                          <a:sysClr val="window" lastClr="FFFFFF"/>
-                        </a:solidFill>
-                        <a:ln w="12700" cap="flat" cmpd="sng" algn="ctr">
-                          <a:solidFill>
-                            <a:sysClr val="windowText" lastClr="000000"/>
-                          </a:solidFill>
-                          <a:prstDash val="solid"/>
-                          <a:miter lim="800000"/>
-                        </a:ln>
-                        <a:effectLst/>
-                      </wps:spPr>
-                      <wps:txbx>
-                        <w:txbxContent>
-                          <w:p>
-                            <w:pPr>
-                              <w:jc w:val="center"/>
-                            </w:pPr>
-                            <w:r>
-                              <w:t>Delete</w:t>
-                            </w:r>
-                          </w:p>
-                        </w:txbxContent>
-                      </wps:txbx>
-                      <wps:bodyPr rot="0" spcFirstLastPara="0" vertOverflow="overflow" horzOverflow="overflow" vert="horz" wrap="square" lIns="91440" tIns="45720" rIns="91440" bIns="45720" numCol="1" spcCol="0" rtlCol="0" fromWordArt="0" anchor="ctr" anchorCtr="0" forceAA="0" compatLnSpc="1">
-                        <a:prstTxWarp prst="textNoShape">
-                          <a:avLst/>
-                        </a:prstTxWarp>
-                        <a:noAutofit/>
-                      </wps:bodyPr>
-                    </wps:wsp>
-                  </a:graphicData>
-                </a:graphic>
-                <wp14:sizeRelV relativeFrom="margin">
-                  <wp14:pctHeight>0</wp14:pctHeight>
-                </wp14:sizeRelV>
-              </wp:anchor>
-            </w:drawing>
-          </mc:Choice>
-          <mc:Fallback xmlns:w16cid="http://schemas.microsoft.com/office/word/2016/wordml/cid" xmlns:am3d="http://schemas.microsoft.com/office/drawing/2017/model3d" xmlns:aink="http://schemas.microsoft.com/office/drawing/2016/ink" xmlns:cx8="http://schemas.microsoft.com/office/drawing/2016/5/14/chartex" xmlns:cx7="http://schemas.microsoft.com/office/drawing/2016/5/13/chartex" xmlns:cx6="http://schemas.microsoft.com/office/drawing/2016/5/12/chartex" xmlns:cx5="http://schemas.microsoft.com/office/drawing/2016/5/11/chartex" xmlns:cx4="http://schemas.microsoft.com/office/drawing/2016/5/10/chartex" xmlns:cx3="http://schemas.microsoft.com/office/drawing/2016/5/9/chartex" xmlns:cx2="http://schemas.microsoft.com/office/drawing/2015/10/21/chartex">
-            <w:pict>
-              <v:shape w14:anchorId="300B4B67" id="Rectangle: Single Corner Snipped 283" o:spid="_x0000_s1081" style="position:absolute;margin-left:191.25pt;margin-top:25.8pt;width:80.25pt;height:29.25pt;z-index:251848704;visibility:visible;mso-wrap-style:square;mso-height-percent:0;mso-wrap-distance-left:9pt;mso-wrap-distance-top:0;mso-wrap-distance-right:9pt;mso-wrap-distance-bottom:0;mso-position-horizontal:absolute;mso-position-horizontal-relative:margin;mso-position-vertical:absolute;mso-position-vertical-relative:text;mso-height-percent:0;mso-height-relative:margin;v-text-anchor:middle" coordsize="1019175,371475" o:spt="100" o:gfxdata="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" adj="-11796480,,5400" path="m,l957261,r61914,61914l1019175,371475,,371475,,xe" fillcolor="window" strokecolor="windowText" strokeweight="1pt">
-                <v:stroke joinstyle="miter"/>
-                <v:formulas/>
-                <v:path arrowok="t" o:connecttype="custom" o:connectlocs="0,0;957261,0;1019175,61914;1019175,371475;0,371475;0,0" o:connectangles="0,0,0,0,0,0" textboxrect="0,0,1019175,371475"/>
-                <v:textbox>
-                  <w:txbxContent>
-                    <w:p>
-                      <w:pPr>
-                        <w:jc w:val="center"/>
-                      </w:pPr>
-                      <w:r>
-                        <w:t>Delete</w:t>
-                      </w:r>
-                    </w:p>
-                  </w:txbxContent>
-                </v:textbox>
-                <w10:wrap type="topAndBottom" anchorx="margin"/>
-              </v:shape>
-            </w:pict>
-          </mc:Fallback>
-        </mc:AlternateContent>
-      </w:r>
-      <w:r>
-        <w:rPr>
-          <w:noProof/>
-        </w:rPr>
-        <mc:AlternateContent>
-          <mc:Choice Requires="wps">
-            <w:drawing>
-              <wp:anchor distT="0" distB="0" distL="114300" distR="114300" simplePos="0" relativeHeight="251846656" behindDoc="0" locked="0" layoutInCell="1" allowOverlap="1" wp14:anchorId="0A0A608C" wp14:editId="163BC9DF">
-                <wp:simplePos x="0" y="0"/>
-                <wp:positionH relativeFrom="margin">
-                  <wp:posOffset>1285875</wp:posOffset>
-                </wp:positionH>
-                <wp:positionV relativeFrom="paragraph">
-                  <wp:posOffset>327660</wp:posOffset>
-                </wp:positionV>
-                <wp:extent cx="1019175" cy="371475"/>
-                <wp:effectExtent l="0" t="0" r="28575" b="28575"/>
-                <wp:wrapTopAndBottom/>
-                <wp:docPr id="282" name="Rectangle: Single Corner Snipped 282"/>
-                <wp:cNvGraphicFramePr/>
-                <a:graphic xmlns:a="http://schemas.openxmlformats.org/drawingml/2006/main">
-                  <a:graphicData uri="http://schemas.microsoft.com/office/word/2010/wordprocessingShape">
-                    <wps:wsp>
-                      <wps:cNvSpPr/>
-                      <wps:spPr>
-                        <a:xfrm>
-                          <a:off x="0" y="0"/>
-                          <a:ext cx="1019175" cy="371475"/>
-                        </a:xfrm>
-                        <a:prstGeom prst="snip1Rect">
-                          <a:avLst/>
-                        </a:prstGeom>
-                        <a:solidFill>
-                          <a:sysClr val="window" lastClr="FFFFFF"/>
-                        </a:solidFill>
-                        <a:ln w="12700" cap="flat" cmpd="sng" algn="ctr">
-                          <a:solidFill>
-                            <a:sysClr val="windowText" lastClr="000000"/>
-                          </a:solidFill>
-                          <a:prstDash val="solid"/>
-                          <a:miter lim="800000"/>
-                        </a:ln>
-                        <a:effectLst/>
-                      </wps:spPr>
-                      <wps:txbx>
-                        <w:txbxContent>
-                          <w:p>
-                            <w:pPr>
-                              <w:jc w:val="center"/>
-                            </w:pPr>
-                            <w:r>
-                              <w:t>Edit</w:t>
-                            </w:r>
-                          </w:p>
-                        </w:txbxContent>
-                      </wps:txbx>
-                      <wps:bodyPr rot="0" spcFirstLastPara="0" vertOverflow="overflow" horzOverflow="overflow" vert="horz" wrap="square" lIns="91440" tIns="45720" rIns="91440" bIns="45720" numCol="1" spcCol="0" rtlCol="0" fromWordArt="0" anchor="ctr" anchorCtr="0" forceAA="0" compatLnSpc="1">
-                        <a:prstTxWarp prst="textNoShape">
-                          <a:avLst/>
-                        </a:prstTxWarp>
-                        <a:noAutofit/>
-                      </wps:bodyPr>
-                    </wps:wsp>
-                  </a:graphicData>
-                </a:graphic>
-                <wp14:sizeRelV relativeFrom="margin">
-                  <wp14:pctHeight>0</wp14:pctHeight>
-                </wp14:sizeRelV>
-              </wp:anchor>
-            </w:drawing>
-          </mc:Choice>
-          <mc:Fallback xmlns:w16cid="http://schemas.microsoft.com/office/word/2016/wordml/cid" xmlns:am3d="http://schemas.microsoft.com/office/drawing/2017/model3d" xmlns:aink="http://schemas.microsoft.com/office/drawing/2016/ink" xmlns:cx8="http://schemas.microsoft.com/office/drawing/2016/5/14/chartex" xmlns:cx7="http://schemas.microsoft.com/office/drawing/2016/5/13/chartex" xmlns:cx6="http://schemas.microsoft.com/office/drawing/2016/5/12/chartex" xmlns:cx5="http://schemas.microsoft.com/office/drawing/2016/5/11/chartex" xmlns:cx4="http://schemas.microsoft.com/office/drawing/2016/5/10/chartex" xmlns:cx3="http://schemas.microsoft.com/office/drawing/2016/5/9/chartex" xmlns:cx2="http://schemas.microsoft.com/office/drawing/2015/10/21/chartex">
-            <w:pict>
-              <v:shape w14:anchorId="0A0A608C" id="Rectangle: Single Corner Snipped 282" o:spid="_x0000_s1082" style="position:absolute;margin-left:101.25pt;margin-top:25.8pt;width:80.25pt;height:29.25pt;z-index:251846656;visibility:visible;mso-wrap-style:square;mso-height-percent:0;mso-wrap-distance-left:9pt;mso-wrap-distance-top:0;mso-wrap-distance-right:9pt;mso-wrap-distance-bottom:0;mso-position-horizontal:absolute;mso-position-horizontal-relative:margin;mso-position-vertical:absolute;mso-position-vertical-relative:text;mso-height-percent:0;mso-height-relative:margin;v-text-anchor:middle" coordsize="1019175,371475" o:spt="100" o:gfxdata="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" adj="-11796480,,5400" path="m,l957261,r61914,61914l1019175,371475,,371475,,xe" fillcolor="window" strokecolor="windowText" strokeweight="1pt">
-                <v:stroke joinstyle="miter"/>
-                <v:formulas/>
-                <v:path arrowok="t" o:connecttype="custom" o:connectlocs="0,0;957261,0;1019175,61914;1019175,371475;0,371475;0,0" o:connectangles="0,0,0,0,0,0" textboxrect="0,0,1019175,371475"/>
-                <v:textbox>
-                  <w:txbxContent>
-                    <w:p>
-                      <w:pPr>
-                        <w:jc w:val="center"/>
-                      </w:pPr>
-                      <w:r>
-                        <w:t>Edit</w:t>
-                      </w:r>
-                    </w:p>
-                  </w:txbxContent>
-                </v:textbox>
-                <w10:wrap type="topAndBottom" anchorx="margin"/>
-              </v:shape>
-            </w:pict>
-          </mc:Fallback>
-        </mc:AlternateContent>
-      </w:r>
-      <w:r>
-        <w:rPr>
-          <w:noProof/>
-        </w:rPr>
-        <mc:AlternateContent>
-          <mc:Choice Requires="wps">
-            <w:drawing>
-              <wp:anchor distT="0" distB="0" distL="114300" distR="114300" simplePos="0" relativeHeight="251844608" behindDoc="0" locked="0" layoutInCell="1" allowOverlap="1" wp14:anchorId="650C1CDD" wp14:editId="1A110723">
-                <wp:simplePos x="0" y="0"/>
-                <wp:positionH relativeFrom="margin">
-                  <wp:posOffset>161925</wp:posOffset>
-                </wp:positionH>
-                <wp:positionV relativeFrom="paragraph">
-                  <wp:posOffset>327660</wp:posOffset>
-                </wp:positionV>
-                <wp:extent cx="1019175" cy="371475"/>
-                <wp:effectExtent l="0" t="0" r="28575" b="28575"/>
-                <wp:wrapTopAndBottom/>
-                <wp:docPr id="281" name="Rectangle: Single Corner Snipped 281"/>
-                <wp:cNvGraphicFramePr/>
-                <a:graphic xmlns:a="http://schemas.openxmlformats.org/drawingml/2006/main">
-                  <a:graphicData uri="http://schemas.microsoft.com/office/word/2010/wordprocessingShape">
-                    <wps:wsp>
-                      <wps:cNvSpPr/>
-                      <wps:spPr>
-                        <a:xfrm>
-                          <a:off x="0" y="0"/>
-                          <a:ext cx="1019175" cy="371475"/>
-                        </a:xfrm>
-                        <a:prstGeom prst="snip1Rect">
-                          <a:avLst/>
-                        </a:prstGeom>
-                        <a:solidFill>
-                          <a:sysClr val="window" lastClr="FFFFFF"/>
-                        </a:solidFill>
-                        <a:ln w="12700" cap="flat" cmpd="sng" algn="ctr">
-                          <a:solidFill>
-                            <a:sysClr val="windowText" lastClr="000000"/>
-                          </a:solidFill>
-                          <a:prstDash val="solid"/>
-                          <a:miter lim="800000"/>
-                        </a:ln>
-                        <a:effectLst/>
-                      </wps:spPr>
-                      <wps:txbx>
-                        <w:txbxContent>
-                          <w:p>
-                            <w:pPr>
-                              <w:jc w:val="center"/>
-                            </w:pPr>
-                            <w:r>
-                              <w:t>Add</w:t>
-                            </w:r>
-                          </w:p>
-                        </w:txbxContent>
-                      </wps:txbx>
-                      <wps:bodyPr rot="0" spcFirstLastPara="0" vertOverflow="overflow" horzOverflow="overflow" vert="horz" wrap="square" lIns="91440" tIns="45720" rIns="91440" bIns="45720" numCol="1" spcCol="0" rtlCol="0" fromWordArt="0" anchor="ctr" anchorCtr="0" forceAA="0" compatLnSpc="1">
-                        <a:prstTxWarp prst="textNoShape">
-                          <a:avLst/>
-                        </a:prstTxWarp>
-                        <a:noAutofit/>
-                      </wps:bodyPr>
-                    </wps:wsp>
-                  </a:graphicData>
-                </a:graphic>
-                <wp14:sizeRelV relativeFrom="margin">
-                  <wp14:pctHeight>0</wp14:pctHeight>
-                </wp14:sizeRelV>
-              </wp:anchor>
-            </w:drawing>
-          </mc:Choice>
-          <mc:Fallback xmlns:w16cid="http://schemas.microsoft.com/office/word/2016/wordml/cid" xmlns:am3d="http://schemas.microsoft.com/office/drawing/2017/model3d" xmlns:aink="http://schemas.microsoft.com/office/drawing/2016/ink" xmlns:cx8="http://schemas.microsoft.com/office/drawing/2016/5/14/chartex" xmlns:cx7="http://schemas.microsoft.com/office/drawing/2016/5/13/chartex" xmlns:cx6="http://schemas.microsoft.com/office/drawing/2016/5/12/chartex" xmlns:cx5="http://schemas.microsoft.com/office/drawing/2016/5/11/chartex" xmlns:cx4="http://schemas.microsoft.com/office/drawing/2016/5/10/chartex" xmlns:cx3="http://schemas.microsoft.com/office/drawing/2016/5/9/chartex" xmlns:cx2="http://schemas.microsoft.com/office/drawing/2015/10/21/chartex">
-            <w:pict>
-              <v:shape w14:anchorId="650C1CDD" id="Rectangle: Single Corner Snipped 281" o:spid="_x0000_s1083" style="position:absolute;margin-left:12.75pt;margin-top:25.8pt;width:80.25pt;height:29.25pt;z-index:251844608;visibility:visible;mso-wrap-style:square;mso-height-percent:0;mso-wrap-distance-left:9pt;mso-wrap-distance-top:0;mso-wrap-distance-right:9pt;mso-wrap-distance-bottom:0;mso-position-horizontal:absolute;mso-position-horizontal-relative:margin;mso-position-vertical:absolute;mso-position-vertical-relative:text;mso-height-percent:0;mso-height-relative:margin;v-text-anchor:middle" coordsize="1019175,371475" o:spt="100" o:gfxdata="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" adj="-11796480,,5400" path="m,l957261,r61914,61914l1019175,371475,,371475,,xe" fillcolor="window" strokecolor="windowText" strokeweight="1pt">
-                <v:stroke joinstyle="miter"/>
-                <v:formulas/>
-                <v:path arrowok="t" o:connecttype="custom" o:connectlocs="0,0;957261,0;1019175,61914;1019175,371475;0,371475;0,0" o:connectangles="0,0,0,0,0,0" textboxrect="0,0,1019175,371475"/>
-                <v:textbox>
-                  <w:txbxContent>
-                    <w:p>
-                      <w:pPr>
-                        <w:jc w:val="center"/>
-                      </w:pPr>
-                      <w:r>
-                        <w:t>Add</w:t>
-                      </w:r>
-                    </w:p>
-                  </w:txbxContent>
-                </v:textbox>
-                <w10:wrap type="topAndBottom" anchorx="margin"/>
-              </v:shape>
-            </w:pict>
-          </mc:Fallback>
-        </mc:AlternateContent>
-      </w:r>
     </w:p>
     <w:p>
       <w:pPr>
@@ -14226,7 +14514,7 @@
               </wp:anchor>
             </w:drawing>
           </mc:Choice>
-          <mc:Fallback xmlns:w16cid="http://schemas.microsoft.com/office/word/2016/wordml/cid" xmlns:am3d="http://schemas.microsoft.com/office/drawing/2017/model3d" xmlns:aink="http://schemas.microsoft.com/office/drawing/2016/ink" xmlns:cx8="http://schemas.microsoft.com/office/drawing/2016/5/14/chartex" xmlns:cx7="http://schemas.microsoft.com/office/drawing/2016/5/13/chartex" xmlns:cx6="http://schemas.microsoft.com/office/drawing/2016/5/12/chartex" xmlns:cx5="http://schemas.microsoft.com/office/drawing/2016/5/11/chartex" xmlns:cx4="http://schemas.microsoft.com/office/drawing/2016/5/10/chartex" xmlns:cx3="http://schemas.microsoft.com/office/drawing/2016/5/9/chartex" xmlns:cx2="http://schemas.microsoft.com/office/drawing/2015/10/21/chartex">
+          <mc:Fallback>
             <w:pict>
               <v:shape w14:anchorId="69F53DD5" id="_x0000_s1084" type="#_x0000_t202" style="position:absolute;margin-left:0;margin-top:38.05pt;width:54pt;height:24pt;z-index:251872256;visibility:visible;mso-wrap-style:square;mso-width-percent:0;mso-height-percent:0;mso-wrap-distance-left:9pt;mso-wrap-distance-top:3.6pt;mso-wrap-distance-right:9pt;mso-wrap-distance-bottom:3.6pt;mso-position-horizontal:left;mso-position-horizontal-relative:margin;mso-position-vertical:absolute;mso-position-vertical-relative:text;mso-width-percent:0;mso-height-percent:0;mso-width-relative:margin;mso-height-relative:margin;v-text-anchor:top" o:gfxdata="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">
                 <v:textbox>
@@ -14875,6 +15163,7 @@
           <w:sz w:val="28"/>
           <w:szCs w:val="28"/>
         </w:rPr>
+        <w:lastRenderedPageBreak/>
         <mc:AlternateContent>
           <mc:Choice Requires="wps">
             <w:drawing>
@@ -14943,7 +15232,7 @@
               </wp:anchor>
             </w:drawing>
           </mc:Choice>
-          <mc:Fallback xmlns:w16cid="http://schemas.microsoft.com/office/word/2016/wordml/cid" xmlns:am3d="http://schemas.microsoft.com/office/drawing/2017/model3d" xmlns:aink="http://schemas.microsoft.com/office/drawing/2016/ink" xmlns:cx8="http://schemas.microsoft.com/office/drawing/2016/5/14/chartex" xmlns:cx7="http://schemas.microsoft.com/office/drawing/2016/5/13/chartex" xmlns:cx6="http://schemas.microsoft.com/office/drawing/2016/5/12/chartex" xmlns:cx5="http://schemas.microsoft.com/office/drawing/2016/5/11/chartex" xmlns:cx4="http://schemas.microsoft.com/office/drawing/2016/5/10/chartex" xmlns:cx3="http://schemas.microsoft.com/office/drawing/2016/5/9/chartex" xmlns:cx2="http://schemas.microsoft.com/office/drawing/2015/10/21/chartex">
+          <mc:Fallback>
             <w:pict>
               <v:shape w14:anchorId="2FEF9235" id="_x0000_s1085" type="#_x0000_t202" style="position:absolute;left:0;text-align:left;margin-left:0;margin-top:100.35pt;width:54pt;height:24pt;z-index:251875328;visibility:visible;mso-wrap-style:square;mso-width-percent:0;mso-height-percent:0;mso-wrap-distance-left:9pt;mso-wrap-distance-top:3.6pt;mso-wrap-distance-right:9pt;mso-wrap-distance-bottom:3.6pt;mso-position-horizontal:left;mso-position-horizontal-relative:margin;mso-position-vertical:absolute;mso-position-vertical-relative:text;mso-width-percent:0;mso-height-percent:0;mso-width-relative:margin;mso-height-relative:margin;v-text-anchor:top" o:gfxdata="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">
                 <v:textbox>
@@ -15051,16 +15340,7 @@
           <w:sz w:val="28"/>
           <w:szCs w:val="28"/>
         </w:rPr>
-        <w:t xml:space="preserve">The print preview screen will appear (see </w:t>
-      </w:r>
-      <w:r>
-        <w:rPr>
-          <w:rFonts w:ascii="Noto Sans" w:hAnsi="Noto Sans"/>
-          <w:sz w:val="28"/>
-          <w:szCs w:val="28"/>
-        </w:rPr>
-        <w:lastRenderedPageBreak/>
-        <w:t>fig</w:t>
+        <w:t>The print preview screen will appear (see fig</w:t>
       </w:r>
       <w:r>
         <w:rPr>
@@ -15612,7 +15892,7 @@
               </wp:anchor>
             </w:drawing>
           </mc:Choice>
-          <mc:Fallback xmlns:w16cid="http://schemas.microsoft.com/office/word/2016/wordml/cid" xmlns:am3d="http://schemas.microsoft.com/office/drawing/2017/model3d" xmlns:aink="http://schemas.microsoft.com/office/drawing/2016/ink" xmlns:cx8="http://schemas.microsoft.com/office/drawing/2016/5/14/chartex" xmlns:cx7="http://schemas.microsoft.com/office/drawing/2016/5/13/chartex" xmlns:cx6="http://schemas.microsoft.com/office/drawing/2016/5/12/chartex" xmlns:cx5="http://schemas.microsoft.com/office/drawing/2016/5/11/chartex" xmlns:cx4="http://schemas.microsoft.com/office/drawing/2016/5/10/chartex" xmlns:cx3="http://schemas.microsoft.com/office/drawing/2016/5/9/chartex" xmlns:cx2="http://schemas.microsoft.com/office/drawing/2015/10/21/chartex">
+          <mc:Fallback>
             <w:pict>
               <v:line w14:anchorId="5BBC8732" id="Straight Connector 28" o:spid="_x0000_s1026" style="position:absolute;flip:y;z-index:251759616;visibility:visible;mso-wrap-style:square;mso-wrap-distance-left:9pt;mso-wrap-distance-top:0;mso-wrap-distance-right:9pt;mso-wrap-distance-bottom:0;mso-position-horizontal:center;mso-position-horizontal-relative:margin;mso-position-vertical:absolute;mso-position-vertical-relative:text" from="0,36pt" to="499.5pt,37.5pt" o:gfxdata="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" strokecolor="#0d0d0d" strokeweight=".5pt">
                 <v:stroke joinstyle="miter"/>
@@ -15871,22 +16151,14 @@
         </w:rPr>
         <w:tab/>
       </w:r>
+      <w:proofErr w:type="gramStart"/>
       <w:r>
         <w:rPr>
           <w:b/>
           <w:sz w:val="28"/>
           <w:szCs w:val="28"/>
         </w:rPr>
-        <w:t>Note</w:t>
-      </w:r>
-      <w:proofErr w:type="gramStart"/>
-      <w:r>
-        <w:rPr>
-          <w:b/>
-          <w:sz w:val="28"/>
-          <w:szCs w:val="28"/>
-        </w:rPr>
-        <w:t>::</w:t>
+        <w:t>Note::</w:t>
       </w:r>
       <w:proofErr w:type="gramEnd"/>
       <w:r>
@@ -15989,22 +16261,14 @@
         </w:rPr>
         <w:tab/>
       </w:r>
+      <w:proofErr w:type="gramStart"/>
       <w:r>
         <w:rPr>
           <w:b/>
           <w:sz w:val="28"/>
           <w:szCs w:val="28"/>
         </w:rPr>
-        <w:t>Note</w:t>
-      </w:r>
-      <w:proofErr w:type="gramStart"/>
-      <w:r>
-        <w:rPr>
-          <w:b/>
-          <w:sz w:val="28"/>
-          <w:szCs w:val="28"/>
-        </w:rPr>
-        <w:t>::</w:t>
+        <w:t>Note::</w:t>
       </w:r>
       <w:proofErr w:type="gramEnd"/>
       <w:r>
@@ -16046,8 +16310,6 @@
           <w:szCs w:val="36"/>
         </w:rPr>
       </w:pPr>
-      <w:bookmarkStart w:id="0" w:name="_GoBack"/>
-      <w:bookmarkEnd w:id="0"/>
     </w:p>
     <w:sectPr>
       <w:headerReference w:type="default" r:id="rId26"/>
@@ -16063,7 +16325,7 @@
 </file>
 
 <file path=word/endnotes.xml><?xml version="1.0" encoding="utf-8"?>
-<w:endnotes xmlns:wpc="http://schemas.microsoft.com/office/word/2010/wordprocessingCanvas" xmlns:cx="http://schemas.microsoft.com/office/drawing/2014/chartex" xmlns:cx1="http://schemas.microsoft.com/office/drawing/2015/9/8/chartex" xmlns:mc="http://schemas.openxmlformats.org/markup-compatibility/2006" xmlns:o="urn:schemas-microsoft-com:office:office" xmlns:r="http://schemas.openxmlformats.org/officeDocument/2006/relationships" xmlns:m="http://schemas.openxmlformats.org/officeDocument/2006/math" xmlns:v="urn:schemas-microsoft-com:vml" xmlns:wp14="http://schemas.microsoft.com/office/word/2010/wordprocessingDrawing" xmlns:wp="http://schemas.openxmlformats.org/drawingml/2006/wordprocessingDrawing" xmlns:w10="urn:schemas-microsoft-com:office:word" xmlns:w="http://schemas.openxmlformats.org/wordprocessingml/2006/main" xmlns:w14="http://schemas.microsoft.com/office/word/2010/wordml" xmlns:w15="http://schemas.microsoft.com/office/word/2012/wordml" xmlns:w16se="http://schemas.microsoft.com/office/word/2015/wordml/symex" xmlns:wpg="http://schemas.microsoft.com/office/word/2010/wordprocessingGroup" xmlns:wpi="http://schemas.microsoft.com/office/word/2010/wordprocessingInk" xmlns:wne="http://schemas.microsoft.com/office/word/2006/wordml" xmlns:wps="http://schemas.microsoft.com/office/word/2010/wordprocessingShape" mc:Ignorable="w14 w15 w16se wp14">
+<w:endnotes xmlns:wpc="http://schemas.microsoft.com/office/word/2010/wordprocessingCanvas" xmlns:cx="http://schemas.microsoft.com/office/drawing/2014/chartex" xmlns:cx1="http://schemas.microsoft.com/office/drawing/2015/9/8/chartex" xmlns:cx2="http://schemas.microsoft.com/office/drawing/2015/10/21/chartex" xmlns:cx3="http://schemas.microsoft.com/office/drawing/2016/5/9/chartex" xmlns:cx4="http://schemas.microsoft.com/office/drawing/2016/5/10/chartex" xmlns:cx5="http://schemas.microsoft.com/office/drawing/2016/5/11/chartex" xmlns:cx6="http://schemas.microsoft.com/office/drawing/2016/5/12/chartex" xmlns:cx7="http://schemas.microsoft.com/office/drawing/2016/5/13/chartex" xmlns:cx8="http://schemas.microsoft.com/office/drawing/2016/5/14/chartex" xmlns:mc="http://schemas.openxmlformats.org/markup-compatibility/2006" xmlns:aink="http://schemas.microsoft.com/office/drawing/2016/ink" xmlns:am3d="http://schemas.microsoft.com/office/drawing/2017/model3d" xmlns:o="urn:schemas-microsoft-com:office:office" xmlns:r="http://schemas.openxmlformats.org/officeDocument/2006/relationships" xmlns:m="http://schemas.openxmlformats.org/officeDocument/2006/math" xmlns:v="urn:schemas-microsoft-com:vml" xmlns:wp14="http://schemas.microsoft.com/office/word/2010/wordprocessingDrawing" xmlns:wp="http://schemas.openxmlformats.org/drawingml/2006/wordprocessingDrawing" xmlns:w10="urn:schemas-microsoft-com:office:word" xmlns:w="http://schemas.openxmlformats.org/wordprocessingml/2006/main" xmlns:w14="http://schemas.microsoft.com/office/word/2010/wordml" xmlns:w15="http://schemas.microsoft.com/office/word/2012/wordml" xmlns:w16cid="http://schemas.microsoft.com/office/word/2016/wordml/cid" xmlns:w16se="http://schemas.microsoft.com/office/word/2015/wordml/symex" xmlns:wpg="http://schemas.microsoft.com/office/word/2010/wordprocessingGroup" xmlns:wpi="http://schemas.microsoft.com/office/word/2010/wordprocessingInk" xmlns:wne="http://schemas.microsoft.com/office/word/2006/wordml" xmlns:wps="http://schemas.microsoft.com/office/word/2010/wordprocessingShape" mc:Ignorable="w14 w15 w16se w16cid wp14">
   <w:endnote w:type="separator" w:id="-1">
     <w:p>
       <w:pPr>
@@ -16088,7 +16350,7 @@
 </file>
 
 <file path=word/footnotes.xml><?xml version="1.0" encoding="utf-8"?>
-<w:footnotes xmlns:wpc="http://schemas.microsoft.com/office/word/2010/wordprocessingCanvas" xmlns:cx="http://schemas.microsoft.com/office/drawing/2014/chartex" xmlns:cx1="http://schemas.microsoft.com/office/drawing/2015/9/8/chartex" xmlns:mc="http://schemas.openxmlformats.org/markup-compatibility/2006" xmlns:o="urn:schemas-microsoft-com:office:office" xmlns:r="http://schemas.openxmlformats.org/officeDocument/2006/relationships" xmlns:m="http://schemas.openxmlformats.org/officeDocument/2006/math" xmlns:v="urn:schemas-microsoft-com:vml" xmlns:wp14="http://schemas.microsoft.com/office/word/2010/wordprocessingDrawing" xmlns:wp="http://schemas.openxmlformats.org/drawingml/2006/wordprocessingDrawing" xmlns:w10="urn:schemas-microsoft-com:office:word" xmlns:w="http://schemas.openxmlformats.org/wordprocessingml/2006/main" xmlns:w14="http://schemas.microsoft.com/office/word/2010/wordml" xmlns:w15="http://schemas.microsoft.com/office/word/2012/wordml" xmlns:w16se="http://schemas.microsoft.com/office/word/2015/wordml/symex" xmlns:wpg="http://schemas.microsoft.com/office/word/2010/wordprocessingGroup" xmlns:wpi="http://schemas.microsoft.com/office/word/2010/wordprocessingInk" xmlns:wne="http://schemas.microsoft.com/office/word/2006/wordml" xmlns:wps="http://schemas.microsoft.com/office/word/2010/wordprocessingShape" mc:Ignorable="w14 w15 w16se wp14">
+<w:footnotes xmlns:wpc="http://schemas.microsoft.com/office/word/2010/wordprocessingCanvas" xmlns:cx="http://schemas.microsoft.com/office/drawing/2014/chartex" xmlns:cx1="http://schemas.microsoft.com/office/drawing/2015/9/8/chartex" xmlns:cx2="http://schemas.microsoft.com/office/drawing/2015/10/21/chartex" xmlns:cx3="http://schemas.microsoft.com/office/drawing/2016/5/9/chartex" xmlns:cx4="http://schemas.microsoft.com/office/drawing/2016/5/10/chartex" xmlns:cx5="http://schemas.microsoft.com/office/drawing/2016/5/11/chartex" xmlns:cx6="http://schemas.microsoft.com/office/drawing/2016/5/12/chartex" xmlns:cx7="http://schemas.microsoft.com/office/drawing/2016/5/13/chartex" xmlns:cx8="http://schemas.microsoft.com/office/drawing/2016/5/14/chartex" xmlns:mc="http://schemas.openxmlformats.org/markup-compatibility/2006" xmlns:aink="http://schemas.microsoft.com/office/drawing/2016/ink" xmlns:am3d="http://schemas.microsoft.com/office/drawing/2017/model3d" xmlns:o="urn:schemas-microsoft-com:office:office" xmlns:r="http://schemas.openxmlformats.org/officeDocument/2006/relationships" xmlns:m="http://schemas.openxmlformats.org/officeDocument/2006/math" xmlns:v="urn:schemas-microsoft-com:vml" xmlns:wp14="http://schemas.microsoft.com/office/word/2010/wordprocessingDrawing" xmlns:wp="http://schemas.openxmlformats.org/drawingml/2006/wordprocessingDrawing" xmlns:w10="urn:schemas-microsoft-com:office:word" xmlns:w="http://schemas.openxmlformats.org/wordprocessingml/2006/main" xmlns:w14="http://schemas.microsoft.com/office/word/2010/wordml" xmlns:w15="http://schemas.microsoft.com/office/word/2012/wordml" xmlns:w16cid="http://schemas.microsoft.com/office/word/2016/wordml/cid" xmlns:w16se="http://schemas.microsoft.com/office/word/2015/wordml/symex" xmlns:wpg="http://schemas.microsoft.com/office/word/2010/wordprocessingGroup" xmlns:wpi="http://schemas.microsoft.com/office/word/2010/wordprocessingInk" xmlns:wne="http://schemas.microsoft.com/office/word/2006/wordml" xmlns:wps="http://schemas.microsoft.com/office/word/2010/wordprocessingShape" mc:Ignorable="w14 w15 w16se w16cid wp14">
   <w:footnote w:type="separator" w:id="-1">
     <w:p>
       <w:pPr>
@@ -16113,7 +16375,7 @@
 </file>
 
 <file path=word/header1.xml><?xml version="1.0" encoding="utf-8"?>
-<w:hdr xmlns:wpc="http://schemas.microsoft.com/office/word/2010/wordprocessingCanvas" xmlns:cx="http://schemas.microsoft.com/office/drawing/2014/chartex" xmlns:cx1="http://schemas.microsoft.com/office/drawing/2015/9/8/chartex" xmlns:mc="http://schemas.openxmlformats.org/markup-compatibility/2006" xmlns:o="urn:schemas-microsoft-com:office:office" xmlns:r="http://schemas.openxmlformats.org/officeDocument/2006/relationships" xmlns:m="http://schemas.openxmlformats.org/officeDocument/2006/math" xmlns:v="urn:schemas-microsoft-com:vml" xmlns:wp14="http://schemas.microsoft.com/office/word/2010/wordprocessingDrawing" xmlns:wp="http://schemas.openxmlformats.org/drawingml/2006/wordprocessingDrawing" xmlns:w10="urn:schemas-microsoft-com:office:word" xmlns:w="http://schemas.openxmlformats.org/wordprocessingml/2006/main" xmlns:w14="http://schemas.microsoft.com/office/word/2010/wordml" xmlns:w15="http://schemas.microsoft.com/office/word/2012/wordml" xmlns:w16se="http://schemas.microsoft.com/office/word/2015/wordml/symex" xmlns:wpg="http://schemas.microsoft.com/office/word/2010/wordprocessingGroup" xmlns:wpi="http://schemas.microsoft.com/office/word/2010/wordprocessingInk" xmlns:wne="http://schemas.microsoft.com/office/word/2006/wordml" xmlns:wps="http://schemas.microsoft.com/office/word/2010/wordprocessingShape" mc:Ignorable="w14 w15 w16se wp14">
+<w:hdr xmlns:wpc="http://schemas.microsoft.com/office/word/2010/wordprocessingCanvas" xmlns:cx="http://schemas.microsoft.com/office/drawing/2014/chartex" xmlns:cx1="http://schemas.microsoft.com/office/drawing/2015/9/8/chartex" xmlns:cx2="http://schemas.microsoft.com/office/drawing/2015/10/21/chartex" xmlns:cx3="http://schemas.microsoft.com/office/drawing/2016/5/9/chartex" xmlns:cx4="http://schemas.microsoft.com/office/drawing/2016/5/10/chartex" xmlns:cx5="http://schemas.microsoft.com/office/drawing/2016/5/11/chartex" xmlns:cx6="http://schemas.microsoft.com/office/drawing/2016/5/12/chartex" xmlns:cx7="http://schemas.microsoft.com/office/drawing/2016/5/13/chartex" xmlns:cx8="http://schemas.microsoft.com/office/drawing/2016/5/14/chartex" xmlns:mc="http://schemas.openxmlformats.org/markup-compatibility/2006" xmlns:aink="http://schemas.microsoft.com/office/drawing/2016/ink" xmlns:am3d="http://schemas.microsoft.com/office/drawing/2017/model3d" xmlns:o="urn:schemas-microsoft-com:office:office" xmlns:r="http://schemas.openxmlformats.org/officeDocument/2006/relationships" xmlns:m="http://schemas.openxmlformats.org/officeDocument/2006/math" xmlns:v="urn:schemas-microsoft-com:vml" xmlns:wp14="http://schemas.microsoft.com/office/word/2010/wordprocessingDrawing" xmlns:wp="http://schemas.openxmlformats.org/drawingml/2006/wordprocessingDrawing" xmlns:w10="urn:schemas-microsoft-com:office:word" xmlns:w="http://schemas.openxmlformats.org/wordprocessingml/2006/main" xmlns:w14="http://schemas.microsoft.com/office/word/2010/wordml" xmlns:w15="http://schemas.microsoft.com/office/word/2012/wordml" xmlns:w16cid="http://schemas.microsoft.com/office/word/2016/wordml/cid" xmlns:w16se="http://schemas.microsoft.com/office/word/2015/wordml/symex" xmlns:wpg="http://schemas.microsoft.com/office/word/2010/wordprocessingGroup" xmlns:wpi="http://schemas.microsoft.com/office/word/2010/wordprocessingInk" xmlns:wne="http://schemas.microsoft.com/office/word/2006/wordml" xmlns:wps="http://schemas.microsoft.com/office/word/2010/wordprocessingShape" mc:Ignorable="w14 w15 w16se w16cid wp14">
   <w:p>
     <w:pPr>
       <w:pStyle w:val="Header"/>
@@ -16206,7 +16468,7 @@
             </wp:anchor>
           </w:drawing>
         </mc:Choice>
-        <mc:Fallback xmlns:w16cid="http://schemas.microsoft.com/office/word/2016/wordml/cid" xmlns:am3d="http://schemas.microsoft.com/office/drawing/2017/model3d" xmlns:aink="http://schemas.microsoft.com/office/drawing/2016/ink" xmlns:cx8="http://schemas.microsoft.com/office/drawing/2016/5/14/chartex" xmlns:cx7="http://schemas.microsoft.com/office/drawing/2016/5/13/chartex" xmlns:cx6="http://schemas.microsoft.com/office/drawing/2016/5/12/chartex" xmlns:cx5="http://schemas.microsoft.com/office/drawing/2016/5/11/chartex" xmlns:cx4="http://schemas.microsoft.com/office/drawing/2016/5/10/chartex" xmlns:cx3="http://schemas.microsoft.com/office/drawing/2016/5/9/chartex" xmlns:cx2="http://schemas.microsoft.com/office/drawing/2015/10/21/chartex">
+        <mc:Fallback>
           <w:pict>
             <v:shapetype w14:anchorId="0D12384D" id="_x0000_t202" coordsize="21600,21600" o:spt="202" path="m,l,21600r21600,l21600,xe">
               <v:stroke joinstyle="miter"/>
@@ -16301,7 +16563,7 @@
                               <w:noProof/>
                               <w:color w:val="FFFFFF" w:themeColor="background1"/>
                             </w:rPr>
-                            <w:t>19</w:t>
+                            <w:t>21</w:t>
                           </w:r>
                           <w:r>
                             <w:rPr>
@@ -16330,11 +16592,7 @@
         </mc:Choice>
         <mc:Fallback>
           <w:pict>
-            <v:shapetype w14:anchorId="0DA84B89" id="_x0000_t202" coordsize="21600,21600" o:spt="202" path="m,l,21600r21600,l21600,xe">
-              <v:stroke joinstyle="miter"/>
-              <v:path gradientshapeok="t" o:connecttype="rect"/>
-            </v:shapetype>
-            <v:shape id="_x0000_s1087" type="#_x0000_t202" style="position:absolute;margin-left:20.6pt;margin-top:0;width:71.8pt;height:13.45pt;z-index:251659264;visibility:visible;mso-wrap-style:square;mso-width-percent:1000;mso-height-percent:0;mso-wrap-distance-left:9pt;mso-wrap-distance-top:0;mso-wrap-distance-right:9pt;mso-wrap-distance-bottom:0;mso-position-horizontal:right;mso-position-horizontal-relative:page;mso-position-vertical:center;mso-position-vertical-relative:top-margin-area;mso-width-percent:1000;mso-height-percent:0;mso-width-relative:right-margin-area;mso-height-relative:page;v-text-anchor:middle" o:gfxdata="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" o:allowincell="f" fillcolor="#a8d08d [1945]" stroked="f">
+            <v:shape w14:anchorId="0DA84B89" id="_x0000_s1087" type="#_x0000_t202" style="position:absolute;margin-left:20.6pt;margin-top:0;width:71.8pt;height:13.45pt;z-index:251659264;visibility:visible;mso-wrap-style:square;mso-width-percent:1000;mso-height-percent:0;mso-wrap-distance-left:9pt;mso-wrap-distance-top:0;mso-wrap-distance-right:9pt;mso-wrap-distance-bottom:0;mso-position-horizontal:right;mso-position-horizontal-relative:page;mso-position-vertical:center;mso-position-vertical-relative:top-margin-area;mso-width-percent:1000;mso-height-percent:0;mso-width-relative:right-margin-area;mso-height-relative:page;v-text-anchor:middle" o:gfxdata="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" o:allowincell="f" fillcolor="#a8d08d [1945]" stroked="f">
               <v:textbox style="mso-fit-shape-to-text:t" inset=",0,,0">
                 <w:txbxContent>
                   <w:p>
@@ -16358,7 +16616,7 @@
                         <w:noProof/>
                         <w:color w:val="FFFFFF" w:themeColor="background1"/>
                       </w:rPr>
-                      <w:t>19</w:t>
+                      <w:t>21</w:t>
                     </w:r>
                     <w:r>
                       <w:rPr>
@@ -16381,7 +16639,7 @@
 </file>
 
 <file path=word/numbering.xml><?xml version="1.0" encoding="utf-8"?>
-<w:numbering xmlns:wpc="http://schemas.microsoft.com/office/word/2010/wordprocessingCanvas" xmlns:cx="http://schemas.microsoft.com/office/drawing/2014/chartex" xmlns:cx1="http://schemas.microsoft.com/office/drawing/2015/9/8/chartex" xmlns:mc="http://schemas.openxmlformats.org/markup-compatibility/2006" xmlns:o="urn:schemas-microsoft-com:office:office" xmlns:r="http://schemas.openxmlformats.org/officeDocument/2006/relationships" xmlns:m="http://schemas.openxmlformats.org/officeDocument/2006/math" xmlns:v="urn:schemas-microsoft-com:vml" xmlns:wp14="http://schemas.microsoft.com/office/word/2010/wordprocessingDrawing" xmlns:wp="http://schemas.openxmlformats.org/drawingml/2006/wordprocessingDrawing" xmlns:w10="urn:schemas-microsoft-com:office:word" xmlns:w="http://schemas.openxmlformats.org/wordprocessingml/2006/main" xmlns:w14="http://schemas.microsoft.com/office/word/2010/wordml" xmlns:w15="http://schemas.microsoft.com/office/word/2012/wordml" xmlns:w16se="http://schemas.microsoft.com/office/word/2015/wordml/symex" xmlns:wpg="http://schemas.microsoft.com/office/word/2010/wordprocessingGroup" xmlns:wpi="http://schemas.microsoft.com/office/word/2010/wordprocessingInk" xmlns:wne="http://schemas.microsoft.com/office/word/2006/wordml" xmlns:wps="http://schemas.microsoft.com/office/word/2010/wordprocessingShape" mc:Ignorable="w14 w15 w16se wp14">
+<w:numbering xmlns:wpc="http://schemas.microsoft.com/office/word/2010/wordprocessingCanvas" xmlns:cx="http://schemas.microsoft.com/office/drawing/2014/chartex" xmlns:cx1="http://schemas.microsoft.com/office/drawing/2015/9/8/chartex" xmlns:cx2="http://schemas.microsoft.com/office/drawing/2015/10/21/chartex" xmlns:cx3="http://schemas.microsoft.com/office/drawing/2016/5/9/chartex" xmlns:cx4="http://schemas.microsoft.com/office/drawing/2016/5/10/chartex" xmlns:cx5="http://schemas.microsoft.com/office/drawing/2016/5/11/chartex" xmlns:cx6="http://schemas.microsoft.com/office/drawing/2016/5/12/chartex" xmlns:cx7="http://schemas.microsoft.com/office/drawing/2016/5/13/chartex" xmlns:cx8="http://schemas.microsoft.com/office/drawing/2016/5/14/chartex" xmlns:mc="http://schemas.openxmlformats.org/markup-compatibility/2006" xmlns:aink="http://schemas.microsoft.com/office/drawing/2016/ink" xmlns:am3d="http://schemas.microsoft.com/office/drawing/2017/model3d" xmlns:o="urn:schemas-microsoft-com:office:office" xmlns:r="http://schemas.openxmlformats.org/officeDocument/2006/relationships" xmlns:m="http://schemas.openxmlformats.org/officeDocument/2006/math" xmlns:v="urn:schemas-microsoft-com:vml" xmlns:wp14="http://schemas.microsoft.com/office/word/2010/wordprocessingDrawing" xmlns:wp="http://schemas.openxmlformats.org/drawingml/2006/wordprocessingDrawing" xmlns:w10="urn:schemas-microsoft-com:office:word" xmlns:w="http://schemas.openxmlformats.org/wordprocessingml/2006/main" xmlns:w14="http://schemas.microsoft.com/office/word/2010/wordml" xmlns:w15="http://schemas.microsoft.com/office/word/2012/wordml" xmlns:w16cid="http://schemas.microsoft.com/office/word/2016/wordml/cid" xmlns:w16se="http://schemas.microsoft.com/office/word/2015/wordml/symex" xmlns:wpg="http://schemas.microsoft.com/office/word/2010/wordprocessingGroup" xmlns:wpi="http://schemas.microsoft.com/office/word/2010/wordprocessingInk" xmlns:wne="http://schemas.microsoft.com/office/word/2006/wordml" xmlns:wps="http://schemas.microsoft.com/office/word/2010/wordprocessingShape" mc:Ignorable="w14 w15 w16se w16cid wp14">
   <w:abstractNum w:abstractNumId="0" w15:restartNumberingAfterBreak="0">
     <w:nsid w:val="218E6E81"/>
     <w:multiLevelType w:val="hybridMultilevel"/>
@@ -16591,7 +16849,7 @@
 </file>
 
 <file path=word/styles.xml><?xml version="1.0" encoding="utf-8"?>
-<w:styles xmlns:mc="http://schemas.openxmlformats.org/markup-compatibility/2006" xmlns:r="http://schemas.openxmlformats.org/officeDocument/2006/relationships" xmlns:w="http://schemas.openxmlformats.org/wordprocessingml/2006/main" xmlns:w14="http://schemas.microsoft.com/office/word/2010/wordml" xmlns:w15="http://schemas.microsoft.com/office/word/2012/wordml" xmlns:w16se="http://schemas.microsoft.com/office/word/2015/wordml/symex" mc:Ignorable="w14 w15 w16se">
+<w:styles xmlns:mc="http://schemas.openxmlformats.org/markup-compatibility/2006" xmlns:r="http://schemas.openxmlformats.org/officeDocument/2006/relationships" xmlns:w="http://schemas.openxmlformats.org/wordprocessingml/2006/main" xmlns:w14="http://schemas.microsoft.com/office/word/2010/wordml" xmlns:w15="http://schemas.microsoft.com/office/word/2012/wordml" xmlns:w16cid="http://schemas.microsoft.com/office/word/2016/wordml/cid" xmlns:w16se="http://schemas.microsoft.com/office/word/2015/wordml/symex" mc:Ignorable="w14 w15 w16se w16cid">
   <w:docDefaults>
     <w:rPrDefault>
       <w:rPr>
@@ -16607,7 +16865,7 @@
       </w:pPr>
     </w:pPrDefault>
   </w:docDefaults>
-  <w:latentStyles w:defLockedState="0" w:defUIPriority="99" w:defSemiHidden="0" w:defUnhideWhenUsed="0" w:defQFormat="0" w:count="371">
+  <w:latentStyles w:defLockedState="0" w:defUIPriority="99" w:defSemiHidden="0" w:defUnhideWhenUsed="0" w:defQFormat="0" w:count="375">
     <w:lsdException w:name="Normal" w:uiPriority="0" w:qFormat="1"/>
     <w:lsdException w:name="heading 1" w:uiPriority="9" w:qFormat="1"/>
     <w:lsdException w:name="heading 2" w:semiHidden="1" w:uiPriority="9" w:unhideWhenUsed="1" w:qFormat="1"/>
@@ -16713,7 +16971,6 @@
     <w:lsdException w:name="HTML Sample" w:semiHidden="1" w:unhideWhenUsed="1"/>
     <w:lsdException w:name="HTML Typewriter" w:semiHidden="1" w:unhideWhenUsed="1"/>
     <w:lsdException w:name="HTML Variable" w:semiHidden="1" w:unhideWhenUsed="1"/>
-    <w:lsdException w:name="Normal Table" w:semiHidden="1" w:unhideWhenUsed="1"/>
     <w:lsdException w:name="annotation subject" w:semiHidden="1" w:unhideWhenUsed="1"/>
     <w:lsdException w:name="No List" w:semiHidden="1" w:unhideWhenUsed="1"/>
     <w:lsdException w:name="Outline List 1" w:semiHidden="1" w:unhideWhenUsed="1"/>
@@ -16757,10 +17014,8 @@
     <w:lsdException w:name="Table Elegant" w:semiHidden="1" w:unhideWhenUsed="1"/>
     <w:lsdException w:name="Table Professional" w:semiHidden="1" w:unhideWhenUsed="1"/>
     <w:lsdException w:name="Table Subtle 1" w:semiHidden="1" w:unhideWhenUsed="1"/>
-    <w:lsdException w:name="Table Subtle 2" w:semiHidden="1" w:unhideWhenUsed="1"/>
     <w:lsdException w:name="Table Web 1" w:semiHidden="1" w:unhideWhenUsed="1"/>
     <w:lsdException w:name="Table Web 2" w:semiHidden="1" w:unhideWhenUsed="1"/>
-    <w:lsdException w:name="Table Web 3" w:semiHidden="1" w:unhideWhenUsed="1"/>
     <w:lsdException w:name="Balloon Text" w:semiHidden="1" w:unhideWhenUsed="1"/>
     <w:lsdException w:name="Table Grid" w:uiPriority="39"/>
     <w:lsdException w:name="Table Theme" w:semiHidden="1" w:unhideWhenUsed="1"/>
@@ -16979,6 +17234,10 @@
     <w:lsdException w:name="List Table 5 Dark Accent 6" w:uiPriority="50"/>
     <w:lsdException w:name="List Table 6 Colorful Accent 6" w:uiPriority="51"/>
     <w:lsdException w:name="List Table 7 Colorful Accent 6" w:uiPriority="52"/>
+    <w:lsdException w:name="Mention" w:semiHidden="1" w:unhideWhenUsed="1"/>
+    <w:lsdException w:name="Smart Hyperlink" w:semiHidden="1" w:unhideWhenUsed="1"/>
+    <w:lsdException w:name="Hashtag" w:semiHidden="1" w:unhideWhenUsed="1"/>
+    <w:lsdException w:name="Unresolved Mention" w:semiHidden="1" w:unhideWhenUsed="1"/>
   </w:latentStyles>
   <w:style w:type="paragraph" w:default="1" w:styleId="Normal">
     <w:name w:val="Normal"/>
@@ -17403,7 +17662,7 @@
 </file>
 
 <file path=customXml/itemProps1.xml><?xml version="1.0" encoding="utf-8"?>
-<ds:datastoreItem xmlns:ds="http://schemas.openxmlformats.org/officeDocument/2006/customXml" ds:itemID="{27D6E20A-905D-4EAF-A8BF-014F3EB0AA4B}">
+<ds:datastoreItem xmlns:ds="http://schemas.openxmlformats.org/officeDocument/2006/customXml" ds:itemID="{1EDF4A67-EFC2-4418-9B01-248D1E829BA9}">
   <ds:schemaRefs>
     <ds:schemaRef ds:uri="http://schemas.openxmlformats.org/officeDocument/2006/bibliography"/>
   </ds:schemaRefs>

</xml_diff>